<commit_message>
Creado proyecto final eva , creada pantalla principal (provisional)(
</commit_message>
<xml_diff>
--- a/ProyectoFinalEva/ProyectoFInal.docx
+++ b/ProyectoFinalEva/ProyectoFInal.docx
@@ -1,6 +1,6 @@
 
 <file path=word/document.xml><?xml version="1.0" encoding="utf-8"?>
-<w:document xmlns:wpc="http://schemas.microsoft.com/office/word/2010/wordprocessingCanvas" xmlns:mc="http://schemas.openxmlformats.org/markup-compatibility/2006" xmlns:o="urn:schemas-microsoft-com:office:office" xmlns:r="http://schemas.openxmlformats.org/officeDocument/2006/relationships" xmlns:m="http://schemas.openxmlformats.org/officeDocument/2006/math" xmlns:v="urn:schemas-microsoft-com:vml" xmlns:wp14="http://schemas.microsoft.com/office/word/2010/wordprocessingDrawing" xmlns:wp="http://schemas.openxmlformats.org/drawingml/2006/wordprocessingDrawing" xmlns:w10="urn:schemas-microsoft-com:office:word" xmlns:w="http://schemas.openxmlformats.org/wordprocessingml/2006/main" xmlns:w14="http://schemas.microsoft.com/office/word/2010/wordml" xmlns:wpg="http://schemas.microsoft.com/office/word/2010/wordprocessingGroup" xmlns:wpi="http://schemas.microsoft.com/office/word/2010/wordprocessingInk" xmlns:wne="http://schemas.microsoft.com/office/word/2006/wordml" xmlns:wps="http://schemas.microsoft.com/office/word/2010/wordprocessingShape" mc:Ignorable="w14 wp14">
+<w:document xmlns:ve="http://schemas.openxmlformats.org/markup-compatibility/2006" xmlns:o="urn:schemas-microsoft-com:office:office" xmlns:r="http://schemas.openxmlformats.org/officeDocument/2006/relationships" xmlns:m="http://schemas.openxmlformats.org/officeDocument/2006/math" xmlns:v="urn:schemas-microsoft-com:vml" xmlns:wp="http://schemas.openxmlformats.org/drawingml/2006/wordprocessingDrawing" xmlns:w10="urn:schemas-microsoft-com:office:word" xmlns:w="http://schemas.openxmlformats.org/wordprocessingml/2006/main" xmlns:wne="http://schemas.microsoft.com/office/word/2006/wordml">
   <w:body>
     <w:sdt>
       <w:sdtPr>
@@ -26,7 +26,7 @@
           <w:tblPr>
             <w:tblW w:w="5000" w:type="pct"/>
             <w:jc w:val="center"/>
-            <w:tblLook w:val="04A0" w:firstRow="1" w:lastRow="0" w:firstColumn="1" w:lastColumn="0" w:noHBand="0" w:noVBand="1"/>
+            <w:tblLook w:val="04A0"/>
           </w:tblPr>
           <w:tblGrid>
             <w:gridCol w:w="8720"/>
@@ -103,7 +103,6 @@
                 <w:dataBinding w:prefixMappings="xmlns:ns0='http://schemas.openxmlformats.org/package/2006/metadata/core-properties' xmlns:ns1='http://purl.org/dc/elements/1.1/'" w:xpath="/ns0:coreProperties[1]/ns1:title[1]" w:storeItemID="{6C3C8BC8-F283-45AE-878A-BAB7291924A1}"/>
                 <w:text/>
               </w:sdtPr>
-              <w:sdtEndPr/>
               <w:sdtContent>
                 <w:tc>
                   <w:tcPr>
@@ -159,7 +158,6 @@
                 <w:dataBinding w:prefixMappings="xmlns:ns0='http://schemas.openxmlformats.org/package/2006/metadata/core-properties' xmlns:ns1='http://purl.org/dc/elements/1.1/'" w:xpath="/ns0:coreProperties[1]/ns1:subject[1]" w:storeItemID="{6C3C8BC8-F283-45AE-878A-BAB7291924A1}"/>
                 <w:text/>
               </w:sdtPr>
-              <w:sdtEndPr/>
               <w:sdtContent>
                 <w:tc>
                   <w:tcPr>
@@ -229,13 +227,9 @@
                 </w:rPr>
                 <w:alias w:val="Autor"/>
                 <w:id w:val="15524260"/>
-                <w:placeholder>
-                  <w:docPart w:val="69C632D3AAAF40068A88A03176B444FB"/>
-                </w:placeholder>
                 <w:dataBinding w:prefixMappings="xmlns:ns0='http://schemas.openxmlformats.org/package/2006/metadata/core-properties' xmlns:ns1='http://purl.org/dc/elements/1.1/'" w:xpath="/ns0:coreProperties[1]/ns1:creator[1]" w:storeItemID="{6C3C8BC8-F283-45AE-878A-BAB7291924A1}"/>
                 <w:text/>
               </w:sdtPr>
-              <w:sdtEndPr/>
               <w:sdtContent>
                 <w:tc>
                   <w:tcPr>
@@ -305,7 +299,6 @@
                   <w:calendar w:val="gregorian"/>
                 </w:date>
               </w:sdtPr>
-              <w:sdtEndPr/>
               <w:sdtContent>
                 <w:tc>
                   <w:tcPr>
@@ -348,7 +341,7 @@
           <w:tblPr>
             <w:tblpPr w:leftFromText="187" w:rightFromText="187" w:horzAnchor="margin" w:tblpXSpec="center" w:tblpYSpec="bottom"/>
             <w:tblW w:w="5000" w:type="pct"/>
-            <w:tblLook w:val="04A0" w:firstRow="1" w:lastRow="0" w:firstColumn="1" w:lastColumn="0" w:noHBand="0" w:noVBand="1"/>
+            <w:tblLook w:val="04A0"/>
           </w:tblPr>
           <w:tblGrid>
             <w:gridCol w:w="8720"/>
@@ -391,7 +384,6 @@
           <w:docPartUnique/>
         </w:docPartObj>
       </w:sdtPr>
-      <w:sdtEndPr/>
       <w:sdtContent>
         <w:p>
           <w:pPr>
@@ -1298,10 +1290,10 @@
                     <pic:cNvPicPr/>
                   </pic:nvPicPr>
                   <pic:blipFill>
-                    <a:blip r:embed="rId10" cstate="print">
+                    <a:blip r:embed="rId9" cstate="print">
                       <a:extLst>
                         <a:ext uri="{28A0092B-C50C-407E-A947-70E740481C1C}">
-                          <a14:useLocalDpi xmlns:a14="http://schemas.microsoft.com/office/drawing/2010/main" val="0"/>
+                          <a14:useLocalDpi xmlns:a14="http://schemas.microsoft.com/office/drawing/2010/main" xmlns:wps="http://schemas.microsoft.com/office/word/2010/wordprocessingShape" xmlns:wpi="http://schemas.microsoft.com/office/word/2010/wordprocessingInk" xmlns:wpg="http://schemas.microsoft.com/office/word/2010/wordprocessingGroup" xmlns:w14="http://schemas.microsoft.com/office/word/2010/wordml" xmlns:w="http://schemas.openxmlformats.org/wordprocessingml/2006/main" xmlns:w10="urn:schemas-microsoft-com:office:word" xmlns:wp14="http://schemas.microsoft.com/office/word/2010/wordprocessingDrawing" xmlns:v="urn:schemas-microsoft-com:vml" xmlns:o="urn:schemas-microsoft-com:office:office" xmlns:mc="http://schemas.openxmlformats.org/markup-compatibility/2006" xmlns:wpc="http://schemas.microsoft.com/office/word/2010/wordprocessingCanvas" xmlns="" val="0"/>
                         </a:ext>
                       </a:extLst>
                     </a:blip>
@@ -1373,10 +1365,10 @@
                     <pic:cNvPicPr/>
                   </pic:nvPicPr>
                   <pic:blipFill>
-                    <a:blip r:embed="rId11" cstate="print">
+                    <a:blip r:embed="rId10" cstate="print">
                       <a:extLst>
                         <a:ext uri="{28A0092B-C50C-407E-A947-70E740481C1C}">
-                          <a14:useLocalDpi xmlns:a14="http://schemas.microsoft.com/office/drawing/2010/main" val="0"/>
+                          <a14:useLocalDpi xmlns:a14="http://schemas.microsoft.com/office/drawing/2010/main" xmlns:wps="http://schemas.microsoft.com/office/word/2010/wordprocessingShape" xmlns:wpi="http://schemas.microsoft.com/office/word/2010/wordprocessingInk" xmlns:wpg="http://schemas.microsoft.com/office/word/2010/wordprocessingGroup" xmlns:w14="http://schemas.microsoft.com/office/word/2010/wordml" xmlns:w="http://schemas.openxmlformats.org/wordprocessingml/2006/main" xmlns:w10="urn:schemas-microsoft-com:office:word" xmlns:wp14="http://schemas.microsoft.com/office/word/2010/wordprocessingDrawing" xmlns:v="urn:schemas-microsoft-com:vml" xmlns:o="urn:schemas-microsoft-com:office:office" xmlns:mc="http://schemas.openxmlformats.org/markup-compatibility/2006" xmlns:wpc="http://schemas.microsoft.com/office/word/2010/wordprocessingCanvas" xmlns="" val="0"/>
                         </a:ext>
                       </a:extLst>
                     </a:blip>
@@ -1403,8 +1395,8 @@
     </w:p>
     <w:p/>
     <w:sectPr>
-      <w:headerReference w:type="default" r:id="rId12"/>
-      <w:footerReference w:type="default" r:id="rId13"/>
+      <w:headerReference w:type="default" r:id="rId11"/>
+      <w:footerReference w:type="default" r:id="rId12"/>
       <w:pgSz w:w="11906" w:h="16838"/>
       <w:pgMar w:top="1417" w:right="1701" w:bottom="1417" w:left="1701" w:header="708" w:footer="708" w:gutter="0"/>
       <w:pgNumType w:start="0"/>
@@ -1417,7 +1409,7 @@
 </file>
 
 <file path=word/endnotes.xml><?xml version="1.0" encoding="utf-8"?>
-<w:endnotes xmlns:wpc="http://schemas.microsoft.com/office/word/2010/wordprocessingCanvas" xmlns:mc="http://schemas.openxmlformats.org/markup-compatibility/2006" xmlns:o="urn:schemas-microsoft-com:office:office" xmlns:r="http://schemas.openxmlformats.org/officeDocument/2006/relationships" xmlns:m="http://schemas.openxmlformats.org/officeDocument/2006/math" xmlns:v="urn:schemas-microsoft-com:vml" xmlns:wp14="http://schemas.microsoft.com/office/word/2010/wordprocessingDrawing" xmlns:wp="http://schemas.openxmlformats.org/drawingml/2006/wordprocessingDrawing" xmlns:w10="urn:schemas-microsoft-com:office:word" xmlns:w="http://schemas.openxmlformats.org/wordprocessingml/2006/main" xmlns:w14="http://schemas.microsoft.com/office/word/2010/wordml" xmlns:wpg="http://schemas.microsoft.com/office/word/2010/wordprocessingGroup" xmlns:wpi="http://schemas.microsoft.com/office/word/2010/wordprocessingInk" xmlns:wne="http://schemas.microsoft.com/office/word/2006/wordml" xmlns:wps="http://schemas.microsoft.com/office/word/2010/wordprocessingShape" mc:Ignorable="w14 wp14">
+<w:endnotes xmlns:ve="http://schemas.openxmlformats.org/markup-compatibility/2006" xmlns:o="urn:schemas-microsoft-com:office:office" xmlns:r="http://schemas.openxmlformats.org/officeDocument/2006/relationships" xmlns:m="http://schemas.openxmlformats.org/officeDocument/2006/math" xmlns:v="urn:schemas-microsoft-com:vml" xmlns:wp="http://schemas.openxmlformats.org/drawingml/2006/wordprocessingDrawing" xmlns:w10="urn:schemas-microsoft-com:office:word" xmlns:w="http://schemas.openxmlformats.org/wordprocessingml/2006/main" xmlns:wne="http://schemas.microsoft.com/office/word/2006/wordml">
   <w:endnote w:type="separator" w:id="-1">
     <w:p>
       <w:pPr>
@@ -1442,7 +1434,7 @@
 </file>
 
 <file path=word/footer1.xml><?xml version="1.0" encoding="utf-8"?>
-<w:ftr xmlns:wpc="http://schemas.microsoft.com/office/word/2010/wordprocessingCanvas" xmlns:mc="http://schemas.openxmlformats.org/markup-compatibility/2006" xmlns:o="urn:schemas-microsoft-com:office:office" xmlns:r="http://schemas.openxmlformats.org/officeDocument/2006/relationships" xmlns:m="http://schemas.openxmlformats.org/officeDocument/2006/math" xmlns:v="urn:schemas-microsoft-com:vml" xmlns:wp14="http://schemas.microsoft.com/office/word/2010/wordprocessingDrawing" xmlns:wp="http://schemas.openxmlformats.org/drawingml/2006/wordprocessingDrawing" xmlns:w10="urn:schemas-microsoft-com:office:word" xmlns:w="http://schemas.openxmlformats.org/wordprocessingml/2006/main" xmlns:w14="http://schemas.microsoft.com/office/word/2010/wordml" xmlns:wpg="http://schemas.microsoft.com/office/word/2010/wordprocessingGroup" xmlns:wpi="http://schemas.microsoft.com/office/word/2010/wordprocessingInk" xmlns:wne="http://schemas.microsoft.com/office/word/2006/wordml" xmlns:wps="http://schemas.microsoft.com/office/word/2010/wordprocessingShape" mc:Ignorable="w14 wp14">
+<w:ftr xmlns:ve="http://schemas.openxmlformats.org/markup-compatibility/2006" xmlns:o="urn:schemas-microsoft-com:office:office" xmlns:r="http://schemas.openxmlformats.org/officeDocument/2006/relationships" xmlns:m="http://schemas.openxmlformats.org/officeDocument/2006/math" xmlns:v="urn:schemas-microsoft-com:vml" xmlns:wp="http://schemas.openxmlformats.org/drawingml/2006/wordprocessingDrawing" xmlns:w10="urn:schemas-microsoft-com:office:word" xmlns:w="http://schemas.openxmlformats.org/wordprocessingml/2006/main" xmlns:wne="http://schemas.microsoft.com/office/word/2006/wordml">
   <w:sdt>
     <w:sdtPr>
       <w:id w:val="-52084826"/>
@@ -1451,7 +1443,6 @@
         <w:docPartUnique/>
       </w:docPartObj>
     </w:sdtPr>
-    <w:sdtEndPr/>
     <w:sdtContent>
       <w:sdt>
         <w:sdtPr>
@@ -1461,7 +1452,6 @@
             <w:docPartUnique/>
           </w:docPartObj>
         </w:sdtPr>
-        <w:sdtEndPr/>
         <w:sdtContent>
           <w:p>
             <w:pPr>
@@ -1502,7 +1492,7 @@
                 <w:bCs/>
                 <w:noProof/>
               </w:rPr>
-              <w:t>4</w:t>
+              <w:t>1</w:t>
             </w:r>
             <w:r>
               <w:rPr>
@@ -1547,7 +1537,7 @@
                 <w:bCs/>
                 <w:noProof/>
               </w:rPr>
-              <w:t>4</w:t>
+              <w:t>5</w:t>
             </w:r>
             <w:r>
               <w:rPr>
@@ -1572,7 +1562,7 @@
 </file>
 
 <file path=word/footnotes.xml><?xml version="1.0" encoding="utf-8"?>
-<w:footnotes xmlns:wpc="http://schemas.microsoft.com/office/word/2010/wordprocessingCanvas" xmlns:mc="http://schemas.openxmlformats.org/markup-compatibility/2006" xmlns:o="urn:schemas-microsoft-com:office:office" xmlns:r="http://schemas.openxmlformats.org/officeDocument/2006/relationships" xmlns:m="http://schemas.openxmlformats.org/officeDocument/2006/math" xmlns:v="urn:schemas-microsoft-com:vml" xmlns:wp14="http://schemas.microsoft.com/office/word/2010/wordprocessingDrawing" xmlns:wp="http://schemas.openxmlformats.org/drawingml/2006/wordprocessingDrawing" xmlns:w10="urn:schemas-microsoft-com:office:word" xmlns:w="http://schemas.openxmlformats.org/wordprocessingml/2006/main" xmlns:w14="http://schemas.microsoft.com/office/word/2010/wordml" xmlns:wpg="http://schemas.microsoft.com/office/word/2010/wordprocessingGroup" xmlns:wpi="http://schemas.microsoft.com/office/word/2010/wordprocessingInk" xmlns:wne="http://schemas.microsoft.com/office/word/2006/wordml" xmlns:wps="http://schemas.microsoft.com/office/word/2010/wordprocessingShape" mc:Ignorable="w14 wp14">
+<w:footnotes xmlns:ve="http://schemas.openxmlformats.org/markup-compatibility/2006" xmlns:o="urn:schemas-microsoft-com:office:office" xmlns:r="http://schemas.openxmlformats.org/officeDocument/2006/relationships" xmlns:m="http://schemas.openxmlformats.org/officeDocument/2006/math" xmlns:v="urn:schemas-microsoft-com:vml" xmlns:wp="http://schemas.openxmlformats.org/drawingml/2006/wordprocessingDrawing" xmlns:w10="urn:schemas-microsoft-com:office:word" xmlns:w="http://schemas.openxmlformats.org/wordprocessingml/2006/main" xmlns:wne="http://schemas.microsoft.com/office/word/2006/wordml">
   <w:footnote w:type="separator" w:id="-1">
     <w:p>
       <w:pPr>
@@ -1597,7 +1587,7 @@
 </file>
 
 <file path=word/header1.xml><?xml version="1.0" encoding="utf-8"?>
-<w:hdr xmlns:wpc="http://schemas.microsoft.com/office/word/2010/wordprocessingCanvas" xmlns:mc="http://schemas.openxmlformats.org/markup-compatibility/2006" xmlns:o="urn:schemas-microsoft-com:office:office" xmlns:r="http://schemas.openxmlformats.org/officeDocument/2006/relationships" xmlns:m="http://schemas.openxmlformats.org/officeDocument/2006/math" xmlns:v="urn:schemas-microsoft-com:vml" xmlns:wp14="http://schemas.microsoft.com/office/word/2010/wordprocessingDrawing" xmlns:wp="http://schemas.openxmlformats.org/drawingml/2006/wordprocessingDrawing" xmlns:w10="urn:schemas-microsoft-com:office:word" xmlns:w="http://schemas.openxmlformats.org/wordprocessingml/2006/main" xmlns:w14="http://schemas.microsoft.com/office/word/2010/wordml" xmlns:wpg="http://schemas.microsoft.com/office/word/2010/wordprocessingGroup" xmlns:wpi="http://schemas.microsoft.com/office/word/2010/wordprocessingInk" xmlns:wne="http://schemas.microsoft.com/office/word/2006/wordml" xmlns:wps="http://schemas.microsoft.com/office/word/2010/wordprocessingShape" mc:Ignorable="w14 wp14">
+<w:hdr xmlns:ve="http://schemas.openxmlformats.org/markup-compatibility/2006" xmlns:o="urn:schemas-microsoft-com:office:office" xmlns:r="http://schemas.openxmlformats.org/officeDocument/2006/relationships" xmlns:m="http://schemas.openxmlformats.org/officeDocument/2006/math" xmlns:v="urn:schemas-microsoft-com:vml" xmlns:wp="http://schemas.openxmlformats.org/drawingml/2006/wordprocessingDrawing" xmlns:w10="urn:schemas-microsoft-com:office:word" xmlns:w="http://schemas.openxmlformats.org/wordprocessingml/2006/main" xmlns:wne="http://schemas.microsoft.com/office/word/2006/wordml">
   <w:p>
     <w:pPr>
       <w:pStyle w:val="Encabezado"/>
@@ -1627,7 +1617,7 @@
 </file>
 
 <file path=word/numbering.xml><?xml version="1.0" encoding="utf-8"?>
-<w:numbering xmlns:wpc="http://schemas.microsoft.com/office/word/2010/wordprocessingCanvas" xmlns:mc="http://schemas.openxmlformats.org/markup-compatibility/2006" xmlns:o="urn:schemas-microsoft-com:office:office" xmlns:r="http://schemas.openxmlformats.org/officeDocument/2006/relationships" xmlns:m="http://schemas.openxmlformats.org/officeDocument/2006/math" xmlns:v="urn:schemas-microsoft-com:vml" xmlns:wp14="http://schemas.microsoft.com/office/word/2010/wordprocessingDrawing" xmlns:wp="http://schemas.openxmlformats.org/drawingml/2006/wordprocessingDrawing" xmlns:w10="urn:schemas-microsoft-com:office:word" xmlns:w="http://schemas.openxmlformats.org/wordprocessingml/2006/main" xmlns:w14="http://schemas.microsoft.com/office/word/2010/wordml" xmlns:wpg="http://schemas.microsoft.com/office/word/2010/wordprocessingGroup" xmlns:wpi="http://schemas.microsoft.com/office/word/2010/wordprocessingInk" xmlns:wne="http://schemas.microsoft.com/office/word/2006/wordml" xmlns:wps="http://schemas.microsoft.com/office/word/2010/wordprocessingShape" mc:Ignorable="w14 wp14">
+<w:numbering xmlns:ve="http://schemas.openxmlformats.org/markup-compatibility/2006" xmlns:o="urn:schemas-microsoft-com:office:office" xmlns:r="http://schemas.openxmlformats.org/officeDocument/2006/relationships" xmlns:m="http://schemas.openxmlformats.org/officeDocument/2006/math" xmlns:v="urn:schemas-microsoft-com:vml" xmlns:wp="http://schemas.openxmlformats.org/drawingml/2006/wordprocessingDrawing" xmlns:w10="urn:schemas-microsoft-com:office:word" xmlns:w="http://schemas.openxmlformats.org/wordprocessingml/2006/main" xmlns:wne="http://schemas.microsoft.com/office/word/2006/wordml">
   <w:abstractNum w:abstractNumId="0">
     <w:nsid w:val="097C0389"/>
     <w:multiLevelType w:val="multilevel"/>
@@ -1899,7 +1889,7 @@
 </file>
 
 <file path=word/styles.xml><?xml version="1.0" encoding="utf-8"?>
-<w:styles xmlns:mc="http://schemas.openxmlformats.org/markup-compatibility/2006" xmlns:r="http://schemas.openxmlformats.org/officeDocument/2006/relationships" xmlns:w="http://schemas.openxmlformats.org/wordprocessingml/2006/main" xmlns:w14="http://schemas.microsoft.com/office/word/2010/wordml" mc:Ignorable="w14">
+<w:styles xmlns:r="http://schemas.openxmlformats.org/officeDocument/2006/relationships" xmlns:w="http://schemas.openxmlformats.org/wordprocessingml/2006/main">
   <w:docDefaults>
     <w:rPrDefault>
       <w:rPr>
@@ -2057,6 +2047,7 @@
   <w:style w:type="paragraph" w:default="1" w:styleId="Normal">
     <w:name w:val="Normal"/>
     <w:qFormat/>
+    <w:rsid w:val="002177FE"/>
   </w:style>
   <w:style w:type="paragraph" w:styleId="Ttulo1">
     <w:name w:val="heading 1"/>
@@ -2092,6 +2083,7 @@
     <w:uiPriority w:val="99"/>
     <w:semiHidden/>
     <w:unhideWhenUsed/>
+    <w:qFormat/>
     <w:tblPr>
       <w:tblInd w:w="0" w:type="dxa"/>
       <w:tblCellMar>
@@ -2653,7 +2645,7 @@
 </file>
 
 <file path=word/glossary/document.xml><?xml version="1.0" encoding="utf-8"?>
-<w:glossaryDocument xmlns:wpc="http://schemas.microsoft.com/office/word/2010/wordprocessingCanvas" xmlns:mc="http://schemas.openxmlformats.org/markup-compatibility/2006" xmlns:o="urn:schemas-microsoft-com:office:office" xmlns:r="http://schemas.openxmlformats.org/officeDocument/2006/relationships" xmlns:m="http://schemas.openxmlformats.org/officeDocument/2006/math" xmlns:v="urn:schemas-microsoft-com:vml" xmlns:wp14="http://schemas.microsoft.com/office/word/2010/wordprocessingDrawing" xmlns:wp="http://schemas.openxmlformats.org/drawingml/2006/wordprocessingDrawing" xmlns:w10="urn:schemas-microsoft-com:office:word" xmlns:w="http://schemas.openxmlformats.org/wordprocessingml/2006/main" xmlns:w14="http://schemas.microsoft.com/office/word/2010/wordml" xmlns:wpg="http://schemas.microsoft.com/office/word/2010/wordprocessingGroup" xmlns:wpi="http://schemas.microsoft.com/office/word/2010/wordprocessingInk" xmlns:wne="http://schemas.microsoft.com/office/word/2006/wordml" xmlns:wps="http://schemas.microsoft.com/office/word/2010/wordprocessingShape" mc:Ignorable="w14 wp14">
+<w:glossaryDocument xmlns:ve="http://schemas.openxmlformats.org/markup-compatibility/2006" xmlns:o="urn:schemas-microsoft-com:office:office" xmlns:r="http://schemas.openxmlformats.org/officeDocument/2006/relationships" xmlns:m="http://schemas.openxmlformats.org/officeDocument/2006/math" xmlns:v="urn:schemas-microsoft-com:vml" xmlns:wp="http://schemas.openxmlformats.org/drawingml/2006/wordprocessingDrawing" xmlns:w10="urn:schemas-microsoft-com:office:word" xmlns:w="http://schemas.openxmlformats.org/wordprocessingml/2006/main" xmlns:wne="http://schemas.microsoft.com/office/word/2006/wordml">
   <w:docParts>
     <w:docPart>
       <w:docPartPr>
@@ -2716,56 +2708,25 @@
         </w:p>
       </w:docPartBody>
     </w:docPart>
-    <w:docPart>
-      <w:docPartPr>
-        <w:name w:val="4EADA99F761147138C66A62A4DC3BF1E"/>
-        <w:category>
-          <w:name w:val="General"/>
-          <w:gallery w:val="placeholder"/>
-        </w:category>
-        <w:types>
-          <w:type w:val="bbPlcHdr"/>
-        </w:types>
-        <w:behaviors>
-          <w:behavior w:val="content"/>
-        </w:behaviors>
-        <w:guid w:val="{12154E43-B850-4389-BE8C-8DFCAC819F9E}"/>
-      </w:docPartPr>
-      <w:docPartBody>
-        <w:p>
-          <w:pPr>
-            <w:pStyle w:val="4EADA99F761147138C66A62A4DC3BF1E"/>
-          </w:pPr>
-          <w:r>
-            <w:rPr>
-              <w:rFonts w:asciiTheme="majorHAnsi" w:eastAsiaTheme="majorEastAsia" w:hAnsiTheme="majorHAnsi" w:cstheme="majorBidi"/>
-              <w:sz w:val="44"/>
-              <w:szCs w:val="44"/>
-            </w:rPr>
-            <w:t>[Escriba el subtítulo del documento]</w:t>
-          </w:r>
-        </w:p>
-      </w:docPartBody>
-    </w:docPart>
   </w:docParts>
 </w:glossaryDocument>
 </file>
 
 <file path=word/glossary/fontTable.xml><?xml version="1.0" encoding="utf-8"?>
-<w:fonts xmlns:mc="http://schemas.openxmlformats.org/markup-compatibility/2006" xmlns:r="http://schemas.openxmlformats.org/officeDocument/2006/relationships" xmlns:w="http://schemas.openxmlformats.org/wordprocessingml/2006/main" xmlns:w14="http://schemas.microsoft.com/office/word/2010/wordml" mc:Ignorable="w14">
+<w:fonts xmlns:r="http://schemas.openxmlformats.org/officeDocument/2006/relationships" xmlns:w="http://schemas.openxmlformats.org/wordprocessingml/2006/main">
+  <w:font w:name="Calibri">
+    <w:panose1 w:val="020F0502020204030204"/>
+    <w:charset w:val="00"/>
+    <w:family w:val="swiss"/>
+    <w:pitch w:val="variable"/>
+    <w:sig w:usb0="E4002EFF" w:usb1="C200247B" w:usb2="00000009" w:usb3="00000000" w:csb0="000001FF" w:csb1="00000000"/>
+  </w:font>
   <w:font w:name="Times New Roman">
     <w:panose1 w:val="02020603050405020304"/>
     <w:charset w:val="00"/>
     <w:family w:val="roman"/>
     <w:pitch w:val="variable"/>
     <w:sig w:usb0="E0002EFF" w:usb1="C000785B" w:usb2="00000009" w:usb3="00000000" w:csb0="000001FF" w:csb1="00000000"/>
-  </w:font>
-  <w:font w:name="Calibri">
-    <w:panose1 w:val="020F0502020204030204"/>
-    <w:charset w:val="00"/>
-    <w:family w:val="swiss"/>
-    <w:pitch w:val="variable"/>
-    <w:sig w:usb0="E4002EFF" w:usb1="C000247B" w:usb2="00000009" w:usb3="00000000" w:csb0="000001FF" w:csb1="00000000"/>
   </w:font>
   <w:font w:name="Cambria">
     <w:panose1 w:val="02040503050406030204"/>
@@ -2778,36 +2739,34 @@
     <w:panose1 w:val="020B0604030504040204"/>
     <w:charset w:val="00"/>
     <w:family w:val="swiss"/>
+    <w:notTrueType/>
     <w:pitch w:val="variable"/>
-    <w:sig w:usb0="E1002EFF" w:usb1="C000605B" w:usb2="00000029" w:usb3="00000000" w:csb0="000101FF" w:csb1="00000000"/>
+    <w:sig w:usb0="00000003" w:usb1="00000000" w:usb2="00000000" w:usb3="00000000" w:csb0="00000001" w:csb1="00000000"/>
   </w:font>
 </w:fonts>
 </file>
 
 <file path=word/glossary/settings.xml><?xml version="1.0" encoding="utf-8"?>
-<w:settings xmlns:mc="http://schemas.openxmlformats.org/markup-compatibility/2006" xmlns:o="urn:schemas-microsoft-com:office:office" xmlns:r="http://schemas.openxmlformats.org/officeDocument/2006/relationships" xmlns:m="http://schemas.openxmlformats.org/officeDocument/2006/math" xmlns:v="urn:schemas-microsoft-com:vml" xmlns:w10="urn:schemas-microsoft-com:office:word" xmlns:w="http://schemas.openxmlformats.org/wordprocessingml/2006/main" xmlns:w14="http://schemas.microsoft.com/office/word/2010/wordml" xmlns:sl="http://schemas.openxmlformats.org/schemaLibrary/2006/main" mc:Ignorable="w14">
+<w:settings xmlns:o="urn:schemas-microsoft-com:office:office" xmlns:r="http://schemas.openxmlformats.org/officeDocument/2006/relationships" xmlns:m="http://schemas.openxmlformats.org/officeDocument/2006/math" xmlns:v="urn:schemas-microsoft-com:vml" xmlns:w10="urn:schemas-microsoft-com:office:word" xmlns:w="http://schemas.openxmlformats.org/wordprocessingml/2006/main" xmlns:sl="http://schemas.openxmlformats.org/schemaLibrary/2006/main">
   <w:view w:val="normal"/>
   <w:defaultTabStop w:val="708"/>
   <w:hyphenationZone w:val="425"/>
   <w:characterSpacingControl w:val="doNotCompress"/>
   <w:compat>
     <w:useFELayout/>
-    <w:compatSetting w:name="compatibilityMode" w:uri="http://schemas.microsoft.com/office/word" w:val="14"/>
-    <w:compatSetting w:name="overrideTableStyleFontSizeAndJustification" w:uri="http://schemas.microsoft.com/office/word" w:val="1"/>
-    <w:compatSetting w:name="enableOpenTypeFeatures" w:uri="http://schemas.microsoft.com/office/word" w:val="1"/>
-    <w:compatSetting w:name="doNotFlipMirrorIndents" w:uri="http://schemas.microsoft.com/office/word" w:val="1"/>
   </w:compat>
   <w:rsids>
     <w:rsidRoot w:val="005C0D85"/>
     <w:rsid w:val="00522C40"/>
     <w:rsid w:val="005C0D85"/>
     <w:rsid w:val="00651817"/>
+    <w:rsid w:val="00946ABD"/>
   </w:rsids>
   <m:mathPr>
     <m:mathFont m:val="Cambria Math"/>
     <m:brkBin m:val="before"/>
     <m:brkBinSub m:val="--"/>
-    <m:smallFrac m:val="0"/>
+    <m:smallFrac m:val="off"/>
     <m:dispDef/>
     <m:lMargin m:val="0"/>
     <m:rMargin m:val="0"/>
@@ -2824,7 +2783,7 @@
 </file>
 
 <file path=word/glossary/styles.xml><?xml version="1.0" encoding="utf-8"?>
-<w:styles xmlns:mc="http://schemas.openxmlformats.org/markup-compatibility/2006" xmlns:r="http://schemas.openxmlformats.org/officeDocument/2006/relationships" xmlns:w="http://schemas.openxmlformats.org/wordprocessingml/2006/main" xmlns:w14="http://schemas.microsoft.com/office/word/2010/wordml" mc:Ignorable="w14">
+<w:styles xmlns:r="http://schemas.openxmlformats.org/officeDocument/2006/relationships" xmlns:w="http://schemas.openxmlformats.org/wordprocessingml/2006/main">
   <w:docDefaults>
     <w:rPrDefault>
       <w:rPr>
@@ -2982,6 +2941,7 @@
   <w:style w:type="paragraph" w:default="1" w:styleId="Normal">
     <w:name w:val="Normal"/>
     <w:qFormat/>
+    <w:rsid w:val="00946ABD"/>
   </w:style>
   <w:style w:type="character" w:default="1" w:styleId="Fuentedeprrafopredeter">
     <w:name w:val="Default Paragraph Font"/>
@@ -2994,6 +2954,7 @@
     <w:uiPriority w:val="99"/>
     <w:semiHidden/>
     <w:unhideWhenUsed/>
+    <w:qFormat/>
     <w:tblPr>
       <w:tblInd w:w="0" w:type="dxa"/>
       <w:tblCellMar>
@@ -3037,222 +2998,8 @@
 </w:styles>
 </file>
 
-<file path=word/glossary/stylesWithEffects.xml><?xml version="1.0" encoding="utf-8"?>
-<w:styles xmlns:wpc="http://schemas.microsoft.com/office/word/2010/wordprocessingCanvas" xmlns:mc="http://schemas.openxmlformats.org/markup-compatibility/2006" xmlns:o="urn:schemas-microsoft-com:office:office" xmlns:r="http://schemas.openxmlformats.org/officeDocument/2006/relationships" xmlns:m="http://schemas.openxmlformats.org/officeDocument/2006/math" xmlns:v="urn:schemas-microsoft-com:vml" xmlns:wp14="http://schemas.microsoft.com/office/word/2010/wordprocessingDrawing" xmlns:wp="http://schemas.openxmlformats.org/drawingml/2006/wordprocessingDrawing" xmlns:w10="urn:schemas-microsoft-com:office:word" xmlns:w="http://schemas.openxmlformats.org/wordprocessingml/2006/main" xmlns:w14="http://schemas.microsoft.com/office/word/2010/wordml" xmlns:wpg="http://schemas.microsoft.com/office/word/2010/wordprocessingGroup" xmlns:wpi="http://schemas.microsoft.com/office/word/2010/wordprocessingInk" xmlns:wne="http://schemas.microsoft.com/office/word/2006/wordml" xmlns:wps="http://schemas.microsoft.com/office/word/2010/wordprocessingShape" mc:Ignorable="w14 wp14">
-  <w:docDefaults>
-    <w:rPrDefault>
-      <w:rPr>
-        <w:rFonts w:asciiTheme="minorHAnsi" w:eastAsiaTheme="minorEastAsia" w:hAnsiTheme="minorHAnsi" w:cstheme="minorBidi"/>
-        <w:sz w:val="22"/>
-        <w:szCs w:val="22"/>
-        <w:lang w:val="es-ES" w:eastAsia="es-ES" w:bidi="ar-SA"/>
-      </w:rPr>
-    </w:rPrDefault>
-    <w:pPrDefault>
-      <w:pPr>
-        <w:spacing w:after="200" w:line="276" w:lineRule="auto"/>
-      </w:pPr>
-    </w:pPrDefault>
-  </w:docDefaults>
-  <w:latentStyles w:defLockedState="0" w:defUIPriority="99" w:defSemiHidden="1" w:defUnhideWhenUsed="1" w:defQFormat="0" w:count="267">
-    <w:lsdException w:name="Normal" w:semiHidden="0" w:uiPriority="0" w:unhideWhenUsed="0" w:qFormat="1"/>
-    <w:lsdException w:name="heading 1" w:semiHidden="0" w:uiPriority="9" w:unhideWhenUsed="0" w:qFormat="1"/>
-    <w:lsdException w:name="heading 2" w:uiPriority="9" w:qFormat="1"/>
-    <w:lsdException w:name="heading 3" w:uiPriority="9" w:qFormat="1"/>
-    <w:lsdException w:name="heading 4" w:uiPriority="9" w:qFormat="1"/>
-    <w:lsdException w:name="heading 5" w:uiPriority="9" w:qFormat="1"/>
-    <w:lsdException w:name="heading 6" w:uiPriority="9" w:qFormat="1"/>
-    <w:lsdException w:name="heading 7" w:uiPriority="9" w:qFormat="1"/>
-    <w:lsdException w:name="heading 8" w:uiPriority="9" w:qFormat="1"/>
-    <w:lsdException w:name="heading 9" w:uiPriority="9" w:qFormat="1"/>
-    <w:lsdException w:name="toc 1" w:uiPriority="39"/>
-    <w:lsdException w:name="toc 2" w:uiPriority="39"/>
-    <w:lsdException w:name="toc 3" w:uiPriority="39"/>
-    <w:lsdException w:name="toc 4" w:uiPriority="39"/>
-    <w:lsdException w:name="toc 5" w:uiPriority="39"/>
-    <w:lsdException w:name="toc 6" w:uiPriority="39"/>
-    <w:lsdException w:name="toc 7" w:uiPriority="39"/>
-    <w:lsdException w:name="toc 8" w:uiPriority="39"/>
-    <w:lsdException w:name="toc 9" w:uiPriority="39"/>
-    <w:lsdException w:name="caption" w:uiPriority="35" w:qFormat="1"/>
-    <w:lsdException w:name="Title" w:semiHidden="0" w:uiPriority="10" w:unhideWhenUsed="0" w:qFormat="1"/>
-    <w:lsdException w:name="Default Paragraph Font" w:uiPriority="1"/>
-    <w:lsdException w:name="Subtitle" w:semiHidden="0" w:uiPriority="11" w:unhideWhenUsed="0" w:qFormat="1"/>
-    <w:lsdException w:name="Strong" w:semiHidden="0" w:uiPriority="22" w:unhideWhenUsed="0" w:qFormat="1"/>
-    <w:lsdException w:name="Emphasis" w:semiHidden="0" w:uiPriority="20" w:unhideWhenUsed="0" w:qFormat="1"/>
-    <w:lsdException w:name="Table Grid" w:semiHidden="0" w:uiPriority="59" w:unhideWhenUsed="0"/>
-    <w:lsdException w:name="Placeholder Text" w:unhideWhenUsed="0"/>
-    <w:lsdException w:name="No Spacing" w:semiHidden="0" w:uiPriority="1" w:unhideWhenUsed="0" w:qFormat="1"/>
-    <w:lsdException w:name="Light Shading" w:semiHidden="0" w:uiPriority="60" w:unhideWhenUsed="0"/>
-    <w:lsdException w:name="Light List" w:semiHidden="0" w:uiPriority="61" w:unhideWhenUsed="0"/>
-    <w:lsdException w:name="Light Grid" w:semiHidden="0" w:uiPriority="62" w:unhideWhenUsed="0"/>
-    <w:lsdException w:name="Medium Shading 1" w:semiHidden="0" w:uiPriority="63" w:unhideWhenUsed="0"/>
-    <w:lsdException w:name="Medium Shading 2" w:semiHidden="0" w:uiPriority="64" w:unhideWhenUsed="0"/>
-    <w:lsdException w:name="Medium List 1" w:semiHidden="0" w:uiPriority="65" w:unhideWhenUsed="0"/>
-    <w:lsdException w:name="Medium List 2" w:semiHidden="0" w:uiPriority="66" w:unhideWhenUsed="0"/>
-    <w:lsdException w:name="Medium Grid 1" w:semiHidden="0" w:uiPriority="67" w:unhideWhenUsed="0"/>
-    <w:lsdException w:name="Medium Grid 2" w:semiHidden="0" w:uiPriority="68" w:unhideWhenUsed="0"/>
-    <w:lsdException w:name="Medium Grid 3" w:semiHidden="0" w:uiPriority="69" w:unhideWhenUsed="0"/>
-    <w:lsdException w:name="Dark List" w:semiHidden="0" w:uiPriority="70" w:unhideWhenUsed="0"/>
-    <w:lsdException w:name="Colorful Shading" w:semiHidden="0" w:uiPriority="71" w:unhideWhenUsed="0"/>
-    <w:lsdException w:name="Colorful List" w:semiHidden="0" w:uiPriority="72" w:unhideWhenUsed="0"/>
-    <w:lsdException w:name="Colorful Grid" w:semiHidden="0" w:uiPriority="73" w:unhideWhenUsed="0"/>
-    <w:lsdException w:name="Light Shading Accent 1" w:semiHidden="0" w:uiPriority="60" w:unhideWhenUsed="0"/>
-    <w:lsdException w:name="Light List Accent 1" w:semiHidden="0" w:uiPriority="61" w:unhideWhenUsed="0"/>
-    <w:lsdException w:name="Light Grid Accent 1" w:semiHidden="0" w:uiPriority="62" w:unhideWhenUsed="0"/>
-    <w:lsdException w:name="Medium Shading 1 Accent 1" w:semiHidden="0" w:uiPriority="63" w:unhideWhenUsed="0"/>
-    <w:lsdException w:name="Medium Shading 2 Accent 1" w:semiHidden="0" w:uiPriority="64" w:unhideWhenUsed="0"/>
-    <w:lsdException w:name="Medium List 1 Accent 1" w:semiHidden="0" w:uiPriority="65" w:unhideWhenUsed="0"/>
-    <w:lsdException w:name="Revision" w:unhideWhenUsed="0"/>
-    <w:lsdException w:name="List Paragraph" w:semiHidden="0" w:uiPriority="34" w:unhideWhenUsed="0" w:qFormat="1"/>
-    <w:lsdException w:name="Quote" w:semiHidden="0" w:uiPriority="29" w:unhideWhenUsed="0" w:qFormat="1"/>
-    <w:lsdException w:name="Intense Quote" w:semiHidden="0" w:uiPriority="30" w:unhideWhenUsed="0" w:qFormat="1"/>
-    <w:lsdException w:name="Medium List 2 Accent 1" w:semiHidden="0" w:uiPriority="66" w:unhideWhenUsed="0"/>
-    <w:lsdException w:name="Medium Grid 1 Accent 1" w:semiHidden="0" w:uiPriority="67" w:unhideWhenUsed="0"/>
-    <w:lsdException w:name="Medium Grid 2 Accent 1" w:semiHidden="0" w:uiPriority="68" w:unhideWhenUsed="0"/>
-    <w:lsdException w:name="Medium Grid 3 Accent 1" w:semiHidden="0" w:uiPriority="69" w:unhideWhenUsed="0"/>
-    <w:lsdException w:name="Dark List Accent 1" w:semiHidden="0" w:uiPriority="70" w:unhideWhenUsed="0"/>
-    <w:lsdException w:name="Colorful Shading Accent 1" w:semiHidden="0" w:uiPriority="71" w:unhideWhenUsed="0"/>
-    <w:lsdException w:name="Colorful List Accent 1" w:semiHidden="0" w:uiPriority="72" w:unhideWhenUsed="0"/>
-    <w:lsdException w:name="Colorful Grid Accent 1" w:semiHidden="0" w:uiPriority="73" w:unhideWhenUsed="0"/>
-    <w:lsdException w:name="Light Shading Accent 2" w:semiHidden="0" w:uiPriority="60" w:unhideWhenUsed="0"/>
-    <w:lsdException w:name="Light List Accent 2" w:semiHidden="0" w:uiPriority="61" w:unhideWhenUsed="0"/>
-    <w:lsdException w:name="Light Grid Accent 2" w:semiHidden="0" w:uiPriority="62" w:unhideWhenUsed="0"/>
-    <w:lsdException w:name="Medium Shading 1 Accent 2" w:semiHidden="0" w:uiPriority="63" w:unhideWhenUsed="0"/>
-    <w:lsdException w:name="Medium Shading 2 Accent 2" w:semiHidden="0" w:uiPriority="64" w:unhideWhenUsed="0"/>
-    <w:lsdException w:name="Medium List 1 Accent 2" w:semiHidden="0" w:uiPriority="65" w:unhideWhenUsed="0"/>
-    <w:lsdException w:name="Medium List 2 Accent 2" w:semiHidden="0" w:uiPriority="66" w:unhideWhenUsed="0"/>
-    <w:lsdException w:name="Medium Grid 1 Accent 2" w:semiHidden="0" w:uiPriority="67" w:unhideWhenUsed="0"/>
-    <w:lsdException w:name="Medium Grid 2 Accent 2" w:semiHidden="0" w:uiPriority="68" w:unhideWhenUsed="0"/>
-    <w:lsdException w:name="Medium Grid 3 Accent 2" w:semiHidden="0" w:uiPriority="69" w:unhideWhenUsed="0"/>
-    <w:lsdException w:name="Dark List Accent 2" w:semiHidden="0" w:uiPriority="70" w:unhideWhenUsed="0"/>
-    <w:lsdException w:name="Colorful Shading Accent 2" w:semiHidden="0" w:uiPriority="71" w:unhideWhenUsed="0"/>
-    <w:lsdException w:name="Colorful List Accent 2" w:semiHidden="0" w:uiPriority="72" w:unhideWhenUsed="0"/>
-    <w:lsdException w:name="Colorful Grid Accent 2" w:semiHidden="0" w:uiPriority="73" w:unhideWhenUsed="0"/>
-    <w:lsdException w:name="Light Shading Accent 3" w:semiHidden="0" w:uiPriority="60" w:unhideWhenUsed="0"/>
-    <w:lsdException w:name="Light List Accent 3" w:semiHidden="0" w:uiPriority="61" w:unhideWhenUsed="0"/>
-    <w:lsdException w:name="Light Grid Accent 3" w:semiHidden="0" w:uiPriority="62" w:unhideWhenUsed="0"/>
-    <w:lsdException w:name="Medium Shading 1 Accent 3" w:semiHidden="0" w:uiPriority="63" w:unhideWhenUsed="0"/>
-    <w:lsdException w:name="Medium Shading 2 Accent 3" w:semiHidden="0" w:uiPriority="64" w:unhideWhenUsed="0"/>
-    <w:lsdException w:name="Medium List 1 Accent 3" w:semiHidden="0" w:uiPriority="65" w:unhideWhenUsed="0"/>
-    <w:lsdException w:name="Medium List 2 Accent 3" w:semiHidden="0" w:uiPriority="66" w:unhideWhenUsed="0"/>
-    <w:lsdException w:name="Medium Grid 1 Accent 3" w:semiHidden="0" w:uiPriority="67" w:unhideWhenUsed="0"/>
-    <w:lsdException w:name="Medium Grid 2 Accent 3" w:semiHidden="0" w:uiPriority="68" w:unhideWhenUsed="0"/>
-    <w:lsdException w:name="Medium Grid 3 Accent 3" w:semiHidden="0" w:uiPriority="69" w:unhideWhenUsed="0"/>
-    <w:lsdException w:name="Dark List Accent 3" w:semiHidden="0" w:uiPriority="70" w:unhideWhenUsed="0"/>
-    <w:lsdException w:name="Colorful Shading Accent 3" w:semiHidden="0" w:uiPriority="71" w:unhideWhenUsed="0"/>
-    <w:lsdException w:name="Colorful List Accent 3" w:semiHidden="0" w:uiPriority="72" w:unhideWhenUsed="0"/>
-    <w:lsdException w:name="Colorful Grid Accent 3" w:semiHidden="0" w:uiPriority="73" w:unhideWhenUsed="0"/>
-    <w:lsdException w:name="Light Shading Accent 4" w:semiHidden="0" w:uiPriority="60" w:unhideWhenUsed="0"/>
-    <w:lsdException w:name="Light List Accent 4" w:semiHidden="0" w:uiPriority="61" w:unhideWhenUsed="0"/>
-    <w:lsdException w:name="Light Grid Accent 4" w:semiHidden="0" w:uiPriority="62" w:unhideWhenUsed="0"/>
-    <w:lsdException w:name="Medium Shading 1 Accent 4" w:semiHidden="0" w:uiPriority="63" w:unhideWhenUsed="0"/>
-    <w:lsdException w:name="Medium Shading 2 Accent 4" w:semiHidden="0" w:uiPriority="64" w:unhideWhenUsed="0"/>
-    <w:lsdException w:name="Medium List 1 Accent 4" w:semiHidden="0" w:uiPriority="65" w:unhideWhenUsed="0"/>
-    <w:lsdException w:name="Medium List 2 Accent 4" w:semiHidden="0" w:uiPriority="66" w:unhideWhenUsed="0"/>
-    <w:lsdException w:name="Medium Grid 1 Accent 4" w:semiHidden="0" w:uiPriority="67" w:unhideWhenUsed="0"/>
-    <w:lsdException w:name="Medium Grid 2 Accent 4" w:semiHidden="0" w:uiPriority="68" w:unhideWhenUsed="0"/>
-    <w:lsdException w:name="Medium Grid 3 Accent 4" w:semiHidden="0" w:uiPriority="69" w:unhideWhenUsed="0"/>
-    <w:lsdException w:name="Dark List Accent 4" w:semiHidden="0" w:uiPriority="70" w:unhideWhenUsed="0"/>
-    <w:lsdException w:name="Colorful Shading Accent 4" w:semiHidden="0" w:uiPriority="71" w:unhideWhenUsed="0"/>
-    <w:lsdException w:name="Colorful List Accent 4" w:semiHidden="0" w:uiPriority="72" w:unhideWhenUsed="0"/>
-    <w:lsdException w:name="Colorful Grid Accent 4" w:semiHidden="0" w:uiPriority="73" w:unhideWhenUsed="0"/>
-    <w:lsdException w:name="Light Shading Accent 5" w:semiHidden="0" w:uiPriority="60" w:unhideWhenUsed="0"/>
-    <w:lsdException w:name="Light List Accent 5" w:semiHidden="0" w:uiPriority="61" w:unhideWhenUsed="0"/>
-    <w:lsdException w:name="Light Grid Accent 5" w:semiHidden="0" w:uiPriority="62" w:unhideWhenUsed="0"/>
-    <w:lsdException w:name="Medium Shading 1 Accent 5" w:semiHidden="0" w:uiPriority="63" w:unhideWhenUsed="0"/>
-    <w:lsdException w:name="Medium Shading 2 Accent 5" w:semiHidden="0" w:uiPriority="64" w:unhideWhenUsed="0"/>
-    <w:lsdException w:name="Medium List 1 Accent 5" w:semiHidden="0" w:uiPriority="65" w:unhideWhenUsed="0"/>
-    <w:lsdException w:name="Medium List 2 Accent 5" w:semiHidden="0" w:uiPriority="66" w:unhideWhenUsed="0"/>
-    <w:lsdException w:name="Medium Grid 1 Accent 5" w:semiHidden="0" w:uiPriority="67" w:unhideWhenUsed="0"/>
-    <w:lsdException w:name="Medium Grid 2 Accent 5" w:semiHidden="0" w:uiPriority="68" w:unhideWhenUsed="0"/>
-    <w:lsdException w:name="Medium Grid 3 Accent 5" w:semiHidden="0" w:uiPriority="69" w:unhideWhenUsed="0"/>
-    <w:lsdException w:name="Dark List Accent 5" w:semiHidden="0" w:uiPriority="70" w:unhideWhenUsed="0"/>
-    <w:lsdException w:name="Colorful Shading Accent 5" w:semiHidden="0" w:uiPriority="71" w:unhideWhenUsed="0"/>
-    <w:lsdException w:name="Colorful List Accent 5" w:semiHidden="0" w:uiPriority="72" w:unhideWhenUsed="0"/>
-    <w:lsdException w:name="Colorful Grid Accent 5" w:semiHidden="0" w:uiPriority="73" w:unhideWhenUsed="0"/>
-    <w:lsdException w:name="Light Shading Accent 6" w:semiHidden="0" w:uiPriority="60" w:unhideWhenUsed="0"/>
-    <w:lsdException w:name="Light List Accent 6" w:semiHidden="0" w:uiPriority="61" w:unhideWhenUsed="0"/>
-    <w:lsdException w:name="Light Grid Accent 6" w:semiHidden="0" w:uiPriority="62" w:unhideWhenUsed="0"/>
-    <w:lsdException w:name="Medium Shading 1 Accent 6" w:semiHidden="0" w:uiPriority="63" w:unhideWhenUsed="0"/>
-    <w:lsdException w:name="Medium Shading 2 Accent 6" w:semiHidden="0" w:uiPriority="64" w:unhideWhenUsed="0"/>
-    <w:lsdException w:name="Medium List 1 Accent 6" w:semiHidden="0" w:uiPriority="65" w:unhideWhenUsed="0"/>
-    <w:lsdException w:name="Medium List 2 Accent 6" w:semiHidden="0" w:uiPriority="66" w:unhideWhenUsed="0"/>
-    <w:lsdException w:name="Medium Grid 1 Accent 6" w:semiHidden="0" w:uiPriority="67" w:unhideWhenUsed="0"/>
-    <w:lsdException w:name="Medium Grid 2 Accent 6" w:semiHidden="0" w:uiPriority="68" w:unhideWhenUsed="0"/>
-    <w:lsdException w:name="Medium Grid 3 Accent 6" w:semiHidden="0" w:uiPriority="69" w:unhideWhenUsed="0"/>
-    <w:lsdException w:name="Dark List Accent 6" w:semiHidden="0" w:uiPriority="70" w:unhideWhenUsed="0"/>
-    <w:lsdException w:name="Colorful Shading Accent 6" w:semiHidden="0" w:uiPriority="71" w:unhideWhenUsed="0"/>
-    <w:lsdException w:name="Colorful List Accent 6" w:semiHidden="0" w:uiPriority="72" w:unhideWhenUsed="0"/>
-    <w:lsdException w:name="Colorful Grid Accent 6" w:semiHidden="0" w:uiPriority="73" w:unhideWhenUsed="0"/>
-    <w:lsdException w:name="Subtle Emphasis" w:semiHidden="0" w:uiPriority="19" w:unhideWhenUsed="0" w:qFormat="1"/>
-    <w:lsdException w:name="Intense Emphasis" w:semiHidden="0" w:uiPriority="21" w:unhideWhenUsed="0" w:qFormat="1"/>
-    <w:lsdException w:name="Subtle Reference" w:semiHidden="0" w:uiPriority="31" w:unhideWhenUsed="0" w:qFormat="1"/>
-    <w:lsdException w:name="Intense Reference" w:semiHidden="0" w:uiPriority="32" w:unhideWhenUsed="0" w:qFormat="1"/>
-    <w:lsdException w:name="Book Title" w:semiHidden="0" w:uiPriority="33" w:unhideWhenUsed="0" w:qFormat="1"/>
-    <w:lsdException w:name="Bibliography" w:uiPriority="37"/>
-    <w:lsdException w:name="TOC Heading" w:uiPriority="39" w:qFormat="1"/>
-  </w:latentStyles>
-  <w:style w:type="paragraph" w:default="1" w:styleId="Normal">
-    <w:name w:val="Normal"/>
-    <w:qFormat/>
-  </w:style>
-  <w:style w:type="character" w:default="1" w:styleId="Fuentedeprrafopredeter">
-    <w:name w:val="Default Paragraph Font"/>
-    <w:uiPriority w:val="1"/>
-    <w:semiHidden/>
-    <w:unhideWhenUsed/>
-  </w:style>
-  <w:style w:type="table" w:default="1" w:styleId="Tablanormal">
-    <w:name w:val="Normal Table"/>
-    <w:uiPriority w:val="99"/>
-    <w:semiHidden/>
-    <w:unhideWhenUsed/>
-    <w:tblPr>
-      <w:tblInd w:w="0" w:type="dxa"/>
-      <w:tblCellMar>
-        <w:top w:w="0" w:type="dxa"/>
-        <w:left w:w="108" w:type="dxa"/>
-        <w:bottom w:w="0" w:type="dxa"/>
-        <w:right w:w="108" w:type="dxa"/>
-      </w:tblCellMar>
-    </w:tblPr>
-  </w:style>
-  <w:style w:type="numbering" w:default="1" w:styleId="Sinlista">
-    <w:name w:val="No List"/>
-    <w:uiPriority w:val="99"/>
-    <w:semiHidden/>
-    <w:unhideWhenUsed/>
-  </w:style>
-  <w:style w:type="paragraph" w:customStyle="1" w:styleId="9A6E1C1758144BD091127030B84261E5">
-    <w:name w:val="9A6E1C1758144BD091127030B84261E5"/>
-    <w:rsid w:val="005C0D85"/>
-  </w:style>
-  <w:style w:type="paragraph" w:customStyle="1" w:styleId="A57918BA07C340C7A1C397358A82B019">
-    <w:name w:val="A57918BA07C340C7A1C397358A82B019"/>
-    <w:rsid w:val="005C0D85"/>
-  </w:style>
-  <w:style w:type="paragraph" w:customStyle="1" w:styleId="4EADA99F761147138C66A62A4DC3BF1E">
-    <w:name w:val="4EADA99F761147138C66A62A4DC3BF1E"/>
-    <w:rsid w:val="005C0D85"/>
-  </w:style>
-  <w:style w:type="paragraph" w:customStyle="1" w:styleId="69C632D3AAAF40068A88A03176B444FB">
-    <w:name w:val="69C632D3AAAF40068A88A03176B444FB"/>
-    <w:rsid w:val="005C0D85"/>
-  </w:style>
-  <w:style w:type="paragraph" w:customStyle="1" w:styleId="9EA869394AE04708ADB1E597D1ED206A">
-    <w:name w:val="9EA869394AE04708ADB1E597D1ED206A"/>
-    <w:rsid w:val="005C0D85"/>
-  </w:style>
-  <w:style w:type="paragraph" w:customStyle="1" w:styleId="229F642CF18044E3A2A92964C7278895">
-    <w:name w:val="229F642CF18044E3A2A92964C7278895"/>
-    <w:rsid w:val="005C0D85"/>
-  </w:style>
-</w:styles>
-</file>
-
 <file path=word/glossary/webSettings.xml><?xml version="1.0" encoding="utf-8"?>
-<w:webSettings xmlns:mc="http://schemas.openxmlformats.org/markup-compatibility/2006" xmlns:r="http://schemas.openxmlformats.org/officeDocument/2006/relationships" xmlns:w="http://schemas.openxmlformats.org/wordprocessingml/2006/main" xmlns:w14="http://schemas.microsoft.com/office/word/2010/wordml" mc:Ignorable="w14">
+<w:webSettings xmlns:r="http://schemas.openxmlformats.org/officeDocument/2006/relationships" xmlns:w="http://schemas.openxmlformats.org/wordprocessingml/2006/main">
   <w:optimizeForBrowser/>
   <w:allowPNG/>
 </w:webSettings>
@@ -3567,7 +3314,7 @@
 </file>
 
 <file path=customXml/itemProps2.xml><?xml version="1.0" encoding="utf-8"?>
-<ds:datastoreItem xmlns:ds="http://schemas.openxmlformats.org/officeDocument/2006/customXml" ds:itemID="{4C794D02-585E-492C-B2EE-5F593A0DBC64}">
+<ds:datastoreItem xmlns:ds="http://schemas.openxmlformats.org/officeDocument/2006/customXml" ds:itemID="{715C045C-ADA0-4D04-BE7C-6BB1EB065B18}">
   <ds:schemaRefs>
     <ds:schemaRef ds:uri="http://schemas.openxmlformats.org/officeDocument/2006/bibliography"/>
   </ds:schemaRefs>

</xml_diff>

<commit_message>
Agregado Estructuracion del proyecto en las memorias
</commit_message>
<xml_diff>
--- a/ProyectoFinalEva/ProyectoFInal.docx
+++ b/ProyectoFinalEva/ProyectoFInal.docx
@@ -1,6 +1,6 @@
 
 <file path=word/document.xml><?xml version="1.0" encoding="utf-8"?>
-<w:document xmlns:ve="http://schemas.openxmlformats.org/markup-compatibility/2006" xmlns:o="urn:schemas-microsoft-com:office:office" xmlns:r="http://schemas.openxmlformats.org/officeDocument/2006/relationships" xmlns:m="http://schemas.openxmlformats.org/officeDocument/2006/math" xmlns:v="urn:schemas-microsoft-com:vml" xmlns:wp="http://schemas.openxmlformats.org/drawingml/2006/wordprocessingDrawing" xmlns:w10="urn:schemas-microsoft-com:office:word" xmlns:w="http://schemas.openxmlformats.org/wordprocessingml/2006/main" xmlns:wne="http://schemas.microsoft.com/office/word/2006/wordml">
+<w:document xmlns:wpc="http://schemas.microsoft.com/office/word/2010/wordprocessingCanvas" xmlns:mc="http://schemas.openxmlformats.org/markup-compatibility/2006" xmlns:o="urn:schemas-microsoft-com:office:office" xmlns:r="http://schemas.openxmlformats.org/officeDocument/2006/relationships" xmlns:m="http://schemas.openxmlformats.org/officeDocument/2006/math" xmlns:v="urn:schemas-microsoft-com:vml" xmlns:wp14="http://schemas.microsoft.com/office/word/2010/wordprocessingDrawing" xmlns:wp="http://schemas.openxmlformats.org/drawingml/2006/wordprocessingDrawing" xmlns:w10="urn:schemas-microsoft-com:office:word" xmlns:w="http://schemas.openxmlformats.org/wordprocessingml/2006/main" xmlns:w14="http://schemas.microsoft.com/office/word/2010/wordml" xmlns:wpg="http://schemas.microsoft.com/office/word/2010/wordprocessingGroup" xmlns:wpi="http://schemas.microsoft.com/office/word/2010/wordprocessingInk" xmlns:wne="http://schemas.microsoft.com/office/word/2006/wordml" xmlns:wps="http://schemas.microsoft.com/office/word/2010/wordprocessingShape" mc:Ignorable="w14 wp14">
   <w:body>
     <w:sdt>
       <w:sdtPr>
@@ -26,7 +26,7 @@
           <w:tblPr>
             <w:tblW w:w="5000" w:type="pct"/>
             <w:jc w:val="center"/>
-            <w:tblLook w:val="04A0"/>
+            <w:tblLook w:val="04A0" w:firstRow="1" w:lastRow="0" w:firstColumn="1" w:lastColumn="0" w:noHBand="0" w:noVBand="1"/>
           </w:tblPr>
           <w:tblGrid>
             <w:gridCol w:w="8720"/>
@@ -103,6 +103,7 @@
                 <w:dataBinding w:prefixMappings="xmlns:ns0='http://schemas.openxmlformats.org/package/2006/metadata/core-properties' xmlns:ns1='http://purl.org/dc/elements/1.1/'" w:xpath="/ns0:coreProperties[1]/ns1:title[1]" w:storeItemID="{6C3C8BC8-F283-45AE-878A-BAB7291924A1}"/>
                 <w:text/>
               </w:sdtPr>
+              <w:sdtEndPr/>
               <w:sdtContent>
                 <w:tc>
                   <w:tcPr>
@@ -152,12 +153,10 @@
                 </w:rPr>
                 <w:alias w:val="Subtítulo"/>
                 <w:id w:val="15524255"/>
-                <w:placeholder>
-                  <w:docPart w:val="4EADA99F761147138C66A62A4DC3BF1E"/>
-                </w:placeholder>
                 <w:dataBinding w:prefixMappings="xmlns:ns0='http://schemas.openxmlformats.org/package/2006/metadata/core-properties' xmlns:ns1='http://purl.org/dc/elements/1.1/'" w:xpath="/ns0:coreProperties[1]/ns1:subject[1]" w:storeItemID="{6C3C8BC8-F283-45AE-878A-BAB7291924A1}"/>
                 <w:text/>
               </w:sdtPr>
+              <w:sdtEndPr/>
               <w:sdtContent>
                 <w:tc>
                   <w:tcPr>
@@ -230,6 +229,7 @@
                 <w:dataBinding w:prefixMappings="xmlns:ns0='http://schemas.openxmlformats.org/package/2006/metadata/core-properties' xmlns:ns1='http://purl.org/dc/elements/1.1/'" w:xpath="/ns0:coreProperties[1]/ns1:creator[1]" w:storeItemID="{6C3C8BC8-F283-45AE-878A-BAB7291924A1}"/>
                 <w:text/>
               </w:sdtPr>
+              <w:sdtEndPr/>
               <w:sdtContent>
                 <w:tc>
                   <w:tcPr>
@@ -299,6 +299,7 @@
                   <w:calendar w:val="gregorian"/>
                 </w:date>
               </w:sdtPr>
+              <w:sdtEndPr/>
               <w:sdtContent>
                 <w:tc>
                   <w:tcPr>
@@ -341,7 +342,7 @@
           <w:tblPr>
             <w:tblpPr w:leftFromText="187" w:rightFromText="187" w:horzAnchor="margin" w:tblpXSpec="center" w:tblpYSpec="bottom"/>
             <w:tblW w:w="5000" w:type="pct"/>
-            <w:tblLook w:val="04A0"/>
+            <w:tblLook w:val="04A0" w:firstRow="1" w:lastRow="0" w:firstColumn="1" w:lastColumn="0" w:noHBand="0" w:noVBand="1"/>
           </w:tblPr>
           <w:tblGrid>
             <w:gridCol w:w="8720"/>
@@ -384,6 +385,7 @@
           <w:docPartUnique/>
         </w:docPartObj>
       </w:sdtPr>
+      <w:sdtEndPr/>
       <w:sdtContent>
         <w:p>
           <w:pPr>
@@ -1290,10 +1292,10 @@
                     <pic:cNvPicPr/>
                   </pic:nvPicPr>
                   <pic:blipFill>
-                    <a:blip r:embed="rId9" cstate="print">
+                    <a:blip r:embed="rId10" cstate="print">
                       <a:extLst>
                         <a:ext uri="{28A0092B-C50C-407E-A947-70E740481C1C}">
-                          <a14:useLocalDpi xmlns:a14="http://schemas.microsoft.com/office/drawing/2010/main" xmlns:wps="http://schemas.microsoft.com/office/word/2010/wordprocessingShape" xmlns:wpi="http://schemas.microsoft.com/office/word/2010/wordprocessingInk" xmlns:wpg="http://schemas.microsoft.com/office/word/2010/wordprocessingGroup" xmlns:w14="http://schemas.microsoft.com/office/word/2010/wordml" xmlns:w="http://schemas.openxmlformats.org/wordprocessingml/2006/main" xmlns:w10="urn:schemas-microsoft-com:office:word" xmlns:wp14="http://schemas.microsoft.com/office/word/2010/wordprocessingDrawing" xmlns:v="urn:schemas-microsoft-com:vml" xmlns:o="urn:schemas-microsoft-com:office:office" xmlns:mc="http://schemas.openxmlformats.org/markup-compatibility/2006" xmlns:wpc="http://schemas.microsoft.com/office/word/2010/wordprocessingCanvas" xmlns="" val="0"/>
+                          <a14:useLocalDpi xmlns:a14="http://schemas.microsoft.com/office/drawing/2010/main" val="0"/>
                         </a:ext>
                       </a:extLst>
                     </a:blip>
@@ -1342,7 +1344,6 @@
           <w:b/>
         </w:rPr>
       </w:pPr>
-      <w:bookmarkStart w:id="3" w:name="_GoBack"/>
       <w:r>
         <w:rPr>
           <w:b/>
@@ -1365,10 +1366,10 @@
                     <pic:cNvPicPr/>
                   </pic:nvPicPr>
                   <pic:blipFill>
-                    <a:blip r:embed="rId10" cstate="print">
+                    <a:blip r:embed="rId11" cstate="print">
                       <a:extLst>
                         <a:ext uri="{28A0092B-C50C-407E-A947-70E740481C1C}">
-                          <a14:useLocalDpi xmlns:a14="http://schemas.microsoft.com/office/drawing/2010/main" xmlns:wps="http://schemas.microsoft.com/office/word/2010/wordprocessingShape" xmlns:wpi="http://schemas.microsoft.com/office/word/2010/wordprocessingInk" xmlns:wpg="http://schemas.microsoft.com/office/word/2010/wordprocessingGroup" xmlns:w14="http://schemas.microsoft.com/office/word/2010/wordml" xmlns:w="http://schemas.openxmlformats.org/wordprocessingml/2006/main" xmlns:w10="urn:schemas-microsoft-com:office:word" xmlns:wp14="http://schemas.microsoft.com/office/word/2010/wordprocessingDrawing" xmlns:v="urn:schemas-microsoft-com:vml" xmlns:o="urn:schemas-microsoft-com:office:office" xmlns:mc="http://schemas.openxmlformats.org/markup-compatibility/2006" xmlns:wpc="http://schemas.microsoft.com/office/word/2010/wordprocessingCanvas" xmlns="" val="0"/>
+                          <a14:useLocalDpi xmlns:a14="http://schemas.microsoft.com/office/drawing/2010/main" val="0"/>
                         </a:ext>
                       </a:extLst>
                     </a:blip>
@@ -1391,12 +1392,195 @@
           </wp:inline>
         </w:drawing>
       </w:r>
+    </w:p>
+    <w:p>
+      <w:r>
+        <w:br w:type="page"/>
+      </w:r>
+    </w:p>
+    <w:p>
+      <w:pPr>
+        <w:pStyle w:val="Prrafodelista"/>
+        <w:numPr>
+          <w:ilvl w:val="0"/>
+          <w:numId w:val="3"/>
+        </w:numPr>
+      </w:pPr>
+      <w:r>
+        <w:lastRenderedPageBreak/>
+        <w:t>Estructuración de la aplicación:</w:t>
+      </w:r>
+    </w:p>
+    <w:p>
+      <w:r>
+        <w:rPr>
+          <w:noProof/>
+          <w:lang w:eastAsia="es-ES"/>
+        </w:rPr>
+        <w:drawing>
+          <wp:inline distT="0" distB="0" distL="0" distR="0">
+            <wp:extent cx="5400040" cy="2834640"/>
+            <wp:effectExtent l="0" t="0" r="0" b="0"/>
+            <wp:docPr id="1" name="0 Imagen"/>
+            <wp:cNvGraphicFramePr>
+              <a:graphicFrameLocks xmlns:a="http://schemas.openxmlformats.org/drawingml/2006/main" noChangeAspect="1"/>
+            </wp:cNvGraphicFramePr>
+            <a:graphic xmlns:a="http://schemas.openxmlformats.org/drawingml/2006/main">
+              <a:graphicData uri="http://schemas.openxmlformats.org/drawingml/2006/picture">
+                <pic:pic xmlns:pic="http://schemas.openxmlformats.org/drawingml/2006/picture">
+                  <pic:nvPicPr>
+                    <pic:cNvPr id="0" name="DiagramaProyecto.png"/>
+                    <pic:cNvPicPr/>
+                  </pic:nvPicPr>
+                  <pic:blipFill>
+                    <a:blip r:embed="rId12">
+                      <a:extLst>
+                        <a:ext uri="{28A0092B-C50C-407E-A947-70E740481C1C}">
+                          <a14:useLocalDpi xmlns:a14="http://schemas.microsoft.com/office/drawing/2010/main" val="0"/>
+                        </a:ext>
+                      </a:extLst>
+                    </a:blip>
+                    <a:stretch>
+                      <a:fillRect/>
+                    </a:stretch>
+                  </pic:blipFill>
+                  <pic:spPr>
+                    <a:xfrm>
+                      <a:off x="0" y="0"/>
+                      <a:ext cx="5400040" cy="2834640"/>
+                    </a:xfrm>
+                    <a:prstGeom prst="rect">
+                      <a:avLst/>
+                    </a:prstGeom>
+                  </pic:spPr>
+                </pic:pic>
+              </a:graphicData>
+            </a:graphic>
+          </wp:inline>
+        </w:drawing>
+      </w:r>
+    </w:p>
+    <w:p>
+      <w:pPr>
+        <w:rPr>
+          <w:i/>
+        </w:rPr>
+      </w:pPr>
+      <w:r>
+        <w:rPr>
+          <w:i/>
+        </w:rPr>
+        <w:t xml:space="preserve">Los contenedores grandes representan ventanas y los de su interior páginas </w:t>
+      </w:r>
+      <w:proofErr w:type="spellStart"/>
+      <w:r>
+        <w:rPr>
+          <w:i/>
+        </w:rPr>
+        <w:t>xml</w:t>
+      </w:r>
+      <w:proofErr w:type="spellEnd"/>
+      <w:r>
+        <w:rPr>
+          <w:i/>
+        </w:rPr>
+        <w:t>.</w:t>
+      </w:r>
+    </w:p>
+    <w:p/>
+    <w:p>
+      <w:pPr>
+        <w:pStyle w:val="Prrafodelista"/>
+        <w:numPr>
+          <w:ilvl w:val="0"/>
+          <w:numId w:val="5"/>
+        </w:numPr>
+      </w:pPr>
+      <w:r>
+        <w:t xml:space="preserve">La aplicación va a consistir de 2 ventanas; </w:t>
+      </w:r>
+      <w:proofErr w:type="spellStart"/>
+      <w:r>
+        <w:t>MainWindow</w:t>
+      </w:r>
+      <w:proofErr w:type="spellEnd"/>
+      <w:r>
+        <w:t xml:space="preserve"> y </w:t>
+      </w:r>
+      <w:proofErr w:type="spellStart"/>
+      <w:r>
+        <w:t>Settings</w:t>
+      </w:r>
+      <w:proofErr w:type="spellEnd"/>
+      <w:r>
+        <w:t>.</w:t>
+      </w:r>
+    </w:p>
+    <w:p>
+      <w:pPr>
+        <w:pStyle w:val="Prrafodelista"/>
+        <w:ind w:left="360"/>
+      </w:pPr>
+    </w:p>
+    <w:p>
+      <w:pPr>
+        <w:pStyle w:val="Prrafodelista"/>
+        <w:numPr>
+          <w:ilvl w:val="0"/>
+          <w:numId w:val="5"/>
+        </w:numPr>
+      </w:pPr>
+      <w:r>
+        <w:t xml:space="preserve">En la ventana </w:t>
+      </w:r>
+      <w:proofErr w:type="spellStart"/>
+      <w:r>
+        <w:t>Settings</w:t>
+      </w:r>
+      <w:proofErr w:type="spellEnd"/>
+      <w:r>
+        <w:t xml:space="preserve"> escogeremos el nivel de dificultad y en consecuencia se nos ejecutara una versión u otra del juego.</w:t>
+      </w:r>
+      <w:r>
+        <w:t xml:space="preserve"> El nivel de dificultad por defecto será fácil.</w:t>
+      </w:r>
+      <w:bookmarkStart w:id="3" w:name="_GoBack"/>
       <w:bookmarkEnd w:id="3"/>
     </w:p>
-    <w:p/>
+    <w:p>
+      <w:pPr>
+        <w:pStyle w:val="Prrafodelista"/>
+      </w:pPr>
+    </w:p>
+    <w:p>
+      <w:pPr>
+        <w:pStyle w:val="Prrafodelista"/>
+        <w:ind w:left="360"/>
+      </w:pPr>
+    </w:p>
+    <w:p>
+      <w:pPr>
+        <w:pStyle w:val="Prrafodelista"/>
+        <w:numPr>
+          <w:ilvl w:val="0"/>
+          <w:numId w:val="5"/>
+        </w:numPr>
+      </w:pPr>
+      <w:r>
+        <w:t xml:space="preserve">En la ventana </w:t>
+      </w:r>
+      <w:proofErr w:type="spellStart"/>
+      <w:r>
+        <w:t>MainWindow</w:t>
+      </w:r>
+      <w:proofErr w:type="spellEnd"/>
+      <w:r>
+        <w:t xml:space="preserve"> es donde ocurrirá todo el bucle del videojuego. Estará formado por páginas para que haya una transición limpia entre niveles y estados del videojuego.</w:t>
+      </w:r>
+    </w:p>
     <w:sectPr>
-      <w:headerReference w:type="default" r:id="rId11"/>
-      <w:footerReference w:type="default" r:id="rId12"/>
+      <w:headerReference w:type="default" r:id="rId13"/>
+      <w:footerReference w:type="default" r:id="rId14"/>
       <w:pgSz w:w="11906" w:h="16838"/>
       <w:pgMar w:top="1417" w:right="1701" w:bottom="1417" w:left="1701" w:header="708" w:footer="708" w:gutter="0"/>
       <w:pgNumType w:start="0"/>
@@ -1409,7 +1593,7 @@
 </file>
 
 <file path=word/endnotes.xml><?xml version="1.0" encoding="utf-8"?>
-<w:endnotes xmlns:ve="http://schemas.openxmlformats.org/markup-compatibility/2006" xmlns:o="urn:schemas-microsoft-com:office:office" xmlns:r="http://schemas.openxmlformats.org/officeDocument/2006/relationships" xmlns:m="http://schemas.openxmlformats.org/officeDocument/2006/math" xmlns:v="urn:schemas-microsoft-com:vml" xmlns:wp="http://schemas.openxmlformats.org/drawingml/2006/wordprocessingDrawing" xmlns:w10="urn:schemas-microsoft-com:office:word" xmlns:w="http://schemas.openxmlformats.org/wordprocessingml/2006/main" xmlns:wne="http://schemas.microsoft.com/office/word/2006/wordml">
+<w:endnotes xmlns:wpc="http://schemas.microsoft.com/office/word/2010/wordprocessingCanvas" xmlns:mc="http://schemas.openxmlformats.org/markup-compatibility/2006" xmlns:o="urn:schemas-microsoft-com:office:office" xmlns:r="http://schemas.openxmlformats.org/officeDocument/2006/relationships" xmlns:m="http://schemas.openxmlformats.org/officeDocument/2006/math" xmlns:v="urn:schemas-microsoft-com:vml" xmlns:wp14="http://schemas.microsoft.com/office/word/2010/wordprocessingDrawing" xmlns:wp="http://schemas.openxmlformats.org/drawingml/2006/wordprocessingDrawing" xmlns:w10="urn:schemas-microsoft-com:office:word" xmlns:w="http://schemas.openxmlformats.org/wordprocessingml/2006/main" xmlns:w14="http://schemas.microsoft.com/office/word/2010/wordml" xmlns:wpg="http://schemas.microsoft.com/office/word/2010/wordprocessingGroup" xmlns:wpi="http://schemas.microsoft.com/office/word/2010/wordprocessingInk" xmlns:wne="http://schemas.microsoft.com/office/word/2006/wordml" xmlns:wps="http://schemas.microsoft.com/office/word/2010/wordprocessingShape" mc:Ignorable="w14 wp14">
   <w:endnote w:type="separator" w:id="-1">
     <w:p>
       <w:pPr>
@@ -1434,7 +1618,7 @@
 </file>
 
 <file path=word/footer1.xml><?xml version="1.0" encoding="utf-8"?>
-<w:ftr xmlns:ve="http://schemas.openxmlformats.org/markup-compatibility/2006" xmlns:o="urn:schemas-microsoft-com:office:office" xmlns:r="http://schemas.openxmlformats.org/officeDocument/2006/relationships" xmlns:m="http://schemas.openxmlformats.org/officeDocument/2006/math" xmlns:v="urn:schemas-microsoft-com:vml" xmlns:wp="http://schemas.openxmlformats.org/drawingml/2006/wordprocessingDrawing" xmlns:w10="urn:schemas-microsoft-com:office:word" xmlns:w="http://schemas.openxmlformats.org/wordprocessingml/2006/main" xmlns:wne="http://schemas.microsoft.com/office/word/2006/wordml">
+<w:ftr xmlns:wpc="http://schemas.microsoft.com/office/word/2010/wordprocessingCanvas" xmlns:mc="http://schemas.openxmlformats.org/markup-compatibility/2006" xmlns:o="urn:schemas-microsoft-com:office:office" xmlns:r="http://schemas.openxmlformats.org/officeDocument/2006/relationships" xmlns:m="http://schemas.openxmlformats.org/officeDocument/2006/math" xmlns:v="urn:schemas-microsoft-com:vml" xmlns:wp14="http://schemas.microsoft.com/office/word/2010/wordprocessingDrawing" xmlns:wp="http://schemas.openxmlformats.org/drawingml/2006/wordprocessingDrawing" xmlns:w10="urn:schemas-microsoft-com:office:word" xmlns:w="http://schemas.openxmlformats.org/wordprocessingml/2006/main" xmlns:w14="http://schemas.microsoft.com/office/word/2010/wordml" xmlns:wpg="http://schemas.microsoft.com/office/word/2010/wordprocessingGroup" xmlns:wpi="http://schemas.microsoft.com/office/word/2010/wordprocessingInk" xmlns:wne="http://schemas.microsoft.com/office/word/2006/wordml" xmlns:wps="http://schemas.microsoft.com/office/word/2010/wordprocessingShape" mc:Ignorable="w14 wp14">
   <w:sdt>
     <w:sdtPr>
       <w:id w:val="-52084826"/>
@@ -1443,6 +1627,7 @@
         <w:docPartUnique/>
       </w:docPartObj>
     </w:sdtPr>
+    <w:sdtEndPr/>
     <w:sdtContent>
       <w:sdt>
         <w:sdtPr>
@@ -1452,6 +1637,7 @@
             <w:docPartUnique/>
           </w:docPartObj>
         </w:sdtPr>
+        <w:sdtEndPr/>
         <w:sdtContent>
           <w:p>
             <w:pPr>
@@ -1492,7 +1678,7 @@
                 <w:bCs/>
                 <w:noProof/>
               </w:rPr>
-              <w:t>1</w:t>
+              <w:t>5</w:t>
             </w:r>
             <w:r>
               <w:rPr>
@@ -1562,7 +1748,7 @@
 </file>
 
 <file path=word/footnotes.xml><?xml version="1.0" encoding="utf-8"?>
-<w:footnotes xmlns:ve="http://schemas.openxmlformats.org/markup-compatibility/2006" xmlns:o="urn:schemas-microsoft-com:office:office" xmlns:r="http://schemas.openxmlformats.org/officeDocument/2006/relationships" xmlns:m="http://schemas.openxmlformats.org/officeDocument/2006/math" xmlns:v="urn:schemas-microsoft-com:vml" xmlns:wp="http://schemas.openxmlformats.org/drawingml/2006/wordprocessingDrawing" xmlns:w10="urn:schemas-microsoft-com:office:word" xmlns:w="http://schemas.openxmlformats.org/wordprocessingml/2006/main" xmlns:wne="http://schemas.microsoft.com/office/word/2006/wordml">
+<w:footnotes xmlns:wpc="http://schemas.microsoft.com/office/word/2010/wordprocessingCanvas" xmlns:mc="http://schemas.openxmlformats.org/markup-compatibility/2006" xmlns:o="urn:schemas-microsoft-com:office:office" xmlns:r="http://schemas.openxmlformats.org/officeDocument/2006/relationships" xmlns:m="http://schemas.openxmlformats.org/officeDocument/2006/math" xmlns:v="urn:schemas-microsoft-com:vml" xmlns:wp14="http://schemas.microsoft.com/office/word/2010/wordprocessingDrawing" xmlns:wp="http://schemas.openxmlformats.org/drawingml/2006/wordprocessingDrawing" xmlns:w10="urn:schemas-microsoft-com:office:word" xmlns:w="http://schemas.openxmlformats.org/wordprocessingml/2006/main" xmlns:w14="http://schemas.microsoft.com/office/word/2010/wordml" xmlns:wpg="http://schemas.microsoft.com/office/word/2010/wordprocessingGroup" xmlns:wpi="http://schemas.microsoft.com/office/word/2010/wordprocessingInk" xmlns:wne="http://schemas.microsoft.com/office/word/2006/wordml" xmlns:wps="http://schemas.microsoft.com/office/word/2010/wordprocessingShape" mc:Ignorable="w14 wp14">
   <w:footnote w:type="separator" w:id="-1">
     <w:p>
       <w:pPr>
@@ -1587,7 +1773,7 @@
 </file>
 
 <file path=word/header1.xml><?xml version="1.0" encoding="utf-8"?>
-<w:hdr xmlns:ve="http://schemas.openxmlformats.org/markup-compatibility/2006" xmlns:o="urn:schemas-microsoft-com:office:office" xmlns:r="http://schemas.openxmlformats.org/officeDocument/2006/relationships" xmlns:m="http://schemas.openxmlformats.org/officeDocument/2006/math" xmlns:v="urn:schemas-microsoft-com:vml" xmlns:wp="http://schemas.openxmlformats.org/drawingml/2006/wordprocessingDrawing" xmlns:w10="urn:schemas-microsoft-com:office:word" xmlns:w="http://schemas.openxmlformats.org/wordprocessingml/2006/main" xmlns:wne="http://schemas.microsoft.com/office/word/2006/wordml">
+<w:hdr xmlns:wpc="http://schemas.microsoft.com/office/word/2010/wordprocessingCanvas" xmlns:mc="http://schemas.openxmlformats.org/markup-compatibility/2006" xmlns:o="urn:schemas-microsoft-com:office:office" xmlns:r="http://schemas.openxmlformats.org/officeDocument/2006/relationships" xmlns:m="http://schemas.openxmlformats.org/officeDocument/2006/math" xmlns:v="urn:schemas-microsoft-com:vml" xmlns:wp14="http://schemas.microsoft.com/office/word/2010/wordprocessingDrawing" xmlns:wp="http://schemas.openxmlformats.org/drawingml/2006/wordprocessingDrawing" xmlns:w10="urn:schemas-microsoft-com:office:word" xmlns:w="http://schemas.openxmlformats.org/wordprocessingml/2006/main" xmlns:w14="http://schemas.microsoft.com/office/word/2010/wordml" xmlns:wpg="http://schemas.microsoft.com/office/word/2010/wordprocessingGroup" xmlns:wpi="http://schemas.microsoft.com/office/word/2010/wordprocessingInk" xmlns:wne="http://schemas.microsoft.com/office/word/2006/wordml" xmlns:wps="http://schemas.microsoft.com/office/word/2010/wordprocessingShape" mc:Ignorable="w14 wp14">
   <w:p>
     <w:pPr>
       <w:pStyle w:val="Encabezado"/>
@@ -1617,7 +1803,7 @@
 </file>
 
 <file path=word/numbering.xml><?xml version="1.0" encoding="utf-8"?>
-<w:numbering xmlns:ve="http://schemas.openxmlformats.org/markup-compatibility/2006" xmlns:o="urn:schemas-microsoft-com:office:office" xmlns:r="http://schemas.openxmlformats.org/officeDocument/2006/relationships" xmlns:m="http://schemas.openxmlformats.org/officeDocument/2006/math" xmlns:v="urn:schemas-microsoft-com:vml" xmlns:wp="http://schemas.openxmlformats.org/drawingml/2006/wordprocessingDrawing" xmlns:w10="urn:schemas-microsoft-com:office:word" xmlns:w="http://schemas.openxmlformats.org/wordprocessingml/2006/main" xmlns:wne="http://schemas.microsoft.com/office/word/2006/wordml">
+<w:numbering xmlns:wpc="http://schemas.microsoft.com/office/word/2010/wordprocessingCanvas" xmlns:mc="http://schemas.openxmlformats.org/markup-compatibility/2006" xmlns:o="urn:schemas-microsoft-com:office:office" xmlns:r="http://schemas.openxmlformats.org/officeDocument/2006/relationships" xmlns:m="http://schemas.openxmlformats.org/officeDocument/2006/math" xmlns:v="urn:schemas-microsoft-com:vml" xmlns:wp14="http://schemas.microsoft.com/office/word/2010/wordprocessingDrawing" xmlns:wp="http://schemas.openxmlformats.org/drawingml/2006/wordprocessingDrawing" xmlns:w10="urn:schemas-microsoft-com:office:word" xmlns:w="http://schemas.openxmlformats.org/wordprocessingml/2006/main" xmlns:w14="http://schemas.microsoft.com/office/word/2010/wordml" xmlns:wpg="http://schemas.microsoft.com/office/word/2010/wordprocessingGroup" xmlns:wpi="http://schemas.microsoft.com/office/word/2010/wordprocessingInk" xmlns:wne="http://schemas.microsoft.com/office/word/2006/wordml" xmlns:wps="http://schemas.microsoft.com/office/word/2010/wordprocessingShape" mc:Ignorable="w14 wp14">
   <w:abstractNum w:abstractNumId="0">
     <w:nsid w:val="097C0389"/>
     <w:multiLevelType w:val="multilevel"/>
@@ -1791,6 +1977,119 @@
     </w:lvl>
   </w:abstractNum>
   <w:abstractNum w:abstractNumId="2">
+    <w:nsid w:val="474A26CA"/>
+    <w:multiLevelType w:val="hybridMultilevel"/>
+    <w:tmpl w:val="8732F4B8"/>
+    <w:lvl w:ilvl="0" w:tplc="0C0A0001">
+      <w:start w:val="1"/>
+      <w:numFmt w:val="bullet"/>
+      <w:lvlText w:val=""/>
+      <w:lvlJc w:val="left"/>
+      <w:pPr>
+        <w:ind w:left="360" w:hanging="360"/>
+      </w:pPr>
+      <w:rPr>
+        <w:rFonts w:ascii="Symbol" w:hAnsi="Symbol" w:hint="default"/>
+      </w:rPr>
+    </w:lvl>
+    <w:lvl w:ilvl="1" w:tplc="0C0A0003" w:tentative="1">
+      <w:start w:val="1"/>
+      <w:numFmt w:val="bullet"/>
+      <w:lvlText w:val="o"/>
+      <w:lvlJc w:val="left"/>
+      <w:pPr>
+        <w:ind w:left="1080" w:hanging="360"/>
+      </w:pPr>
+      <w:rPr>
+        <w:rFonts w:ascii="Courier New" w:hAnsi="Courier New" w:cs="Courier New" w:hint="default"/>
+      </w:rPr>
+    </w:lvl>
+    <w:lvl w:ilvl="2" w:tplc="0C0A0005" w:tentative="1">
+      <w:start w:val="1"/>
+      <w:numFmt w:val="bullet"/>
+      <w:lvlText w:val=""/>
+      <w:lvlJc w:val="left"/>
+      <w:pPr>
+        <w:ind w:left="1800" w:hanging="360"/>
+      </w:pPr>
+      <w:rPr>
+        <w:rFonts w:ascii="Wingdings" w:hAnsi="Wingdings" w:hint="default"/>
+      </w:rPr>
+    </w:lvl>
+    <w:lvl w:ilvl="3" w:tplc="0C0A0001" w:tentative="1">
+      <w:start w:val="1"/>
+      <w:numFmt w:val="bullet"/>
+      <w:lvlText w:val=""/>
+      <w:lvlJc w:val="left"/>
+      <w:pPr>
+        <w:ind w:left="2520" w:hanging="360"/>
+      </w:pPr>
+      <w:rPr>
+        <w:rFonts w:ascii="Symbol" w:hAnsi="Symbol" w:hint="default"/>
+      </w:rPr>
+    </w:lvl>
+    <w:lvl w:ilvl="4" w:tplc="0C0A0003" w:tentative="1">
+      <w:start w:val="1"/>
+      <w:numFmt w:val="bullet"/>
+      <w:lvlText w:val="o"/>
+      <w:lvlJc w:val="left"/>
+      <w:pPr>
+        <w:ind w:left="3240" w:hanging="360"/>
+      </w:pPr>
+      <w:rPr>
+        <w:rFonts w:ascii="Courier New" w:hAnsi="Courier New" w:cs="Courier New" w:hint="default"/>
+      </w:rPr>
+    </w:lvl>
+    <w:lvl w:ilvl="5" w:tplc="0C0A0005" w:tentative="1">
+      <w:start w:val="1"/>
+      <w:numFmt w:val="bullet"/>
+      <w:lvlText w:val=""/>
+      <w:lvlJc w:val="left"/>
+      <w:pPr>
+        <w:ind w:left="3960" w:hanging="360"/>
+      </w:pPr>
+      <w:rPr>
+        <w:rFonts w:ascii="Wingdings" w:hAnsi="Wingdings" w:hint="default"/>
+      </w:rPr>
+    </w:lvl>
+    <w:lvl w:ilvl="6" w:tplc="0C0A0001" w:tentative="1">
+      <w:start w:val="1"/>
+      <w:numFmt w:val="bullet"/>
+      <w:lvlText w:val=""/>
+      <w:lvlJc w:val="left"/>
+      <w:pPr>
+        <w:ind w:left="4680" w:hanging="360"/>
+      </w:pPr>
+      <w:rPr>
+        <w:rFonts w:ascii="Symbol" w:hAnsi="Symbol" w:hint="default"/>
+      </w:rPr>
+    </w:lvl>
+    <w:lvl w:ilvl="7" w:tplc="0C0A0003" w:tentative="1">
+      <w:start w:val="1"/>
+      <w:numFmt w:val="bullet"/>
+      <w:lvlText w:val="o"/>
+      <w:lvlJc w:val="left"/>
+      <w:pPr>
+        <w:ind w:left="5400" w:hanging="360"/>
+      </w:pPr>
+      <w:rPr>
+        <w:rFonts w:ascii="Courier New" w:hAnsi="Courier New" w:cs="Courier New" w:hint="default"/>
+      </w:rPr>
+    </w:lvl>
+    <w:lvl w:ilvl="8" w:tplc="0C0A0005" w:tentative="1">
+      <w:start w:val="1"/>
+      <w:numFmt w:val="bullet"/>
+      <w:lvlText w:val=""/>
+      <w:lvlJc w:val="left"/>
+      <w:pPr>
+        <w:ind w:left="6120" w:hanging="360"/>
+      </w:pPr>
+      <w:rPr>
+        <w:rFonts w:ascii="Wingdings" w:hAnsi="Wingdings" w:hint="default"/>
+      </w:rPr>
+    </w:lvl>
+  </w:abstractNum>
+  <w:abstractNum w:abstractNumId="3">
     <w:nsid w:val="4F8036CB"/>
     <w:multiLevelType w:val="multilevel"/>
     <w:tmpl w:val="0C0A001D"/>
@@ -1874,6 +2173,119 @@
       <w:pPr>
         <w:ind w:left="3240" w:hanging="360"/>
       </w:pPr>
+    </w:lvl>
+  </w:abstractNum>
+  <w:abstractNum w:abstractNumId="4">
+    <w:nsid w:val="7C2912E2"/>
+    <w:multiLevelType w:val="hybridMultilevel"/>
+    <w:tmpl w:val="1716F9E6"/>
+    <w:lvl w:ilvl="0" w:tplc="0C0A0001">
+      <w:start w:val="1"/>
+      <w:numFmt w:val="bullet"/>
+      <w:lvlText w:val=""/>
+      <w:lvlJc w:val="left"/>
+      <w:pPr>
+        <w:ind w:left="720" w:hanging="360"/>
+      </w:pPr>
+      <w:rPr>
+        <w:rFonts w:ascii="Symbol" w:hAnsi="Symbol" w:hint="default"/>
+      </w:rPr>
+    </w:lvl>
+    <w:lvl w:ilvl="1" w:tplc="0C0A0003" w:tentative="1">
+      <w:start w:val="1"/>
+      <w:numFmt w:val="bullet"/>
+      <w:lvlText w:val="o"/>
+      <w:lvlJc w:val="left"/>
+      <w:pPr>
+        <w:ind w:left="1440" w:hanging="360"/>
+      </w:pPr>
+      <w:rPr>
+        <w:rFonts w:ascii="Courier New" w:hAnsi="Courier New" w:cs="Courier New" w:hint="default"/>
+      </w:rPr>
+    </w:lvl>
+    <w:lvl w:ilvl="2" w:tplc="0C0A0005" w:tentative="1">
+      <w:start w:val="1"/>
+      <w:numFmt w:val="bullet"/>
+      <w:lvlText w:val=""/>
+      <w:lvlJc w:val="left"/>
+      <w:pPr>
+        <w:ind w:left="2160" w:hanging="360"/>
+      </w:pPr>
+      <w:rPr>
+        <w:rFonts w:ascii="Wingdings" w:hAnsi="Wingdings" w:hint="default"/>
+      </w:rPr>
+    </w:lvl>
+    <w:lvl w:ilvl="3" w:tplc="0C0A0001" w:tentative="1">
+      <w:start w:val="1"/>
+      <w:numFmt w:val="bullet"/>
+      <w:lvlText w:val=""/>
+      <w:lvlJc w:val="left"/>
+      <w:pPr>
+        <w:ind w:left="2880" w:hanging="360"/>
+      </w:pPr>
+      <w:rPr>
+        <w:rFonts w:ascii="Symbol" w:hAnsi="Symbol" w:hint="default"/>
+      </w:rPr>
+    </w:lvl>
+    <w:lvl w:ilvl="4" w:tplc="0C0A0003" w:tentative="1">
+      <w:start w:val="1"/>
+      <w:numFmt w:val="bullet"/>
+      <w:lvlText w:val="o"/>
+      <w:lvlJc w:val="left"/>
+      <w:pPr>
+        <w:ind w:left="3600" w:hanging="360"/>
+      </w:pPr>
+      <w:rPr>
+        <w:rFonts w:ascii="Courier New" w:hAnsi="Courier New" w:cs="Courier New" w:hint="default"/>
+      </w:rPr>
+    </w:lvl>
+    <w:lvl w:ilvl="5" w:tplc="0C0A0005" w:tentative="1">
+      <w:start w:val="1"/>
+      <w:numFmt w:val="bullet"/>
+      <w:lvlText w:val=""/>
+      <w:lvlJc w:val="left"/>
+      <w:pPr>
+        <w:ind w:left="4320" w:hanging="360"/>
+      </w:pPr>
+      <w:rPr>
+        <w:rFonts w:ascii="Wingdings" w:hAnsi="Wingdings" w:hint="default"/>
+      </w:rPr>
+    </w:lvl>
+    <w:lvl w:ilvl="6" w:tplc="0C0A0001" w:tentative="1">
+      <w:start w:val="1"/>
+      <w:numFmt w:val="bullet"/>
+      <w:lvlText w:val=""/>
+      <w:lvlJc w:val="left"/>
+      <w:pPr>
+        <w:ind w:left="5040" w:hanging="360"/>
+      </w:pPr>
+      <w:rPr>
+        <w:rFonts w:ascii="Symbol" w:hAnsi="Symbol" w:hint="default"/>
+      </w:rPr>
+    </w:lvl>
+    <w:lvl w:ilvl="7" w:tplc="0C0A0003" w:tentative="1">
+      <w:start w:val="1"/>
+      <w:numFmt w:val="bullet"/>
+      <w:lvlText w:val="o"/>
+      <w:lvlJc w:val="left"/>
+      <w:pPr>
+        <w:ind w:left="5760" w:hanging="360"/>
+      </w:pPr>
+      <w:rPr>
+        <w:rFonts w:ascii="Courier New" w:hAnsi="Courier New" w:cs="Courier New" w:hint="default"/>
+      </w:rPr>
+    </w:lvl>
+    <w:lvl w:ilvl="8" w:tplc="0C0A0005" w:tentative="1">
+      <w:start w:val="1"/>
+      <w:numFmt w:val="bullet"/>
+      <w:lvlText w:val=""/>
+      <w:lvlJc w:val="left"/>
+      <w:pPr>
+        <w:ind w:left="6480" w:hanging="360"/>
+      </w:pPr>
+      <w:rPr>
+        <w:rFonts w:ascii="Wingdings" w:hAnsi="Wingdings" w:hint="default"/>
+      </w:rPr>
     </w:lvl>
   </w:abstractNum>
   <w:num w:numId="1">
@@ -1883,13 +2295,19 @@
     <w:abstractNumId w:val="1"/>
   </w:num>
   <w:num w:numId="3">
+    <w:abstractNumId w:val="3"/>
+  </w:num>
+  <w:num w:numId="4">
+    <w:abstractNumId w:val="4"/>
+  </w:num>
+  <w:num w:numId="5">
     <w:abstractNumId w:val="2"/>
   </w:num>
 </w:numbering>
 </file>
 
 <file path=word/styles.xml><?xml version="1.0" encoding="utf-8"?>
-<w:styles xmlns:r="http://schemas.openxmlformats.org/officeDocument/2006/relationships" xmlns:w="http://schemas.openxmlformats.org/wordprocessingml/2006/main">
+<w:styles xmlns:mc="http://schemas.openxmlformats.org/markup-compatibility/2006" xmlns:r="http://schemas.openxmlformats.org/officeDocument/2006/relationships" xmlns:w="http://schemas.openxmlformats.org/wordprocessingml/2006/main" xmlns:w14="http://schemas.microsoft.com/office/word/2010/wordml" mc:Ignorable="w14">
   <w:docDefaults>
     <w:rPrDefault>
       <w:rPr>
@@ -2083,7 +2501,6 @@
     <w:uiPriority w:val="99"/>
     <w:semiHidden/>
     <w:unhideWhenUsed/>
-    <w:qFormat/>
     <w:tblPr>
       <w:tblInd w:w="0" w:type="dxa"/>
       <w:tblCellMar>
@@ -2645,7 +3062,7 @@
 </file>
 
 <file path=word/glossary/document.xml><?xml version="1.0" encoding="utf-8"?>
-<w:glossaryDocument xmlns:ve="http://schemas.openxmlformats.org/markup-compatibility/2006" xmlns:o="urn:schemas-microsoft-com:office:office" xmlns:r="http://schemas.openxmlformats.org/officeDocument/2006/relationships" xmlns:m="http://schemas.openxmlformats.org/officeDocument/2006/math" xmlns:v="urn:schemas-microsoft-com:vml" xmlns:wp="http://schemas.openxmlformats.org/drawingml/2006/wordprocessingDrawing" xmlns:w10="urn:schemas-microsoft-com:office:word" xmlns:w="http://schemas.openxmlformats.org/wordprocessingml/2006/main" xmlns:wne="http://schemas.microsoft.com/office/word/2006/wordml">
+<w:glossaryDocument xmlns:wpc="http://schemas.microsoft.com/office/word/2010/wordprocessingCanvas" xmlns:mc="http://schemas.openxmlformats.org/markup-compatibility/2006" xmlns:o="urn:schemas-microsoft-com:office:office" xmlns:r="http://schemas.openxmlformats.org/officeDocument/2006/relationships" xmlns:m="http://schemas.openxmlformats.org/officeDocument/2006/math" xmlns:v="urn:schemas-microsoft-com:vml" xmlns:wp14="http://schemas.microsoft.com/office/word/2010/wordprocessingDrawing" xmlns:wp="http://schemas.openxmlformats.org/drawingml/2006/wordprocessingDrawing" xmlns:w10="urn:schemas-microsoft-com:office:word" xmlns:w="http://schemas.openxmlformats.org/wordprocessingml/2006/main" xmlns:w14="http://schemas.microsoft.com/office/word/2010/wordml" xmlns:wpg="http://schemas.microsoft.com/office/word/2010/wordprocessingGroup" xmlns:wpi="http://schemas.microsoft.com/office/word/2010/wordprocessingInk" xmlns:wne="http://schemas.microsoft.com/office/word/2006/wordml" xmlns:wps="http://schemas.microsoft.com/office/word/2010/wordprocessingShape" mc:Ignorable="w14 wp14">
   <w:docParts>
     <w:docPart>
       <w:docPartPr>
@@ -2677,49 +3094,18 @@
         </w:p>
       </w:docPartBody>
     </w:docPart>
-    <w:docPart>
-      <w:docPartPr>
-        <w:name w:val="A57918BA07C340C7A1C397358A82B019"/>
-        <w:category>
-          <w:name w:val="General"/>
-          <w:gallery w:val="placeholder"/>
-        </w:category>
-        <w:types>
-          <w:type w:val="bbPlcHdr"/>
-        </w:types>
-        <w:behaviors>
-          <w:behavior w:val="content"/>
-        </w:behaviors>
-        <w:guid w:val="{5737DFBE-CB4B-4E77-AB45-4882817FAF2F}"/>
-      </w:docPartPr>
-      <w:docPartBody>
-        <w:p>
-          <w:pPr>
-            <w:pStyle w:val="A57918BA07C340C7A1C397358A82B019"/>
-          </w:pPr>
-          <w:r>
-            <w:rPr>
-              <w:rFonts w:asciiTheme="majorHAnsi" w:eastAsiaTheme="majorEastAsia" w:hAnsiTheme="majorHAnsi" w:cstheme="majorBidi"/>
-              <w:sz w:val="80"/>
-              <w:szCs w:val="80"/>
-            </w:rPr>
-            <w:t>[Escriba el título del documento]</w:t>
-          </w:r>
-        </w:p>
-      </w:docPartBody>
-    </w:docPart>
   </w:docParts>
 </w:glossaryDocument>
 </file>
 
 <file path=word/glossary/fontTable.xml><?xml version="1.0" encoding="utf-8"?>
-<w:fonts xmlns:r="http://schemas.openxmlformats.org/officeDocument/2006/relationships" xmlns:w="http://schemas.openxmlformats.org/wordprocessingml/2006/main">
-  <w:font w:name="Calibri">
-    <w:panose1 w:val="020F0502020204030204"/>
-    <w:charset w:val="00"/>
-    <w:family w:val="swiss"/>
+<w:fonts xmlns:mc="http://schemas.openxmlformats.org/markup-compatibility/2006" xmlns:r="http://schemas.openxmlformats.org/officeDocument/2006/relationships" xmlns:w="http://schemas.openxmlformats.org/wordprocessingml/2006/main" xmlns:w14="http://schemas.microsoft.com/office/word/2010/wordml" mc:Ignorable="w14">
+  <w:font w:name="Symbol">
+    <w:panose1 w:val="05050102010706020507"/>
+    <w:charset w:val="02"/>
+    <w:family w:val="roman"/>
     <w:pitch w:val="variable"/>
-    <w:sig w:usb0="E4002EFF" w:usb1="C200247B" w:usb2="00000009" w:usb3="00000000" w:csb0="000001FF" w:csb1="00000000"/>
+    <w:sig w:usb0="00000000" w:usb1="10000000" w:usb2="00000000" w:usb3="00000000" w:csb0="80000000" w:csb1="00000000"/>
   </w:font>
   <w:font w:name="Times New Roman">
     <w:panose1 w:val="02020603050405020304"/>
@@ -2727,6 +3113,27 @@
     <w:family w:val="roman"/>
     <w:pitch w:val="variable"/>
     <w:sig w:usb0="E0002EFF" w:usb1="C000785B" w:usb2="00000009" w:usb3="00000000" w:csb0="000001FF" w:csb1="00000000"/>
+  </w:font>
+  <w:font w:name="Courier New">
+    <w:panose1 w:val="02070309020205020404"/>
+    <w:charset w:val="00"/>
+    <w:family w:val="modern"/>
+    <w:pitch w:val="fixed"/>
+    <w:sig w:usb0="E0002EFF" w:usb1="C0007843" w:usb2="00000009" w:usb3="00000000" w:csb0="000001FF" w:csb1="00000000"/>
+  </w:font>
+  <w:font w:name="Wingdings">
+    <w:panose1 w:val="05000000000000000000"/>
+    <w:charset w:val="02"/>
+    <w:family w:val="auto"/>
+    <w:pitch w:val="variable"/>
+    <w:sig w:usb0="00000000" w:usb1="10000000" w:usb2="00000000" w:usb3="00000000" w:csb0="80000000" w:csb1="00000000"/>
+  </w:font>
+  <w:font w:name="Calibri">
+    <w:panose1 w:val="020F0502020204030204"/>
+    <w:charset w:val="00"/>
+    <w:family w:val="swiss"/>
+    <w:pitch w:val="variable"/>
+    <w:sig w:usb0="E4002EFF" w:usb1="C000247B" w:usb2="00000009" w:usb3="00000000" w:csb0="000001FF" w:csb1="00000000"/>
   </w:font>
   <w:font w:name="Cambria">
     <w:panose1 w:val="02040503050406030204"/>
@@ -2739,34 +3146,35 @@
     <w:panose1 w:val="020B0604030504040204"/>
     <w:charset w:val="00"/>
     <w:family w:val="swiss"/>
-    <w:notTrueType/>
     <w:pitch w:val="variable"/>
-    <w:sig w:usb0="00000003" w:usb1="00000000" w:usb2="00000000" w:usb3="00000000" w:csb0="00000001" w:csb1="00000000"/>
+    <w:sig w:usb0="E1002EFF" w:usb1="C000605B" w:usb2="00000029" w:usb3="00000000" w:csb0="000101FF" w:csb1="00000000"/>
   </w:font>
 </w:fonts>
 </file>
 
 <file path=word/glossary/settings.xml><?xml version="1.0" encoding="utf-8"?>
-<w:settings xmlns:o="urn:schemas-microsoft-com:office:office" xmlns:r="http://schemas.openxmlformats.org/officeDocument/2006/relationships" xmlns:m="http://schemas.openxmlformats.org/officeDocument/2006/math" xmlns:v="urn:schemas-microsoft-com:vml" xmlns:w10="urn:schemas-microsoft-com:office:word" xmlns:w="http://schemas.openxmlformats.org/wordprocessingml/2006/main" xmlns:sl="http://schemas.openxmlformats.org/schemaLibrary/2006/main">
+<w:settings xmlns:mc="http://schemas.openxmlformats.org/markup-compatibility/2006" xmlns:o="urn:schemas-microsoft-com:office:office" xmlns:r="http://schemas.openxmlformats.org/officeDocument/2006/relationships" xmlns:m="http://schemas.openxmlformats.org/officeDocument/2006/math" xmlns:v="urn:schemas-microsoft-com:vml" xmlns:w10="urn:schemas-microsoft-com:office:word" xmlns:w="http://schemas.openxmlformats.org/wordprocessingml/2006/main" xmlns:w14="http://schemas.microsoft.com/office/word/2010/wordml" xmlns:sl="http://schemas.openxmlformats.org/schemaLibrary/2006/main" mc:Ignorable="w14">
   <w:view w:val="normal"/>
   <w:defaultTabStop w:val="708"/>
   <w:hyphenationZone w:val="425"/>
   <w:characterSpacingControl w:val="doNotCompress"/>
   <w:compat>
     <w:useFELayout/>
+    <w:compatSetting w:name="compatibilityMode" w:uri="http://schemas.microsoft.com/office/word" w:val="12"/>
   </w:compat>
   <w:rsids>
     <w:rsidRoot w:val="005C0D85"/>
     <w:rsid w:val="00522C40"/>
     <w:rsid w:val="005C0D85"/>
     <w:rsid w:val="00651817"/>
+    <w:rsid w:val="007908F9"/>
     <w:rsid w:val="00946ABD"/>
   </w:rsids>
   <m:mathPr>
     <m:mathFont m:val="Cambria Math"/>
     <m:brkBin m:val="before"/>
     <m:brkBinSub m:val="--"/>
-    <m:smallFrac m:val="off"/>
+    <m:smallFrac m:val="0"/>
     <m:dispDef/>
     <m:lMargin m:val="0"/>
     <m:rMargin m:val="0"/>
@@ -2783,7 +3191,7 @@
 </file>
 
 <file path=word/glossary/styles.xml><?xml version="1.0" encoding="utf-8"?>
-<w:styles xmlns:r="http://schemas.openxmlformats.org/officeDocument/2006/relationships" xmlns:w="http://schemas.openxmlformats.org/wordprocessingml/2006/main">
+<w:styles xmlns:mc="http://schemas.openxmlformats.org/markup-compatibility/2006" xmlns:r="http://schemas.openxmlformats.org/officeDocument/2006/relationships" xmlns:w="http://schemas.openxmlformats.org/wordprocessingml/2006/main" xmlns:w14="http://schemas.microsoft.com/office/word/2010/wordml" mc:Ignorable="w14">
   <w:docDefaults>
     <w:rPrDefault>
       <w:rPr>
@@ -2954,7 +3362,6 @@
     <w:uiPriority w:val="99"/>
     <w:semiHidden/>
     <w:unhideWhenUsed/>
-    <w:qFormat/>
     <w:tblPr>
       <w:tblInd w:w="0" w:type="dxa"/>
       <w:tblCellMar>
@@ -2998,8 +3405,198 @@
 </w:styles>
 </file>
 
+<file path=word/glossary/stylesWithEffects.xml><?xml version="1.0" encoding="utf-8"?>
+<w:styles xmlns:wpc="http://schemas.microsoft.com/office/word/2010/wordprocessingCanvas" xmlns:mc="http://schemas.openxmlformats.org/markup-compatibility/2006" xmlns:o="urn:schemas-microsoft-com:office:office" xmlns:r="http://schemas.openxmlformats.org/officeDocument/2006/relationships" xmlns:m="http://schemas.openxmlformats.org/officeDocument/2006/math" xmlns:v="urn:schemas-microsoft-com:vml" xmlns:wp14="http://schemas.microsoft.com/office/word/2010/wordprocessingDrawing" xmlns:wp="http://schemas.openxmlformats.org/drawingml/2006/wordprocessingDrawing" xmlns:w10="urn:schemas-microsoft-com:office:word" xmlns:w="http://schemas.openxmlformats.org/wordprocessingml/2006/main" xmlns:w14="http://schemas.microsoft.com/office/word/2010/wordml" xmlns:wpg="http://schemas.microsoft.com/office/word/2010/wordprocessingGroup" xmlns:wpi="http://schemas.microsoft.com/office/word/2010/wordprocessingInk" xmlns:wne="http://schemas.microsoft.com/office/word/2006/wordml" xmlns:wps="http://schemas.microsoft.com/office/word/2010/wordprocessingShape" mc:Ignorable="w14 wp14">
+  <w:docDefaults>
+    <w:rPrDefault>
+      <w:rPr>
+        <w:rFonts w:asciiTheme="minorHAnsi" w:eastAsiaTheme="minorEastAsia" w:hAnsiTheme="minorHAnsi" w:cstheme="minorBidi"/>
+        <w:sz w:val="22"/>
+        <w:szCs w:val="22"/>
+        <w:lang w:val="es-ES" w:eastAsia="es-ES" w:bidi="ar-SA"/>
+      </w:rPr>
+    </w:rPrDefault>
+    <w:pPrDefault>
+      <w:pPr>
+        <w:spacing w:after="200" w:line="276" w:lineRule="auto"/>
+      </w:pPr>
+    </w:pPrDefault>
+  </w:docDefaults>
+  <w:latentStyles w:defLockedState="0" w:defUIPriority="99" w:defSemiHidden="1" w:defUnhideWhenUsed="1" w:defQFormat="0" w:count="267">
+    <w:lsdException w:name="Normal" w:semiHidden="0" w:uiPriority="0" w:unhideWhenUsed="0" w:qFormat="1"/>
+    <w:lsdException w:name="heading 1" w:semiHidden="0" w:uiPriority="9" w:unhideWhenUsed="0" w:qFormat="1"/>
+    <w:lsdException w:name="heading 2" w:uiPriority="9" w:qFormat="1"/>
+    <w:lsdException w:name="heading 3" w:uiPriority="9" w:qFormat="1"/>
+    <w:lsdException w:name="heading 4" w:uiPriority="9" w:qFormat="1"/>
+    <w:lsdException w:name="heading 5" w:uiPriority="9" w:qFormat="1"/>
+    <w:lsdException w:name="heading 6" w:uiPriority="9" w:qFormat="1"/>
+    <w:lsdException w:name="heading 7" w:uiPriority="9" w:qFormat="1"/>
+    <w:lsdException w:name="heading 8" w:uiPriority="9" w:qFormat="1"/>
+    <w:lsdException w:name="heading 9" w:uiPriority="9" w:qFormat="1"/>
+    <w:lsdException w:name="toc 1" w:uiPriority="39"/>
+    <w:lsdException w:name="toc 2" w:uiPriority="39"/>
+    <w:lsdException w:name="toc 3" w:uiPriority="39"/>
+    <w:lsdException w:name="toc 4" w:uiPriority="39"/>
+    <w:lsdException w:name="toc 5" w:uiPriority="39"/>
+    <w:lsdException w:name="toc 6" w:uiPriority="39"/>
+    <w:lsdException w:name="toc 7" w:uiPriority="39"/>
+    <w:lsdException w:name="toc 8" w:uiPriority="39"/>
+    <w:lsdException w:name="toc 9" w:uiPriority="39"/>
+    <w:lsdException w:name="caption" w:uiPriority="35" w:qFormat="1"/>
+    <w:lsdException w:name="Title" w:semiHidden="0" w:uiPriority="10" w:unhideWhenUsed="0" w:qFormat="1"/>
+    <w:lsdException w:name="Default Paragraph Font" w:uiPriority="1"/>
+    <w:lsdException w:name="Subtitle" w:semiHidden="0" w:uiPriority="11" w:unhideWhenUsed="0" w:qFormat="1"/>
+    <w:lsdException w:name="Strong" w:semiHidden="0" w:uiPriority="22" w:unhideWhenUsed="0" w:qFormat="1"/>
+    <w:lsdException w:name="Emphasis" w:semiHidden="0" w:uiPriority="20" w:unhideWhenUsed="0" w:qFormat="1"/>
+    <w:lsdException w:name="Table Grid" w:semiHidden="0" w:uiPriority="59" w:unhideWhenUsed="0"/>
+    <w:lsdException w:name="Placeholder Text" w:unhideWhenUsed="0"/>
+    <w:lsdException w:name="No Spacing" w:semiHidden="0" w:uiPriority="1" w:unhideWhenUsed="0" w:qFormat="1"/>
+    <w:lsdException w:name="Light Shading" w:semiHidden="0" w:uiPriority="60" w:unhideWhenUsed="0"/>
+    <w:lsdException w:name="Light List" w:semiHidden="0" w:uiPriority="61" w:unhideWhenUsed="0"/>
+    <w:lsdException w:name="Light Grid" w:semiHidden="0" w:uiPriority="62" w:unhideWhenUsed="0"/>
+    <w:lsdException w:name="Medium Shading 1" w:semiHidden="0" w:uiPriority="63" w:unhideWhenUsed="0"/>
+    <w:lsdException w:name="Medium Shading 2" w:semiHidden="0" w:uiPriority="64" w:unhideWhenUsed="0"/>
+    <w:lsdException w:name="Medium List 1" w:semiHidden="0" w:uiPriority="65" w:unhideWhenUsed="0"/>
+    <w:lsdException w:name="Medium List 2" w:semiHidden="0" w:uiPriority="66" w:unhideWhenUsed="0"/>
+    <w:lsdException w:name="Medium Grid 1" w:semiHidden="0" w:uiPriority="67" w:unhideWhenUsed="0"/>
+    <w:lsdException w:name="Medium Grid 2" w:semiHidden="0" w:uiPriority="68" w:unhideWhenUsed="0"/>
+    <w:lsdException w:name="Medium Grid 3" w:semiHidden="0" w:uiPriority="69" w:unhideWhenUsed="0"/>
+    <w:lsdException w:name="Dark List" w:semiHidden="0" w:uiPriority="70" w:unhideWhenUsed="0"/>
+    <w:lsdException w:name="Colorful Shading" w:semiHidden="0" w:uiPriority="71" w:unhideWhenUsed="0"/>
+    <w:lsdException w:name="Colorful List" w:semiHidden="0" w:uiPriority="72" w:unhideWhenUsed="0"/>
+    <w:lsdException w:name="Colorful Grid" w:semiHidden="0" w:uiPriority="73" w:unhideWhenUsed="0"/>
+    <w:lsdException w:name="Light Shading Accent 1" w:semiHidden="0" w:uiPriority="60" w:unhideWhenUsed="0"/>
+    <w:lsdException w:name="Light List Accent 1" w:semiHidden="0" w:uiPriority="61" w:unhideWhenUsed="0"/>
+    <w:lsdException w:name="Light Grid Accent 1" w:semiHidden="0" w:uiPriority="62" w:unhideWhenUsed="0"/>
+    <w:lsdException w:name="Medium Shading 1 Accent 1" w:semiHidden="0" w:uiPriority="63" w:unhideWhenUsed="0"/>
+    <w:lsdException w:name="Medium Shading 2 Accent 1" w:semiHidden="0" w:uiPriority="64" w:unhideWhenUsed="0"/>
+    <w:lsdException w:name="Medium List 1 Accent 1" w:semiHidden="0" w:uiPriority="65" w:unhideWhenUsed="0"/>
+    <w:lsdException w:name="Revision" w:unhideWhenUsed="0"/>
+    <w:lsdException w:name="List Paragraph" w:semiHidden="0" w:uiPriority="34" w:unhideWhenUsed="0" w:qFormat="1"/>
+    <w:lsdException w:name="Quote" w:semiHidden="0" w:uiPriority="29" w:unhideWhenUsed="0" w:qFormat="1"/>
+    <w:lsdException w:name="Intense Quote" w:semiHidden="0" w:uiPriority="30" w:unhideWhenUsed="0" w:qFormat="1"/>
+    <w:lsdException w:name="Medium List 2 Accent 1" w:semiHidden="0" w:uiPriority="66" w:unhideWhenUsed="0"/>
+    <w:lsdException w:name="Medium Grid 1 Accent 1" w:semiHidden="0" w:uiPriority="67" w:unhideWhenUsed="0"/>
+    <w:lsdException w:name="Medium Grid 2 Accent 1" w:semiHidden="0" w:uiPriority="68" w:unhideWhenUsed="0"/>
+    <w:lsdException w:name="Medium Grid 3 Accent 1" w:semiHidden="0" w:uiPriority="69" w:unhideWhenUsed="0"/>
+    <w:lsdException w:name="Dark List Accent 1" w:semiHidden="0" w:uiPriority="70" w:unhideWhenUsed="0"/>
+    <w:lsdException w:name="Colorful Shading Accent 1" w:semiHidden="0" w:uiPriority="71" w:unhideWhenUsed="0"/>
+    <w:lsdException w:name="Colorful List Accent 1" w:semiHidden="0" w:uiPriority="72" w:unhideWhenUsed="0"/>
+    <w:lsdException w:name="Colorful Grid Accent 1" w:semiHidden="0" w:uiPriority="73" w:unhideWhenUsed="0"/>
+    <w:lsdException w:name="Light Shading Accent 2" w:semiHidden="0" w:uiPriority="60" w:unhideWhenUsed="0"/>
+    <w:lsdException w:name="Light List Accent 2" w:semiHidden="0" w:uiPriority="61" w:unhideWhenUsed="0"/>
+    <w:lsdException w:name="Light Grid Accent 2" w:semiHidden="0" w:uiPriority="62" w:unhideWhenUsed="0"/>
+    <w:lsdException w:name="Medium Shading 1 Accent 2" w:semiHidden="0" w:uiPriority="63" w:unhideWhenUsed="0"/>
+    <w:lsdException w:name="Medium Shading 2 Accent 2" w:semiHidden="0" w:uiPriority="64" w:unhideWhenUsed="0"/>
+    <w:lsdException w:name="Medium List 1 Accent 2" w:semiHidden="0" w:uiPriority="65" w:unhideWhenUsed="0"/>
+    <w:lsdException w:name="Medium List 2 Accent 2" w:semiHidden="0" w:uiPriority="66" w:unhideWhenUsed="0"/>
+    <w:lsdException w:name="Medium Grid 1 Accent 2" w:semiHidden="0" w:uiPriority="67" w:unhideWhenUsed="0"/>
+    <w:lsdException w:name="Medium Grid 2 Accent 2" w:semiHidden="0" w:uiPriority="68" w:unhideWhenUsed="0"/>
+    <w:lsdException w:name="Medium Grid 3 Accent 2" w:semiHidden="0" w:uiPriority="69" w:unhideWhenUsed="0"/>
+    <w:lsdException w:name="Dark List Accent 2" w:semiHidden="0" w:uiPriority="70" w:unhideWhenUsed="0"/>
+    <w:lsdException w:name="Colorful Shading Accent 2" w:semiHidden="0" w:uiPriority="71" w:unhideWhenUsed="0"/>
+    <w:lsdException w:name="Colorful List Accent 2" w:semiHidden="0" w:uiPriority="72" w:unhideWhenUsed="0"/>
+    <w:lsdException w:name="Colorful Grid Accent 2" w:semiHidden="0" w:uiPriority="73" w:unhideWhenUsed="0"/>
+    <w:lsdException w:name="Light Shading Accent 3" w:semiHidden="0" w:uiPriority="60" w:unhideWhenUsed="0"/>
+    <w:lsdException w:name="Light List Accent 3" w:semiHidden="0" w:uiPriority="61" w:unhideWhenUsed="0"/>
+    <w:lsdException w:name="Light Grid Accent 3" w:semiHidden="0" w:uiPriority="62" w:unhideWhenUsed="0"/>
+    <w:lsdException w:name="Medium Shading 1 Accent 3" w:semiHidden="0" w:uiPriority="63" w:unhideWhenUsed="0"/>
+    <w:lsdException w:name="Medium Shading 2 Accent 3" w:semiHidden="0" w:uiPriority="64" w:unhideWhenUsed="0"/>
+    <w:lsdException w:name="Medium List 1 Accent 3" w:semiHidden="0" w:uiPriority="65" w:unhideWhenUsed="0"/>
+    <w:lsdException w:name="Medium List 2 Accent 3" w:semiHidden="0" w:uiPriority="66" w:unhideWhenUsed="0"/>
+    <w:lsdException w:name="Medium Grid 1 Accent 3" w:semiHidden="0" w:uiPriority="67" w:unhideWhenUsed="0"/>
+    <w:lsdException w:name="Medium Grid 2 Accent 3" w:semiHidden="0" w:uiPriority="68" w:unhideWhenUsed="0"/>
+    <w:lsdException w:name="Medium Grid 3 Accent 3" w:semiHidden="0" w:uiPriority="69" w:unhideWhenUsed="0"/>
+    <w:lsdException w:name="Dark List Accent 3" w:semiHidden="0" w:uiPriority="70" w:unhideWhenUsed="0"/>
+    <w:lsdException w:name="Colorful Shading Accent 3" w:semiHidden="0" w:uiPriority="71" w:unhideWhenUsed="0"/>
+    <w:lsdException w:name="Colorful List Accent 3" w:semiHidden="0" w:uiPriority="72" w:unhideWhenUsed="0"/>
+    <w:lsdException w:name="Colorful Grid Accent 3" w:semiHidden="0" w:uiPriority="73" w:unhideWhenUsed="0"/>
+    <w:lsdException w:name="Light Shading Accent 4" w:semiHidden="0" w:uiPriority="60" w:unhideWhenUsed="0"/>
+    <w:lsdException w:name="Light List Accent 4" w:semiHidden="0" w:uiPriority="61" w:unhideWhenUsed="0"/>
+    <w:lsdException w:name="Light Grid Accent 4" w:semiHidden="0" w:uiPriority="62" w:unhideWhenUsed="0"/>
+    <w:lsdException w:name="Medium Shading 1 Accent 4" w:semiHidden="0" w:uiPriority="63" w:unhideWhenUsed="0"/>
+    <w:lsdException w:name="Medium Shading 2 Accent 4" w:semiHidden="0" w:uiPriority="64" w:unhideWhenUsed="0"/>
+    <w:lsdException w:name="Medium List 1 Accent 4" w:semiHidden="0" w:uiPriority="65" w:unhideWhenUsed="0"/>
+    <w:lsdException w:name="Medium List 2 Accent 4" w:semiHidden="0" w:uiPriority="66" w:unhideWhenUsed="0"/>
+    <w:lsdException w:name="Medium Grid 1 Accent 4" w:semiHidden="0" w:uiPriority="67" w:unhideWhenUsed="0"/>
+    <w:lsdException w:name="Medium Grid 2 Accent 4" w:semiHidden="0" w:uiPriority="68" w:unhideWhenUsed="0"/>
+    <w:lsdException w:name="Medium Grid 3 Accent 4" w:semiHidden="0" w:uiPriority="69" w:unhideWhenUsed="0"/>
+    <w:lsdException w:name="Dark List Accent 4" w:semiHidden="0" w:uiPriority="70" w:unhideWhenUsed="0"/>
+    <w:lsdException w:name="Colorful Shading Accent 4" w:semiHidden="0" w:uiPriority="71" w:unhideWhenUsed="0"/>
+    <w:lsdException w:name="Colorful List Accent 4" w:semiHidden="0" w:uiPriority="72" w:unhideWhenUsed="0"/>
+    <w:lsdException w:name="Colorful Grid Accent 4" w:semiHidden="0" w:uiPriority="73" w:unhideWhenUsed="0"/>
+    <w:lsdException w:name="Light Shading Accent 5" w:semiHidden="0" w:uiPriority="60" w:unhideWhenUsed="0"/>
+    <w:lsdException w:name="Light List Accent 5" w:semiHidden="0" w:uiPriority="61" w:unhideWhenUsed="0"/>
+    <w:lsdException w:name="Light Grid Accent 5" w:semiHidden="0" w:uiPriority="62" w:unhideWhenUsed="0"/>
+    <w:lsdException w:name="Medium Shading 1 Accent 5" w:semiHidden="0" w:uiPriority="63" w:unhideWhenUsed="0"/>
+    <w:lsdException w:name="Medium Shading 2 Accent 5" w:semiHidden="0" w:uiPriority="64" w:unhideWhenUsed="0"/>
+    <w:lsdException w:name="Medium List 1 Accent 5" w:semiHidden="0" w:uiPriority="65" w:unhideWhenUsed="0"/>
+    <w:lsdException w:name="Medium List 2 Accent 5" w:semiHidden="0" w:uiPriority="66" w:unhideWhenUsed="0"/>
+    <w:lsdException w:name="Medium Grid 1 Accent 5" w:semiHidden="0" w:uiPriority="67" w:unhideWhenUsed="0"/>
+    <w:lsdException w:name="Medium Grid 2 Accent 5" w:semiHidden="0" w:uiPriority="68" w:unhideWhenUsed="0"/>
+    <w:lsdException w:name="Medium Grid 3 Accent 5" w:semiHidden="0" w:uiPriority="69" w:unhideWhenUsed="0"/>
+    <w:lsdException w:name="Dark List Accent 5" w:semiHidden="0" w:uiPriority="70" w:unhideWhenUsed="0"/>
+    <w:lsdException w:name="Colorful Shading Accent 5" w:semiHidden="0" w:uiPriority="71" w:unhideWhenUsed="0"/>
+    <w:lsdException w:name="Colorful List Accent 5" w:semiHidden="0" w:uiPriority="72" w:unhideWhenUsed="0"/>
+    <w:lsdException w:name="Colorful Grid Accent 5" w:semiHidden="0" w:uiPriority="73" w:unhideWhenUsed="0"/>
+    <w:lsdException w:name="Light Shading Accent 6" w:semiHidden="0" w:uiPriority="60" w:unhideWhenUsed="0"/>
+    <w:lsdException w:name="Light List Accent 6" w:semiHidden="0" w:uiPriority="61" w:unhideWhenUsed="0"/>
+    <w:lsdException w:name="Light Grid Accent 6" w:semiHidden="0" w:uiPriority="62" w:unhideWhenUsed="0"/>
+    <w:lsdException w:name="Medium Shading 1 Accent 6" w:semiHidden="0" w:uiPriority="63" w:unhideWhenUsed="0"/>
+    <w:lsdException w:name="Medium Shading 2 Accent 6" w:semiHidden="0" w:uiPriority="64" w:unhideWhenUsed="0"/>
+    <w:lsdException w:name="Medium List 1 Accent 6" w:semiHidden="0" w:uiPriority="65" w:unhideWhenUsed="0"/>
+    <w:lsdException w:name="Medium List 2 Accent 6" w:semiHidden="0" w:uiPriority="66" w:unhideWhenUsed="0"/>
+    <w:lsdException w:name="Medium Grid 1 Accent 6" w:semiHidden="0" w:uiPriority="67" w:unhideWhenUsed="0"/>
+    <w:lsdException w:name="Medium Grid 2 Accent 6" w:semiHidden="0" w:uiPriority="68" w:unhideWhenUsed="0"/>
+    <w:lsdException w:name="Medium Grid 3 Accent 6" w:semiHidden="0" w:uiPriority="69" w:unhideWhenUsed="0"/>
+    <w:lsdException w:name="Dark List Accent 6" w:semiHidden="0" w:uiPriority="70" w:unhideWhenUsed="0"/>
+    <w:lsdException w:name="Colorful Shading Accent 6" w:semiHidden="0" w:uiPriority="71" w:unhideWhenUsed="0"/>
+    <w:lsdException w:name="Colorful List Accent 6" w:semiHidden="0" w:uiPriority="72" w:unhideWhenUsed="0"/>
+    <w:lsdException w:name="Colorful Grid Accent 6" w:semiHidden="0" w:uiPriority="73" w:unhideWhenUsed="0"/>
+    <w:lsdException w:name="Subtle Emphasis" w:semiHidden="0" w:uiPriority="19" w:unhideWhenUsed="0" w:qFormat="1"/>
+    <w:lsdException w:name="Intense Emphasis" w:semiHidden="0" w:uiPriority="21" w:unhideWhenUsed="0" w:qFormat="1"/>
+    <w:lsdException w:name="Subtle Reference" w:semiHidden="0" w:uiPriority="31" w:unhideWhenUsed="0" w:qFormat="1"/>
+    <w:lsdException w:name="Intense Reference" w:semiHidden="0" w:uiPriority="32" w:unhideWhenUsed="0" w:qFormat="1"/>
+    <w:lsdException w:name="Book Title" w:semiHidden="0" w:uiPriority="33" w:unhideWhenUsed="0" w:qFormat="1"/>
+    <w:lsdException w:name="Bibliography" w:uiPriority="37"/>
+    <w:lsdException w:name="TOC Heading" w:uiPriority="39" w:qFormat="1"/>
+  </w:latentStyles>
+  <w:style w:type="paragraph" w:default="1" w:styleId="Normal">
+    <w:name w:val="Normal"/>
+    <w:qFormat/>
+  </w:style>
+  <w:style w:type="character" w:default="1" w:styleId="Fuentedeprrafopredeter">
+    <w:name w:val="Default Paragraph Font"/>
+    <w:uiPriority w:val="1"/>
+    <w:semiHidden/>
+    <w:unhideWhenUsed/>
+  </w:style>
+  <w:style w:type="table" w:default="1" w:styleId="Tablanormal">
+    <w:name w:val="Normal Table"/>
+    <w:uiPriority w:val="99"/>
+    <w:semiHidden/>
+    <w:unhideWhenUsed/>
+    <w:tblPr>
+      <w:tblInd w:w="0" w:type="dxa"/>
+      <w:tblCellMar>
+        <w:top w:w="0" w:type="dxa"/>
+        <w:left w:w="108" w:type="dxa"/>
+        <w:bottom w:w="0" w:type="dxa"/>
+        <w:right w:w="108" w:type="dxa"/>
+      </w:tblCellMar>
+    </w:tblPr>
+  </w:style>
+  <w:style w:type="numbering" w:default="1" w:styleId="Sinlista">
+    <w:name w:val="No List"/>
+    <w:uiPriority w:val="99"/>
+    <w:semiHidden/>
+    <w:unhideWhenUsed/>
+  </w:style>
+</w:styles>
+</file>
+
 <file path=word/glossary/webSettings.xml><?xml version="1.0" encoding="utf-8"?>
-<w:webSettings xmlns:r="http://schemas.openxmlformats.org/officeDocument/2006/relationships" xmlns:w="http://schemas.openxmlformats.org/wordprocessingml/2006/main">
+<w:webSettings xmlns:mc="http://schemas.openxmlformats.org/markup-compatibility/2006" xmlns:r="http://schemas.openxmlformats.org/officeDocument/2006/relationships" xmlns:w="http://schemas.openxmlformats.org/wordprocessingml/2006/main" xmlns:w14="http://schemas.microsoft.com/office/word/2010/wordml" mc:Ignorable="w14">
   <w:optimizeForBrowser/>
   <w:allowPNG/>
 </w:webSettings>
@@ -3314,7 +3911,7 @@
 </file>
 
 <file path=customXml/itemProps2.xml><?xml version="1.0" encoding="utf-8"?>
-<ds:datastoreItem xmlns:ds="http://schemas.openxmlformats.org/officeDocument/2006/customXml" ds:itemID="{715C045C-ADA0-4D04-BE7C-6BB1EB065B18}">
+<ds:datastoreItem xmlns:ds="http://schemas.openxmlformats.org/officeDocument/2006/customXml" ds:itemID="{1FBBE350-9B96-42B5-96F5-06301C486D75}">
   <ds:schemaRefs>
     <ds:schemaRef ds:uri="http://schemas.openxmlformats.org/officeDocument/2006/bibliography"/>
   </ds:schemaRefs>

</xml_diff>

<commit_message>
Actualizado el documento hasta la construccion del proyecto Interfaces , y fixeado error de metodo de dragOver y Drop del canvas nivel medio
</commit_message>
<xml_diff>
--- a/ProyectoFinalEva/ProyectoFInal.docx
+++ b/ProyectoFinalEva/ProyectoFInal.docx
@@ -97,9 +97,6 @@
                 </w:rPr>
                 <w:alias w:val="Título"/>
                 <w:id w:val="15524250"/>
-                <w:placeholder>
-                  <w:docPart w:val="A57918BA07C340C7A1C397358A82B019"/>
-                </w:placeholder>
                 <w:dataBinding w:prefixMappings="xmlns:ns0='http://schemas.openxmlformats.org/package/2006/metadata/core-properties' xmlns:ns1='http://purl.org/dc/elements/1.1/'" w:xpath="/ns0:coreProperties[1]/ns1:title[1]" w:storeItemID="{6C3C8BC8-F283-45AE-878A-BAB7291924A1}"/>
                 <w:text/>
               </w:sdtPr>
@@ -404,6 +401,8 @@
             </w:rPr>
             <w:t>Índice</w:t>
           </w:r>
+          <w:bookmarkStart w:id="0" w:name="_GoBack"/>
+          <w:bookmarkEnd w:id="0"/>
         </w:p>
         <w:p>
           <w:pPr>
@@ -426,7 +425,7 @@
           <w:r>
             <w:fldChar w:fldCharType="separate"/>
           </w:r>
-          <w:hyperlink w:anchor="_Toc149493971" w:history="1">
+          <w:hyperlink w:anchor="_Toc150434815" w:history="1">
             <w:r>
               <w:rPr>
                 <w:rStyle w:val="Hipervnculo"/>
@@ -453,7 +452,7 @@
                 <w:noProof/>
                 <w:webHidden/>
               </w:rPr>
-              <w:instrText xml:space="preserve"> PAGEREF _Toc149493971 \h </w:instrText>
+              <w:instrText xml:space="preserve"> PAGEREF _Toc150434815 \h </w:instrText>
             </w:r>
             <w:r>
               <w:rPr>
@@ -496,7 +495,7 @@
               <w:lang w:eastAsia="es-ES"/>
             </w:rPr>
           </w:pPr>
-          <w:hyperlink w:anchor="_Toc149493972" w:history="1">
+          <w:hyperlink w:anchor="_Toc150434816" w:history="1">
             <w:r>
               <w:rPr>
                 <w:rStyle w:val="Hipervnculo"/>
@@ -523,7 +522,7 @@
                 <w:noProof/>
                 <w:webHidden/>
               </w:rPr>
-              <w:instrText xml:space="preserve"> PAGEREF _Toc149493972 \h </w:instrText>
+              <w:instrText xml:space="preserve"> PAGEREF _Toc150434816 \h </w:instrText>
             </w:r>
             <w:r>
               <w:rPr>
@@ -566,7 +565,7 @@
               <w:lang w:eastAsia="es-ES"/>
             </w:rPr>
           </w:pPr>
-          <w:hyperlink w:anchor="_Toc149493973" w:history="1">
+          <w:hyperlink w:anchor="_Toc150434817" w:history="1">
             <w:r>
               <w:rPr>
                 <w:rStyle w:val="Hipervnculo"/>
@@ -593,7 +592,7 @@
                 <w:noProof/>
                 <w:webHidden/>
               </w:rPr>
-              <w:instrText xml:space="preserve"> PAGEREF _Toc149493973 \h </w:instrText>
+              <w:instrText xml:space="preserve"> PAGEREF _Toc150434817 \h </w:instrText>
             </w:r>
             <w:r>
               <w:rPr>
@@ -625,6 +624,76 @@
           </w:hyperlink>
         </w:p>
         <w:p>
+          <w:pPr>
+            <w:pStyle w:val="TDC1"/>
+            <w:tabs>
+              <w:tab w:val="right" w:leader="dot" w:pos="8494"/>
+            </w:tabs>
+            <w:rPr>
+              <w:rFonts w:eastAsiaTheme="minorEastAsia"/>
+              <w:noProof/>
+              <w:lang w:eastAsia="es-ES"/>
+            </w:rPr>
+          </w:pPr>
+          <w:hyperlink w:anchor="_Toc150434818" w:history="1">
+            <w:r>
+              <w:rPr>
+                <w:rStyle w:val="Hipervnculo"/>
+                <w:noProof/>
+              </w:rPr>
+              <w:t>3.1 Diseño de interfaces</w:t>
+            </w:r>
+            <w:r>
+              <w:rPr>
+                <w:noProof/>
+                <w:webHidden/>
+              </w:rPr>
+              <w:tab/>
+            </w:r>
+            <w:r>
+              <w:rPr>
+                <w:noProof/>
+                <w:webHidden/>
+              </w:rPr>
+              <w:fldChar w:fldCharType="begin"/>
+            </w:r>
+            <w:r>
+              <w:rPr>
+                <w:noProof/>
+                <w:webHidden/>
+              </w:rPr>
+              <w:instrText xml:space="preserve"> PAGEREF _Toc150434818 \h </w:instrText>
+            </w:r>
+            <w:r>
+              <w:rPr>
+                <w:noProof/>
+                <w:webHidden/>
+              </w:rPr>
+            </w:r>
+            <w:r>
+              <w:rPr>
+                <w:noProof/>
+                <w:webHidden/>
+              </w:rPr>
+              <w:fldChar w:fldCharType="separate"/>
+            </w:r>
+            <w:r>
+              <w:rPr>
+                <w:noProof/>
+                <w:webHidden/>
+              </w:rPr>
+              <w:t>6</w:t>
+            </w:r>
+            <w:r>
+              <w:rPr>
+                <w:noProof/>
+                <w:webHidden/>
+              </w:rPr>
+              <w:fldChar w:fldCharType="end"/>
+            </w:r>
+          </w:hyperlink>
+        </w:p>
+        <w:p>
           <w:r>
             <w:rPr>
               <w:b/>
@@ -644,11 +713,15 @@
     <w:p>
       <w:pPr>
         <w:pStyle w:val="Ttulo1"/>
+        <w:pBdr>
+          <w:bottom w:val="single" w:sz="4" w:space="1" w:color="auto"/>
+        </w:pBdr>
+        <w:jc w:val="center"/>
         <w:rPr>
           <w:sz w:val="36"/>
         </w:rPr>
       </w:pPr>
-      <w:bookmarkStart w:id="0" w:name="_Toc149493971"/>
+      <w:bookmarkStart w:id="1" w:name="_Toc150434815"/>
       <w:r>
         <w:rPr>
           <w:sz w:val="36"/>
@@ -656,7 +729,7 @@
         <w:lastRenderedPageBreak/>
         <w:t>1.- Introducción</w:t>
       </w:r>
-      <w:bookmarkEnd w:id="0"/>
+      <w:bookmarkEnd w:id="1"/>
     </w:p>
     <w:p/>
     <w:p>
@@ -821,18 +894,22 @@
     <w:p>
       <w:pPr>
         <w:pStyle w:val="Ttulo1"/>
+        <w:pBdr>
+          <w:bottom w:val="single" w:sz="4" w:space="1" w:color="auto"/>
+        </w:pBdr>
+        <w:jc w:val="center"/>
         <w:rPr>
           <w:sz w:val="36"/>
         </w:rPr>
       </w:pPr>
-      <w:bookmarkStart w:id="1" w:name="_Toc149493972"/>
+      <w:bookmarkStart w:id="2" w:name="_Toc150434816"/>
       <w:r>
         <w:rPr>
           <w:sz w:val="36"/>
         </w:rPr>
         <w:t>2.- Investigación</w:t>
       </w:r>
-      <w:bookmarkEnd w:id="1"/>
+      <w:bookmarkEnd w:id="2"/>
     </w:p>
     <w:p/>
     <w:p>
@@ -993,17 +1070,14 @@
         <w:rPr>
           <w:b/>
         </w:rPr>
+        <w:lastRenderedPageBreak/>
         <w:t>Desventajas</w:t>
       </w:r>
       <w:r>
         <w:t>:</w:t>
       </w:r>
       <w:r>
-        <w:t xml:space="preserve"> El producto tiene de coste alrededor de 20€ (aunque se puede conseguir más barato en diferentes plataformas de compra de videojuegos). </w:t>
-      </w:r>
-      <w:r>
-        <w:lastRenderedPageBreak/>
-        <w:t xml:space="preserve">Necesitas unos previos conocimientos en cuanto a videojuegos y los componentes </w:t>
+        <w:t xml:space="preserve"> El producto tiene de coste alrededor de 20€ (aunque se puede conseguir más barato en diferentes plataformas de compra de videojuegos). Necesitas unos previos conocimientos en cuanto a videojuegos y los componentes </w:t>
       </w:r>
       <w:r>
         <w:t>necesarios para adaptarse a los requisitos de los clientes.</w:t>
@@ -1228,13 +1302,23 @@
     <w:p>
       <w:pPr>
         <w:pStyle w:val="Ttulo1"/>
-      </w:pPr>
-      <w:bookmarkStart w:id="2" w:name="_Toc149493973"/>
-      <w:r>
+        <w:pBdr>
+          <w:bottom w:val="single" w:sz="4" w:space="1" w:color="auto"/>
+        </w:pBdr>
+        <w:jc w:val="center"/>
+        <w:rPr>
+          <w:sz w:val="36"/>
+        </w:rPr>
+      </w:pPr>
+      <w:bookmarkStart w:id="3" w:name="_Toc150434817"/>
+      <w:r>
+        <w:rPr>
+          <w:sz w:val="36"/>
+        </w:rPr>
         <w:lastRenderedPageBreak/>
         <w:t>3.- Construcción del proyecto</w:t>
       </w:r>
-      <w:bookmarkEnd w:id="2"/>
+      <w:bookmarkEnd w:id="3"/>
     </w:p>
     <w:p/>
     <w:p>
@@ -1246,7 +1330,16 @@
         </w:numPr>
       </w:pPr>
       <w:r>
-        <w:t>Boceto: este es la primera actualización del proyecto en el que he elaborado un boceto básico (está sujeto a cambios) en el que muestro la Ventana principal y la Ventana de juego</w:t>
+        <w:rPr>
+          <w:b/>
+        </w:rPr>
+        <w:t>Boceto</w:t>
+      </w:r>
+      <w:r>
+        <w:t xml:space="preserve">: </w:t>
+      </w:r>
+      <w:r>
+        <w:t>este es la primera actualización del proyecto en el que he elaborado un boceto básico (está sujeto a cambios) en el que muestro la Ventana principal y la Ventana de juego</w:t>
       </w:r>
     </w:p>
     <w:p>
@@ -1277,7 +1370,7 @@
           <w:lang w:eastAsia="es-ES"/>
         </w:rPr>
         <w:drawing>
-          <wp:inline distT="0" distB="0" distL="0" distR="0">
+          <wp:inline distT="0" distB="0" distL="0" distR="0" wp14:anchorId="0E49B8C0" wp14:editId="3D415280">
             <wp:extent cx="5400040" cy="2679700"/>
             <wp:effectExtent l="0" t="0" r="0" b="6350"/>
             <wp:docPr id="3" name="0 Imagen"/>
@@ -1351,7 +1444,7 @@
           <w:lang w:eastAsia="es-ES"/>
         </w:rPr>
         <w:drawing>
-          <wp:inline distT="0" distB="0" distL="0" distR="0">
+          <wp:inline distT="0" distB="0" distL="0" distR="0" wp14:anchorId="0E06CD8C" wp14:editId="36082D8E">
             <wp:extent cx="5400040" cy="2679700"/>
             <wp:effectExtent l="0" t="0" r="0" b="6350"/>
             <wp:docPr id="4" name="0 Imagen"/>
@@ -1405,8 +1498,14 @@
           <w:ilvl w:val="0"/>
           <w:numId w:val="3"/>
         </w:numPr>
-      </w:pPr>
-      <w:r>
+        <w:rPr>
+          <w:b/>
+        </w:rPr>
+      </w:pPr>
+      <w:r>
+        <w:rPr>
+          <w:b/>
+        </w:rPr>
         <w:lastRenderedPageBreak/>
         <w:t>Estructuración de la aplicación:</w:t>
       </w:r>
@@ -1418,10 +1517,10 @@
           <w:lang w:eastAsia="es-ES"/>
         </w:rPr>
         <w:drawing>
-          <wp:inline distT="0" distB="0" distL="0" distR="0">
-            <wp:extent cx="5400040" cy="2834640"/>
+          <wp:inline distT="0" distB="0" distL="0" distR="0" wp14:anchorId="72C8752D" wp14:editId="0F444253">
+            <wp:extent cx="5400040" cy="6961505"/>
             <wp:effectExtent l="0" t="0" r="0" b="0"/>
-            <wp:docPr id="1" name="0 Imagen"/>
+            <wp:docPr id="2" name="0 Imagen"/>
             <wp:cNvGraphicFramePr>
               <a:graphicFrameLocks xmlns:a="http://schemas.openxmlformats.org/drawingml/2006/main" noChangeAspect="1"/>
             </wp:cNvGraphicFramePr>
@@ -1429,7 +1528,7 @@
               <a:graphicData uri="http://schemas.openxmlformats.org/drawingml/2006/picture">
                 <pic:pic xmlns:pic="http://schemas.openxmlformats.org/drawingml/2006/picture">
                   <pic:nvPicPr>
-                    <pic:cNvPr id="0" name="DiagramaProyecto.png"/>
+                    <pic:cNvPr id="0" name="DiagramaJuego.jpg"/>
                     <pic:cNvPicPr/>
                   </pic:nvPicPr>
                   <pic:blipFill>
@@ -1447,7 +1546,7 @@
                   <pic:spPr>
                     <a:xfrm>
                       <a:off x="0" y="0"/>
-                      <a:ext cx="5400040" cy="2834640"/>
+                      <a:ext cx="5400040" cy="6961505"/>
                     </a:xfrm>
                     <a:prstGeom prst="rect">
                       <a:avLst/>
@@ -1486,6 +1585,66 @@
         </w:rPr>
         <w:t>.</w:t>
       </w:r>
+      <w:r>
+        <w:rPr>
+          <w:i/>
+        </w:rPr>
+        <w:t xml:space="preserve"> Las páginas denominadas </w:t>
+      </w:r>
+      <w:proofErr w:type="spellStart"/>
+      <w:r>
+        <w:rPr>
+          <w:i/>
+        </w:rPr>
+        <w:t>ModoFacil</w:t>
+      </w:r>
+      <w:proofErr w:type="spellEnd"/>
+      <w:r>
+        <w:rPr>
+          <w:i/>
+        </w:rPr>
+        <w:t xml:space="preserve">, </w:t>
+      </w:r>
+      <w:proofErr w:type="spellStart"/>
+      <w:r>
+        <w:rPr>
+          <w:i/>
+        </w:rPr>
+        <w:t>ModoMedio</w:t>
+      </w:r>
+      <w:proofErr w:type="spellEnd"/>
+      <w:r>
+        <w:rPr>
+          <w:i/>
+        </w:rPr>
+        <w:t xml:space="preserve"> y </w:t>
+      </w:r>
+      <w:proofErr w:type="spellStart"/>
+      <w:r>
+        <w:rPr>
+          <w:i/>
+        </w:rPr>
+        <w:t>ModoDificil</w:t>
+      </w:r>
+      <w:proofErr w:type="spellEnd"/>
+      <w:r>
+        <w:rPr>
+          <w:i/>
+        </w:rPr>
+        <w:t xml:space="preserve"> representan los niveles 1 ,2 y 3. Están así </w:t>
+      </w:r>
+      <w:r>
+        <w:rPr>
+          <w:i/>
+        </w:rPr>
+        <w:t xml:space="preserve">denominadas </w:t>
+      </w:r>
+      <w:r>
+        <w:rPr>
+          <w:i/>
+        </w:rPr>
+        <w:t>por el anterior diseño del juego.</w:t>
+      </w:r>
     </w:p>
     <w:p/>
     <w:p>
@@ -1497,24 +1656,24 @@
         </w:numPr>
       </w:pPr>
       <w:r>
-        <w:t xml:space="preserve">La aplicación va a consistir de 2 ventanas; </w:t>
+        <w:t xml:space="preserve">La aplicación </w:t>
+      </w:r>
+      <w:r>
+        <w:t xml:space="preserve">se va a ejecutar sobre la misma ventana </w:t>
       </w:r>
       <w:proofErr w:type="spellStart"/>
       <w:r>
-        <w:t>MainWindow</w:t>
+        <w:t>Mainwindow</w:t>
       </w:r>
       <w:proofErr w:type="spellEnd"/>
       <w:r>
-        <w:t xml:space="preserve"> y </w:t>
-      </w:r>
-      <w:proofErr w:type="spellStart"/>
-      <w:r>
-        <w:t>Settings</w:t>
-      </w:r>
-      <w:proofErr w:type="spellEnd"/>
-      <w:r>
         <w:t>.</w:t>
       </w:r>
+    </w:p>
+    <w:p>
+      <w:pPr>
+        <w:pStyle w:val="Prrafodelista"/>
+      </w:pPr>
     </w:p>
     <w:p>
       <w:pPr>
@@ -1535,52 +1694,797 @@
       </w:r>
       <w:proofErr w:type="spellStart"/>
       <w:r>
-        <w:t>Settings</w:t>
+        <w:t>MainWindow</w:t>
       </w:r>
       <w:proofErr w:type="spellEnd"/>
       <w:r>
-        <w:t xml:space="preserve"> escogeremos el nivel de dificultad y en consecuencia se nos ejecutara una versión u otra del juego.</w:t>
-      </w:r>
-      <w:r>
-        <w:t xml:space="preserve"> El nivel de dificultad por defecto será fácil.</w:t>
-      </w:r>
-      <w:bookmarkStart w:id="3" w:name="_GoBack"/>
-      <w:bookmarkEnd w:id="3"/>
-    </w:p>
-    <w:p>
-      <w:pPr>
-        <w:pStyle w:val="Prrafodelista"/>
-      </w:pPr>
-    </w:p>
+        <w:t xml:space="preserve"> es donde ocurrirá todo el bucle del videojuego. Estará formado por páginas para que haya una transición limpia entre niveles y estados del videojuego.</w:t>
+      </w:r>
+    </w:p>
+    <w:p>
+      <w:pPr>
+        <w:pStyle w:val="Ttulo1"/>
+        <w:pBdr>
+          <w:bottom w:val="single" w:sz="4" w:space="1" w:color="auto"/>
+        </w:pBdr>
+        <w:jc w:val="center"/>
+        <w:rPr>
+          <w:sz w:val="32"/>
+        </w:rPr>
+      </w:pPr>
+      <w:bookmarkStart w:id="4" w:name="_Toc150434818"/>
+      <w:r>
+        <w:rPr>
+          <w:sz w:val="32"/>
+        </w:rPr>
+        <w:t xml:space="preserve">3.1 </w:t>
+      </w:r>
+      <w:r>
+        <w:rPr>
+          <w:sz w:val="32"/>
+        </w:rPr>
+        <w:t>Diseño de interfaces</w:t>
+      </w:r>
+      <w:bookmarkEnd w:id="4"/>
+    </w:p>
+    <w:p/>
     <w:p>
       <w:pPr>
         <w:pStyle w:val="Prrafodelista"/>
         <w:ind w:left="360"/>
-      </w:pPr>
+        <w:rPr>
+          <w:b/>
+        </w:rPr>
+      </w:pPr>
+      <w:r>
+        <w:rPr>
+          <w:b/>
+        </w:rPr>
+        <w:t>CANVAS</w:t>
+      </w:r>
     </w:p>
     <w:p>
       <w:pPr>
         <w:pStyle w:val="Prrafodelista"/>
         <w:numPr>
           <w:ilvl w:val="0"/>
-          <w:numId w:val="5"/>
+          <w:numId w:val="6"/>
         </w:numPr>
       </w:pPr>
       <w:r>
-        <w:t xml:space="preserve">En la ventana </w:t>
+        <w:t>Para poder rastrear posiciones, tamaños y dibujar en tiempo real elementos en la pantalla en este caso he utilizado el c</w:t>
+      </w:r>
+      <w:r>
+        <w:t>ontrol</w:t>
+      </w:r>
+      <w:r>
+        <w:t xml:space="preserve"> </w:t>
       </w:r>
       <w:proofErr w:type="spellStart"/>
       <w:r>
-        <w:t>MainWindow</w:t>
+        <w:rPr>
+          <w:b/>
+        </w:rPr>
+        <w:t>Canvas</w:t>
       </w:r>
       <w:proofErr w:type="spellEnd"/>
       <w:r>
-        <w:t xml:space="preserve"> es donde ocurrirá todo el bucle del videojuego. Estará formado por páginas para que haya una transición limpia entre niveles y estados del videojuego.</w:t>
-      </w:r>
-    </w:p>
+        <w:t>.</w:t>
+      </w:r>
+    </w:p>
+    <w:p>
+      <w:pPr>
+        <w:pStyle w:val="Prrafodelista"/>
+        <w:ind w:left="360"/>
+      </w:pPr>
+      <w:r>
+        <w:drawing>
+          <wp:inline distT="0" distB="0" distL="0" distR="0" wp14:anchorId="416CE74C" wp14:editId="5DEA72B8">
+            <wp:extent cx="5400040" cy="1688200"/>
+            <wp:effectExtent l="0" t="0" r="0" b="0"/>
+            <wp:docPr id="1" name="Imagen 1"/>
+            <wp:cNvGraphicFramePr>
+              <a:graphicFrameLocks xmlns:a="http://schemas.openxmlformats.org/drawingml/2006/main" noChangeAspect="1"/>
+            </wp:cNvGraphicFramePr>
+            <a:graphic xmlns:a="http://schemas.openxmlformats.org/drawingml/2006/main">
+              <a:graphicData uri="http://schemas.openxmlformats.org/drawingml/2006/picture">
+                <pic:pic xmlns:pic="http://schemas.openxmlformats.org/drawingml/2006/picture">
+                  <pic:nvPicPr>
+                    <pic:cNvPr id="0" name=""/>
+                    <pic:cNvPicPr/>
+                  </pic:nvPicPr>
+                  <pic:blipFill>
+                    <a:blip r:embed="rId13"/>
+                    <a:stretch>
+                      <a:fillRect/>
+                    </a:stretch>
+                  </pic:blipFill>
+                  <pic:spPr>
+                    <a:xfrm>
+                      <a:off x="0" y="0"/>
+                      <a:ext cx="5400040" cy="1688200"/>
+                    </a:xfrm>
+                    <a:prstGeom prst="rect">
+                      <a:avLst/>
+                    </a:prstGeom>
+                  </pic:spPr>
+                </pic:pic>
+              </a:graphicData>
+            </a:graphic>
+          </wp:inline>
+        </w:drawing>
+      </w:r>
+    </w:p>
+    <w:p>
+      <w:pPr>
+        <w:pStyle w:val="Prrafodelista"/>
+        <w:ind w:left="360"/>
+        <w:jc w:val="center"/>
+        <w:rPr>
+          <w:i/>
+        </w:rPr>
+      </w:pPr>
+      <w:r>
+        <w:rPr>
+          <w:i/>
+        </w:rPr>
+        <w:t xml:space="preserve">Ejemplo del documento XAML del menú principal en el que podemos visualizar la implementación del control </w:t>
+      </w:r>
+      <w:proofErr w:type="spellStart"/>
+      <w:r>
+        <w:rPr>
+          <w:b/>
+          <w:i/>
+        </w:rPr>
+        <w:t>Canvas</w:t>
+      </w:r>
+      <w:proofErr w:type="spellEnd"/>
+      <w:r>
+        <w:rPr>
+          <w:i/>
+        </w:rPr>
+        <w:t>.</w:t>
+      </w:r>
+    </w:p>
+    <w:p>
+      <w:pPr>
+        <w:pStyle w:val="Prrafodelista"/>
+        <w:ind w:left="360"/>
+        <w:rPr>
+          <w:i/>
+        </w:rPr>
+      </w:pPr>
+    </w:p>
+    <w:p>
+      <w:pPr>
+        <w:pStyle w:val="Prrafodelista"/>
+        <w:numPr>
+          <w:ilvl w:val="0"/>
+          <w:numId w:val="6"/>
+        </w:numPr>
+      </w:pPr>
+      <w:r>
+        <w:t xml:space="preserve">Este control es clave para nuestro proyecto ya que contiene los métodos </w:t>
+      </w:r>
+      <w:proofErr w:type="spellStart"/>
+      <w:r>
+        <w:rPr>
+          <w:b/>
+        </w:rPr>
+        <w:t>Drop</w:t>
+      </w:r>
+      <w:proofErr w:type="spellEnd"/>
+      <w:r>
+        <w:t xml:space="preserve"> y </w:t>
+      </w:r>
+      <w:proofErr w:type="spellStart"/>
+      <w:r>
+        <w:rPr>
+          <w:b/>
+        </w:rPr>
+        <w:t>Drag_over</w:t>
+      </w:r>
+      <w:proofErr w:type="spellEnd"/>
+      <w:r>
+        <w:t>:</w:t>
+      </w:r>
+    </w:p>
+    <w:p>
+      <w:pPr>
+        <w:pStyle w:val="Prrafodelista"/>
+        <w:numPr>
+          <w:ilvl w:val="1"/>
+          <w:numId w:val="6"/>
+        </w:numPr>
+      </w:pPr>
+      <w:proofErr w:type="spellStart"/>
+      <w:r>
+        <w:rPr>
+          <w:b/>
+        </w:rPr>
+        <w:t>Drag_over</w:t>
+      </w:r>
+      <w:proofErr w:type="spellEnd"/>
+      <w:r>
+        <w:t xml:space="preserve">: este método permite ver el recorrido en tiempo real que hace el objeto cuando lo coges y lo desplazas dentro del </w:t>
+      </w:r>
+      <w:proofErr w:type="spellStart"/>
+      <w:r>
+        <w:t>Canvas</w:t>
+      </w:r>
+      <w:proofErr w:type="spellEnd"/>
+      <w:r>
+        <w:t>.</w:t>
+      </w:r>
+    </w:p>
+    <w:p>
+      <w:pPr>
+        <w:pStyle w:val="Prrafodelista"/>
+        <w:numPr>
+          <w:ilvl w:val="1"/>
+          <w:numId w:val="6"/>
+        </w:numPr>
+      </w:pPr>
+      <w:proofErr w:type="spellStart"/>
+      <w:r>
+        <w:rPr>
+          <w:b/>
+        </w:rPr>
+        <w:t>Drop</w:t>
+      </w:r>
+      <w:proofErr w:type="spellEnd"/>
+      <w:r>
+        <w:t>: este método sirve para controlar la posición en la que se queda el objeto cuando liberas el botón del ratón.</w:t>
+      </w:r>
+    </w:p>
+    <w:p>
+      <w:pPr>
+        <w:pStyle w:val="Prrafodelista"/>
+        <w:numPr>
+          <w:ilvl w:val="0"/>
+          <w:numId w:val="6"/>
+        </w:numPr>
+      </w:pPr>
+      <w:r>
+        <w:t>Bien es cierto que estos métodos pueden estar en otros objetos también pero su rendimiento y su funcionamiento no es lo más recomendado para un videojuego</w:t>
+      </w:r>
+      <w:r>
+        <w:t xml:space="preserve">, </w:t>
+      </w:r>
+      <w:r>
+        <w:t>ya que si desplazas rápido el cursor y el cursor sale del objeto se deseleccionar</w:t>
+      </w:r>
+      <w:r>
+        <w:t>ía,</w:t>
+      </w:r>
+      <w:r>
+        <w:t xml:space="preserve"> </w:t>
+      </w:r>
+      <w:r>
+        <w:t>teniendo</w:t>
+      </w:r>
+      <w:r>
+        <w:t xml:space="preserve"> que volver a pulsar sobre el objeto para arrastrar interrumpiendo por completo la mecánica y empeorando la experiencia del usuario</w:t>
+      </w:r>
+      <w:r>
+        <w:t>.</w:t>
+      </w:r>
+    </w:p>
+    <w:p>
+      <w:pPr>
+        <w:pStyle w:val="Prrafodelista"/>
+        <w:ind w:left="360"/>
+      </w:pPr>
+    </w:p>
+    <w:p>
+      <w:pPr>
+        <w:pStyle w:val="Prrafodelista"/>
+        <w:ind w:left="360"/>
+        <w:rPr>
+          <w:b/>
+        </w:rPr>
+      </w:pPr>
+      <w:r>
+        <w:rPr>
+          <w:b/>
+        </w:rPr>
+        <w:t>IMAGE</w:t>
+      </w:r>
+    </w:p>
+    <w:p>
+      <w:pPr>
+        <w:pStyle w:val="Prrafodelista"/>
+        <w:numPr>
+          <w:ilvl w:val="0"/>
+          <w:numId w:val="6"/>
+        </w:numPr>
+        <w:rPr>
+          <w:b/>
+        </w:rPr>
+      </w:pPr>
+      <w:r>
+        <w:t>Son objetos que utilizamos para representar a los personajes, escenarios, componentes, cajas, etc.</w:t>
+      </w:r>
+    </w:p>
+    <w:p>
+      <w:pPr>
+        <w:pStyle w:val="Prrafodelista"/>
+        <w:numPr>
+          <w:ilvl w:val="0"/>
+          <w:numId w:val="6"/>
+        </w:numPr>
+      </w:pPr>
+      <w:r>
+        <w:t>Podemos implementarlos bien sea como una imagen con su ruta relativa o absoluta o dentro de un rectángulo para poder controlar sus colisiones de una forma más cómoda y sencilla.</w:t>
+      </w:r>
+    </w:p>
+    <w:p>
+      <w:r>
+        <w:br w:type="page"/>
+      </w:r>
+    </w:p>
+    <w:p>
+      <w:pPr>
+        <w:pStyle w:val="Prrafodelista"/>
+        <w:ind w:left="360"/>
+        <w:rPr>
+          <w:b/>
+        </w:rPr>
+      </w:pPr>
+      <w:r>
+        <w:rPr>
+          <w:b/>
+        </w:rPr>
+        <w:lastRenderedPageBreak/>
+        <w:drawing>
+          <wp:inline distT="0" distB="0" distL="0" distR="0" wp14:anchorId="12C73DAA" wp14:editId="1C503EDD">
+            <wp:extent cx="5400040" cy="1227504"/>
+            <wp:effectExtent l="0" t="0" r="0" b="0"/>
+            <wp:docPr id="5" name="Imagen 5"/>
+            <wp:cNvGraphicFramePr>
+              <a:graphicFrameLocks xmlns:a="http://schemas.openxmlformats.org/drawingml/2006/main" noChangeAspect="1"/>
+            </wp:cNvGraphicFramePr>
+            <a:graphic xmlns:a="http://schemas.openxmlformats.org/drawingml/2006/main">
+              <a:graphicData uri="http://schemas.openxmlformats.org/drawingml/2006/picture">
+                <pic:pic xmlns:pic="http://schemas.openxmlformats.org/drawingml/2006/picture">
+                  <pic:nvPicPr>
+                    <pic:cNvPr id="0" name=""/>
+                    <pic:cNvPicPr/>
+                  </pic:nvPicPr>
+                  <pic:blipFill>
+                    <a:blip r:embed="rId14"/>
+                    <a:stretch>
+                      <a:fillRect/>
+                    </a:stretch>
+                  </pic:blipFill>
+                  <pic:spPr>
+                    <a:xfrm>
+                      <a:off x="0" y="0"/>
+                      <a:ext cx="5400040" cy="1227504"/>
+                    </a:xfrm>
+                    <a:prstGeom prst="rect">
+                      <a:avLst/>
+                    </a:prstGeom>
+                  </pic:spPr>
+                </pic:pic>
+              </a:graphicData>
+            </a:graphic>
+          </wp:inline>
+        </w:drawing>
+      </w:r>
+    </w:p>
+    <w:p>
+      <w:pPr>
+        <w:pStyle w:val="Prrafodelista"/>
+        <w:ind w:left="360"/>
+        <w:jc w:val="center"/>
+        <w:rPr>
+          <w:i/>
+        </w:rPr>
+      </w:pPr>
+      <w:r>
+        <w:rPr>
+          <w:i/>
+        </w:rPr>
+        <w:t xml:space="preserve">Ejemplo de implementación de una imagen en el control </w:t>
+      </w:r>
+      <w:proofErr w:type="spellStart"/>
+      <w:r>
+        <w:rPr>
+          <w:i/>
+        </w:rPr>
+        <w:t>Canvas</w:t>
+      </w:r>
+      <w:proofErr w:type="spellEnd"/>
+      <w:r>
+        <w:rPr>
+          <w:i/>
+        </w:rPr>
+        <w:t xml:space="preserve"> para establecerla como fondo del escenario.</w:t>
+      </w:r>
+    </w:p>
+    <w:p>
+      <w:pPr>
+        <w:pStyle w:val="Prrafodelista"/>
+        <w:ind w:left="360"/>
+      </w:pPr>
+      <w:r>
+        <w:drawing>
+          <wp:inline distT="0" distB="0" distL="0" distR="0" wp14:anchorId="6E89BD06" wp14:editId="11F011DB">
+            <wp:extent cx="5400040" cy="997156"/>
+            <wp:effectExtent l="0" t="0" r="0" b="0"/>
+            <wp:docPr id="6" name="Imagen 6"/>
+            <wp:cNvGraphicFramePr>
+              <a:graphicFrameLocks xmlns:a="http://schemas.openxmlformats.org/drawingml/2006/main" noChangeAspect="1"/>
+            </wp:cNvGraphicFramePr>
+            <a:graphic xmlns:a="http://schemas.openxmlformats.org/drawingml/2006/main">
+              <a:graphicData uri="http://schemas.openxmlformats.org/drawingml/2006/picture">
+                <pic:pic xmlns:pic="http://schemas.openxmlformats.org/drawingml/2006/picture">
+                  <pic:nvPicPr>
+                    <pic:cNvPr id="0" name=""/>
+                    <pic:cNvPicPr/>
+                  </pic:nvPicPr>
+                  <pic:blipFill>
+                    <a:blip r:embed="rId15"/>
+                    <a:stretch>
+                      <a:fillRect/>
+                    </a:stretch>
+                  </pic:blipFill>
+                  <pic:spPr>
+                    <a:xfrm>
+                      <a:off x="0" y="0"/>
+                      <a:ext cx="5400040" cy="997156"/>
+                    </a:xfrm>
+                    <a:prstGeom prst="rect">
+                      <a:avLst/>
+                    </a:prstGeom>
+                  </pic:spPr>
+                </pic:pic>
+              </a:graphicData>
+            </a:graphic>
+          </wp:inline>
+        </w:drawing>
+      </w:r>
+    </w:p>
+    <w:p>
+      <w:pPr>
+        <w:pStyle w:val="Prrafodelista"/>
+        <w:ind w:left="360"/>
+        <w:jc w:val="center"/>
+        <w:rPr>
+          <w:i/>
+        </w:rPr>
+      </w:pPr>
+      <w:r>
+        <w:rPr>
+          <w:i/>
+        </w:rPr>
+        <w:t>Ejemplo de implementación de una imagen dentro de un rectángulo</w:t>
+      </w:r>
+      <w:r>
+        <w:rPr>
+          <w:i/>
+        </w:rPr>
+        <w:t>.</w:t>
+      </w:r>
+    </w:p>
+    <w:p>
+      <w:pPr>
+        <w:pStyle w:val="Prrafodelista"/>
+        <w:ind w:left="360"/>
+        <w:rPr>
+          <w:i/>
+        </w:rPr>
+      </w:pPr>
+    </w:p>
+    <w:p>
+      <w:pPr>
+        <w:pStyle w:val="Prrafodelista"/>
+        <w:ind w:left="360"/>
+        <w:rPr>
+          <w:i/>
+        </w:rPr>
+      </w:pPr>
+      <w:r>
+        <w:rPr>
+          <w:i/>
+        </w:rPr>
+        <w:drawing>
+          <wp:inline distT="0" distB="0" distL="0" distR="0" wp14:anchorId="01B8801D" wp14:editId="7F3AD72B">
+            <wp:extent cx="5400040" cy="1646652"/>
+            <wp:effectExtent l="0" t="0" r="0" b="0"/>
+            <wp:docPr id="7" name="Imagen 7"/>
+            <wp:cNvGraphicFramePr>
+              <a:graphicFrameLocks xmlns:a="http://schemas.openxmlformats.org/drawingml/2006/main" noChangeAspect="1"/>
+            </wp:cNvGraphicFramePr>
+            <a:graphic xmlns:a="http://schemas.openxmlformats.org/drawingml/2006/main">
+              <a:graphicData uri="http://schemas.openxmlformats.org/drawingml/2006/picture">
+                <pic:pic xmlns:pic="http://schemas.openxmlformats.org/drawingml/2006/picture">
+                  <pic:nvPicPr>
+                    <pic:cNvPr id="0" name=""/>
+                    <pic:cNvPicPr/>
+                  </pic:nvPicPr>
+                  <pic:blipFill>
+                    <a:blip r:embed="rId16"/>
+                    <a:stretch>
+                      <a:fillRect/>
+                    </a:stretch>
+                  </pic:blipFill>
+                  <pic:spPr>
+                    <a:xfrm>
+                      <a:off x="0" y="0"/>
+                      <a:ext cx="5400040" cy="1646652"/>
+                    </a:xfrm>
+                    <a:prstGeom prst="rect">
+                      <a:avLst/>
+                    </a:prstGeom>
+                  </pic:spPr>
+                </pic:pic>
+              </a:graphicData>
+            </a:graphic>
+          </wp:inline>
+        </w:drawing>
+      </w:r>
+    </w:p>
+    <w:p>
+      <w:pPr>
+        <w:pStyle w:val="Prrafodelista"/>
+        <w:ind w:left="360"/>
+        <w:jc w:val="center"/>
+        <w:rPr>
+          <w:i/>
+        </w:rPr>
+      </w:pPr>
+      <w:r>
+        <w:rPr>
+          <w:i/>
+        </w:rPr>
+        <w:t xml:space="preserve">Ejemplo de implementación directamente en el objeto </w:t>
+      </w:r>
+      <w:proofErr w:type="spellStart"/>
+      <w:r>
+        <w:rPr>
+          <w:i/>
+        </w:rPr>
+        <w:t>Image</w:t>
+      </w:r>
+      <w:proofErr w:type="spellEnd"/>
+      <w:r>
+        <w:rPr>
+          <w:i/>
+        </w:rPr>
+        <w:t>.</w:t>
+      </w:r>
+    </w:p>
+    <w:p>
+      <w:pPr>
+        <w:pStyle w:val="Prrafodelista"/>
+        <w:ind w:left="0"/>
+      </w:pPr>
+    </w:p>
+    <w:p>
+      <w:pPr>
+        <w:pStyle w:val="Prrafodelista"/>
+        <w:ind w:left="0"/>
+        <w:rPr>
+          <w:b/>
+        </w:rPr>
+      </w:pPr>
+      <w:r>
+        <w:rPr>
+          <w:b/>
+        </w:rPr>
+        <w:t>LABEL</w:t>
+      </w:r>
+    </w:p>
+    <w:p>
+      <w:pPr>
+        <w:pStyle w:val="Prrafodelista"/>
+        <w:numPr>
+          <w:ilvl w:val="0"/>
+          <w:numId w:val="7"/>
+        </w:numPr>
+        <w:rPr>
+          <w:b/>
+        </w:rPr>
+      </w:pPr>
+      <w:r>
+        <w:t>En estos objetos mostraremos información como puntuación, vidas, conversaciones entre los personajes,</w:t>
+      </w:r>
+      <w:r>
+        <w:t xml:space="preserve"> </w:t>
+      </w:r>
+      <w:r>
+        <w:t>etc.</w:t>
+      </w:r>
+    </w:p>
+    <w:p>
+      <w:pPr>
+        <w:jc w:val="center"/>
+        <w:rPr>
+          <w:i/>
+        </w:rPr>
+      </w:pPr>
+      <w:r>
+        <w:drawing>
+          <wp:inline distT="0" distB="0" distL="0" distR="0" wp14:anchorId="4C6566FA" wp14:editId="67268D42">
+            <wp:extent cx="5400040" cy="1171903"/>
+            <wp:effectExtent l="0" t="0" r="0" b="0"/>
+            <wp:docPr id="8" name="Imagen 8"/>
+            <wp:cNvGraphicFramePr>
+              <a:graphicFrameLocks xmlns:a="http://schemas.openxmlformats.org/drawingml/2006/main" noChangeAspect="1"/>
+            </wp:cNvGraphicFramePr>
+            <a:graphic xmlns:a="http://schemas.openxmlformats.org/drawingml/2006/main">
+              <a:graphicData uri="http://schemas.openxmlformats.org/drawingml/2006/picture">
+                <pic:pic xmlns:pic="http://schemas.openxmlformats.org/drawingml/2006/picture">
+                  <pic:nvPicPr>
+                    <pic:cNvPr id="0" name=""/>
+                    <pic:cNvPicPr/>
+                  </pic:nvPicPr>
+                  <pic:blipFill>
+                    <a:blip r:embed="rId17"/>
+                    <a:stretch>
+                      <a:fillRect/>
+                    </a:stretch>
+                  </pic:blipFill>
+                  <pic:spPr>
+                    <a:xfrm>
+                      <a:off x="0" y="0"/>
+                      <a:ext cx="5400040" cy="1171903"/>
+                    </a:xfrm>
+                    <a:prstGeom prst="rect">
+                      <a:avLst/>
+                    </a:prstGeom>
+                  </pic:spPr>
+                </pic:pic>
+              </a:graphicData>
+            </a:graphic>
+          </wp:inline>
+        </w:drawing>
+      </w:r>
+      <w:r>
+        <w:rPr>
+          <w:i/>
+        </w:rPr>
+        <w:t>Ejemplo de implementación en la conversación entre Winston y Soldado76 del Nivel2TalkFrame</w:t>
+      </w:r>
+    </w:p>
+    <w:p>
+      <w:pPr>
+        <w:rPr>
+          <w:b/>
+        </w:rPr>
+      </w:pPr>
+      <w:r>
+        <w:rPr>
+          <w:b/>
+        </w:rPr>
+        <w:br w:type="page"/>
+      </w:r>
+    </w:p>
+    <w:p>
+      <w:pPr>
+        <w:rPr>
+          <w:b/>
+        </w:rPr>
+      </w:pPr>
+      <w:r>
+        <w:rPr>
+          <w:b/>
+        </w:rPr>
+        <w:lastRenderedPageBreak/>
+        <w:t>BUTTON</w:t>
+      </w:r>
+    </w:p>
+    <w:p>
+      <w:pPr>
+        <w:pStyle w:val="Prrafodelista"/>
+        <w:numPr>
+          <w:ilvl w:val="0"/>
+          <w:numId w:val="7"/>
+        </w:numPr>
+        <w:rPr>
+          <w:b/>
+        </w:rPr>
+      </w:pPr>
+      <w:r>
+        <w:t>Este objeto lo utilizaremos en casos como en el menú principal para empezar a jugar o salir de la aplicación.</w:t>
+      </w:r>
+    </w:p>
+    <w:p>
+      <w:pPr>
+        <w:pStyle w:val="Prrafodelista"/>
+        <w:numPr>
+          <w:ilvl w:val="0"/>
+          <w:numId w:val="7"/>
+        </w:numPr>
+        <w:rPr>
+          <w:b/>
+        </w:rPr>
+      </w:pPr>
+      <w:r>
+        <w:t>Son objetos destinados a ser pulsados y generar eventos a través de ellos.</w:t>
+      </w:r>
+    </w:p>
+    <w:p>
+      <w:pPr>
+        <w:jc w:val="center"/>
+        <w:rPr>
+          <w:i/>
+        </w:rPr>
+      </w:pPr>
+      <w:r>
+        <w:rPr>
+          <w:b/>
+        </w:rPr>
+        <w:drawing>
+          <wp:inline distT="0" distB="0" distL="0" distR="0" wp14:anchorId="624F401A" wp14:editId="155B19D0">
+            <wp:extent cx="5400040" cy="2308978"/>
+            <wp:effectExtent l="0" t="0" r="0" b="0"/>
+            <wp:docPr id="9" name="Imagen 9"/>
+            <wp:cNvGraphicFramePr>
+              <a:graphicFrameLocks xmlns:a="http://schemas.openxmlformats.org/drawingml/2006/main" noChangeAspect="1"/>
+            </wp:cNvGraphicFramePr>
+            <a:graphic xmlns:a="http://schemas.openxmlformats.org/drawingml/2006/main">
+              <a:graphicData uri="http://schemas.openxmlformats.org/drawingml/2006/picture">
+                <pic:pic xmlns:pic="http://schemas.openxmlformats.org/drawingml/2006/picture">
+                  <pic:nvPicPr>
+                    <pic:cNvPr id="0" name=""/>
+                    <pic:cNvPicPr/>
+                  </pic:nvPicPr>
+                  <pic:blipFill>
+                    <a:blip r:embed="rId18"/>
+                    <a:stretch>
+                      <a:fillRect/>
+                    </a:stretch>
+                  </pic:blipFill>
+                  <pic:spPr>
+                    <a:xfrm>
+                      <a:off x="0" y="0"/>
+                      <a:ext cx="5400040" cy="2308978"/>
+                    </a:xfrm>
+                    <a:prstGeom prst="rect">
+                      <a:avLst/>
+                    </a:prstGeom>
+                  </pic:spPr>
+                </pic:pic>
+              </a:graphicData>
+            </a:graphic>
+          </wp:inline>
+        </w:drawing>
+      </w:r>
+      <w:r>
+        <w:rPr>
+          <w:i/>
+        </w:rPr>
+        <w:t xml:space="preserve">Ejemplo de implementación de un </w:t>
+      </w:r>
+      <w:proofErr w:type="spellStart"/>
+      <w:r>
+        <w:rPr>
+          <w:i/>
+        </w:rPr>
+        <w:t>Button</w:t>
+      </w:r>
+      <w:proofErr w:type="spellEnd"/>
+      <w:r>
+        <w:rPr>
+          <w:i/>
+        </w:rPr>
+        <w:t xml:space="preserve"> el cual obtiene un estilo personalizado definido en el mismo documento XAML para tener un aspecto redondeado.</w:t>
+      </w:r>
+    </w:p>
+    <w:p>
+      <w:pPr>
+        <w:rPr>
+          <w:b/>
+        </w:rPr>
+      </w:pPr>
+    </w:p>
+    <w:p/>
     <w:sectPr>
-      <w:headerReference w:type="default" r:id="rId13"/>
-      <w:footerReference w:type="default" r:id="rId14"/>
+      <w:headerReference w:type="default" r:id="rId19"/>
+      <w:footerReference w:type="default" r:id="rId20"/>
       <w:pgSz w:w="11906" w:h="16838"/>
       <w:pgMar w:top="1417" w:right="1701" w:bottom="1417" w:left="1701" w:header="708" w:footer="708" w:gutter="0"/>
       <w:pgNumType w:start="0"/>
@@ -1678,7 +2582,7 @@
                 <w:bCs/>
                 <w:noProof/>
               </w:rPr>
-              <w:t>5</w:t>
+              <w:t>1</w:t>
             </w:r>
             <w:r>
               <w:rPr>
@@ -1723,7 +2627,7 @@
                 <w:bCs/>
                 <w:noProof/>
               </w:rPr>
-              <w:t>5</w:t>
+              <w:t>8</w:t>
             </w:r>
             <w:r>
               <w:rPr>
@@ -1891,6 +2795,119 @@
     </w:lvl>
   </w:abstractNum>
   <w:abstractNum w:abstractNumId="1">
+    <w:nsid w:val="212E160C"/>
+    <w:multiLevelType w:val="hybridMultilevel"/>
+    <w:tmpl w:val="EB06F2FE"/>
+    <w:lvl w:ilvl="0" w:tplc="0C0A0001">
+      <w:start w:val="1"/>
+      <w:numFmt w:val="bullet"/>
+      <w:lvlText w:val=""/>
+      <w:lvlJc w:val="left"/>
+      <w:pPr>
+        <w:ind w:left="360" w:hanging="360"/>
+      </w:pPr>
+      <w:rPr>
+        <w:rFonts w:ascii="Symbol" w:hAnsi="Symbol" w:hint="default"/>
+      </w:rPr>
+    </w:lvl>
+    <w:lvl w:ilvl="1" w:tplc="0C0A0003" w:tentative="1">
+      <w:start w:val="1"/>
+      <w:numFmt w:val="bullet"/>
+      <w:lvlText w:val="o"/>
+      <w:lvlJc w:val="left"/>
+      <w:pPr>
+        <w:ind w:left="1080" w:hanging="360"/>
+      </w:pPr>
+      <w:rPr>
+        <w:rFonts w:ascii="Courier New" w:hAnsi="Courier New" w:cs="Courier New" w:hint="default"/>
+      </w:rPr>
+    </w:lvl>
+    <w:lvl w:ilvl="2" w:tplc="0C0A0005" w:tentative="1">
+      <w:start w:val="1"/>
+      <w:numFmt w:val="bullet"/>
+      <w:lvlText w:val=""/>
+      <w:lvlJc w:val="left"/>
+      <w:pPr>
+        <w:ind w:left="1800" w:hanging="360"/>
+      </w:pPr>
+      <w:rPr>
+        <w:rFonts w:ascii="Wingdings" w:hAnsi="Wingdings" w:hint="default"/>
+      </w:rPr>
+    </w:lvl>
+    <w:lvl w:ilvl="3" w:tplc="0C0A0001" w:tentative="1">
+      <w:start w:val="1"/>
+      <w:numFmt w:val="bullet"/>
+      <w:lvlText w:val=""/>
+      <w:lvlJc w:val="left"/>
+      <w:pPr>
+        <w:ind w:left="2520" w:hanging="360"/>
+      </w:pPr>
+      <w:rPr>
+        <w:rFonts w:ascii="Symbol" w:hAnsi="Symbol" w:hint="default"/>
+      </w:rPr>
+    </w:lvl>
+    <w:lvl w:ilvl="4" w:tplc="0C0A0003" w:tentative="1">
+      <w:start w:val="1"/>
+      <w:numFmt w:val="bullet"/>
+      <w:lvlText w:val="o"/>
+      <w:lvlJc w:val="left"/>
+      <w:pPr>
+        <w:ind w:left="3240" w:hanging="360"/>
+      </w:pPr>
+      <w:rPr>
+        <w:rFonts w:ascii="Courier New" w:hAnsi="Courier New" w:cs="Courier New" w:hint="default"/>
+      </w:rPr>
+    </w:lvl>
+    <w:lvl w:ilvl="5" w:tplc="0C0A0005" w:tentative="1">
+      <w:start w:val="1"/>
+      <w:numFmt w:val="bullet"/>
+      <w:lvlText w:val=""/>
+      <w:lvlJc w:val="left"/>
+      <w:pPr>
+        <w:ind w:left="3960" w:hanging="360"/>
+      </w:pPr>
+      <w:rPr>
+        <w:rFonts w:ascii="Wingdings" w:hAnsi="Wingdings" w:hint="default"/>
+      </w:rPr>
+    </w:lvl>
+    <w:lvl w:ilvl="6" w:tplc="0C0A0001" w:tentative="1">
+      <w:start w:val="1"/>
+      <w:numFmt w:val="bullet"/>
+      <w:lvlText w:val=""/>
+      <w:lvlJc w:val="left"/>
+      <w:pPr>
+        <w:ind w:left="4680" w:hanging="360"/>
+      </w:pPr>
+      <w:rPr>
+        <w:rFonts w:ascii="Symbol" w:hAnsi="Symbol" w:hint="default"/>
+      </w:rPr>
+    </w:lvl>
+    <w:lvl w:ilvl="7" w:tplc="0C0A0003" w:tentative="1">
+      <w:start w:val="1"/>
+      <w:numFmt w:val="bullet"/>
+      <w:lvlText w:val="o"/>
+      <w:lvlJc w:val="left"/>
+      <w:pPr>
+        <w:ind w:left="5400" w:hanging="360"/>
+      </w:pPr>
+      <w:rPr>
+        <w:rFonts w:ascii="Courier New" w:hAnsi="Courier New" w:cs="Courier New" w:hint="default"/>
+      </w:rPr>
+    </w:lvl>
+    <w:lvl w:ilvl="8" w:tplc="0C0A0005" w:tentative="1">
+      <w:start w:val="1"/>
+      <w:numFmt w:val="bullet"/>
+      <w:lvlText w:val=""/>
+      <w:lvlJc w:val="left"/>
+      <w:pPr>
+        <w:ind w:left="6120" w:hanging="360"/>
+      </w:pPr>
+      <w:rPr>
+        <w:rFonts w:ascii="Wingdings" w:hAnsi="Wingdings" w:hint="default"/>
+      </w:rPr>
+    </w:lvl>
+  </w:abstractNum>
+  <w:abstractNum w:abstractNumId="2">
     <w:nsid w:val="4447152E"/>
     <w:multiLevelType w:val="multilevel"/>
     <w:tmpl w:val="0C0A001D"/>
@@ -1976,7 +2993,7 @@
       </w:pPr>
     </w:lvl>
   </w:abstractNum>
-  <w:abstractNum w:abstractNumId="2">
+  <w:abstractNum w:abstractNumId="3">
     <w:nsid w:val="474A26CA"/>
     <w:multiLevelType w:val="hybridMultilevel"/>
     <w:tmpl w:val="8732F4B8"/>
@@ -2089,7 +3106,7 @@
       </w:rPr>
     </w:lvl>
   </w:abstractNum>
-  <w:abstractNum w:abstractNumId="3">
+  <w:abstractNum w:abstractNumId="4">
     <w:nsid w:val="4F8036CB"/>
     <w:multiLevelType w:val="multilevel"/>
     <w:tmpl w:val="0C0A001D"/>
@@ -2175,7 +3192,120 @@
       </w:pPr>
     </w:lvl>
   </w:abstractNum>
-  <w:abstractNum w:abstractNumId="4">
+  <w:abstractNum w:abstractNumId="5">
+    <w:nsid w:val="4F937F56"/>
+    <w:multiLevelType w:val="hybridMultilevel"/>
+    <w:tmpl w:val="3794966A"/>
+    <w:lvl w:ilvl="0" w:tplc="0C0A0001">
+      <w:start w:val="1"/>
+      <w:numFmt w:val="bullet"/>
+      <w:lvlText w:val=""/>
+      <w:lvlJc w:val="left"/>
+      <w:pPr>
+        <w:ind w:left="360" w:hanging="360"/>
+      </w:pPr>
+      <w:rPr>
+        <w:rFonts w:ascii="Symbol" w:hAnsi="Symbol" w:hint="default"/>
+      </w:rPr>
+    </w:lvl>
+    <w:lvl w:ilvl="1" w:tplc="0C0A0003">
+      <w:start w:val="1"/>
+      <w:numFmt w:val="bullet"/>
+      <w:lvlText w:val="o"/>
+      <w:lvlJc w:val="left"/>
+      <w:pPr>
+        <w:ind w:left="1080" w:hanging="360"/>
+      </w:pPr>
+      <w:rPr>
+        <w:rFonts w:ascii="Courier New" w:hAnsi="Courier New" w:cs="Courier New" w:hint="default"/>
+      </w:rPr>
+    </w:lvl>
+    <w:lvl w:ilvl="2" w:tplc="0C0A0005" w:tentative="1">
+      <w:start w:val="1"/>
+      <w:numFmt w:val="bullet"/>
+      <w:lvlText w:val=""/>
+      <w:lvlJc w:val="left"/>
+      <w:pPr>
+        <w:ind w:left="1800" w:hanging="360"/>
+      </w:pPr>
+      <w:rPr>
+        <w:rFonts w:ascii="Wingdings" w:hAnsi="Wingdings" w:hint="default"/>
+      </w:rPr>
+    </w:lvl>
+    <w:lvl w:ilvl="3" w:tplc="0C0A0001" w:tentative="1">
+      <w:start w:val="1"/>
+      <w:numFmt w:val="bullet"/>
+      <w:lvlText w:val=""/>
+      <w:lvlJc w:val="left"/>
+      <w:pPr>
+        <w:ind w:left="2520" w:hanging="360"/>
+      </w:pPr>
+      <w:rPr>
+        <w:rFonts w:ascii="Symbol" w:hAnsi="Symbol" w:hint="default"/>
+      </w:rPr>
+    </w:lvl>
+    <w:lvl w:ilvl="4" w:tplc="0C0A0003" w:tentative="1">
+      <w:start w:val="1"/>
+      <w:numFmt w:val="bullet"/>
+      <w:lvlText w:val="o"/>
+      <w:lvlJc w:val="left"/>
+      <w:pPr>
+        <w:ind w:left="3240" w:hanging="360"/>
+      </w:pPr>
+      <w:rPr>
+        <w:rFonts w:ascii="Courier New" w:hAnsi="Courier New" w:cs="Courier New" w:hint="default"/>
+      </w:rPr>
+    </w:lvl>
+    <w:lvl w:ilvl="5" w:tplc="0C0A0005" w:tentative="1">
+      <w:start w:val="1"/>
+      <w:numFmt w:val="bullet"/>
+      <w:lvlText w:val=""/>
+      <w:lvlJc w:val="left"/>
+      <w:pPr>
+        <w:ind w:left="3960" w:hanging="360"/>
+      </w:pPr>
+      <w:rPr>
+        <w:rFonts w:ascii="Wingdings" w:hAnsi="Wingdings" w:hint="default"/>
+      </w:rPr>
+    </w:lvl>
+    <w:lvl w:ilvl="6" w:tplc="0C0A0001" w:tentative="1">
+      <w:start w:val="1"/>
+      <w:numFmt w:val="bullet"/>
+      <w:lvlText w:val=""/>
+      <w:lvlJc w:val="left"/>
+      <w:pPr>
+        <w:ind w:left="4680" w:hanging="360"/>
+      </w:pPr>
+      <w:rPr>
+        <w:rFonts w:ascii="Symbol" w:hAnsi="Symbol" w:hint="default"/>
+      </w:rPr>
+    </w:lvl>
+    <w:lvl w:ilvl="7" w:tplc="0C0A0003" w:tentative="1">
+      <w:start w:val="1"/>
+      <w:numFmt w:val="bullet"/>
+      <w:lvlText w:val="o"/>
+      <w:lvlJc w:val="left"/>
+      <w:pPr>
+        <w:ind w:left="5400" w:hanging="360"/>
+      </w:pPr>
+      <w:rPr>
+        <w:rFonts w:ascii="Courier New" w:hAnsi="Courier New" w:cs="Courier New" w:hint="default"/>
+      </w:rPr>
+    </w:lvl>
+    <w:lvl w:ilvl="8" w:tplc="0C0A0005" w:tentative="1">
+      <w:start w:val="1"/>
+      <w:numFmt w:val="bullet"/>
+      <w:lvlText w:val=""/>
+      <w:lvlJc w:val="left"/>
+      <w:pPr>
+        <w:ind w:left="6120" w:hanging="360"/>
+      </w:pPr>
+      <w:rPr>
+        <w:rFonts w:ascii="Wingdings" w:hAnsi="Wingdings" w:hint="default"/>
+      </w:rPr>
+    </w:lvl>
+  </w:abstractNum>
+  <w:abstractNum w:abstractNumId="6">
     <w:nsid w:val="7C2912E2"/>
     <w:multiLevelType w:val="hybridMultilevel"/>
     <w:tmpl w:val="1716F9E6"/>
@@ -2292,16 +3422,22 @@
     <w:abstractNumId w:val="0"/>
   </w:num>
   <w:num w:numId="2">
-    <w:abstractNumId w:val="1"/>
+    <w:abstractNumId w:val="2"/>
   </w:num>
   <w:num w:numId="3">
+    <w:abstractNumId w:val="4"/>
+  </w:num>
+  <w:num w:numId="4">
+    <w:abstractNumId w:val="6"/>
+  </w:num>
+  <w:num w:numId="5">
     <w:abstractNumId w:val="3"/>
   </w:num>
-  <w:num w:numId="4">
-    <w:abstractNumId w:val="4"/>
+  <w:num w:numId="6">
+    <w:abstractNumId w:val="5"/>
   </w:num>
-  <w:num w:numId="5">
-    <w:abstractNumId w:val="2"/>
+  <w:num w:numId="7">
+    <w:abstractNumId w:val="1"/>
   </w:num>
 </w:numbering>
 </file>
@@ -3062,40 +4198,7 @@
 </file>
 
 <file path=word/glossary/document.xml><?xml version="1.0" encoding="utf-8"?>
-<w:glossaryDocument xmlns:wpc="http://schemas.microsoft.com/office/word/2010/wordprocessingCanvas" xmlns:mc="http://schemas.openxmlformats.org/markup-compatibility/2006" xmlns:o="urn:schemas-microsoft-com:office:office" xmlns:r="http://schemas.openxmlformats.org/officeDocument/2006/relationships" xmlns:m="http://schemas.openxmlformats.org/officeDocument/2006/math" xmlns:v="urn:schemas-microsoft-com:vml" xmlns:wp14="http://schemas.microsoft.com/office/word/2010/wordprocessingDrawing" xmlns:wp="http://schemas.openxmlformats.org/drawingml/2006/wordprocessingDrawing" xmlns:w10="urn:schemas-microsoft-com:office:word" xmlns:w="http://schemas.openxmlformats.org/wordprocessingml/2006/main" xmlns:w14="http://schemas.microsoft.com/office/word/2010/wordml" xmlns:wpg="http://schemas.microsoft.com/office/word/2010/wordprocessingGroup" xmlns:wpi="http://schemas.microsoft.com/office/word/2010/wordprocessingInk" xmlns:wne="http://schemas.microsoft.com/office/word/2006/wordml" xmlns:wps="http://schemas.microsoft.com/office/word/2010/wordprocessingShape" mc:Ignorable="w14 wp14">
-  <w:docParts>
-    <w:docPart>
-      <w:docPartPr>
-        <w:name w:val="9A6E1C1758144BD091127030B84261E5"/>
-        <w:category>
-          <w:name w:val="General"/>
-          <w:gallery w:val="placeholder"/>
-        </w:category>
-        <w:types>
-          <w:type w:val="bbPlcHdr"/>
-        </w:types>
-        <w:behaviors>
-          <w:behavior w:val="content"/>
-        </w:behaviors>
-        <w:guid w:val="{085324DD-8D9B-4BC0-92D6-B37063115311}"/>
-      </w:docPartPr>
-      <w:docPartBody>
-        <w:p>
-          <w:pPr>
-            <w:pStyle w:val="9A6E1C1758144BD091127030B84261E5"/>
-          </w:pPr>
-          <w:r>
-            <w:rPr>
-              <w:rFonts w:asciiTheme="majorHAnsi" w:eastAsiaTheme="majorEastAsia" w:hAnsiTheme="majorHAnsi" w:cstheme="majorBidi"/>
-              <w:caps/>
-            </w:rPr>
-            <w:t>[Escriba el nombre de la compañía]</w:t>
-          </w:r>
-        </w:p>
-      </w:docPartBody>
-    </w:docPart>
-  </w:docParts>
-</w:glossaryDocument>
+<w:glossaryDocument xmlns:wpc="http://schemas.microsoft.com/office/word/2010/wordprocessingCanvas" xmlns:mc="http://schemas.openxmlformats.org/markup-compatibility/2006" xmlns:o="urn:schemas-microsoft-com:office:office" xmlns:r="http://schemas.openxmlformats.org/officeDocument/2006/relationships" xmlns:m="http://schemas.openxmlformats.org/officeDocument/2006/math" xmlns:v="urn:schemas-microsoft-com:vml" xmlns:wp14="http://schemas.microsoft.com/office/word/2010/wordprocessingDrawing" xmlns:wp="http://schemas.openxmlformats.org/drawingml/2006/wordprocessingDrawing" xmlns:w10="urn:schemas-microsoft-com:office:word" xmlns:w="http://schemas.openxmlformats.org/wordprocessingml/2006/main" xmlns:w14="http://schemas.microsoft.com/office/word/2010/wordml" xmlns:wpg="http://schemas.microsoft.com/office/word/2010/wordprocessingGroup" xmlns:wpi="http://schemas.microsoft.com/office/word/2010/wordprocessingInk" xmlns:wne="http://schemas.microsoft.com/office/word/2006/wordml" xmlns:wps="http://schemas.microsoft.com/office/word/2010/wordprocessingShape" mc:Ignorable="w14 wp14"/>
 </file>
 
 <file path=word/glossary/fontTable.xml><?xml version="1.0" encoding="utf-8"?>
@@ -3169,6 +4272,7 @@
     <w:rsid w:val="00651817"/>
     <w:rsid w:val="007908F9"/>
     <w:rsid w:val="00946ABD"/>
+    <w:rsid w:val="00DE73FC"/>
   </w:rsids>
   <m:mathPr>
     <m:mathFont m:val="Cambria Math"/>
@@ -3911,7 +5015,7 @@
 </file>
 
 <file path=customXml/itemProps2.xml><?xml version="1.0" encoding="utf-8"?>
-<ds:datastoreItem xmlns:ds="http://schemas.openxmlformats.org/officeDocument/2006/customXml" ds:itemID="{1FBBE350-9B96-42B5-96F5-06301C486D75}">
+<ds:datastoreItem xmlns:ds="http://schemas.openxmlformats.org/officeDocument/2006/customXml" ds:itemID="{44377ADC-A305-4D0D-B664-C72422768C2F}">
   <ds:schemaRefs>
     <ds:schemaRef ds:uri="http://schemas.openxmlformats.org/officeDocument/2006/bibliography"/>
   </ds:schemaRefs>

</xml_diff>

<commit_message>
Memorias realizadas, echar un vistazo para corregir cosas del texto o ver si me he dejado algo
</commit_message>
<xml_diff>
--- a/ProyectoFinalEva/ProyectoFInal.docx
+++ b/ProyectoFinalEva/ProyectoFInal.docx
@@ -45,9 +45,6 @@
                 </w:rPr>
                 <w:alias w:val="Compañía"/>
                 <w:id w:val="15524243"/>
-                <w:placeholder>
-                  <w:docPart w:val="9A6E1C1758144BD091127030B84261E5"/>
-                </w:placeholder>
                 <w:dataBinding w:prefixMappings="xmlns:ns0='http://schemas.openxmlformats.org/officeDocument/2006/extended-properties'" w:xpath="/ns0:Properties[1]/ns0:Company[1]" w:storeItemID="{6668398D-A668-4E3E-A5EB-62B293D839F1}"/>
                 <w:text/>
               </w:sdtPr>
@@ -401,8 +398,6 @@
             </w:rPr>
             <w:t>Índice</w:t>
           </w:r>
-          <w:bookmarkStart w:id="0" w:name="_GoBack"/>
-          <w:bookmarkEnd w:id="0"/>
         </w:p>
         <w:p>
           <w:pPr>
@@ -425,7 +420,7 @@
           <w:r>
             <w:fldChar w:fldCharType="separate"/>
           </w:r>
-          <w:hyperlink w:anchor="_Toc150434815" w:history="1">
+          <w:hyperlink w:anchor="_Toc150482797" w:history="1">
             <w:r>
               <w:rPr>
                 <w:rStyle w:val="Hipervnculo"/>
@@ -452,7 +447,7 @@
                 <w:noProof/>
                 <w:webHidden/>
               </w:rPr>
-              <w:instrText xml:space="preserve"> PAGEREF _Toc150434815 \h </w:instrText>
+              <w:instrText xml:space="preserve"> PAGEREF _Toc150482797 \h </w:instrText>
             </w:r>
             <w:r>
               <w:rPr>
@@ -495,7 +490,7 @@
               <w:lang w:eastAsia="es-ES"/>
             </w:rPr>
           </w:pPr>
-          <w:hyperlink w:anchor="_Toc150434816" w:history="1">
+          <w:hyperlink w:anchor="_Toc150482798" w:history="1">
             <w:r>
               <w:rPr>
                 <w:rStyle w:val="Hipervnculo"/>
@@ -522,7 +517,7 @@
                 <w:noProof/>
                 <w:webHidden/>
               </w:rPr>
-              <w:instrText xml:space="preserve"> PAGEREF _Toc150434816 \h </w:instrText>
+              <w:instrText xml:space="preserve"> PAGEREF _Toc150482798 \h </w:instrText>
             </w:r>
             <w:r>
               <w:rPr>
@@ -565,7 +560,7 @@
               <w:lang w:eastAsia="es-ES"/>
             </w:rPr>
           </w:pPr>
-          <w:hyperlink w:anchor="_Toc150434817" w:history="1">
+          <w:hyperlink w:anchor="_Toc150482799" w:history="1">
             <w:r>
               <w:rPr>
                 <w:rStyle w:val="Hipervnculo"/>
@@ -592,7 +587,7 @@
                 <w:noProof/>
                 <w:webHidden/>
               </w:rPr>
-              <w:instrText xml:space="preserve"> PAGEREF _Toc150434817 \h </w:instrText>
+              <w:instrText xml:space="preserve"> PAGEREF _Toc150482799 \h </w:instrText>
             </w:r>
             <w:r>
               <w:rPr>
@@ -635,7 +630,7 @@
               <w:lang w:eastAsia="es-ES"/>
             </w:rPr>
           </w:pPr>
-          <w:hyperlink w:anchor="_Toc150434818" w:history="1">
+          <w:hyperlink w:anchor="_Toc150482800" w:history="1">
             <w:r>
               <w:rPr>
                 <w:rStyle w:val="Hipervnculo"/>
@@ -662,7 +657,7 @@
                 <w:noProof/>
                 <w:webHidden/>
               </w:rPr>
-              <w:instrText xml:space="preserve"> PAGEREF _Toc150434818 \h </w:instrText>
+              <w:instrText xml:space="preserve"> PAGEREF _Toc150482800 \h </w:instrText>
             </w:r>
             <w:r>
               <w:rPr>
@@ -694,6 +689,76 @@
           </w:hyperlink>
         </w:p>
         <w:p>
+          <w:pPr>
+            <w:pStyle w:val="TDC1"/>
+            <w:tabs>
+              <w:tab w:val="right" w:leader="dot" w:pos="8494"/>
+            </w:tabs>
+            <w:rPr>
+              <w:rFonts w:eastAsiaTheme="minorEastAsia"/>
+              <w:noProof/>
+              <w:lang w:eastAsia="es-ES"/>
+            </w:rPr>
+          </w:pPr>
+          <w:hyperlink w:anchor="_Toc150482801" w:history="1">
+            <w:r>
+              <w:rPr>
+                <w:rStyle w:val="Hipervnculo"/>
+                <w:noProof/>
+              </w:rPr>
+              <w:t>3.3 Lógica del juego</w:t>
+            </w:r>
+            <w:r>
+              <w:rPr>
+                <w:noProof/>
+                <w:webHidden/>
+              </w:rPr>
+              <w:tab/>
+            </w:r>
+            <w:r>
+              <w:rPr>
+                <w:noProof/>
+                <w:webHidden/>
+              </w:rPr>
+              <w:fldChar w:fldCharType="begin"/>
+            </w:r>
+            <w:r>
+              <w:rPr>
+                <w:noProof/>
+                <w:webHidden/>
+              </w:rPr>
+              <w:instrText xml:space="preserve"> PAGEREF _Toc150482801 \h </w:instrText>
+            </w:r>
+            <w:r>
+              <w:rPr>
+                <w:noProof/>
+                <w:webHidden/>
+              </w:rPr>
+            </w:r>
+            <w:r>
+              <w:rPr>
+                <w:noProof/>
+                <w:webHidden/>
+              </w:rPr>
+              <w:fldChar w:fldCharType="separate"/>
+            </w:r>
+            <w:r>
+              <w:rPr>
+                <w:noProof/>
+                <w:webHidden/>
+              </w:rPr>
+              <w:t>9</w:t>
+            </w:r>
+            <w:r>
+              <w:rPr>
+                <w:noProof/>
+                <w:webHidden/>
+              </w:rPr>
+              <w:fldChar w:fldCharType="end"/>
+            </w:r>
+          </w:hyperlink>
+        </w:p>
+        <w:p>
           <w:r>
             <w:rPr>
               <w:b/>
@@ -721,7 +786,7 @@
           <w:sz w:val="36"/>
         </w:rPr>
       </w:pPr>
-      <w:bookmarkStart w:id="1" w:name="_Toc150434815"/>
+      <w:bookmarkStart w:id="0" w:name="_Toc150482797"/>
       <w:r>
         <w:rPr>
           <w:sz w:val="36"/>
@@ -729,7 +794,7 @@
         <w:lastRenderedPageBreak/>
         <w:t>1.- Introducción</w:t>
       </w:r>
-      <w:bookmarkEnd w:id="1"/>
+      <w:bookmarkEnd w:id="0"/>
     </w:p>
     <w:p/>
     <w:p>
@@ -902,14 +967,14 @@
           <w:sz w:val="36"/>
         </w:rPr>
       </w:pPr>
-      <w:bookmarkStart w:id="2" w:name="_Toc150434816"/>
+      <w:bookmarkStart w:id="1" w:name="_Toc150482798"/>
       <w:r>
         <w:rPr>
           <w:sz w:val="36"/>
         </w:rPr>
         <w:t>2.- Investigación</w:t>
       </w:r>
-      <w:bookmarkEnd w:id="2"/>
+      <w:bookmarkEnd w:id="1"/>
     </w:p>
     <w:p/>
     <w:p>
@@ -1310,7 +1375,7 @@
           <w:sz w:val="36"/>
         </w:rPr>
       </w:pPr>
-      <w:bookmarkStart w:id="3" w:name="_Toc150434817"/>
+      <w:bookmarkStart w:id="2" w:name="_Toc150482799"/>
       <w:r>
         <w:rPr>
           <w:sz w:val="36"/>
@@ -1318,7 +1383,7 @@
         <w:lastRenderedPageBreak/>
         <w:t>3.- Construcción del proyecto</w:t>
       </w:r>
-      <w:bookmarkEnd w:id="3"/>
+      <w:bookmarkEnd w:id="2"/>
     </w:p>
     <w:p/>
     <w:p>
@@ -1712,7 +1777,7 @@
           <w:sz w:val="32"/>
         </w:rPr>
       </w:pPr>
-      <w:bookmarkStart w:id="4" w:name="_Toc150434818"/>
+      <w:bookmarkStart w:id="3" w:name="_Toc150482800"/>
       <w:r>
         <w:rPr>
           <w:sz w:val="32"/>
@@ -1725,7 +1790,7 @@
         </w:rPr>
         <w:t>Diseño de interfaces</w:t>
       </w:r>
-      <w:bookmarkEnd w:id="4"/>
+      <w:bookmarkEnd w:id="3"/>
     </w:p>
     <w:p/>
     <w:p>
@@ -1778,6 +1843,10 @@
         <w:ind w:left="360"/>
       </w:pPr>
       <w:r>
+        <w:rPr>
+          <w:noProof/>
+          <w:lang w:eastAsia="es-ES"/>
+        </w:rPr>
         <w:drawing>
           <wp:inline distT="0" distB="0" distL="0" distR="0" wp14:anchorId="416CE74C" wp14:editId="5DEA72B8">
             <wp:extent cx="5400040" cy="1688200"/>
@@ -2034,6 +2103,8 @@
       <w:r>
         <w:rPr>
           <w:b/>
+          <w:noProof/>
+          <w:lang w:eastAsia="es-ES"/>
         </w:rPr>
         <w:lastRenderedPageBreak/>
         <w:drawing>
@@ -2109,6 +2180,10 @@
         <w:ind w:left="360"/>
       </w:pPr>
       <w:r>
+        <w:rPr>
+          <w:noProof/>
+          <w:lang w:eastAsia="es-ES"/>
+        </w:rPr>
         <w:drawing>
           <wp:inline distT="0" distB="0" distL="0" distR="0" wp14:anchorId="6E89BD06" wp14:editId="11F011DB">
             <wp:extent cx="5400040" cy="997156"/>
@@ -2188,6 +2263,8 @@
       <w:r>
         <w:rPr>
           <w:i/>
+          <w:noProof/>
+          <w:lang w:eastAsia="es-ES"/>
         </w:rPr>
         <w:drawing>
           <wp:inline distT="0" distB="0" distL="0" distR="0" wp14:anchorId="01B8801D" wp14:editId="7F3AD72B">
@@ -2306,6 +2383,10 @@
         </w:rPr>
       </w:pPr>
       <w:r>
+        <w:rPr>
+          <w:noProof/>
+          <w:lang w:eastAsia="es-ES"/>
+        </w:rPr>
         <w:drawing>
           <wp:inline distT="0" distB="0" distL="0" distR="0" wp14:anchorId="4C6566FA" wp14:editId="67268D42">
             <wp:extent cx="5400040" cy="1171903"/>
@@ -2416,6 +2497,8 @@
       <w:r>
         <w:rPr>
           <w:b/>
+          <w:noProof/>
+          <w:lang w:eastAsia="es-ES"/>
         </w:rPr>
         <w:drawing>
           <wp:inline distT="0" distB="0" distL="0" distR="0" wp14:anchorId="624F401A" wp14:editId="155B19D0">
@@ -2481,10 +2564,2602 @@
         </w:rPr>
       </w:pPr>
     </w:p>
+    <w:p>
+      <w:pPr>
+        <w:rPr>
+          <w:rFonts w:asciiTheme="majorHAnsi" w:eastAsiaTheme="majorEastAsia" w:hAnsiTheme="majorHAnsi" w:cstheme="majorBidi"/>
+          <w:b/>
+          <w:bCs/>
+          <w:color w:val="365F91" w:themeColor="accent1" w:themeShade="BF"/>
+          <w:sz w:val="32"/>
+          <w:szCs w:val="28"/>
+        </w:rPr>
+      </w:pPr>
+      <w:r>
+        <w:rPr>
+          <w:sz w:val="32"/>
+        </w:rPr>
+        <w:br w:type="page"/>
+      </w:r>
+    </w:p>
+    <w:p>
+      <w:pPr>
+        <w:pStyle w:val="Ttulo1"/>
+        <w:pBdr>
+          <w:bottom w:val="single" w:sz="4" w:space="1" w:color="auto"/>
+        </w:pBdr>
+        <w:jc w:val="center"/>
+        <w:rPr>
+          <w:sz w:val="32"/>
+        </w:rPr>
+      </w:pPr>
+      <w:bookmarkStart w:id="4" w:name="_Toc150482801"/>
+      <w:r>
+        <w:rPr>
+          <w:sz w:val="32"/>
+        </w:rPr>
+        <w:lastRenderedPageBreak/>
+        <w:t>3.3 Lógica del juego</w:t>
+      </w:r>
+      <w:bookmarkEnd w:id="4"/>
+    </w:p>
+    <w:p/>
+    <w:p>
+      <w:pPr>
+        <w:pStyle w:val="Prrafodelista"/>
+        <w:numPr>
+          <w:ilvl w:val="0"/>
+          <w:numId w:val="9"/>
+        </w:numPr>
+      </w:pPr>
+      <w:r>
+        <w:t xml:space="preserve">El juego es una aventura interactiva lineal con la que tendremos que hablar con los clientes aunque la mecánica de </w:t>
+      </w:r>
+      <w:proofErr w:type="spellStart"/>
+      <w:r>
+        <w:t>jugabilidad</w:t>
+      </w:r>
+      <w:proofErr w:type="spellEnd"/>
+      <w:r>
+        <w:t xml:space="preserve"> principal será el </w:t>
+      </w:r>
+      <w:proofErr w:type="spellStart"/>
+      <w:r>
+        <w:t>Drag</w:t>
+      </w:r>
+      <w:proofErr w:type="spellEnd"/>
+      <w:r>
+        <w:t xml:space="preserve"> &amp; </w:t>
+      </w:r>
+      <w:proofErr w:type="spellStart"/>
+      <w:r>
+        <w:t>Drop</w:t>
+      </w:r>
+      <w:proofErr w:type="spellEnd"/>
+      <w:r>
+        <w:t xml:space="preserve"> introduciendo componentes en sus cajas correspondientes antes de que su opacidad se reduzca a 0</w:t>
+      </w:r>
+      <w:r>
+        <w:t>.</w:t>
+      </w:r>
+    </w:p>
+    <w:p>
+      <w:pPr>
+        <w:pStyle w:val="Prrafodelista"/>
+        <w:numPr>
+          <w:ilvl w:val="0"/>
+          <w:numId w:val="9"/>
+        </w:numPr>
+      </w:pPr>
+      <w:r>
+        <w:t>La aplicación se ejecuta todo sobre la misma ventana “</w:t>
+      </w:r>
+      <w:proofErr w:type="spellStart"/>
+      <w:r>
+        <w:t>Mainwindow</w:t>
+      </w:r>
+      <w:proofErr w:type="spellEnd"/>
+      <w:r>
+        <w:t>” y se ira avanzando en los niveles y en las interacciones con los personajes del juego mediante páginas.</w:t>
+      </w:r>
+    </w:p>
+    <w:p>
+      <w:pPr>
+        <w:pStyle w:val="Prrafodelista"/>
+        <w:ind w:left="360"/>
+      </w:pPr>
+    </w:p>
+    <w:p>
+      <w:pPr>
+        <w:pStyle w:val="Prrafodelista"/>
+        <w:ind w:left="0"/>
+      </w:pPr>
+      <w:r>
+        <w:rPr>
+          <w:b/>
+        </w:rPr>
+        <w:t>MAINWINDOW</w:t>
+      </w:r>
+      <w:r>
+        <w:t xml:space="preserve"> </w:t>
+      </w:r>
+    </w:p>
+    <w:p>
+      <w:pPr>
+        <w:pStyle w:val="Prrafodelista"/>
+        <w:numPr>
+          <w:ilvl w:val="0"/>
+          <w:numId w:val="10"/>
+        </w:numPr>
+      </w:pPr>
+      <w:r>
+        <w:t xml:space="preserve">En el documento XAML de </w:t>
+      </w:r>
+      <w:proofErr w:type="spellStart"/>
+      <w:r>
+        <w:t>Mainwindow</w:t>
+      </w:r>
+      <w:proofErr w:type="spellEnd"/>
+      <w:r>
+        <w:t xml:space="preserve"> definimos el </w:t>
+      </w:r>
+      <w:proofErr w:type="spellStart"/>
+      <w:r>
+        <w:t>Frame</w:t>
+      </w:r>
+      <w:proofErr w:type="spellEnd"/>
+      <w:r>
+        <w:t xml:space="preserve"> para poder </w:t>
+      </w:r>
+      <w:r>
+        <w:t>movernos</w:t>
+      </w:r>
+      <w:r>
+        <w:t xml:space="preserve"> entre los diferentes niveles o estados del juego mediante páginas. Esto mejora la experiencia del usuario ya que la transición es más fluida y orgánica.</w:t>
+      </w:r>
+    </w:p>
+    <w:p>
+      <w:pPr>
+        <w:jc w:val="center"/>
+        <w:rPr>
+          <w:i/>
+        </w:rPr>
+      </w:pPr>
+      <w:r>
+        <w:drawing>
+          <wp:inline distT="0" distB="0" distL="0" distR="0" wp14:anchorId="020D5FF7" wp14:editId="579100A8">
+            <wp:extent cx="5400040" cy="2061522"/>
+            <wp:effectExtent l="0" t="0" r="0" b="0"/>
+            <wp:docPr id="10" name="Imagen 10"/>
+            <wp:cNvGraphicFramePr>
+              <a:graphicFrameLocks xmlns:a="http://schemas.openxmlformats.org/drawingml/2006/main" noChangeAspect="1"/>
+            </wp:cNvGraphicFramePr>
+            <a:graphic xmlns:a="http://schemas.openxmlformats.org/drawingml/2006/main">
+              <a:graphicData uri="http://schemas.openxmlformats.org/drawingml/2006/picture">
+                <pic:pic xmlns:pic="http://schemas.openxmlformats.org/drawingml/2006/picture">
+                  <pic:nvPicPr>
+                    <pic:cNvPr id="0" name=""/>
+                    <pic:cNvPicPr/>
+                  </pic:nvPicPr>
+                  <pic:blipFill>
+                    <a:blip r:embed="rId19"/>
+                    <a:stretch>
+                      <a:fillRect/>
+                    </a:stretch>
+                  </pic:blipFill>
+                  <pic:spPr>
+                    <a:xfrm>
+                      <a:off x="0" y="0"/>
+                      <a:ext cx="5400040" cy="2061522"/>
+                    </a:xfrm>
+                    <a:prstGeom prst="rect">
+                      <a:avLst/>
+                    </a:prstGeom>
+                  </pic:spPr>
+                </pic:pic>
+              </a:graphicData>
+            </a:graphic>
+          </wp:inline>
+        </w:drawing>
+      </w:r>
+      <w:r>
+        <w:rPr>
+          <w:i/>
+        </w:rPr>
+        <w:t xml:space="preserve">Ejemplo de la declaración del control </w:t>
+      </w:r>
+      <w:proofErr w:type="spellStart"/>
+      <w:r>
+        <w:rPr>
+          <w:i/>
+        </w:rPr>
+        <w:t>Frame</w:t>
+      </w:r>
+      <w:proofErr w:type="spellEnd"/>
+      <w:r>
+        <w:rPr>
+          <w:i/>
+        </w:rPr>
+        <w:t xml:space="preserve"> en el documento XAML de </w:t>
+      </w:r>
+      <w:proofErr w:type="spellStart"/>
+      <w:r>
+        <w:rPr>
+          <w:i/>
+        </w:rPr>
+        <w:t>Mainwindow</w:t>
+      </w:r>
+      <w:proofErr w:type="spellEnd"/>
+    </w:p>
+    <w:p>
+      <w:pPr>
+        <w:jc w:val="center"/>
+        <w:rPr>
+          <w:i/>
+        </w:rPr>
+      </w:pPr>
+      <w:r>
+        <w:rPr>
+          <w:i/>
+        </w:rPr>
+        <w:drawing>
+          <wp:inline distT="0" distB="0" distL="0" distR="0" wp14:anchorId="5B4D08F3" wp14:editId="355D333C">
+            <wp:extent cx="5400040" cy="2472024"/>
+            <wp:effectExtent l="0" t="0" r="0" b="0"/>
+            <wp:docPr id="11" name="Imagen 11"/>
+            <wp:cNvGraphicFramePr>
+              <a:graphicFrameLocks xmlns:a="http://schemas.openxmlformats.org/drawingml/2006/main" noChangeAspect="1"/>
+            </wp:cNvGraphicFramePr>
+            <a:graphic xmlns:a="http://schemas.openxmlformats.org/drawingml/2006/main">
+              <a:graphicData uri="http://schemas.openxmlformats.org/drawingml/2006/picture">
+                <pic:pic xmlns:pic="http://schemas.openxmlformats.org/drawingml/2006/picture">
+                  <pic:nvPicPr>
+                    <pic:cNvPr id="0" name=""/>
+                    <pic:cNvPicPr/>
+                  </pic:nvPicPr>
+                  <pic:blipFill>
+                    <a:blip r:embed="rId20"/>
+                    <a:stretch>
+                      <a:fillRect/>
+                    </a:stretch>
+                  </pic:blipFill>
+                  <pic:spPr>
+                    <a:xfrm>
+                      <a:off x="0" y="0"/>
+                      <a:ext cx="5400040" cy="2472024"/>
+                    </a:xfrm>
+                    <a:prstGeom prst="rect">
+                      <a:avLst/>
+                    </a:prstGeom>
+                  </pic:spPr>
+                </pic:pic>
+              </a:graphicData>
+            </a:graphic>
+          </wp:inline>
+        </w:drawing>
+      </w:r>
+      <w:r>
+        <w:rPr>
+          <w:i/>
+        </w:rPr>
+        <w:t>Asignamos como página principal la clase “Principal” pasándole la configuración de la ventana como parámetro</w:t>
+      </w:r>
+    </w:p>
+    <w:p>
+      <w:pPr>
+        <w:jc w:val="center"/>
+        <w:rPr>
+          <w:i/>
+        </w:rPr>
+      </w:pPr>
+    </w:p>
+    <w:p>
+      <w:pPr>
+        <w:rPr>
+          <w:i/>
+        </w:rPr>
+      </w:pPr>
+    </w:p>
+    <w:p>
+      <w:pPr>
+        <w:jc w:val="center"/>
+        <w:rPr>
+          <w:i/>
+        </w:rPr>
+      </w:pPr>
+    </w:p>
+    <w:p>
+      <w:pPr>
+        <w:jc w:val="center"/>
+        <w:rPr>
+          <w:i/>
+        </w:rPr>
+      </w:pPr>
+    </w:p>
+    <w:p>
+      <w:pPr>
+        <w:jc w:val="center"/>
+        <w:rPr>
+          <w:i/>
+        </w:rPr>
+      </w:pPr>
+      <w:r>
+        <w:rPr>
+          <w:i/>
+        </w:rPr>
+        <w:drawing>
+          <wp:inline distT="0" distB="0" distL="0" distR="0" wp14:anchorId="4AC19F90" wp14:editId="7D185A80">
+            <wp:extent cx="5400040" cy="1866002"/>
+            <wp:effectExtent l="0" t="0" r="0" b="0"/>
+            <wp:docPr id="12" name="Imagen 12"/>
+            <wp:cNvGraphicFramePr>
+              <a:graphicFrameLocks xmlns:a="http://schemas.openxmlformats.org/drawingml/2006/main" noChangeAspect="1"/>
+            </wp:cNvGraphicFramePr>
+            <a:graphic xmlns:a="http://schemas.openxmlformats.org/drawingml/2006/main">
+              <a:graphicData uri="http://schemas.openxmlformats.org/drawingml/2006/picture">
+                <pic:pic xmlns:pic="http://schemas.openxmlformats.org/drawingml/2006/picture">
+                  <pic:nvPicPr>
+                    <pic:cNvPr id="0" name=""/>
+                    <pic:cNvPicPr/>
+                  </pic:nvPicPr>
+                  <pic:blipFill>
+                    <a:blip r:embed="rId21"/>
+                    <a:stretch>
+                      <a:fillRect/>
+                    </a:stretch>
+                  </pic:blipFill>
+                  <pic:spPr>
+                    <a:xfrm>
+                      <a:off x="0" y="0"/>
+                      <a:ext cx="5400040" cy="1866002"/>
+                    </a:xfrm>
+                    <a:prstGeom prst="rect">
+                      <a:avLst/>
+                    </a:prstGeom>
+                  </pic:spPr>
+                </pic:pic>
+              </a:graphicData>
+            </a:graphic>
+          </wp:inline>
+        </w:drawing>
+      </w:r>
+      <w:r>
+        <w:rPr>
+          <w:i/>
+        </w:rPr>
+        <w:t xml:space="preserve">Declarando el atributo </w:t>
+      </w:r>
+      <w:proofErr w:type="spellStart"/>
+      <w:r>
+        <w:rPr>
+          <w:i/>
+        </w:rPr>
+        <w:t>Closing</w:t>
+      </w:r>
+      <w:proofErr w:type="spellEnd"/>
+      <w:r>
+        <w:rPr>
+          <w:i/>
+        </w:rPr>
+        <w:t xml:space="preserve"> generamos un método para personalizar el evento de cerrado de la ventana</w:t>
+      </w:r>
+    </w:p>
+    <w:p>
+      <w:pPr>
+        <w:jc w:val="center"/>
+        <w:rPr>
+          <w:i/>
+        </w:rPr>
+      </w:pPr>
+      <w:r>
+        <w:rPr>
+          <w:i/>
+        </w:rPr>
+        <w:drawing>
+          <wp:inline distT="0" distB="0" distL="0" distR="0" wp14:anchorId="2A17DE51" wp14:editId="21EA18DB">
+            <wp:extent cx="5400040" cy="2564988"/>
+            <wp:effectExtent l="0" t="0" r="0" b="0"/>
+            <wp:docPr id="13" name="Imagen 13"/>
+            <wp:cNvGraphicFramePr>
+              <a:graphicFrameLocks xmlns:a="http://schemas.openxmlformats.org/drawingml/2006/main" noChangeAspect="1"/>
+            </wp:cNvGraphicFramePr>
+            <a:graphic xmlns:a="http://schemas.openxmlformats.org/drawingml/2006/main">
+              <a:graphicData uri="http://schemas.openxmlformats.org/drawingml/2006/picture">
+                <pic:pic xmlns:pic="http://schemas.openxmlformats.org/drawingml/2006/picture">
+                  <pic:nvPicPr>
+                    <pic:cNvPr id="0" name=""/>
+                    <pic:cNvPicPr/>
+                  </pic:nvPicPr>
+                  <pic:blipFill>
+                    <a:blip r:embed="rId22"/>
+                    <a:stretch>
+                      <a:fillRect/>
+                    </a:stretch>
+                  </pic:blipFill>
+                  <pic:spPr>
+                    <a:xfrm>
+                      <a:off x="0" y="0"/>
+                      <a:ext cx="5400040" cy="2564988"/>
+                    </a:xfrm>
+                    <a:prstGeom prst="rect">
+                      <a:avLst/>
+                    </a:prstGeom>
+                  </pic:spPr>
+                </pic:pic>
+              </a:graphicData>
+            </a:graphic>
+          </wp:inline>
+        </w:drawing>
+      </w:r>
+      <w:r>
+        <w:rPr>
+          <w:i/>
+        </w:rPr>
+        <w:t xml:space="preserve">Modificamos el evento para realizar un dialogo </w:t>
+      </w:r>
+      <w:r>
+        <w:rPr>
+          <w:i/>
+        </w:rPr>
+        <w:t>de confirmación antes de cerrarla</w:t>
+      </w:r>
+      <w:r>
+        <w:rPr>
+          <w:i/>
+        </w:rPr>
+        <w:t>.</w:t>
+      </w:r>
+    </w:p>
+    <w:p>
+      <w:pPr>
+        <w:rPr>
+          <w:b/>
+        </w:rPr>
+      </w:pPr>
+      <w:r>
+        <w:rPr>
+          <w:b/>
+        </w:rPr>
+        <w:br w:type="page"/>
+      </w:r>
+    </w:p>
+    <w:p>
+      <w:pPr>
+        <w:rPr>
+          <w:b/>
+        </w:rPr>
+      </w:pPr>
+      <w:r>
+        <w:rPr>
+          <w:b/>
+        </w:rPr>
+        <w:lastRenderedPageBreak/>
+        <w:t>PRINCIPAL</w:t>
+      </w:r>
+    </w:p>
+    <w:p>
+      <w:pPr>
+        <w:pStyle w:val="Prrafodelista"/>
+        <w:numPr>
+          <w:ilvl w:val="0"/>
+          <w:numId w:val="10"/>
+        </w:numPr>
+      </w:pPr>
+      <w:r>
+        <w:t>E</w:t>
+      </w:r>
+      <w:r>
+        <w:t>n esta página</w:t>
+      </w:r>
+      <w:r>
+        <w:t xml:space="preserve"> está destinada para darle un punto de entrada al usuario dándole la opción de empezar a jugar o salir de la aplicación.</w:t>
+      </w:r>
+    </w:p>
+    <w:p>
+      <w:pPr>
+        <w:jc w:val="center"/>
+        <w:rPr>
+          <w:i/>
+        </w:rPr>
+      </w:pPr>
+      <w:r>
+        <w:drawing>
+          <wp:inline distT="0" distB="0" distL="0" distR="0" wp14:anchorId="6B89BEB3" wp14:editId="0D781518">
+            <wp:extent cx="5400040" cy="3818766"/>
+            <wp:effectExtent l="0" t="0" r="0" b="0"/>
+            <wp:docPr id="14" name="Imagen 14"/>
+            <wp:cNvGraphicFramePr>
+              <a:graphicFrameLocks xmlns:a="http://schemas.openxmlformats.org/drawingml/2006/main" noChangeAspect="1"/>
+            </wp:cNvGraphicFramePr>
+            <a:graphic xmlns:a="http://schemas.openxmlformats.org/drawingml/2006/main">
+              <a:graphicData uri="http://schemas.openxmlformats.org/drawingml/2006/picture">
+                <pic:pic xmlns:pic="http://schemas.openxmlformats.org/drawingml/2006/picture">
+                  <pic:nvPicPr>
+                    <pic:cNvPr id="0" name=""/>
+                    <pic:cNvPicPr/>
+                  </pic:nvPicPr>
+                  <pic:blipFill>
+                    <a:blip r:embed="rId23"/>
+                    <a:stretch>
+                      <a:fillRect/>
+                    </a:stretch>
+                  </pic:blipFill>
+                  <pic:spPr>
+                    <a:xfrm>
+                      <a:off x="0" y="0"/>
+                      <a:ext cx="5400040" cy="3818766"/>
+                    </a:xfrm>
+                    <a:prstGeom prst="rect">
+                      <a:avLst/>
+                    </a:prstGeom>
+                  </pic:spPr>
+                </pic:pic>
+              </a:graphicData>
+            </a:graphic>
+          </wp:inline>
+        </w:drawing>
+      </w:r>
+      <w:r>
+        <w:rPr>
+          <w:i/>
+        </w:rPr>
+        <w:t>Ejemplo en el que podemos v</w:t>
+      </w:r>
+      <w:r>
+        <w:rPr>
+          <w:i/>
+        </w:rPr>
+        <w:t xml:space="preserve">er los eventos de jugar y salir llamando al método </w:t>
+      </w:r>
+      <w:proofErr w:type="spellStart"/>
+      <w:proofErr w:type="gramStart"/>
+      <w:r>
+        <w:rPr>
+          <w:i/>
+        </w:rPr>
+        <w:t>Close</w:t>
+      </w:r>
+      <w:proofErr w:type="spellEnd"/>
+      <w:r>
+        <w:rPr>
+          <w:i/>
+        </w:rPr>
+        <w:t>(</w:t>
+      </w:r>
+      <w:proofErr w:type="gramEnd"/>
+      <w:r>
+        <w:rPr>
+          <w:i/>
+        </w:rPr>
+        <w:t>) de la ventana pasada como parámetro.</w:t>
+      </w:r>
+    </w:p>
+    <w:p>
+      <w:pPr>
+        <w:rPr>
+          <w:b/>
+        </w:rPr>
+      </w:pPr>
+    </w:p>
+    <w:p>
+      <w:pPr>
+        <w:rPr>
+          <w:b/>
+        </w:rPr>
+      </w:pPr>
+    </w:p>
+    <w:p>
+      <w:pPr>
+        <w:rPr>
+          <w:b/>
+        </w:rPr>
+      </w:pPr>
+      <w:r>
+        <w:rPr>
+          <w:b/>
+        </w:rPr>
+        <w:t>TUTORIALFRAME</w:t>
+      </w:r>
+      <w:r>
+        <w:rPr>
+          <w:b/>
+        </w:rPr>
+        <w:t xml:space="preserve">, nivel1TalkFrame, Nivel2TalkFrame, Nivel3TalkFrame, </w:t>
+      </w:r>
+      <w:proofErr w:type="spellStart"/>
+      <w:r>
+        <w:rPr>
+          <w:b/>
+        </w:rPr>
+        <w:t>FinalT</w:t>
+      </w:r>
+      <w:r>
+        <w:rPr>
+          <w:b/>
+        </w:rPr>
+        <w:t>alkFrame</w:t>
+      </w:r>
+      <w:proofErr w:type="spellEnd"/>
+    </w:p>
+    <w:p>
+      <w:pPr>
+        <w:pStyle w:val="Prrafodelista"/>
+        <w:numPr>
+          <w:ilvl w:val="0"/>
+          <w:numId w:val="10"/>
+        </w:numPr>
+        <w:rPr>
+          <w:b/>
+        </w:rPr>
+      </w:pPr>
+      <w:r>
+        <w:t>En</w:t>
+      </w:r>
+      <w:r>
+        <w:t xml:space="preserve"> esta página básicamente el usuario será introducido en el juego</w:t>
+      </w:r>
+      <w:r>
+        <w:t xml:space="preserve"> presentándole al personaje Winston</w:t>
+      </w:r>
+      <w:r>
+        <w:t xml:space="preserve"> y se le mostrará un </w:t>
+      </w:r>
+      <w:proofErr w:type="spellStart"/>
+      <w:r>
+        <w:t>gif</w:t>
+      </w:r>
+      <w:proofErr w:type="spellEnd"/>
+      <w:r>
+        <w:t xml:space="preserve">  de la mecánica principal del juego (introducir los componentes en cajas antes de que desaparezcan)</w:t>
+      </w:r>
+      <w:r>
+        <w:t>.</w:t>
+      </w:r>
+    </w:p>
+    <w:p>
+      <w:pPr>
+        <w:pStyle w:val="Prrafodelista"/>
+        <w:ind w:left="360"/>
+        <w:rPr>
+          <w:b/>
+        </w:rPr>
+      </w:pPr>
+    </w:p>
+    <w:p>
+      <w:pPr>
+        <w:pStyle w:val="Prrafodelista"/>
+        <w:numPr>
+          <w:ilvl w:val="0"/>
+          <w:numId w:val="10"/>
+        </w:numPr>
+        <w:rPr>
+          <w:b/>
+        </w:rPr>
+      </w:pPr>
+      <w:r>
+        <w:t>El tex</w:t>
+      </w:r>
+      <w:r>
+        <w:t xml:space="preserve">to se irá </w:t>
+      </w:r>
+      <w:r>
+        <w:t>actualizando carácter a carácter ca</w:t>
+      </w:r>
+      <w:r>
+        <w:t>da 30 milisegundos generando así</w:t>
+      </w:r>
+      <w:r>
+        <w:t xml:space="preserve"> una animaci</w:t>
+      </w:r>
+      <w:r>
+        <w:t>ón que da má</w:t>
+      </w:r>
+      <w:r>
+        <w:t>s inmersión y realismo a las conversaciones con los personajes.</w:t>
+      </w:r>
+    </w:p>
+    <w:p>
+      <w:pPr>
+        <w:pStyle w:val="Prrafodelista"/>
+        <w:rPr>
+          <w:b/>
+        </w:rPr>
+      </w:pPr>
+    </w:p>
+    <w:p>
+      <w:pPr>
+        <w:pStyle w:val="Prrafodelista"/>
+        <w:ind w:left="360"/>
+        <w:rPr>
+          <w:b/>
+        </w:rPr>
+      </w:pPr>
+    </w:p>
+    <w:p>
+      <w:pPr>
+        <w:pStyle w:val="Prrafodelista"/>
+        <w:numPr>
+          <w:ilvl w:val="0"/>
+          <w:numId w:val="10"/>
+        </w:numPr>
+      </w:pPr>
+      <w:r>
+        <w:t>Este código lo reciclaremos en futuras páginas en las que conoceremos a más personajes clientes antes de iniciar los niveles.</w:t>
+      </w:r>
+    </w:p>
+    <w:p>
+      <w:pPr>
+        <w:pStyle w:val="Prrafodelista"/>
+        <w:ind w:left="360"/>
+      </w:pPr>
+    </w:p>
+    <w:p>
+      <w:pPr>
+        <w:pStyle w:val="Prrafodelista"/>
+        <w:numPr>
+          <w:ilvl w:val="0"/>
+          <w:numId w:val="10"/>
+        </w:numPr>
+        <w:rPr>
+          <w:b/>
+        </w:rPr>
+      </w:pPr>
+      <w:r>
+        <w:t>El usuario deberá pulsar con el clic izquierdo sobre el texto de conversación bien sea para mostrar el texto de forma instantánea y/o pasar de dialogo.</w:t>
+      </w:r>
+    </w:p>
+    <w:p>
+      <w:pPr>
+        <w:pStyle w:val="Prrafodelista"/>
+        <w:ind w:left="360"/>
+        <w:rPr>
+          <w:b/>
+        </w:rPr>
+      </w:pPr>
+    </w:p>
+    <w:p>
+      <w:pPr>
+        <w:rPr>
+          <w:b/>
+        </w:rPr>
+      </w:pPr>
+      <w:r>
+        <w:rPr>
+          <w:b/>
+        </w:rPr>
+        <w:drawing>
+          <wp:inline distT="0" distB="0" distL="0" distR="0" wp14:anchorId="17174C0E" wp14:editId="29D5B448">
+            <wp:extent cx="5400040" cy="1441355"/>
+            <wp:effectExtent l="0" t="0" r="0" b="0"/>
+            <wp:docPr id="15" name="Imagen 15"/>
+            <wp:cNvGraphicFramePr>
+              <a:graphicFrameLocks xmlns:a="http://schemas.openxmlformats.org/drawingml/2006/main" noChangeAspect="1"/>
+            </wp:cNvGraphicFramePr>
+            <a:graphic xmlns:a="http://schemas.openxmlformats.org/drawingml/2006/main">
+              <a:graphicData uri="http://schemas.openxmlformats.org/drawingml/2006/picture">
+                <pic:pic xmlns:pic="http://schemas.openxmlformats.org/drawingml/2006/picture">
+                  <pic:nvPicPr>
+                    <pic:cNvPr id="0" name=""/>
+                    <pic:cNvPicPr/>
+                  </pic:nvPicPr>
+                  <pic:blipFill>
+                    <a:blip r:embed="rId24"/>
+                    <a:stretch>
+                      <a:fillRect/>
+                    </a:stretch>
+                  </pic:blipFill>
+                  <pic:spPr>
+                    <a:xfrm>
+                      <a:off x="0" y="0"/>
+                      <a:ext cx="5400040" cy="1441355"/>
+                    </a:xfrm>
+                    <a:prstGeom prst="rect">
+                      <a:avLst/>
+                    </a:prstGeom>
+                  </pic:spPr>
+                </pic:pic>
+              </a:graphicData>
+            </a:graphic>
+          </wp:inline>
+        </w:drawing>
+      </w:r>
+    </w:p>
+    <w:p>
+      <w:pPr>
+        <w:pStyle w:val="Prrafodelista"/>
+        <w:numPr>
+          <w:ilvl w:val="0"/>
+          <w:numId w:val="11"/>
+        </w:numPr>
+        <w:rPr>
+          <w:b/>
+        </w:rPr>
+      </w:pPr>
+      <w:proofErr w:type="spellStart"/>
+      <w:r>
+        <w:rPr>
+          <w:b/>
+        </w:rPr>
+        <w:t>textoActual</w:t>
+      </w:r>
+      <w:proofErr w:type="gramStart"/>
+      <w:r>
+        <w:rPr>
+          <w:b/>
+        </w:rPr>
+        <w:t>,textoSegundo</w:t>
+      </w:r>
+      <w:proofErr w:type="spellEnd"/>
+      <w:proofErr w:type="gramEnd"/>
+      <w:r>
+        <w:t xml:space="preserve">: </w:t>
+      </w:r>
+      <w:r>
+        <w:t>i</w:t>
+      </w:r>
+      <w:r>
+        <w:t xml:space="preserve">nicializamos los </w:t>
+      </w:r>
+      <w:proofErr w:type="spellStart"/>
+      <w:r>
+        <w:t>strings</w:t>
+      </w:r>
+      <w:proofErr w:type="spellEnd"/>
+      <w:r>
+        <w:t xml:space="preserve"> </w:t>
+      </w:r>
+      <w:r>
+        <w:t>que queremos mostrar en el bocadillo de chat.</w:t>
+      </w:r>
+    </w:p>
+    <w:p>
+      <w:pPr>
+        <w:pStyle w:val="Prrafodelista"/>
+        <w:numPr>
+          <w:ilvl w:val="0"/>
+          <w:numId w:val="11"/>
+        </w:numPr>
+        <w:rPr>
+          <w:b/>
+        </w:rPr>
+      </w:pPr>
+      <w:proofErr w:type="spellStart"/>
+      <w:r>
+        <w:rPr>
+          <w:b/>
+        </w:rPr>
+        <w:t>indiceTexto</w:t>
+      </w:r>
+      <w:proofErr w:type="spellEnd"/>
+      <w:r>
+        <w:rPr>
+          <w:b/>
+        </w:rPr>
+        <w:t xml:space="preserve">: </w:t>
+      </w:r>
+      <w:r>
+        <w:t xml:space="preserve">Inicializamos </w:t>
+      </w:r>
+      <w:r>
+        <w:t>un</w:t>
+      </w:r>
+      <w:r>
+        <w:t xml:space="preserve">a variable en 0 </w:t>
+      </w:r>
+      <w:r>
+        <w:t xml:space="preserve">para poder empezar desde el carácter 0 e ir iterando el índice para ir mostrando carácter por carácter la variable </w:t>
+      </w:r>
+      <w:proofErr w:type="spellStart"/>
+      <w:r>
+        <w:t>String</w:t>
+      </w:r>
+      <w:proofErr w:type="spellEnd"/>
+      <w:r>
+        <w:t>.</w:t>
+      </w:r>
+    </w:p>
+    <w:p>
+      <w:pPr>
+        <w:pStyle w:val="Prrafodelista"/>
+        <w:numPr>
+          <w:ilvl w:val="0"/>
+          <w:numId w:val="11"/>
+        </w:numPr>
+        <w:rPr>
+          <w:b/>
+        </w:rPr>
+      </w:pPr>
+      <w:proofErr w:type="spellStart"/>
+      <w:r>
+        <w:rPr>
+          <w:b/>
+        </w:rPr>
+        <w:t>te</w:t>
+      </w:r>
+      <w:r>
+        <w:rPr>
+          <w:b/>
+        </w:rPr>
+        <w:t>xtWinston.Content</w:t>
+      </w:r>
+      <w:proofErr w:type="spellEnd"/>
+      <w:r>
+        <w:t xml:space="preserve">: </w:t>
+      </w:r>
+      <w:proofErr w:type="spellStart"/>
+      <w:r>
+        <w:t>vacíamos</w:t>
+      </w:r>
+      <w:proofErr w:type="spellEnd"/>
+      <w:r>
+        <w:t xml:space="preserve"> el objeto </w:t>
+      </w:r>
+      <w:proofErr w:type="spellStart"/>
+      <w:r>
+        <w:t>label</w:t>
+      </w:r>
+      <w:proofErr w:type="spellEnd"/>
+      <w:r>
+        <w:t xml:space="preserve"> donde mostramos el texto.</w:t>
+      </w:r>
+    </w:p>
+    <w:p>
+      <w:pPr>
+        <w:pStyle w:val="Prrafodelista"/>
+        <w:numPr>
+          <w:ilvl w:val="0"/>
+          <w:numId w:val="11"/>
+        </w:numPr>
+        <w:rPr>
+          <w:b/>
+        </w:rPr>
+      </w:pPr>
+      <w:proofErr w:type="spellStart"/>
+      <w:r>
+        <w:rPr>
+          <w:b/>
+        </w:rPr>
+        <w:t>timerTexto</w:t>
+      </w:r>
+      <w:proofErr w:type="spellEnd"/>
+      <w:r>
+        <w:rPr>
+          <w:b/>
+        </w:rPr>
+        <w:t xml:space="preserve"> = new </w:t>
+      </w:r>
+      <w:proofErr w:type="spellStart"/>
+      <w:proofErr w:type="gramStart"/>
+      <w:r>
+        <w:rPr>
+          <w:b/>
+        </w:rPr>
+        <w:t>DIspatcherTImer</w:t>
+      </w:r>
+      <w:proofErr w:type="spellEnd"/>
+      <w:r>
+        <w:rPr>
+          <w:b/>
+        </w:rPr>
+        <w:t>(</w:t>
+      </w:r>
+      <w:proofErr w:type="gramEnd"/>
+      <w:r>
+        <w:rPr>
+          <w:b/>
+        </w:rPr>
+        <w:t>);</w:t>
+      </w:r>
+      <w:r>
+        <w:t xml:space="preserve"> inicializamos el </w:t>
+      </w:r>
+      <w:proofErr w:type="spellStart"/>
+      <w:r>
+        <w:t>DispatcherT</w:t>
+      </w:r>
+      <w:r>
+        <w:t>ime</w:t>
+      </w:r>
+      <w:proofErr w:type="spellEnd"/>
+      <w:r>
+        <w:t xml:space="preserve"> que nos ayudará</w:t>
+      </w:r>
+      <w:r>
+        <w:t xml:space="preserve"> a ejecutar métodos y funcionalidades de forma asíncrona.</w:t>
+      </w:r>
+    </w:p>
+    <w:p>
+      <w:pPr>
+        <w:pStyle w:val="Prrafodelista"/>
+        <w:numPr>
+          <w:ilvl w:val="0"/>
+          <w:numId w:val="11"/>
+        </w:numPr>
+        <w:rPr>
+          <w:b/>
+        </w:rPr>
+      </w:pPr>
+      <w:proofErr w:type="spellStart"/>
+      <w:r>
+        <w:rPr>
+          <w:b/>
+        </w:rPr>
+        <w:t>timerTexto.Tick</w:t>
+      </w:r>
+      <w:proofErr w:type="spellEnd"/>
+      <w:r>
+        <w:rPr>
+          <w:b/>
+        </w:rPr>
+        <w:t xml:space="preserve">+= </w:t>
+      </w:r>
+      <w:proofErr w:type="spellStart"/>
+      <w:r>
+        <w:rPr>
+          <w:b/>
+        </w:rPr>
+        <w:t>Texto_Tick</w:t>
+      </w:r>
+      <w:proofErr w:type="spellEnd"/>
+      <w:r>
+        <w:rPr>
+          <w:b/>
+        </w:rPr>
+        <w:t xml:space="preserve">: </w:t>
+      </w:r>
+      <w:proofErr w:type="spellStart"/>
+      <w:r>
+        <w:t>sobreescribimos</w:t>
+      </w:r>
+      <w:proofErr w:type="spellEnd"/>
+      <w:r>
+        <w:t xml:space="preserve"> el método </w:t>
+      </w:r>
+      <w:proofErr w:type="spellStart"/>
+      <w:r>
+        <w:t>Tick</w:t>
+      </w:r>
+      <w:proofErr w:type="spellEnd"/>
+      <w:r>
+        <w:t xml:space="preserve"> con un método en el que haremos que se muestre y se itere el índice del texto por cada tiempo de intervalo establecido.</w:t>
+      </w:r>
+    </w:p>
+    <w:p>
+      <w:pPr>
+        <w:pStyle w:val="Prrafodelista"/>
+        <w:numPr>
+          <w:ilvl w:val="0"/>
+          <w:numId w:val="11"/>
+        </w:numPr>
+        <w:rPr>
+          <w:b/>
+        </w:rPr>
+      </w:pPr>
+      <w:proofErr w:type="spellStart"/>
+      <w:r>
+        <w:rPr>
+          <w:b/>
+        </w:rPr>
+        <w:t>timerTexto.Start</w:t>
+      </w:r>
+      <w:proofErr w:type="spellEnd"/>
+      <w:r>
+        <w:rPr>
+          <w:b/>
+        </w:rPr>
+        <w:t>():</w:t>
+      </w:r>
+      <w:r>
+        <w:t xml:space="preserve"> inicializamos el </w:t>
+      </w:r>
+      <w:proofErr w:type="spellStart"/>
+      <w:r>
+        <w:t>DispatcherTime</w:t>
+      </w:r>
+      <w:proofErr w:type="spellEnd"/>
+      <w:r>
+        <w:t>()</w:t>
+      </w:r>
+    </w:p>
+    <w:p>
+      <w:pPr>
+        <w:rPr>
+          <w:b/>
+        </w:rPr>
+      </w:pPr>
+      <w:r>
+        <w:rPr>
+          <w:b/>
+        </w:rPr>
+        <w:drawing>
+          <wp:inline distT="0" distB="0" distL="0" distR="0" wp14:anchorId="66BE0989" wp14:editId="3F7062D5">
+            <wp:extent cx="5400040" cy="2112847"/>
+            <wp:effectExtent l="0" t="0" r="0" b="0"/>
+            <wp:docPr id="17" name="Imagen 17"/>
+            <wp:cNvGraphicFramePr>
+              <a:graphicFrameLocks xmlns:a="http://schemas.openxmlformats.org/drawingml/2006/main" noChangeAspect="1"/>
+            </wp:cNvGraphicFramePr>
+            <a:graphic xmlns:a="http://schemas.openxmlformats.org/drawingml/2006/main">
+              <a:graphicData uri="http://schemas.openxmlformats.org/drawingml/2006/picture">
+                <pic:pic xmlns:pic="http://schemas.openxmlformats.org/drawingml/2006/picture">
+                  <pic:nvPicPr>
+                    <pic:cNvPr id="0" name=""/>
+                    <pic:cNvPicPr/>
+                  </pic:nvPicPr>
+                  <pic:blipFill>
+                    <a:blip r:embed="rId25"/>
+                    <a:stretch>
+                      <a:fillRect/>
+                    </a:stretch>
+                  </pic:blipFill>
+                  <pic:spPr>
+                    <a:xfrm>
+                      <a:off x="0" y="0"/>
+                      <a:ext cx="5400040" cy="2112847"/>
+                    </a:xfrm>
+                    <a:prstGeom prst="rect">
+                      <a:avLst/>
+                    </a:prstGeom>
+                  </pic:spPr>
+                </pic:pic>
+              </a:graphicData>
+            </a:graphic>
+          </wp:inline>
+        </w:drawing>
+      </w:r>
+    </w:p>
+    <w:p>
+      <w:pPr>
+        <w:pStyle w:val="Prrafodelista"/>
+        <w:numPr>
+          <w:ilvl w:val="0"/>
+          <w:numId w:val="12"/>
+        </w:numPr>
+        <w:rPr>
+          <w:b/>
+        </w:rPr>
+      </w:pPr>
+      <w:r>
+        <w:t xml:space="preserve">Cada 30 milisegundos se ejecutará este método e irá escribiendo carácter por carácter  desde el índice definido hasta la longitud del </w:t>
+      </w:r>
+      <w:proofErr w:type="spellStart"/>
+      <w:r>
+        <w:t>string</w:t>
+      </w:r>
+      <w:proofErr w:type="spellEnd"/>
+      <w:r>
+        <w:t xml:space="preserve"> iterando el índice por cada vez que entre en el método (30 milis).</w:t>
+      </w:r>
+    </w:p>
+    <w:p>
+      <w:pPr>
+        <w:pStyle w:val="Prrafodelista"/>
+        <w:rPr>
+          <w:b/>
+        </w:rPr>
+      </w:pPr>
+    </w:p>
+    <w:p>
+      <w:pPr>
+        <w:pStyle w:val="Prrafodelista"/>
+        <w:numPr>
+          <w:ilvl w:val="0"/>
+          <w:numId w:val="12"/>
+        </w:numPr>
+        <w:rPr>
+          <w:b/>
+        </w:rPr>
+      </w:pPr>
+      <w:r>
+        <w:t xml:space="preserve">Cuando llegue el índice a la longitud del </w:t>
+      </w:r>
+      <w:proofErr w:type="spellStart"/>
+      <w:r>
+        <w:t>string</w:t>
+      </w:r>
+      <w:proofErr w:type="spellEnd"/>
+      <w:r>
+        <w:t xml:space="preserve"> se para el </w:t>
+      </w:r>
+      <w:proofErr w:type="spellStart"/>
+      <w:proofErr w:type="gramStart"/>
+      <w:r>
+        <w:t>DispatcherTime</w:t>
+      </w:r>
+      <w:proofErr w:type="spellEnd"/>
+      <w:r>
+        <w:t>(</w:t>
+      </w:r>
+      <w:proofErr w:type="gramEnd"/>
+      <w:r>
+        <w:t xml:space="preserve">) </w:t>
+      </w:r>
+      <w:proofErr w:type="spellStart"/>
+      <w:r>
+        <w:t>timer</w:t>
+      </w:r>
+      <w:proofErr w:type="spellEnd"/>
+      <w:r>
+        <w:t>.</w:t>
+      </w:r>
+    </w:p>
+    <w:p>
+      <w:pPr>
+        <w:pStyle w:val="Prrafodelista"/>
+        <w:rPr>
+          <w:b/>
+        </w:rPr>
+      </w:pPr>
+    </w:p>
+    <w:p>
+      <w:pPr>
+        <w:pStyle w:val="Prrafodelista"/>
+        <w:rPr>
+          <w:b/>
+        </w:rPr>
+      </w:pPr>
+    </w:p>
+    <w:p>
+      <w:pPr>
+        <w:pStyle w:val="Prrafodelista"/>
+        <w:numPr>
+          <w:ilvl w:val="0"/>
+          <w:numId w:val="12"/>
+        </w:numPr>
+        <w:rPr>
+          <w:b/>
+        </w:rPr>
+      </w:pPr>
+      <w:r>
+        <w:t>El usuario lo reanudará mediante clics para que pase al segundo texto hasta que no haya m</w:t>
+      </w:r>
+      <w:r>
+        <w:t>á</w:t>
+      </w:r>
+      <w:r>
+        <w:t>s condiciones que tratar y se pare del todo.</w:t>
+      </w:r>
+    </w:p>
+    <w:p>
+      <w:pPr>
+        <w:rPr>
+          <w:b/>
+        </w:rPr>
+      </w:pPr>
+    </w:p>
+    <w:p>
+      <w:pPr>
+        <w:rPr>
+          <w:b/>
+        </w:rPr>
+      </w:pPr>
+      <w:r>
+        <w:rPr>
+          <w:b/>
+        </w:rPr>
+        <w:lastRenderedPageBreak/>
+        <w:drawing>
+          <wp:inline distT="0" distB="0" distL="0" distR="0" wp14:anchorId="6DB1A2CD" wp14:editId="0234F733">
+            <wp:extent cx="5400040" cy="3748500"/>
+            <wp:effectExtent l="0" t="0" r="0" b="0"/>
+            <wp:docPr id="18" name="Imagen 18"/>
+            <wp:cNvGraphicFramePr>
+              <a:graphicFrameLocks xmlns:a="http://schemas.openxmlformats.org/drawingml/2006/main" noChangeAspect="1"/>
+            </wp:cNvGraphicFramePr>
+            <a:graphic xmlns:a="http://schemas.openxmlformats.org/drawingml/2006/main">
+              <a:graphicData uri="http://schemas.openxmlformats.org/drawingml/2006/picture">
+                <pic:pic xmlns:pic="http://schemas.openxmlformats.org/drawingml/2006/picture">
+                  <pic:nvPicPr>
+                    <pic:cNvPr id="0" name=""/>
+                    <pic:cNvPicPr/>
+                  </pic:nvPicPr>
+                  <pic:blipFill>
+                    <a:blip r:embed="rId26"/>
+                    <a:stretch>
+                      <a:fillRect/>
+                    </a:stretch>
+                  </pic:blipFill>
+                  <pic:spPr>
+                    <a:xfrm>
+                      <a:off x="0" y="0"/>
+                      <a:ext cx="5400040" cy="3748500"/>
+                    </a:xfrm>
+                    <a:prstGeom prst="rect">
+                      <a:avLst/>
+                    </a:prstGeom>
+                  </pic:spPr>
+                </pic:pic>
+              </a:graphicData>
+            </a:graphic>
+          </wp:inline>
+        </w:drawing>
+      </w:r>
+    </w:p>
+    <w:p>
+      <w:pPr>
+        <w:pStyle w:val="Prrafodelista"/>
+        <w:numPr>
+          <w:ilvl w:val="0"/>
+          <w:numId w:val="13"/>
+        </w:numPr>
+        <w:rPr>
+          <w:b/>
+        </w:rPr>
+      </w:pPr>
+      <w:r>
+        <w:t xml:space="preserve">Creamos un contador para controlar los clics del usuario, y con el método definido en el objeto cada vez que lo pulsemos sumaremos dicho contador y realizaremos operaciones como mostrar el texto instantáneamente, reanudar el </w:t>
+      </w:r>
+      <w:proofErr w:type="spellStart"/>
+      <w:r>
+        <w:t>timer</w:t>
+      </w:r>
+      <w:proofErr w:type="spellEnd"/>
+      <w:r>
+        <w:t xml:space="preserve"> de mostrar el texto carácter a carácter y por ultimo pasar a la siguiente página.</w:t>
+      </w:r>
+    </w:p>
+    <w:p>
+      <w:pPr>
+        <w:rPr>
+          <w:b/>
+        </w:rPr>
+      </w:pPr>
+      <w:r>
+        <w:rPr>
+          <w:b/>
+        </w:rPr>
+        <w:t>MODOFACIL</w:t>
+      </w:r>
+      <w:proofErr w:type="gramStart"/>
+      <w:r>
+        <w:rPr>
+          <w:b/>
+        </w:rPr>
+        <w:t>,MODOMEDIO,MODODIFICIL</w:t>
+      </w:r>
+      <w:proofErr w:type="gramEnd"/>
+    </w:p>
+    <w:p>
+      <w:pPr>
+        <w:pStyle w:val="Prrafodelista"/>
+        <w:numPr>
+          <w:ilvl w:val="0"/>
+          <w:numId w:val="13"/>
+        </w:numPr>
+        <w:rPr>
+          <w:b/>
+        </w:rPr>
+      </w:pPr>
+      <w:r>
+        <w:t>En estas páginas vamos a establecer las mecánicas principales del juego</w:t>
+      </w:r>
+    </w:p>
+    <w:p>
+      <w:pPr>
+        <w:pStyle w:val="Prrafodelista"/>
+        <w:ind w:left="0"/>
+        <w:rPr>
+          <w:b/>
+        </w:rPr>
+      </w:pPr>
+      <w:r>
+        <w:rPr>
+          <w:b/>
+        </w:rPr>
+        <w:drawing>
+          <wp:inline distT="0" distB="0" distL="0" distR="0" wp14:anchorId="50DF7B10" wp14:editId="73D1FF8A">
+            <wp:extent cx="4058216" cy="3267531"/>
+            <wp:effectExtent l="0" t="0" r="0" b="9525"/>
+            <wp:docPr id="21" name="Imagen 21"/>
+            <wp:cNvGraphicFramePr>
+              <a:graphicFrameLocks xmlns:a="http://schemas.openxmlformats.org/drawingml/2006/main" noChangeAspect="1"/>
+            </wp:cNvGraphicFramePr>
+            <a:graphic xmlns:a="http://schemas.openxmlformats.org/drawingml/2006/main">
+              <a:graphicData uri="http://schemas.openxmlformats.org/drawingml/2006/picture">
+                <pic:pic xmlns:pic="http://schemas.openxmlformats.org/drawingml/2006/picture">
+                  <pic:nvPicPr>
+                    <pic:cNvPr id="0" name=""/>
+                    <pic:cNvPicPr/>
+                  </pic:nvPicPr>
+                  <pic:blipFill>
+                    <a:blip r:embed="rId27"/>
+                    <a:stretch>
+                      <a:fillRect/>
+                    </a:stretch>
+                  </pic:blipFill>
+                  <pic:spPr>
+                    <a:xfrm>
+                      <a:off x="0" y="0"/>
+                      <a:ext cx="4058216" cy="3267531"/>
+                    </a:xfrm>
+                    <a:prstGeom prst="rect">
+                      <a:avLst/>
+                    </a:prstGeom>
+                  </pic:spPr>
+                </pic:pic>
+              </a:graphicData>
+            </a:graphic>
+          </wp:inline>
+        </w:drawing>
+      </w:r>
+    </w:p>
+    <w:p>
+      <w:pPr>
+        <w:pStyle w:val="Prrafodelista"/>
+        <w:numPr>
+          <w:ilvl w:val="0"/>
+          <w:numId w:val="13"/>
+        </w:numPr>
+        <w:rPr>
+          <w:b/>
+        </w:rPr>
+      </w:pPr>
+      <w:r>
+        <w:lastRenderedPageBreak/>
+        <w:t>Creamos variables de tipo Point para asignar la posición original de los componentes y la posición que modificaremos del objeto.</w:t>
+      </w:r>
+    </w:p>
+    <w:p>
+      <w:pPr>
+        <w:rPr>
+          <w:b/>
+        </w:rPr>
+      </w:pPr>
+      <w:r>
+        <w:rPr>
+          <w:b/>
+        </w:rPr>
+        <w:drawing>
+          <wp:inline distT="0" distB="0" distL="0" distR="0" wp14:anchorId="0B7186EF" wp14:editId="780F86BC">
+            <wp:extent cx="3296110" cy="4143953"/>
+            <wp:effectExtent l="0" t="0" r="0" b="9525"/>
+            <wp:docPr id="22" name="Imagen 22"/>
+            <wp:cNvGraphicFramePr>
+              <a:graphicFrameLocks xmlns:a="http://schemas.openxmlformats.org/drawingml/2006/main" noChangeAspect="1"/>
+            </wp:cNvGraphicFramePr>
+            <a:graphic xmlns:a="http://schemas.openxmlformats.org/drawingml/2006/main">
+              <a:graphicData uri="http://schemas.openxmlformats.org/drawingml/2006/picture">
+                <pic:pic xmlns:pic="http://schemas.openxmlformats.org/drawingml/2006/picture">
+                  <pic:nvPicPr>
+                    <pic:cNvPr id="0" name=""/>
+                    <pic:cNvPicPr/>
+                  </pic:nvPicPr>
+                  <pic:blipFill>
+                    <a:blip r:embed="rId28"/>
+                    <a:stretch>
+                      <a:fillRect/>
+                    </a:stretch>
+                  </pic:blipFill>
+                  <pic:spPr>
+                    <a:xfrm>
+                      <a:off x="0" y="0"/>
+                      <a:ext cx="3296110" cy="4143953"/>
+                    </a:xfrm>
+                    <a:prstGeom prst="rect">
+                      <a:avLst/>
+                    </a:prstGeom>
+                  </pic:spPr>
+                </pic:pic>
+              </a:graphicData>
+            </a:graphic>
+          </wp:inline>
+        </w:drawing>
+      </w:r>
+    </w:p>
+    <w:p>
+      <w:pPr>
+        <w:pStyle w:val="Prrafodelista"/>
+        <w:numPr>
+          <w:ilvl w:val="0"/>
+          <w:numId w:val="13"/>
+        </w:numPr>
+        <w:rPr>
+          <w:b/>
+        </w:rPr>
+      </w:pPr>
+      <w:r>
+        <w:t xml:space="preserve">Inicializamos lista para añadir los rectángulos que encapsularan las cajas, los </w:t>
+      </w:r>
+      <w:proofErr w:type="spellStart"/>
+      <w:r>
+        <w:t>DispatcherTimer</w:t>
+      </w:r>
+      <w:proofErr w:type="spellEnd"/>
+      <w:r>
+        <w:t>, y los booleanos que controlaran cuando una caja esta activa para puntuar y cuando un componente esta seleccionado.</w:t>
+      </w:r>
+    </w:p>
+    <w:p>
+      <w:pPr>
+        <w:rPr>
+          <w:b/>
+        </w:rPr>
+      </w:pPr>
+      <w:r>
+        <w:rPr>
+          <w:b/>
+        </w:rPr>
+        <w:drawing>
+          <wp:inline distT="0" distB="0" distL="0" distR="0" wp14:anchorId="30D1C73C" wp14:editId="775A731F">
+            <wp:extent cx="5400040" cy="2675580"/>
+            <wp:effectExtent l="0" t="0" r="0" b="0"/>
+            <wp:docPr id="23" name="Imagen 23"/>
+            <wp:cNvGraphicFramePr>
+              <a:graphicFrameLocks xmlns:a="http://schemas.openxmlformats.org/drawingml/2006/main" noChangeAspect="1"/>
+            </wp:cNvGraphicFramePr>
+            <a:graphic xmlns:a="http://schemas.openxmlformats.org/drawingml/2006/main">
+              <a:graphicData uri="http://schemas.openxmlformats.org/drawingml/2006/picture">
+                <pic:pic xmlns:pic="http://schemas.openxmlformats.org/drawingml/2006/picture">
+                  <pic:nvPicPr>
+                    <pic:cNvPr id="0" name=""/>
+                    <pic:cNvPicPr/>
+                  </pic:nvPicPr>
+                  <pic:blipFill>
+                    <a:blip r:embed="rId29"/>
+                    <a:stretch>
+                      <a:fillRect/>
+                    </a:stretch>
+                  </pic:blipFill>
+                  <pic:spPr>
+                    <a:xfrm>
+                      <a:off x="0" y="0"/>
+                      <a:ext cx="5400040" cy="2675580"/>
+                    </a:xfrm>
+                    <a:prstGeom prst="rect">
+                      <a:avLst/>
+                    </a:prstGeom>
+                  </pic:spPr>
+                </pic:pic>
+              </a:graphicData>
+            </a:graphic>
+          </wp:inline>
+        </w:drawing>
+      </w:r>
+    </w:p>
+    <w:p>
+      <w:pPr>
+        <w:pStyle w:val="Prrafodelista"/>
+        <w:numPr>
+          <w:ilvl w:val="0"/>
+          <w:numId w:val="13"/>
+        </w:numPr>
+        <w:rPr>
+          <w:b/>
+        </w:rPr>
+      </w:pPr>
+      <w:r>
+        <w:t xml:space="preserve">Método en el que definiremos el sistema de colisiones pasándole 2 objetos de tipo </w:t>
+      </w:r>
+      <w:proofErr w:type="spellStart"/>
+      <w:r>
+        <w:t>rect</w:t>
+      </w:r>
+      <w:proofErr w:type="spellEnd"/>
+      <w:r>
+        <w:t>.</w:t>
+      </w:r>
+    </w:p>
+    <w:p>
+      <w:pPr>
+        <w:rPr>
+          <w:b/>
+        </w:rPr>
+      </w:pPr>
+    </w:p>
+    <w:p>
+      <w:pPr>
+        <w:rPr>
+          <w:b/>
+        </w:rPr>
+      </w:pPr>
+      <w:r>
+        <w:rPr>
+          <w:b/>
+        </w:rPr>
+        <w:lastRenderedPageBreak/>
+        <w:drawing>
+          <wp:inline distT="0" distB="0" distL="0" distR="0" wp14:anchorId="74796366" wp14:editId="51BBE77A">
+            <wp:extent cx="5400040" cy="3617135"/>
+            <wp:effectExtent l="0" t="0" r="0" b="0"/>
+            <wp:docPr id="25" name="Imagen 25"/>
+            <wp:cNvGraphicFramePr>
+              <a:graphicFrameLocks xmlns:a="http://schemas.openxmlformats.org/drawingml/2006/main" noChangeAspect="1"/>
+            </wp:cNvGraphicFramePr>
+            <a:graphic xmlns:a="http://schemas.openxmlformats.org/drawingml/2006/main">
+              <a:graphicData uri="http://schemas.openxmlformats.org/drawingml/2006/picture">
+                <pic:pic xmlns:pic="http://schemas.openxmlformats.org/drawingml/2006/picture">
+                  <pic:nvPicPr>
+                    <pic:cNvPr id="0" name=""/>
+                    <pic:cNvPicPr/>
+                  </pic:nvPicPr>
+                  <pic:blipFill>
+                    <a:blip r:embed="rId30"/>
+                    <a:stretch>
+                      <a:fillRect/>
+                    </a:stretch>
+                  </pic:blipFill>
+                  <pic:spPr>
+                    <a:xfrm>
+                      <a:off x="0" y="0"/>
+                      <a:ext cx="5400040" cy="3617135"/>
+                    </a:xfrm>
+                    <a:prstGeom prst="rect">
+                      <a:avLst/>
+                    </a:prstGeom>
+                  </pic:spPr>
+                </pic:pic>
+              </a:graphicData>
+            </a:graphic>
+          </wp:inline>
+        </w:drawing>
+      </w:r>
+    </w:p>
+    <w:p>
+      <w:pPr>
+        <w:pStyle w:val="Prrafodelista"/>
+        <w:numPr>
+          <w:ilvl w:val="0"/>
+          <w:numId w:val="13"/>
+        </w:numPr>
+        <w:rPr>
+          <w:b/>
+        </w:rPr>
+      </w:pPr>
+      <w:r>
+        <w:t>En estos métodos controlamos las colisiones de todos los componentes con las cajas para crear la animación de colorear los bordes de las cajas no correspondientes con el componente.</w:t>
+      </w:r>
+    </w:p>
+    <w:p>
+      <w:pPr>
+        <w:rPr>
+          <w:b/>
+        </w:rPr>
+      </w:pPr>
+      <w:r>
+        <w:rPr>
+          <w:b/>
+        </w:rPr>
+        <w:lastRenderedPageBreak/>
+        <w:drawing>
+          <wp:inline distT="0" distB="0" distL="0" distR="0" wp14:anchorId="1115409A" wp14:editId="6B0B7541">
+            <wp:extent cx="5400040" cy="5090262"/>
+            <wp:effectExtent l="0" t="0" r="0" b="0"/>
+            <wp:docPr id="26" name="Imagen 26"/>
+            <wp:cNvGraphicFramePr>
+              <a:graphicFrameLocks xmlns:a="http://schemas.openxmlformats.org/drawingml/2006/main" noChangeAspect="1"/>
+            </wp:cNvGraphicFramePr>
+            <a:graphic xmlns:a="http://schemas.openxmlformats.org/drawingml/2006/main">
+              <a:graphicData uri="http://schemas.openxmlformats.org/drawingml/2006/picture">
+                <pic:pic xmlns:pic="http://schemas.openxmlformats.org/drawingml/2006/picture">
+                  <pic:nvPicPr>
+                    <pic:cNvPr id="0" name=""/>
+                    <pic:cNvPicPr/>
+                  </pic:nvPicPr>
+                  <pic:blipFill>
+                    <a:blip r:embed="rId31"/>
+                    <a:stretch>
+                      <a:fillRect/>
+                    </a:stretch>
+                  </pic:blipFill>
+                  <pic:spPr>
+                    <a:xfrm>
+                      <a:off x="0" y="0"/>
+                      <a:ext cx="5400040" cy="5090262"/>
+                    </a:xfrm>
+                    <a:prstGeom prst="rect">
+                      <a:avLst/>
+                    </a:prstGeom>
+                  </pic:spPr>
+                </pic:pic>
+              </a:graphicData>
+            </a:graphic>
+          </wp:inline>
+        </w:drawing>
+      </w:r>
+    </w:p>
+    <w:p>
+      <w:pPr>
+        <w:pStyle w:val="Prrafodelista"/>
+        <w:numPr>
+          <w:ilvl w:val="0"/>
+          <w:numId w:val="13"/>
+        </w:numPr>
+        <w:rPr>
+          <w:b/>
+        </w:rPr>
+      </w:pPr>
+      <w:r>
+        <w:t>En este método (1 por componente) establecemos la condición de si el bot</w:t>
+      </w:r>
+      <w:r>
+        <w:t>ón medio está</w:t>
+      </w:r>
+      <w:r>
+        <w:t xml:space="preserve"> presionado sobre un componente automáticamente se deseleccionan todos los demás componentes.</w:t>
+      </w:r>
+    </w:p>
+    <w:p>
+      <w:pPr>
+        <w:pStyle w:val="Prrafodelista"/>
+        <w:ind w:left="360"/>
+        <w:rPr>
+          <w:b/>
+        </w:rPr>
+      </w:pPr>
+    </w:p>
+    <w:p>
+      <w:pPr>
+        <w:pStyle w:val="Prrafodelista"/>
+        <w:numPr>
+          <w:ilvl w:val="0"/>
+          <w:numId w:val="13"/>
+        </w:numPr>
+        <w:rPr>
+          <w:b/>
+        </w:rPr>
+      </w:pPr>
+      <w:r>
+        <w:t xml:space="preserve">Después aplicamos el efecto de </w:t>
+      </w:r>
+      <w:proofErr w:type="spellStart"/>
+      <w:r>
+        <w:t>DragDrop</w:t>
+      </w:r>
+      <w:r>
+        <w:t>Effects.Move</w:t>
+      </w:r>
+      <w:proofErr w:type="spellEnd"/>
+      <w:r>
+        <w:t>.</w:t>
+      </w:r>
+    </w:p>
+    <w:p>
+      <w:pPr>
+        <w:pStyle w:val="Prrafodelista"/>
+        <w:rPr>
+          <w:b/>
+        </w:rPr>
+      </w:pPr>
+    </w:p>
+    <w:p>
+      <w:pPr>
+        <w:pStyle w:val="Prrafodelista"/>
+        <w:ind w:left="360"/>
+        <w:rPr>
+          <w:b/>
+        </w:rPr>
+      </w:pPr>
+    </w:p>
+    <w:p>
+      <w:pPr>
+        <w:pStyle w:val="Prrafodelista"/>
+        <w:numPr>
+          <w:ilvl w:val="0"/>
+          <w:numId w:val="13"/>
+        </w:numPr>
+        <w:rPr>
+          <w:b/>
+        </w:rPr>
+      </w:pPr>
+      <w:r>
+        <w:t xml:space="preserve">Cuando el botón izquierdo se libera pasa a ser el booleano de selección a falso y si está colisionando con el objeto correcto se suma la puntuación se actualiza el </w:t>
+      </w:r>
+      <w:proofErr w:type="spellStart"/>
+      <w:r>
+        <w:t>Label</w:t>
+      </w:r>
+      <w:proofErr w:type="spellEnd"/>
+      <w:r>
+        <w:t xml:space="preserve"> de puntuación y se resta la opacidad del objeto.</w:t>
+      </w:r>
+    </w:p>
+    <w:p>
+      <w:pPr>
+        <w:pStyle w:val="Prrafodelista"/>
+        <w:ind w:left="360"/>
+        <w:rPr>
+          <w:b/>
+        </w:rPr>
+      </w:pPr>
+    </w:p>
+    <w:p>
+      <w:pPr>
+        <w:pStyle w:val="Prrafodelista"/>
+        <w:numPr>
+          <w:ilvl w:val="0"/>
+          <w:numId w:val="13"/>
+        </w:numPr>
+        <w:rPr>
+          <w:b/>
+        </w:rPr>
+      </w:pPr>
+      <w:r>
+        <w:t>Fuera de la condición de colisión se reestablece el objeto a su posición original.</w:t>
+      </w:r>
+    </w:p>
+    <w:p>
+      <w:pPr>
+        <w:rPr>
+          <w:b/>
+        </w:rPr>
+      </w:pPr>
+      <w:r>
+        <w:rPr>
+          <w:b/>
+        </w:rPr>
+        <w:lastRenderedPageBreak/>
+        <w:drawing>
+          <wp:inline distT="0" distB="0" distL="0" distR="0" wp14:anchorId="09282EA0" wp14:editId="72F48C6F">
+            <wp:extent cx="5400040" cy="2849716"/>
+            <wp:effectExtent l="0" t="0" r="0" b="0"/>
+            <wp:docPr id="27" name="Imagen 27"/>
+            <wp:cNvGraphicFramePr>
+              <a:graphicFrameLocks xmlns:a="http://schemas.openxmlformats.org/drawingml/2006/main" noChangeAspect="1"/>
+            </wp:cNvGraphicFramePr>
+            <a:graphic xmlns:a="http://schemas.openxmlformats.org/drawingml/2006/main">
+              <a:graphicData uri="http://schemas.openxmlformats.org/drawingml/2006/picture">
+                <pic:pic xmlns:pic="http://schemas.openxmlformats.org/drawingml/2006/picture">
+                  <pic:nvPicPr>
+                    <pic:cNvPr id="0" name=""/>
+                    <pic:cNvPicPr/>
+                  </pic:nvPicPr>
+                  <pic:blipFill>
+                    <a:blip r:embed="rId32"/>
+                    <a:stretch>
+                      <a:fillRect/>
+                    </a:stretch>
+                  </pic:blipFill>
+                  <pic:spPr>
+                    <a:xfrm>
+                      <a:off x="0" y="0"/>
+                      <a:ext cx="5400040" cy="2849716"/>
+                    </a:xfrm>
+                    <a:prstGeom prst="rect">
+                      <a:avLst/>
+                    </a:prstGeom>
+                  </pic:spPr>
+                </pic:pic>
+              </a:graphicData>
+            </a:graphic>
+          </wp:inline>
+        </w:drawing>
+      </w:r>
+    </w:p>
+    <w:p>
+      <w:pPr>
+        <w:pStyle w:val="Prrafodelista"/>
+        <w:numPr>
+          <w:ilvl w:val="0"/>
+          <w:numId w:val="14"/>
+        </w:numPr>
+        <w:rPr>
+          <w:b/>
+        </w:rPr>
+      </w:pPr>
+      <w:r>
+        <w:t>En este método controlaremos la trayectoria del objeto seleccionado y mostraremos la animación de colisión del componente respecto a las cajas.</w:t>
+      </w:r>
+    </w:p>
+    <w:p>
+      <w:pPr>
+        <w:pStyle w:val="Prrafodelista"/>
+        <w:ind w:left="360"/>
+        <w:rPr>
+          <w:b/>
+        </w:rPr>
+      </w:pPr>
+    </w:p>
+    <w:p>
+      <w:pPr>
+        <w:pStyle w:val="Prrafodelista"/>
+        <w:numPr>
+          <w:ilvl w:val="0"/>
+          <w:numId w:val="14"/>
+        </w:numPr>
+        <w:rPr>
+          <w:b/>
+        </w:rPr>
+      </w:pPr>
+      <w:r>
+        <w:t xml:space="preserve">Misma metodología para el método </w:t>
+      </w:r>
+      <w:proofErr w:type="spellStart"/>
+      <w:r>
+        <w:t>Drop</w:t>
+      </w:r>
+      <w:proofErr w:type="spellEnd"/>
+      <w:r>
+        <w:t>.</w:t>
+      </w:r>
+    </w:p>
+    <w:p>
+      <w:pPr>
+        <w:rPr>
+          <w:b/>
+        </w:rPr>
+      </w:pPr>
+      <w:r>
+        <w:rPr>
+          <w:b/>
+        </w:rPr>
+        <w:drawing>
+          <wp:inline distT="0" distB="0" distL="0" distR="0" wp14:anchorId="45E17FCB" wp14:editId="76F05B05">
+            <wp:extent cx="4477375" cy="876422"/>
+            <wp:effectExtent l="0" t="0" r="0" b="0"/>
+            <wp:docPr id="29" name="Imagen 29"/>
+            <wp:cNvGraphicFramePr>
+              <a:graphicFrameLocks xmlns:a="http://schemas.openxmlformats.org/drawingml/2006/main" noChangeAspect="1"/>
+            </wp:cNvGraphicFramePr>
+            <a:graphic xmlns:a="http://schemas.openxmlformats.org/drawingml/2006/main">
+              <a:graphicData uri="http://schemas.openxmlformats.org/drawingml/2006/picture">
+                <pic:pic xmlns:pic="http://schemas.openxmlformats.org/drawingml/2006/picture">
+                  <pic:nvPicPr>
+                    <pic:cNvPr id="0" name=""/>
+                    <pic:cNvPicPr/>
+                  </pic:nvPicPr>
+                  <pic:blipFill>
+                    <a:blip r:embed="rId33"/>
+                    <a:stretch>
+                      <a:fillRect/>
+                    </a:stretch>
+                  </pic:blipFill>
+                  <pic:spPr>
+                    <a:xfrm>
+                      <a:off x="0" y="0"/>
+                      <a:ext cx="4477375" cy="876422"/>
+                    </a:xfrm>
+                    <a:prstGeom prst="rect">
+                      <a:avLst/>
+                    </a:prstGeom>
+                  </pic:spPr>
+                </pic:pic>
+              </a:graphicData>
+            </a:graphic>
+          </wp:inline>
+        </w:drawing>
+      </w:r>
+    </w:p>
+    <w:p>
+      <w:pPr>
+        <w:pStyle w:val="Prrafodelista"/>
+        <w:numPr>
+          <w:ilvl w:val="0"/>
+          <w:numId w:val="15"/>
+        </w:numPr>
+        <w:rPr>
+          <w:b/>
+        </w:rPr>
+      </w:pPr>
+      <w:r>
+        <w:t xml:space="preserve">Este </w:t>
+      </w:r>
+      <w:proofErr w:type="spellStart"/>
+      <w:r>
+        <w:t>DispatcherTimer</w:t>
+      </w:r>
+      <w:proofErr w:type="spellEnd"/>
+      <w:r>
+        <w:t xml:space="preserve"> controlará la opacidad de las cajas y otras variables del juego.</w:t>
+      </w:r>
+    </w:p>
+    <w:p>
+      <w:pPr>
+        <w:rPr>
+          <w:b/>
+        </w:rPr>
+      </w:pPr>
+      <w:r>
+        <w:rPr>
+          <w:b/>
+        </w:rPr>
+        <w:drawing>
+          <wp:inline distT="0" distB="0" distL="0" distR="0" wp14:anchorId="649D6059" wp14:editId="60AE6C2F">
+            <wp:extent cx="5400040" cy="2486169"/>
+            <wp:effectExtent l="0" t="0" r="0" b="0"/>
+            <wp:docPr id="30" name="Imagen 30"/>
+            <wp:cNvGraphicFramePr>
+              <a:graphicFrameLocks xmlns:a="http://schemas.openxmlformats.org/drawingml/2006/main" noChangeAspect="1"/>
+            </wp:cNvGraphicFramePr>
+            <a:graphic xmlns:a="http://schemas.openxmlformats.org/drawingml/2006/main">
+              <a:graphicData uri="http://schemas.openxmlformats.org/drawingml/2006/picture">
+                <pic:pic xmlns:pic="http://schemas.openxmlformats.org/drawingml/2006/picture">
+                  <pic:nvPicPr>
+                    <pic:cNvPr id="0" name=""/>
+                    <pic:cNvPicPr/>
+                  </pic:nvPicPr>
+                  <pic:blipFill>
+                    <a:blip r:embed="rId34"/>
+                    <a:stretch>
+                      <a:fillRect/>
+                    </a:stretch>
+                  </pic:blipFill>
+                  <pic:spPr>
+                    <a:xfrm>
+                      <a:off x="0" y="0"/>
+                      <a:ext cx="5400040" cy="2486169"/>
+                    </a:xfrm>
+                    <a:prstGeom prst="rect">
+                      <a:avLst/>
+                    </a:prstGeom>
+                  </pic:spPr>
+                </pic:pic>
+              </a:graphicData>
+            </a:graphic>
+          </wp:inline>
+        </w:drawing>
+      </w:r>
+    </w:p>
+    <w:p>
+      <w:pPr>
+        <w:pStyle w:val="Prrafodelista"/>
+        <w:numPr>
+          <w:ilvl w:val="0"/>
+          <w:numId w:val="15"/>
+        </w:numPr>
+        <w:rPr>
+          <w:b/>
+        </w:rPr>
+      </w:pPr>
+      <w:r>
+        <w:t xml:space="preserve">Evaluamos la puntuación para saber si hemos superado el nivel y finalizamos los </w:t>
+      </w:r>
+      <w:proofErr w:type="spellStart"/>
+      <w:r>
+        <w:t>timers</w:t>
+      </w:r>
+      <w:proofErr w:type="spellEnd"/>
+      <w:r>
+        <w:t>, la música de fondo y pasamos a la siguiente página.</w:t>
+      </w:r>
+    </w:p>
+    <w:p>
+      <w:pPr>
+        <w:rPr>
+          <w:b/>
+        </w:rPr>
+      </w:pPr>
+      <w:r>
+        <w:rPr>
+          <w:b/>
+        </w:rPr>
+        <w:lastRenderedPageBreak/>
+        <w:drawing>
+          <wp:inline distT="0" distB="0" distL="0" distR="0" wp14:anchorId="04774A7F" wp14:editId="351ECDE7">
+            <wp:extent cx="5400040" cy="4534860"/>
+            <wp:effectExtent l="0" t="0" r="0" b="0"/>
+            <wp:docPr id="31" name="Imagen 31"/>
+            <wp:cNvGraphicFramePr>
+              <a:graphicFrameLocks xmlns:a="http://schemas.openxmlformats.org/drawingml/2006/main" noChangeAspect="1"/>
+            </wp:cNvGraphicFramePr>
+            <a:graphic xmlns:a="http://schemas.openxmlformats.org/drawingml/2006/main">
+              <a:graphicData uri="http://schemas.openxmlformats.org/drawingml/2006/picture">
+                <pic:pic xmlns:pic="http://schemas.openxmlformats.org/drawingml/2006/picture">
+                  <pic:nvPicPr>
+                    <pic:cNvPr id="0" name=""/>
+                    <pic:cNvPicPr/>
+                  </pic:nvPicPr>
+                  <pic:blipFill>
+                    <a:blip r:embed="rId35"/>
+                    <a:stretch>
+                      <a:fillRect/>
+                    </a:stretch>
+                  </pic:blipFill>
+                  <pic:spPr>
+                    <a:xfrm>
+                      <a:off x="0" y="0"/>
+                      <a:ext cx="5400040" cy="4534860"/>
+                    </a:xfrm>
+                    <a:prstGeom prst="rect">
+                      <a:avLst/>
+                    </a:prstGeom>
+                  </pic:spPr>
+                </pic:pic>
+              </a:graphicData>
+            </a:graphic>
+          </wp:inline>
+        </w:drawing>
+      </w:r>
+    </w:p>
+    <w:p>
+      <w:pPr>
+        <w:pStyle w:val="Prrafodelista"/>
+        <w:numPr>
+          <w:ilvl w:val="0"/>
+          <w:numId w:val="15"/>
+        </w:numPr>
+        <w:rPr>
+          <w:b/>
+        </w:rPr>
+      </w:pPr>
+      <w:r>
+        <w:t>Evaluamos si el índice de los rectángulos es igual a la cantidad de los rectángulos de la lista (longitud) y si se cumple restamos 0.2 la opacidad de la caja hasta llegar a 0.</w:t>
+      </w:r>
+    </w:p>
+    <w:p>
+      <w:pPr>
+        <w:pStyle w:val="Prrafodelista"/>
+        <w:ind w:left="360"/>
+        <w:rPr>
+          <w:b/>
+        </w:rPr>
+      </w:pPr>
+    </w:p>
+    <w:p>
+      <w:pPr>
+        <w:pStyle w:val="Prrafodelista"/>
+        <w:numPr>
+          <w:ilvl w:val="0"/>
+          <w:numId w:val="15"/>
+        </w:numPr>
+        <w:rPr>
+          <w:b/>
+        </w:rPr>
+      </w:pPr>
+      <w:r>
+        <w:t>Si la caja llega a 0 se obtiene el nombre para evaluarlo con los nombres de las cajas y cambiarlas el valor booleano de “”</w:t>
+      </w:r>
+      <w:proofErr w:type="spellStart"/>
+      <w:r>
+        <w:t>isAlive</w:t>
+      </w:r>
+      <w:proofErr w:type="spellEnd"/>
+      <w:r>
+        <w:t xml:space="preserve"> para controlar que cajas están </w:t>
+      </w:r>
+      <w:r>
+        <w:t>completamente desaparecidas.</w:t>
+      </w:r>
+    </w:p>
+    <w:p>
+      <w:pPr>
+        <w:pStyle w:val="Prrafodelista"/>
+        <w:rPr>
+          <w:b/>
+        </w:rPr>
+      </w:pPr>
+    </w:p>
+    <w:p>
+      <w:pPr>
+        <w:pStyle w:val="Prrafodelista"/>
+        <w:ind w:left="360"/>
+        <w:rPr>
+          <w:b/>
+        </w:rPr>
+      </w:pPr>
+    </w:p>
+    <w:p>
+      <w:pPr>
+        <w:pStyle w:val="Prrafodelista"/>
+        <w:numPr>
+          <w:ilvl w:val="0"/>
+          <w:numId w:val="15"/>
+        </w:numPr>
+        <w:rPr>
+          <w:b/>
+        </w:rPr>
+      </w:pPr>
+      <w:r>
+        <w:t xml:space="preserve">Se le suma el índice si se cumple para pasar al siguiente rectángulo, se resta vidas y se actualiza el </w:t>
+      </w:r>
+      <w:proofErr w:type="spellStart"/>
+      <w:r>
+        <w:t>label</w:t>
+      </w:r>
+      <w:proofErr w:type="spellEnd"/>
+      <w:r>
+        <w:t xml:space="preserve"> para mostrar las vidas</w:t>
+      </w:r>
+    </w:p>
+    <w:p>
+      <w:pPr>
+        <w:pStyle w:val="Prrafodelista"/>
+        <w:ind w:left="360"/>
+        <w:rPr>
+          <w:b/>
+        </w:rPr>
+      </w:pPr>
+    </w:p>
+    <w:p>
+      <w:pPr>
+        <w:pStyle w:val="Prrafodelista"/>
+        <w:numPr>
+          <w:ilvl w:val="0"/>
+          <w:numId w:val="15"/>
+        </w:numPr>
+        <w:rPr>
+          <w:b/>
+        </w:rPr>
+      </w:pPr>
+      <w:r>
+        <w:t xml:space="preserve">Si las vidas llegan a 0 se finalizan la música de fondo, los </w:t>
+      </w:r>
+      <w:proofErr w:type="spellStart"/>
+      <w:r>
+        <w:t>timers</w:t>
+      </w:r>
+      <w:proofErr w:type="spellEnd"/>
+      <w:r>
+        <w:t xml:space="preserve"> y se muestra un dialogo con un mensaje de  confirmaci</w:t>
+      </w:r>
+      <w:r>
+        <w:t>ón.</w:t>
+      </w:r>
+    </w:p>
+    <w:p>
+      <w:pPr>
+        <w:pStyle w:val="Prrafodelista"/>
+        <w:rPr>
+          <w:b/>
+        </w:rPr>
+      </w:pPr>
+    </w:p>
+    <w:p>
+      <w:pPr>
+        <w:pStyle w:val="Prrafodelista"/>
+        <w:ind w:left="360"/>
+        <w:rPr>
+          <w:b/>
+        </w:rPr>
+      </w:pPr>
+    </w:p>
+    <w:p>
+      <w:pPr>
+        <w:pStyle w:val="Prrafodelista"/>
+        <w:numPr>
+          <w:ilvl w:val="0"/>
+          <w:numId w:val="15"/>
+        </w:numPr>
+        <w:rPr>
+          <w:b/>
+        </w:rPr>
+      </w:pPr>
+      <w:r>
+        <w:t>Si pulsa sobre el mensaje de confirmación nos devolverá a la página principal y si el índice llega a la longitud de la lista de rectángulos se reinicia a 0 el contador para establecer un bucle infinito de reducción de opacidad de las cajas.</w:t>
+      </w:r>
+    </w:p>
+    <w:p>
+      <w:pPr>
+        <w:rPr>
+          <w:b/>
+        </w:rPr>
+      </w:pPr>
+    </w:p>
+    <w:p>
+      <w:pPr>
+        <w:rPr>
+          <w:b/>
+        </w:rPr>
+      </w:pPr>
+    </w:p>
+    <w:p>
+      <w:pPr>
+        <w:rPr>
+          <w:b/>
+        </w:rPr>
+      </w:pPr>
+    </w:p>
+    <w:p>
+      <w:pPr>
+        <w:rPr>
+          <w:b/>
+        </w:rPr>
+      </w:pPr>
+    </w:p>
+    <w:p>
+      <w:pPr>
+        <w:rPr>
+          <w:b/>
+        </w:rPr>
+      </w:pPr>
+    </w:p>
+    <w:p>
+      <w:pPr>
+        <w:rPr>
+          <w:b/>
+        </w:rPr>
+      </w:pPr>
+      <w:r>
+        <w:rPr>
+          <w:b/>
+        </w:rPr>
+        <w:drawing>
+          <wp:inline distT="0" distB="0" distL="0" distR="0" wp14:anchorId="572217DA" wp14:editId="796AF292">
+            <wp:extent cx="3905795" cy="771633"/>
+            <wp:effectExtent l="0" t="0" r="0" b="9525"/>
+            <wp:docPr id="33" name="Imagen 33"/>
+            <wp:cNvGraphicFramePr>
+              <a:graphicFrameLocks xmlns:a="http://schemas.openxmlformats.org/drawingml/2006/main" noChangeAspect="1"/>
+            </wp:cNvGraphicFramePr>
+            <a:graphic xmlns:a="http://schemas.openxmlformats.org/drawingml/2006/main">
+              <a:graphicData uri="http://schemas.openxmlformats.org/drawingml/2006/picture">
+                <pic:pic xmlns:pic="http://schemas.openxmlformats.org/drawingml/2006/picture">
+                  <pic:nvPicPr>
+                    <pic:cNvPr id="0" name=""/>
+                    <pic:cNvPicPr/>
+                  </pic:nvPicPr>
+                  <pic:blipFill>
+                    <a:blip r:embed="rId36"/>
+                    <a:stretch>
+                      <a:fillRect/>
+                    </a:stretch>
+                  </pic:blipFill>
+                  <pic:spPr>
+                    <a:xfrm>
+                      <a:off x="0" y="0"/>
+                      <a:ext cx="3905795" cy="771633"/>
+                    </a:xfrm>
+                    <a:prstGeom prst="rect">
+                      <a:avLst/>
+                    </a:prstGeom>
+                  </pic:spPr>
+                </pic:pic>
+              </a:graphicData>
+            </a:graphic>
+          </wp:inline>
+        </w:drawing>
+      </w:r>
+    </w:p>
+    <w:p>
+      <w:pPr>
+        <w:pStyle w:val="Prrafodelista"/>
+        <w:numPr>
+          <w:ilvl w:val="0"/>
+          <w:numId w:val="17"/>
+        </w:numPr>
+        <w:rPr>
+          <w:b/>
+        </w:rPr>
+      </w:pPr>
+      <w:r>
+        <w:t xml:space="preserve">Este </w:t>
+      </w:r>
+      <w:proofErr w:type="spellStart"/>
+      <w:r>
+        <w:t>DispatcherTimer</w:t>
+      </w:r>
+      <w:proofErr w:type="spellEnd"/>
+      <w:r>
+        <w:t xml:space="preserve"> está destinado a hacer reaparecer las cajas para poder completar los niveles en los que necesitaremos más puntuación de 5.</w:t>
+      </w:r>
+    </w:p>
+    <w:p>
+      <w:pPr>
+        <w:rPr>
+          <w:b/>
+        </w:rPr>
+      </w:pPr>
+      <w:r>
+        <w:rPr>
+          <w:b/>
+        </w:rPr>
+        <w:drawing>
+          <wp:inline distT="0" distB="0" distL="0" distR="0" wp14:anchorId="2435248A" wp14:editId="72649768">
+            <wp:extent cx="4934639" cy="5534797"/>
+            <wp:effectExtent l="0" t="0" r="0" b="8890"/>
+            <wp:docPr id="32" name="Imagen 32"/>
+            <wp:cNvGraphicFramePr>
+              <a:graphicFrameLocks xmlns:a="http://schemas.openxmlformats.org/drawingml/2006/main" noChangeAspect="1"/>
+            </wp:cNvGraphicFramePr>
+            <a:graphic xmlns:a="http://schemas.openxmlformats.org/drawingml/2006/main">
+              <a:graphicData uri="http://schemas.openxmlformats.org/drawingml/2006/picture">
+                <pic:pic xmlns:pic="http://schemas.openxmlformats.org/drawingml/2006/picture">
+                  <pic:nvPicPr>
+                    <pic:cNvPr id="0" name=""/>
+                    <pic:cNvPicPr/>
+                  </pic:nvPicPr>
+                  <pic:blipFill>
+                    <a:blip r:embed="rId37"/>
+                    <a:stretch>
+                      <a:fillRect/>
+                    </a:stretch>
+                  </pic:blipFill>
+                  <pic:spPr>
+                    <a:xfrm>
+                      <a:off x="0" y="0"/>
+                      <a:ext cx="4934639" cy="5534797"/>
+                    </a:xfrm>
+                    <a:prstGeom prst="rect">
+                      <a:avLst/>
+                    </a:prstGeom>
+                  </pic:spPr>
+                </pic:pic>
+              </a:graphicData>
+            </a:graphic>
+          </wp:inline>
+        </w:drawing>
+      </w:r>
+    </w:p>
+    <w:p>
+      <w:pPr>
+        <w:pStyle w:val="Prrafodelista"/>
+        <w:numPr>
+          <w:ilvl w:val="0"/>
+          <w:numId w:val="16"/>
+        </w:numPr>
+        <w:rPr>
+          <w:b/>
+        </w:rPr>
+      </w:pPr>
+      <w:r>
+        <w:t xml:space="preserve">En el método del </w:t>
+      </w:r>
+      <w:proofErr w:type="spellStart"/>
+      <w:r>
+        <w:t>respawnTimer</w:t>
+      </w:r>
+      <w:proofErr w:type="spellEnd"/>
+      <w:r>
+        <w:t xml:space="preserve"> evaluaremos las variables booleanas de las cajas de si están vivas o están completamente desaparecidas para hacerlas reaparecer sobre el escenario.</w:t>
+      </w:r>
+    </w:p>
+    <w:p>
+      <w:pPr>
+        <w:pStyle w:val="Prrafodelista"/>
+        <w:rPr>
+          <w:b/>
+        </w:rPr>
+      </w:pPr>
+    </w:p>
+    <w:p>
+      <w:pPr>
+        <w:pStyle w:val="Ttulo1"/>
+        <w:pBdr>
+          <w:bottom w:val="single" w:sz="4" w:space="1" w:color="auto"/>
+        </w:pBdr>
+        <w:jc w:val="center"/>
+        <w:rPr>
+          <w:sz w:val="36"/>
+        </w:rPr>
+      </w:pPr>
+      <w:r>
+        <w:rPr>
+          <w:sz w:val="36"/>
+        </w:rPr>
+        <w:lastRenderedPageBreak/>
+        <w:t>4. - Conclusiones</w:t>
+      </w:r>
+    </w:p>
+    <w:p>
+      <w:pPr>
+        <w:rPr>
+          <w:b/>
+        </w:rPr>
+      </w:pPr>
+    </w:p>
+    <w:p>
+      <w:r>
+        <w:t>¿Con qué dificultades nos hemos encontrado desde el proyecto inicial?</w:t>
+      </w:r>
+    </w:p>
+    <w:p>
+      <w:pPr>
+        <w:pStyle w:val="Prrafodelista"/>
+        <w:numPr>
+          <w:ilvl w:val="0"/>
+          <w:numId w:val="16"/>
+        </w:numPr>
+      </w:pPr>
+      <w:r>
+        <w:t>Poco conocimiento</w:t>
+      </w:r>
+      <w:bookmarkStart w:id="5" w:name="_GoBack"/>
+      <w:bookmarkEnd w:id="5"/>
+      <w:r>
+        <w:t xml:space="preserve"> del desarrollo de juegos y aplicaciones en WPF y  C#</w:t>
+      </w:r>
+      <w:r>
+        <w:t>.</w:t>
+      </w:r>
+    </w:p>
+    <w:p>
+      <w:pPr>
+        <w:pStyle w:val="Prrafodelista"/>
+        <w:numPr>
+          <w:ilvl w:val="0"/>
+          <w:numId w:val="16"/>
+        </w:numPr>
+      </w:pPr>
+      <w:r>
+        <w:t>Añadir recursos</w:t>
+      </w:r>
+      <w:r>
+        <w:t xml:space="preserve"> en general</w:t>
+      </w:r>
+      <w:r>
+        <w:t>.</w:t>
+      </w:r>
+    </w:p>
+    <w:p>
+      <w:r>
+        <w:t xml:space="preserve"> ¿Hemos tenido aplicar algún cambio de la idea inicial? ¿Por qué?</w:t>
+      </w:r>
+    </w:p>
+    <w:p>
+      <w:pPr>
+        <w:pStyle w:val="Prrafodelista"/>
+        <w:numPr>
+          <w:ilvl w:val="0"/>
+          <w:numId w:val="18"/>
+        </w:numPr>
+      </w:pPr>
+      <w:r>
+        <w:t>Sí, ya que el inicio del proyecto fue ideado en desarrollar en diferentes ventanas y no páginas y tuve que reestructurar todo el proyecto y el código para adaptarlo.</w:t>
+      </w:r>
+    </w:p>
+    <w:p>
+      <w:r>
+        <w:t xml:space="preserve"> ¿Hemos cumplido los objetivos especificados inicialmente?</w:t>
+      </w:r>
+    </w:p>
+    <w:p>
+      <w:pPr>
+        <w:pStyle w:val="Prrafodelista"/>
+        <w:numPr>
+          <w:ilvl w:val="0"/>
+          <w:numId w:val="18"/>
+        </w:numPr>
+      </w:pPr>
+      <w:r>
+        <w:t>Yo diría que los he superado, ya que el juego ahora consta de muchos más e</w:t>
+      </w:r>
+      <w:r>
+        <w:t>lementos y profundidad</w:t>
+      </w:r>
+      <w:r>
+        <w:t>.</w:t>
+      </w:r>
+    </w:p>
+    <w:p>
+      <w:r>
+        <w:t xml:space="preserve"> ¿Hay alguna propuesta de mejora que se podría plantear para el futuro?</w:t>
+      </w:r>
+    </w:p>
+    <w:p>
+      <w:pPr>
+        <w:pStyle w:val="Prrafodelista"/>
+        <w:numPr>
+          <w:ilvl w:val="0"/>
+          <w:numId w:val="18"/>
+        </w:numPr>
+        <w:rPr>
+          <w:b/>
+        </w:rPr>
+      </w:pPr>
+      <w:r>
+        <w:t>P</w:t>
+      </w:r>
+      <w:r>
+        <w:t>lantear una idea só</w:t>
+      </w:r>
+      <w:r>
+        <w:t xml:space="preserve">lida </w:t>
+      </w:r>
+      <w:r>
+        <w:t xml:space="preserve">de estructuración </w:t>
+      </w:r>
+      <w:r>
+        <w:t>desde el principio para no tener que cambiar y estructurar la aplicación mediante páginas desde el inicio.</w:t>
+      </w:r>
+    </w:p>
+    <w:p>
+      <w:pPr>
+        <w:pStyle w:val="Prrafodelista"/>
+        <w:numPr>
+          <w:ilvl w:val="0"/>
+          <w:numId w:val="18"/>
+        </w:numPr>
+        <w:rPr>
+          <w:b/>
+        </w:rPr>
+      </w:pPr>
+      <w:r>
+        <w:t>Quizás realizar código más modular para poder depurar e identificar posibles errores.</w:t>
+      </w:r>
+    </w:p>
     <w:p/>
     <w:sectPr>
-      <w:headerReference w:type="default" r:id="rId19"/>
-      <w:footerReference w:type="default" r:id="rId20"/>
+      <w:headerReference w:type="default" r:id="rId38"/>
+      <w:footerReference w:type="default" r:id="rId39"/>
       <w:pgSz w:w="11906" w:h="16838"/>
       <w:pgMar w:top="1417" w:right="1701" w:bottom="1417" w:left="1701" w:header="708" w:footer="708" w:gutter="0"/>
       <w:pgNumType w:start="0"/>
@@ -2582,7 +5257,7 @@
                 <w:bCs/>
                 <w:noProof/>
               </w:rPr>
-              <w:t>1</w:t>
+              <w:t>20</w:t>
             </w:r>
             <w:r>
               <w:rPr>
@@ -2627,7 +5302,7 @@
                 <w:bCs/>
                 <w:noProof/>
               </w:rPr>
-              <w:t>8</w:t>
+              <w:t>20</w:t>
             </w:r>
             <w:r>
               <w:rPr>
@@ -2709,6 +5384,232 @@
 <file path=word/numbering.xml><?xml version="1.0" encoding="utf-8"?>
 <w:numbering xmlns:wpc="http://schemas.microsoft.com/office/word/2010/wordprocessingCanvas" xmlns:mc="http://schemas.openxmlformats.org/markup-compatibility/2006" xmlns:o="urn:schemas-microsoft-com:office:office" xmlns:r="http://schemas.openxmlformats.org/officeDocument/2006/relationships" xmlns:m="http://schemas.openxmlformats.org/officeDocument/2006/math" xmlns:v="urn:schemas-microsoft-com:vml" xmlns:wp14="http://schemas.microsoft.com/office/word/2010/wordprocessingDrawing" xmlns:wp="http://schemas.openxmlformats.org/drawingml/2006/wordprocessingDrawing" xmlns:w10="urn:schemas-microsoft-com:office:word" xmlns:w="http://schemas.openxmlformats.org/wordprocessingml/2006/main" xmlns:w14="http://schemas.microsoft.com/office/word/2010/wordml" xmlns:wpg="http://schemas.microsoft.com/office/word/2010/wordprocessingGroup" xmlns:wpi="http://schemas.microsoft.com/office/word/2010/wordprocessingInk" xmlns:wne="http://schemas.microsoft.com/office/word/2006/wordml" xmlns:wps="http://schemas.microsoft.com/office/word/2010/wordprocessingShape" mc:Ignorable="w14 wp14">
   <w:abstractNum w:abstractNumId="0">
+    <w:nsid w:val="06715C64"/>
+    <w:multiLevelType w:val="hybridMultilevel"/>
+    <w:tmpl w:val="5AF4B026"/>
+    <w:lvl w:ilvl="0" w:tplc="0C0A0001">
+      <w:start w:val="1"/>
+      <w:numFmt w:val="bullet"/>
+      <w:lvlText w:val=""/>
+      <w:lvlJc w:val="left"/>
+      <w:pPr>
+        <w:ind w:left="720" w:hanging="360"/>
+      </w:pPr>
+      <w:rPr>
+        <w:rFonts w:ascii="Symbol" w:hAnsi="Symbol" w:hint="default"/>
+      </w:rPr>
+    </w:lvl>
+    <w:lvl w:ilvl="1" w:tplc="0C0A0003" w:tentative="1">
+      <w:start w:val="1"/>
+      <w:numFmt w:val="bullet"/>
+      <w:lvlText w:val="o"/>
+      <w:lvlJc w:val="left"/>
+      <w:pPr>
+        <w:ind w:left="1440" w:hanging="360"/>
+      </w:pPr>
+      <w:rPr>
+        <w:rFonts w:ascii="Courier New" w:hAnsi="Courier New" w:cs="Courier New" w:hint="default"/>
+      </w:rPr>
+    </w:lvl>
+    <w:lvl w:ilvl="2" w:tplc="0C0A0005" w:tentative="1">
+      <w:start w:val="1"/>
+      <w:numFmt w:val="bullet"/>
+      <w:lvlText w:val=""/>
+      <w:lvlJc w:val="left"/>
+      <w:pPr>
+        <w:ind w:left="2160" w:hanging="360"/>
+      </w:pPr>
+      <w:rPr>
+        <w:rFonts w:ascii="Wingdings" w:hAnsi="Wingdings" w:hint="default"/>
+      </w:rPr>
+    </w:lvl>
+    <w:lvl w:ilvl="3" w:tplc="0C0A0001" w:tentative="1">
+      <w:start w:val="1"/>
+      <w:numFmt w:val="bullet"/>
+      <w:lvlText w:val=""/>
+      <w:lvlJc w:val="left"/>
+      <w:pPr>
+        <w:ind w:left="2880" w:hanging="360"/>
+      </w:pPr>
+      <w:rPr>
+        <w:rFonts w:ascii="Symbol" w:hAnsi="Symbol" w:hint="default"/>
+      </w:rPr>
+    </w:lvl>
+    <w:lvl w:ilvl="4" w:tplc="0C0A0003" w:tentative="1">
+      <w:start w:val="1"/>
+      <w:numFmt w:val="bullet"/>
+      <w:lvlText w:val="o"/>
+      <w:lvlJc w:val="left"/>
+      <w:pPr>
+        <w:ind w:left="3600" w:hanging="360"/>
+      </w:pPr>
+      <w:rPr>
+        <w:rFonts w:ascii="Courier New" w:hAnsi="Courier New" w:cs="Courier New" w:hint="default"/>
+      </w:rPr>
+    </w:lvl>
+    <w:lvl w:ilvl="5" w:tplc="0C0A0005" w:tentative="1">
+      <w:start w:val="1"/>
+      <w:numFmt w:val="bullet"/>
+      <w:lvlText w:val=""/>
+      <w:lvlJc w:val="left"/>
+      <w:pPr>
+        <w:ind w:left="4320" w:hanging="360"/>
+      </w:pPr>
+      <w:rPr>
+        <w:rFonts w:ascii="Wingdings" w:hAnsi="Wingdings" w:hint="default"/>
+      </w:rPr>
+    </w:lvl>
+    <w:lvl w:ilvl="6" w:tplc="0C0A0001" w:tentative="1">
+      <w:start w:val="1"/>
+      <w:numFmt w:val="bullet"/>
+      <w:lvlText w:val=""/>
+      <w:lvlJc w:val="left"/>
+      <w:pPr>
+        <w:ind w:left="5040" w:hanging="360"/>
+      </w:pPr>
+      <w:rPr>
+        <w:rFonts w:ascii="Symbol" w:hAnsi="Symbol" w:hint="default"/>
+      </w:rPr>
+    </w:lvl>
+    <w:lvl w:ilvl="7" w:tplc="0C0A0003" w:tentative="1">
+      <w:start w:val="1"/>
+      <w:numFmt w:val="bullet"/>
+      <w:lvlText w:val="o"/>
+      <w:lvlJc w:val="left"/>
+      <w:pPr>
+        <w:ind w:left="5760" w:hanging="360"/>
+      </w:pPr>
+      <w:rPr>
+        <w:rFonts w:ascii="Courier New" w:hAnsi="Courier New" w:cs="Courier New" w:hint="default"/>
+      </w:rPr>
+    </w:lvl>
+    <w:lvl w:ilvl="8" w:tplc="0C0A0005" w:tentative="1">
+      <w:start w:val="1"/>
+      <w:numFmt w:val="bullet"/>
+      <w:lvlText w:val=""/>
+      <w:lvlJc w:val="left"/>
+      <w:pPr>
+        <w:ind w:left="6480" w:hanging="360"/>
+      </w:pPr>
+      <w:rPr>
+        <w:rFonts w:ascii="Wingdings" w:hAnsi="Wingdings" w:hint="default"/>
+      </w:rPr>
+    </w:lvl>
+  </w:abstractNum>
+  <w:abstractNum w:abstractNumId="1">
+    <w:nsid w:val="08014CE0"/>
+    <w:multiLevelType w:val="hybridMultilevel"/>
+    <w:tmpl w:val="F4FAC92C"/>
+    <w:lvl w:ilvl="0" w:tplc="0C0A0001">
+      <w:start w:val="1"/>
+      <w:numFmt w:val="bullet"/>
+      <w:lvlText w:val=""/>
+      <w:lvlJc w:val="left"/>
+      <w:pPr>
+        <w:ind w:left="360" w:hanging="360"/>
+      </w:pPr>
+      <w:rPr>
+        <w:rFonts w:ascii="Symbol" w:hAnsi="Symbol" w:hint="default"/>
+      </w:rPr>
+    </w:lvl>
+    <w:lvl w:ilvl="1" w:tplc="0C0A0003" w:tentative="1">
+      <w:start w:val="1"/>
+      <w:numFmt w:val="bullet"/>
+      <w:lvlText w:val="o"/>
+      <w:lvlJc w:val="left"/>
+      <w:pPr>
+        <w:ind w:left="1080" w:hanging="360"/>
+      </w:pPr>
+      <w:rPr>
+        <w:rFonts w:ascii="Courier New" w:hAnsi="Courier New" w:cs="Courier New" w:hint="default"/>
+      </w:rPr>
+    </w:lvl>
+    <w:lvl w:ilvl="2" w:tplc="0C0A0005" w:tentative="1">
+      <w:start w:val="1"/>
+      <w:numFmt w:val="bullet"/>
+      <w:lvlText w:val=""/>
+      <w:lvlJc w:val="left"/>
+      <w:pPr>
+        <w:ind w:left="1800" w:hanging="360"/>
+      </w:pPr>
+      <w:rPr>
+        <w:rFonts w:ascii="Wingdings" w:hAnsi="Wingdings" w:hint="default"/>
+      </w:rPr>
+    </w:lvl>
+    <w:lvl w:ilvl="3" w:tplc="0C0A0001" w:tentative="1">
+      <w:start w:val="1"/>
+      <w:numFmt w:val="bullet"/>
+      <w:lvlText w:val=""/>
+      <w:lvlJc w:val="left"/>
+      <w:pPr>
+        <w:ind w:left="2520" w:hanging="360"/>
+      </w:pPr>
+      <w:rPr>
+        <w:rFonts w:ascii="Symbol" w:hAnsi="Symbol" w:hint="default"/>
+      </w:rPr>
+    </w:lvl>
+    <w:lvl w:ilvl="4" w:tplc="0C0A0003" w:tentative="1">
+      <w:start w:val="1"/>
+      <w:numFmt w:val="bullet"/>
+      <w:lvlText w:val="o"/>
+      <w:lvlJc w:val="left"/>
+      <w:pPr>
+        <w:ind w:left="3240" w:hanging="360"/>
+      </w:pPr>
+      <w:rPr>
+        <w:rFonts w:ascii="Courier New" w:hAnsi="Courier New" w:cs="Courier New" w:hint="default"/>
+      </w:rPr>
+    </w:lvl>
+    <w:lvl w:ilvl="5" w:tplc="0C0A0005" w:tentative="1">
+      <w:start w:val="1"/>
+      <w:numFmt w:val="bullet"/>
+      <w:lvlText w:val=""/>
+      <w:lvlJc w:val="left"/>
+      <w:pPr>
+        <w:ind w:left="3960" w:hanging="360"/>
+      </w:pPr>
+      <w:rPr>
+        <w:rFonts w:ascii="Wingdings" w:hAnsi="Wingdings" w:hint="default"/>
+      </w:rPr>
+    </w:lvl>
+    <w:lvl w:ilvl="6" w:tplc="0C0A0001" w:tentative="1">
+      <w:start w:val="1"/>
+      <w:numFmt w:val="bullet"/>
+      <w:lvlText w:val=""/>
+      <w:lvlJc w:val="left"/>
+      <w:pPr>
+        <w:ind w:left="4680" w:hanging="360"/>
+      </w:pPr>
+      <w:rPr>
+        <w:rFonts w:ascii="Symbol" w:hAnsi="Symbol" w:hint="default"/>
+      </w:rPr>
+    </w:lvl>
+    <w:lvl w:ilvl="7" w:tplc="0C0A0003" w:tentative="1">
+      <w:start w:val="1"/>
+      <w:numFmt w:val="bullet"/>
+      <w:lvlText w:val="o"/>
+      <w:lvlJc w:val="left"/>
+      <w:pPr>
+        <w:ind w:left="5400" w:hanging="360"/>
+      </w:pPr>
+      <w:rPr>
+        <w:rFonts w:ascii="Courier New" w:hAnsi="Courier New" w:cs="Courier New" w:hint="default"/>
+      </w:rPr>
+    </w:lvl>
+    <w:lvl w:ilvl="8" w:tplc="0C0A0005" w:tentative="1">
+      <w:start w:val="1"/>
+      <w:numFmt w:val="bullet"/>
+      <w:lvlText w:val=""/>
+      <w:lvlJc w:val="left"/>
+      <w:pPr>
+        <w:ind w:left="6120" w:hanging="360"/>
+      </w:pPr>
+      <w:rPr>
+        <w:rFonts w:ascii="Wingdings" w:hAnsi="Wingdings" w:hint="default"/>
+      </w:rPr>
+    </w:lvl>
+  </w:abstractNum>
+  <w:abstractNum w:abstractNumId="2">
     <w:nsid w:val="097C0389"/>
     <w:multiLevelType w:val="multilevel"/>
     <w:tmpl w:val="0C0A001F"/>
@@ -2794,7 +5695,346 @@
       </w:pPr>
     </w:lvl>
   </w:abstractNum>
-  <w:abstractNum w:abstractNumId="1">
+  <w:abstractNum w:abstractNumId="3">
+    <w:nsid w:val="0B0A329E"/>
+    <w:multiLevelType w:val="hybridMultilevel"/>
+    <w:tmpl w:val="08A85718"/>
+    <w:lvl w:ilvl="0" w:tplc="0C0A0001">
+      <w:start w:val="1"/>
+      <w:numFmt w:val="bullet"/>
+      <w:lvlText w:val=""/>
+      <w:lvlJc w:val="left"/>
+      <w:pPr>
+        <w:ind w:left="360" w:hanging="360"/>
+      </w:pPr>
+      <w:rPr>
+        <w:rFonts w:ascii="Symbol" w:hAnsi="Symbol" w:hint="default"/>
+      </w:rPr>
+    </w:lvl>
+    <w:lvl w:ilvl="1" w:tplc="0C0A0003" w:tentative="1">
+      <w:start w:val="1"/>
+      <w:numFmt w:val="bullet"/>
+      <w:lvlText w:val="o"/>
+      <w:lvlJc w:val="left"/>
+      <w:pPr>
+        <w:ind w:left="1080" w:hanging="360"/>
+      </w:pPr>
+      <w:rPr>
+        <w:rFonts w:ascii="Courier New" w:hAnsi="Courier New" w:cs="Courier New" w:hint="default"/>
+      </w:rPr>
+    </w:lvl>
+    <w:lvl w:ilvl="2" w:tplc="0C0A0005" w:tentative="1">
+      <w:start w:val="1"/>
+      <w:numFmt w:val="bullet"/>
+      <w:lvlText w:val=""/>
+      <w:lvlJc w:val="left"/>
+      <w:pPr>
+        <w:ind w:left="1800" w:hanging="360"/>
+      </w:pPr>
+      <w:rPr>
+        <w:rFonts w:ascii="Wingdings" w:hAnsi="Wingdings" w:hint="default"/>
+      </w:rPr>
+    </w:lvl>
+    <w:lvl w:ilvl="3" w:tplc="0C0A0001" w:tentative="1">
+      <w:start w:val="1"/>
+      <w:numFmt w:val="bullet"/>
+      <w:lvlText w:val=""/>
+      <w:lvlJc w:val="left"/>
+      <w:pPr>
+        <w:ind w:left="2520" w:hanging="360"/>
+      </w:pPr>
+      <w:rPr>
+        <w:rFonts w:ascii="Symbol" w:hAnsi="Symbol" w:hint="default"/>
+      </w:rPr>
+    </w:lvl>
+    <w:lvl w:ilvl="4" w:tplc="0C0A0003" w:tentative="1">
+      <w:start w:val="1"/>
+      <w:numFmt w:val="bullet"/>
+      <w:lvlText w:val="o"/>
+      <w:lvlJc w:val="left"/>
+      <w:pPr>
+        <w:ind w:left="3240" w:hanging="360"/>
+      </w:pPr>
+      <w:rPr>
+        <w:rFonts w:ascii="Courier New" w:hAnsi="Courier New" w:cs="Courier New" w:hint="default"/>
+      </w:rPr>
+    </w:lvl>
+    <w:lvl w:ilvl="5" w:tplc="0C0A0005" w:tentative="1">
+      <w:start w:val="1"/>
+      <w:numFmt w:val="bullet"/>
+      <w:lvlText w:val=""/>
+      <w:lvlJc w:val="left"/>
+      <w:pPr>
+        <w:ind w:left="3960" w:hanging="360"/>
+      </w:pPr>
+      <w:rPr>
+        <w:rFonts w:ascii="Wingdings" w:hAnsi="Wingdings" w:hint="default"/>
+      </w:rPr>
+    </w:lvl>
+    <w:lvl w:ilvl="6" w:tplc="0C0A0001" w:tentative="1">
+      <w:start w:val="1"/>
+      <w:numFmt w:val="bullet"/>
+      <w:lvlText w:val=""/>
+      <w:lvlJc w:val="left"/>
+      <w:pPr>
+        <w:ind w:left="4680" w:hanging="360"/>
+      </w:pPr>
+      <w:rPr>
+        <w:rFonts w:ascii="Symbol" w:hAnsi="Symbol" w:hint="default"/>
+      </w:rPr>
+    </w:lvl>
+    <w:lvl w:ilvl="7" w:tplc="0C0A0003" w:tentative="1">
+      <w:start w:val="1"/>
+      <w:numFmt w:val="bullet"/>
+      <w:lvlText w:val="o"/>
+      <w:lvlJc w:val="left"/>
+      <w:pPr>
+        <w:ind w:left="5400" w:hanging="360"/>
+      </w:pPr>
+      <w:rPr>
+        <w:rFonts w:ascii="Courier New" w:hAnsi="Courier New" w:cs="Courier New" w:hint="default"/>
+      </w:rPr>
+    </w:lvl>
+    <w:lvl w:ilvl="8" w:tplc="0C0A0005" w:tentative="1">
+      <w:start w:val="1"/>
+      <w:numFmt w:val="bullet"/>
+      <w:lvlText w:val=""/>
+      <w:lvlJc w:val="left"/>
+      <w:pPr>
+        <w:ind w:left="6120" w:hanging="360"/>
+      </w:pPr>
+      <w:rPr>
+        <w:rFonts w:ascii="Wingdings" w:hAnsi="Wingdings" w:hint="default"/>
+      </w:rPr>
+    </w:lvl>
+  </w:abstractNum>
+  <w:abstractNum w:abstractNumId="4">
+    <w:nsid w:val="0FFC5AC4"/>
+    <w:multiLevelType w:val="hybridMultilevel"/>
+    <w:tmpl w:val="BC9A054C"/>
+    <w:lvl w:ilvl="0" w:tplc="0C0A0001">
+      <w:start w:val="1"/>
+      <w:numFmt w:val="bullet"/>
+      <w:lvlText w:val=""/>
+      <w:lvlJc w:val="left"/>
+      <w:pPr>
+        <w:ind w:left="720" w:hanging="360"/>
+      </w:pPr>
+      <w:rPr>
+        <w:rFonts w:ascii="Symbol" w:hAnsi="Symbol" w:hint="default"/>
+      </w:rPr>
+    </w:lvl>
+    <w:lvl w:ilvl="1" w:tplc="0C0A0003" w:tentative="1">
+      <w:start w:val="1"/>
+      <w:numFmt w:val="bullet"/>
+      <w:lvlText w:val="o"/>
+      <w:lvlJc w:val="left"/>
+      <w:pPr>
+        <w:ind w:left="1440" w:hanging="360"/>
+      </w:pPr>
+      <w:rPr>
+        <w:rFonts w:ascii="Courier New" w:hAnsi="Courier New" w:cs="Courier New" w:hint="default"/>
+      </w:rPr>
+    </w:lvl>
+    <w:lvl w:ilvl="2" w:tplc="0C0A0005" w:tentative="1">
+      <w:start w:val="1"/>
+      <w:numFmt w:val="bullet"/>
+      <w:lvlText w:val=""/>
+      <w:lvlJc w:val="left"/>
+      <w:pPr>
+        <w:ind w:left="2160" w:hanging="360"/>
+      </w:pPr>
+      <w:rPr>
+        <w:rFonts w:ascii="Wingdings" w:hAnsi="Wingdings" w:hint="default"/>
+      </w:rPr>
+    </w:lvl>
+    <w:lvl w:ilvl="3" w:tplc="0C0A0001" w:tentative="1">
+      <w:start w:val="1"/>
+      <w:numFmt w:val="bullet"/>
+      <w:lvlText w:val=""/>
+      <w:lvlJc w:val="left"/>
+      <w:pPr>
+        <w:ind w:left="2880" w:hanging="360"/>
+      </w:pPr>
+      <w:rPr>
+        <w:rFonts w:ascii="Symbol" w:hAnsi="Symbol" w:hint="default"/>
+      </w:rPr>
+    </w:lvl>
+    <w:lvl w:ilvl="4" w:tplc="0C0A0003" w:tentative="1">
+      <w:start w:val="1"/>
+      <w:numFmt w:val="bullet"/>
+      <w:lvlText w:val="o"/>
+      <w:lvlJc w:val="left"/>
+      <w:pPr>
+        <w:ind w:left="3600" w:hanging="360"/>
+      </w:pPr>
+      <w:rPr>
+        <w:rFonts w:ascii="Courier New" w:hAnsi="Courier New" w:cs="Courier New" w:hint="default"/>
+      </w:rPr>
+    </w:lvl>
+    <w:lvl w:ilvl="5" w:tplc="0C0A0005" w:tentative="1">
+      <w:start w:val="1"/>
+      <w:numFmt w:val="bullet"/>
+      <w:lvlText w:val=""/>
+      <w:lvlJc w:val="left"/>
+      <w:pPr>
+        <w:ind w:left="4320" w:hanging="360"/>
+      </w:pPr>
+      <w:rPr>
+        <w:rFonts w:ascii="Wingdings" w:hAnsi="Wingdings" w:hint="default"/>
+      </w:rPr>
+    </w:lvl>
+    <w:lvl w:ilvl="6" w:tplc="0C0A0001" w:tentative="1">
+      <w:start w:val="1"/>
+      <w:numFmt w:val="bullet"/>
+      <w:lvlText w:val=""/>
+      <w:lvlJc w:val="left"/>
+      <w:pPr>
+        <w:ind w:left="5040" w:hanging="360"/>
+      </w:pPr>
+      <w:rPr>
+        <w:rFonts w:ascii="Symbol" w:hAnsi="Symbol" w:hint="default"/>
+      </w:rPr>
+    </w:lvl>
+    <w:lvl w:ilvl="7" w:tplc="0C0A0003" w:tentative="1">
+      <w:start w:val="1"/>
+      <w:numFmt w:val="bullet"/>
+      <w:lvlText w:val="o"/>
+      <w:lvlJc w:val="left"/>
+      <w:pPr>
+        <w:ind w:left="5760" w:hanging="360"/>
+      </w:pPr>
+      <w:rPr>
+        <w:rFonts w:ascii="Courier New" w:hAnsi="Courier New" w:cs="Courier New" w:hint="default"/>
+      </w:rPr>
+    </w:lvl>
+    <w:lvl w:ilvl="8" w:tplc="0C0A0005" w:tentative="1">
+      <w:start w:val="1"/>
+      <w:numFmt w:val="bullet"/>
+      <w:lvlText w:val=""/>
+      <w:lvlJc w:val="left"/>
+      <w:pPr>
+        <w:ind w:left="6480" w:hanging="360"/>
+      </w:pPr>
+      <w:rPr>
+        <w:rFonts w:ascii="Wingdings" w:hAnsi="Wingdings" w:hint="default"/>
+      </w:rPr>
+    </w:lvl>
+  </w:abstractNum>
+  <w:abstractNum w:abstractNumId="5">
+    <w:nsid w:val="16E877E9"/>
+    <w:multiLevelType w:val="hybridMultilevel"/>
+    <w:tmpl w:val="DA16FC9E"/>
+    <w:lvl w:ilvl="0" w:tplc="0C0A0001">
+      <w:start w:val="1"/>
+      <w:numFmt w:val="bullet"/>
+      <w:lvlText w:val=""/>
+      <w:lvlJc w:val="left"/>
+      <w:pPr>
+        <w:ind w:left="360" w:hanging="360"/>
+      </w:pPr>
+      <w:rPr>
+        <w:rFonts w:ascii="Symbol" w:hAnsi="Symbol" w:hint="default"/>
+      </w:rPr>
+    </w:lvl>
+    <w:lvl w:ilvl="1" w:tplc="0C0A0003" w:tentative="1">
+      <w:start w:val="1"/>
+      <w:numFmt w:val="bullet"/>
+      <w:lvlText w:val="o"/>
+      <w:lvlJc w:val="left"/>
+      <w:pPr>
+        <w:ind w:left="1080" w:hanging="360"/>
+      </w:pPr>
+      <w:rPr>
+        <w:rFonts w:ascii="Courier New" w:hAnsi="Courier New" w:cs="Courier New" w:hint="default"/>
+      </w:rPr>
+    </w:lvl>
+    <w:lvl w:ilvl="2" w:tplc="0C0A0005" w:tentative="1">
+      <w:start w:val="1"/>
+      <w:numFmt w:val="bullet"/>
+      <w:lvlText w:val=""/>
+      <w:lvlJc w:val="left"/>
+      <w:pPr>
+        <w:ind w:left="1800" w:hanging="360"/>
+      </w:pPr>
+      <w:rPr>
+        <w:rFonts w:ascii="Wingdings" w:hAnsi="Wingdings" w:hint="default"/>
+      </w:rPr>
+    </w:lvl>
+    <w:lvl w:ilvl="3" w:tplc="0C0A0001" w:tentative="1">
+      <w:start w:val="1"/>
+      <w:numFmt w:val="bullet"/>
+      <w:lvlText w:val=""/>
+      <w:lvlJc w:val="left"/>
+      <w:pPr>
+        <w:ind w:left="2520" w:hanging="360"/>
+      </w:pPr>
+      <w:rPr>
+        <w:rFonts w:ascii="Symbol" w:hAnsi="Symbol" w:hint="default"/>
+      </w:rPr>
+    </w:lvl>
+    <w:lvl w:ilvl="4" w:tplc="0C0A0003" w:tentative="1">
+      <w:start w:val="1"/>
+      <w:numFmt w:val="bullet"/>
+      <w:lvlText w:val="o"/>
+      <w:lvlJc w:val="left"/>
+      <w:pPr>
+        <w:ind w:left="3240" w:hanging="360"/>
+      </w:pPr>
+      <w:rPr>
+        <w:rFonts w:ascii="Courier New" w:hAnsi="Courier New" w:cs="Courier New" w:hint="default"/>
+      </w:rPr>
+    </w:lvl>
+    <w:lvl w:ilvl="5" w:tplc="0C0A0005" w:tentative="1">
+      <w:start w:val="1"/>
+      <w:numFmt w:val="bullet"/>
+      <w:lvlText w:val=""/>
+      <w:lvlJc w:val="left"/>
+      <w:pPr>
+        <w:ind w:left="3960" w:hanging="360"/>
+      </w:pPr>
+      <w:rPr>
+        <w:rFonts w:ascii="Wingdings" w:hAnsi="Wingdings" w:hint="default"/>
+      </w:rPr>
+    </w:lvl>
+    <w:lvl w:ilvl="6" w:tplc="0C0A0001" w:tentative="1">
+      <w:start w:val="1"/>
+      <w:numFmt w:val="bullet"/>
+      <w:lvlText w:val=""/>
+      <w:lvlJc w:val="left"/>
+      <w:pPr>
+        <w:ind w:left="4680" w:hanging="360"/>
+      </w:pPr>
+      <w:rPr>
+        <w:rFonts w:ascii="Symbol" w:hAnsi="Symbol" w:hint="default"/>
+      </w:rPr>
+    </w:lvl>
+    <w:lvl w:ilvl="7" w:tplc="0C0A0003" w:tentative="1">
+      <w:start w:val="1"/>
+      <w:numFmt w:val="bullet"/>
+      <w:lvlText w:val="o"/>
+      <w:lvlJc w:val="left"/>
+      <w:pPr>
+        <w:ind w:left="5400" w:hanging="360"/>
+      </w:pPr>
+      <w:rPr>
+        <w:rFonts w:ascii="Courier New" w:hAnsi="Courier New" w:cs="Courier New" w:hint="default"/>
+      </w:rPr>
+    </w:lvl>
+    <w:lvl w:ilvl="8" w:tplc="0C0A0005" w:tentative="1">
+      <w:start w:val="1"/>
+      <w:numFmt w:val="bullet"/>
+      <w:lvlText w:val=""/>
+      <w:lvlJc w:val="left"/>
+      <w:pPr>
+        <w:ind w:left="6120" w:hanging="360"/>
+      </w:pPr>
+      <w:rPr>
+        <w:rFonts w:ascii="Wingdings" w:hAnsi="Wingdings" w:hint="default"/>
+      </w:rPr>
+    </w:lvl>
+  </w:abstractNum>
+  <w:abstractNum w:abstractNumId="6">
     <w:nsid w:val="212E160C"/>
     <w:multiLevelType w:val="hybridMultilevel"/>
     <w:tmpl w:val="EB06F2FE"/>
@@ -2907,7 +6147,346 @@
       </w:rPr>
     </w:lvl>
   </w:abstractNum>
-  <w:abstractNum w:abstractNumId="2">
+  <w:abstractNum w:abstractNumId="7">
+    <w:nsid w:val="2990398B"/>
+    <w:multiLevelType w:val="hybridMultilevel"/>
+    <w:tmpl w:val="920A087E"/>
+    <w:lvl w:ilvl="0" w:tplc="0C0A0001">
+      <w:start w:val="1"/>
+      <w:numFmt w:val="bullet"/>
+      <w:lvlText w:val=""/>
+      <w:lvlJc w:val="left"/>
+      <w:pPr>
+        <w:ind w:left="360" w:hanging="360"/>
+      </w:pPr>
+      <w:rPr>
+        <w:rFonts w:ascii="Symbol" w:hAnsi="Symbol" w:hint="default"/>
+      </w:rPr>
+    </w:lvl>
+    <w:lvl w:ilvl="1" w:tplc="0C0A0003" w:tentative="1">
+      <w:start w:val="1"/>
+      <w:numFmt w:val="bullet"/>
+      <w:lvlText w:val="o"/>
+      <w:lvlJc w:val="left"/>
+      <w:pPr>
+        <w:ind w:left="1080" w:hanging="360"/>
+      </w:pPr>
+      <w:rPr>
+        <w:rFonts w:ascii="Courier New" w:hAnsi="Courier New" w:cs="Courier New" w:hint="default"/>
+      </w:rPr>
+    </w:lvl>
+    <w:lvl w:ilvl="2" w:tplc="0C0A0005" w:tentative="1">
+      <w:start w:val="1"/>
+      <w:numFmt w:val="bullet"/>
+      <w:lvlText w:val=""/>
+      <w:lvlJc w:val="left"/>
+      <w:pPr>
+        <w:ind w:left="1800" w:hanging="360"/>
+      </w:pPr>
+      <w:rPr>
+        <w:rFonts w:ascii="Wingdings" w:hAnsi="Wingdings" w:hint="default"/>
+      </w:rPr>
+    </w:lvl>
+    <w:lvl w:ilvl="3" w:tplc="0C0A0001" w:tentative="1">
+      <w:start w:val="1"/>
+      <w:numFmt w:val="bullet"/>
+      <w:lvlText w:val=""/>
+      <w:lvlJc w:val="left"/>
+      <w:pPr>
+        <w:ind w:left="2520" w:hanging="360"/>
+      </w:pPr>
+      <w:rPr>
+        <w:rFonts w:ascii="Symbol" w:hAnsi="Symbol" w:hint="default"/>
+      </w:rPr>
+    </w:lvl>
+    <w:lvl w:ilvl="4" w:tplc="0C0A0003" w:tentative="1">
+      <w:start w:val="1"/>
+      <w:numFmt w:val="bullet"/>
+      <w:lvlText w:val="o"/>
+      <w:lvlJc w:val="left"/>
+      <w:pPr>
+        <w:ind w:left="3240" w:hanging="360"/>
+      </w:pPr>
+      <w:rPr>
+        <w:rFonts w:ascii="Courier New" w:hAnsi="Courier New" w:cs="Courier New" w:hint="default"/>
+      </w:rPr>
+    </w:lvl>
+    <w:lvl w:ilvl="5" w:tplc="0C0A0005" w:tentative="1">
+      <w:start w:val="1"/>
+      <w:numFmt w:val="bullet"/>
+      <w:lvlText w:val=""/>
+      <w:lvlJc w:val="left"/>
+      <w:pPr>
+        <w:ind w:left="3960" w:hanging="360"/>
+      </w:pPr>
+      <w:rPr>
+        <w:rFonts w:ascii="Wingdings" w:hAnsi="Wingdings" w:hint="default"/>
+      </w:rPr>
+    </w:lvl>
+    <w:lvl w:ilvl="6" w:tplc="0C0A0001" w:tentative="1">
+      <w:start w:val="1"/>
+      <w:numFmt w:val="bullet"/>
+      <w:lvlText w:val=""/>
+      <w:lvlJc w:val="left"/>
+      <w:pPr>
+        <w:ind w:left="4680" w:hanging="360"/>
+      </w:pPr>
+      <w:rPr>
+        <w:rFonts w:ascii="Symbol" w:hAnsi="Symbol" w:hint="default"/>
+      </w:rPr>
+    </w:lvl>
+    <w:lvl w:ilvl="7" w:tplc="0C0A0003" w:tentative="1">
+      <w:start w:val="1"/>
+      <w:numFmt w:val="bullet"/>
+      <w:lvlText w:val="o"/>
+      <w:lvlJc w:val="left"/>
+      <w:pPr>
+        <w:ind w:left="5400" w:hanging="360"/>
+      </w:pPr>
+      <w:rPr>
+        <w:rFonts w:ascii="Courier New" w:hAnsi="Courier New" w:cs="Courier New" w:hint="default"/>
+      </w:rPr>
+    </w:lvl>
+    <w:lvl w:ilvl="8" w:tplc="0C0A0005" w:tentative="1">
+      <w:start w:val="1"/>
+      <w:numFmt w:val="bullet"/>
+      <w:lvlText w:val=""/>
+      <w:lvlJc w:val="left"/>
+      <w:pPr>
+        <w:ind w:left="6120" w:hanging="360"/>
+      </w:pPr>
+      <w:rPr>
+        <w:rFonts w:ascii="Wingdings" w:hAnsi="Wingdings" w:hint="default"/>
+      </w:rPr>
+    </w:lvl>
+  </w:abstractNum>
+  <w:abstractNum w:abstractNumId="8">
+    <w:nsid w:val="2ABC1AF2"/>
+    <w:multiLevelType w:val="hybridMultilevel"/>
+    <w:tmpl w:val="EF66B2E8"/>
+    <w:lvl w:ilvl="0" w:tplc="0C0A0001">
+      <w:start w:val="1"/>
+      <w:numFmt w:val="bullet"/>
+      <w:lvlText w:val=""/>
+      <w:lvlJc w:val="left"/>
+      <w:pPr>
+        <w:ind w:left="360" w:hanging="360"/>
+      </w:pPr>
+      <w:rPr>
+        <w:rFonts w:ascii="Symbol" w:hAnsi="Symbol" w:hint="default"/>
+      </w:rPr>
+    </w:lvl>
+    <w:lvl w:ilvl="1" w:tplc="0C0A0003" w:tentative="1">
+      <w:start w:val="1"/>
+      <w:numFmt w:val="bullet"/>
+      <w:lvlText w:val="o"/>
+      <w:lvlJc w:val="left"/>
+      <w:pPr>
+        <w:ind w:left="1080" w:hanging="360"/>
+      </w:pPr>
+      <w:rPr>
+        <w:rFonts w:ascii="Courier New" w:hAnsi="Courier New" w:cs="Courier New" w:hint="default"/>
+      </w:rPr>
+    </w:lvl>
+    <w:lvl w:ilvl="2" w:tplc="0C0A0005" w:tentative="1">
+      <w:start w:val="1"/>
+      <w:numFmt w:val="bullet"/>
+      <w:lvlText w:val=""/>
+      <w:lvlJc w:val="left"/>
+      <w:pPr>
+        <w:ind w:left="1800" w:hanging="360"/>
+      </w:pPr>
+      <w:rPr>
+        <w:rFonts w:ascii="Wingdings" w:hAnsi="Wingdings" w:hint="default"/>
+      </w:rPr>
+    </w:lvl>
+    <w:lvl w:ilvl="3" w:tplc="0C0A0001" w:tentative="1">
+      <w:start w:val="1"/>
+      <w:numFmt w:val="bullet"/>
+      <w:lvlText w:val=""/>
+      <w:lvlJc w:val="left"/>
+      <w:pPr>
+        <w:ind w:left="2520" w:hanging="360"/>
+      </w:pPr>
+      <w:rPr>
+        <w:rFonts w:ascii="Symbol" w:hAnsi="Symbol" w:hint="default"/>
+      </w:rPr>
+    </w:lvl>
+    <w:lvl w:ilvl="4" w:tplc="0C0A0003" w:tentative="1">
+      <w:start w:val="1"/>
+      <w:numFmt w:val="bullet"/>
+      <w:lvlText w:val="o"/>
+      <w:lvlJc w:val="left"/>
+      <w:pPr>
+        <w:ind w:left="3240" w:hanging="360"/>
+      </w:pPr>
+      <w:rPr>
+        <w:rFonts w:ascii="Courier New" w:hAnsi="Courier New" w:cs="Courier New" w:hint="default"/>
+      </w:rPr>
+    </w:lvl>
+    <w:lvl w:ilvl="5" w:tplc="0C0A0005" w:tentative="1">
+      <w:start w:val="1"/>
+      <w:numFmt w:val="bullet"/>
+      <w:lvlText w:val=""/>
+      <w:lvlJc w:val="left"/>
+      <w:pPr>
+        <w:ind w:left="3960" w:hanging="360"/>
+      </w:pPr>
+      <w:rPr>
+        <w:rFonts w:ascii="Wingdings" w:hAnsi="Wingdings" w:hint="default"/>
+      </w:rPr>
+    </w:lvl>
+    <w:lvl w:ilvl="6" w:tplc="0C0A0001" w:tentative="1">
+      <w:start w:val="1"/>
+      <w:numFmt w:val="bullet"/>
+      <w:lvlText w:val=""/>
+      <w:lvlJc w:val="left"/>
+      <w:pPr>
+        <w:ind w:left="4680" w:hanging="360"/>
+      </w:pPr>
+      <w:rPr>
+        <w:rFonts w:ascii="Symbol" w:hAnsi="Symbol" w:hint="default"/>
+      </w:rPr>
+    </w:lvl>
+    <w:lvl w:ilvl="7" w:tplc="0C0A0003" w:tentative="1">
+      <w:start w:val="1"/>
+      <w:numFmt w:val="bullet"/>
+      <w:lvlText w:val="o"/>
+      <w:lvlJc w:val="left"/>
+      <w:pPr>
+        <w:ind w:left="5400" w:hanging="360"/>
+      </w:pPr>
+      <w:rPr>
+        <w:rFonts w:ascii="Courier New" w:hAnsi="Courier New" w:cs="Courier New" w:hint="default"/>
+      </w:rPr>
+    </w:lvl>
+    <w:lvl w:ilvl="8" w:tplc="0C0A0005" w:tentative="1">
+      <w:start w:val="1"/>
+      <w:numFmt w:val="bullet"/>
+      <w:lvlText w:val=""/>
+      <w:lvlJc w:val="left"/>
+      <w:pPr>
+        <w:ind w:left="6120" w:hanging="360"/>
+      </w:pPr>
+      <w:rPr>
+        <w:rFonts w:ascii="Wingdings" w:hAnsi="Wingdings" w:hint="default"/>
+      </w:rPr>
+    </w:lvl>
+  </w:abstractNum>
+  <w:abstractNum w:abstractNumId="9">
+    <w:nsid w:val="35BE02AF"/>
+    <w:multiLevelType w:val="hybridMultilevel"/>
+    <w:tmpl w:val="F398D668"/>
+    <w:lvl w:ilvl="0" w:tplc="0C0A0001">
+      <w:start w:val="1"/>
+      <w:numFmt w:val="bullet"/>
+      <w:lvlText w:val=""/>
+      <w:lvlJc w:val="left"/>
+      <w:pPr>
+        <w:ind w:left="360" w:hanging="360"/>
+      </w:pPr>
+      <w:rPr>
+        <w:rFonts w:ascii="Symbol" w:hAnsi="Symbol" w:hint="default"/>
+      </w:rPr>
+    </w:lvl>
+    <w:lvl w:ilvl="1" w:tplc="0C0A0003" w:tentative="1">
+      <w:start w:val="1"/>
+      <w:numFmt w:val="bullet"/>
+      <w:lvlText w:val="o"/>
+      <w:lvlJc w:val="left"/>
+      <w:pPr>
+        <w:ind w:left="1080" w:hanging="360"/>
+      </w:pPr>
+      <w:rPr>
+        <w:rFonts w:ascii="Courier New" w:hAnsi="Courier New" w:cs="Courier New" w:hint="default"/>
+      </w:rPr>
+    </w:lvl>
+    <w:lvl w:ilvl="2" w:tplc="0C0A0005" w:tentative="1">
+      <w:start w:val="1"/>
+      <w:numFmt w:val="bullet"/>
+      <w:lvlText w:val=""/>
+      <w:lvlJc w:val="left"/>
+      <w:pPr>
+        <w:ind w:left="1800" w:hanging="360"/>
+      </w:pPr>
+      <w:rPr>
+        <w:rFonts w:ascii="Wingdings" w:hAnsi="Wingdings" w:hint="default"/>
+      </w:rPr>
+    </w:lvl>
+    <w:lvl w:ilvl="3" w:tplc="0C0A0001" w:tentative="1">
+      <w:start w:val="1"/>
+      <w:numFmt w:val="bullet"/>
+      <w:lvlText w:val=""/>
+      <w:lvlJc w:val="left"/>
+      <w:pPr>
+        <w:ind w:left="2520" w:hanging="360"/>
+      </w:pPr>
+      <w:rPr>
+        <w:rFonts w:ascii="Symbol" w:hAnsi="Symbol" w:hint="default"/>
+      </w:rPr>
+    </w:lvl>
+    <w:lvl w:ilvl="4" w:tplc="0C0A0003" w:tentative="1">
+      <w:start w:val="1"/>
+      <w:numFmt w:val="bullet"/>
+      <w:lvlText w:val="o"/>
+      <w:lvlJc w:val="left"/>
+      <w:pPr>
+        <w:ind w:left="3240" w:hanging="360"/>
+      </w:pPr>
+      <w:rPr>
+        <w:rFonts w:ascii="Courier New" w:hAnsi="Courier New" w:cs="Courier New" w:hint="default"/>
+      </w:rPr>
+    </w:lvl>
+    <w:lvl w:ilvl="5" w:tplc="0C0A0005" w:tentative="1">
+      <w:start w:val="1"/>
+      <w:numFmt w:val="bullet"/>
+      <w:lvlText w:val=""/>
+      <w:lvlJc w:val="left"/>
+      <w:pPr>
+        <w:ind w:left="3960" w:hanging="360"/>
+      </w:pPr>
+      <w:rPr>
+        <w:rFonts w:ascii="Wingdings" w:hAnsi="Wingdings" w:hint="default"/>
+      </w:rPr>
+    </w:lvl>
+    <w:lvl w:ilvl="6" w:tplc="0C0A0001" w:tentative="1">
+      <w:start w:val="1"/>
+      <w:numFmt w:val="bullet"/>
+      <w:lvlText w:val=""/>
+      <w:lvlJc w:val="left"/>
+      <w:pPr>
+        <w:ind w:left="4680" w:hanging="360"/>
+      </w:pPr>
+      <w:rPr>
+        <w:rFonts w:ascii="Symbol" w:hAnsi="Symbol" w:hint="default"/>
+      </w:rPr>
+    </w:lvl>
+    <w:lvl w:ilvl="7" w:tplc="0C0A0003" w:tentative="1">
+      <w:start w:val="1"/>
+      <w:numFmt w:val="bullet"/>
+      <w:lvlText w:val="o"/>
+      <w:lvlJc w:val="left"/>
+      <w:pPr>
+        <w:ind w:left="5400" w:hanging="360"/>
+      </w:pPr>
+      <w:rPr>
+        <w:rFonts w:ascii="Courier New" w:hAnsi="Courier New" w:cs="Courier New" w:hint="default"/>
+      </w:rPr>
+    </w:lvl>
+    <w:lvl w:ilvl="8" w:tplc="0C0A0005" w:tentative="1">
+      <w:start w:val="1"/>
+      <w:numFmt w:val="bullet"/>
+      <w:lvlText w:val=""/>
+      <w:lvlJc w:val="left"/>
+      <w:pPr>
+        <w:ind w:left="6120" w:hanging="360"/>
+      </w:pPr>
+      <w:rPr>
+        <w:rFonts w:ascii="Wingdings" w:hAnsi="Wingdings" w:hint="default"/>
+      </w:rPr>
+    </w:lvl>
+  </w:abstractNum>
+  <w:abstractNum w:abstractNumId="10">
     <w:nsid w:val="4447152E"/>
     <w:multiLevelType w:val="multilevel"/>
     <w:tmpl w:val="0C0A001D"/>
@@ -2993,7 +6572,120 @@
       </w:pPr>
     </w:lvl>
   </w:abstractNum>
-  <w:abstractNum w:abstractNumId="3">
+  <w:abstractNum w:abstractNumId="11">
+    <w:nsid w:val="44FB1275"/>
+    <w:multiLevelType w:val="hybridMultilevel"/>
+    <w:tmpl w:val="633A3DF8"/>
+    <w:lvl w:ilvl="0" w:tplc="0C0A0001">
+      <w:start w:val="1"/>
+      <w:numFmt w:val="bullet"/>
+      <w:lvlText w:val=""/>
+      <w:lvlJc w:val="left"/>
+      <w:pPr>
+        <w:ind w:left="360" w:hanging="360"/>
+      </w:pPr>
+      <w:rPr>
+        <w:rFonts w:ascii="Symbol" w:hAnsi="Symbol" w:hint="default"/>
+      </w:rPr>
+    </w:lvl>
+    <w:lvl w:ilvl="1" w:tplc="0C0A0003" w:tentative="1">
+      <w:start w:val="1"/>
+      <w:numFmt w:val="bullet"/>
+      <w:lvlText w:val="o"/>
+      <w:lvlJc w:val="left"/>
+      <w:pPr>
+        <w:ind w:left="1080" w:hanging="360"/>
+      </w:pPr>
+      <w:rPr>
+        <w:rFonts w:ascii="Courier New" w:hAnsi="Courier New" w:cs="Courier New" w:hint="default"/>
+      </w:rPr>
+    </w:lvl>
+    <w:lvl w:ilvl="2" w:tplc="0C0A0005" w:tentative="1">
+      <w:start w:val="1"/>
+      <w:numFmt w:val="bullet"/>
+      <w:lvlText w:val=""/>
+      <w:lvlJc w:val="left"/>
+      <w:pPr>
+        <w:ind w:left="1800" w:hanging="360"/>
+      </w:pPr>
+      <w:rPr>
+        <w:rFonts w:ascii="Wingdings" w:hAnsi="Wingdings" w:hint="default"/>
+      </w:rPr>
+    </w:lvl>
+    <w:lvl w:ilvl="3" w:tplc="0C0A0001" w:tentative="1">
+      <w:start w:val="1"/>
+      <w:numFmt w:val="bullet"/>
+      <w:lvlText w:val=""/>
+      <w:lvlJc w:val="left"/>
+      <w:pPr>
+        <w:ind w:left="2520" w:hanging="360"/>
+      </w:pPr>
+      <w:rPr>
+        <w:rFonts w:ascii="Symbol" w:hAnsi="Symbol" w:hint="default"/>
+      </w:rPr>
+    </w:lvl>
+    <w:lvl w:ilvl="4" w:tplc="0C0A0003" w:tentative="1">
+      <w:start w:val="1"/>
+      <w:numFmt w:val="bullet"/>
+      <w:lvlText w:val="o"/>
+      <w:lvlJc w:val="left"/>
+      <w:pPr>
+        <w:ind w:left="3240" w:hanging="360"/>
+      </w:pPr>
+      <w:rPr>
+        <w:rFonts w:ascii="Courier New" w:hAnsi="Courier New" w:cs="Courier New" w:hint="default"/>
+      </w:rPr>
+    </w:lvl>
+    <w:lvl w:ilvl="5" w:tplc="0C0A0005" w:tentative="1">
+      <w:start w:val="1"/>
+      <w:numFmt w:val="bullet"/>
+      <w:lvlText w:val=""/>
+      <w:lvlJc w:val="left"/>
+      <w:pPr>
+        <w:ind w:left="3960" w:hanging="360"/>
+      </w:pPr>
+      <w:rPr>
+        <w:rFonts w:ascii="Wingdings" w:hAnsi="Wingdings" w:hint="default"/>
+      </w:rPr>
+    </w:lvl>
+    <w:lvl w:ilvl="6" w:tplc="0C0A0001" w:tentative="1">
+      <w:start w:val="1"/>
+      <w:numFmt w:val="bullet"/>
+      <w:lvlText w:val=""/>
+      <w:lvlJc w:val="left"/>
+      <w:pPr>
+        <w:ind w:left="4680" w:hanging="360"/>
+      </w:pPr>
+      <w:rPr>
+        <w:rFonts w:ascii="Symbol" w:hAnsi="Symbol" w:hint="default"/>
+      </w:rPr>
+    </w:lvl>
+    <w:lvl w:ilvl="7" w:tplc="0C0A0003" w:tentative="1">
+      <w:start w:val="1"/>
+      <w:numFmt w:val="bullet"/>
+      <w:lvlText w:val="o"/>
+      <w:lvlJc w:val="left"/>
+      <w:pPr>
+        <w:ind w:left="5400" w:hanging="360"/>
+      </w:pPr>
+      <w:rPr>
+        <w:rFonts w:ascii="Courier New" w:hAnsi="Courier New" w:cs="Courier New" w:hint="default"/>
+      </w:rPr>
+    </w:lvl>
+    <w:lvl w:ilvl="8" w:tplc="0C0A0005" w:tentative="1">
+      <w:start w:val="1"/>
+      <w:numFmt w:val="bullet"/>
+      <w:lvlText w:val=""/>
+      <w:lvlJc w:val="left"/>
+      <w:pPr>
+        <w:ind w:left="6120" w:hanging="360"/>
+      </w:pPr>
+      <w:rPr>
+        <w:rFonts w:ascii="Wingdings" w:hAnsi="Wingdings" w:hint="default"/>
+      </w:rPr>
+    </w:lvl>
+  </w:abstractNum>
+  <w:abstractNum w:abstractNumId="12">
     <w:nsid w:val="474A26CA"/>
     <w:multiLevelType w:val="hybridMultilevel"/>
     <w:tmpl w:val="8732F4B8"/>
@@ -3106,7 +6798,7 @@
       </w:rPr>
     </w:lvl>
   </w:abstractNum>
-  <w:abstractNum w:abstractNumId="4">
+  <w:abstractNum w:abstractNumId="13">
     <w:nsid w:val="4F8036CB"/>
     <w:multiLevelType w:val="multilevel"/>
     <w:tmpl w:val="0C0A001D"/>
@@ -3192,7 +6884,7 @@
       </w:pPr>
     </w:lvl>
   </w:abstractNum>
-  <w:abstractNum w:abstractNumId="5">
+  <w:abstractNum w:abstractNumId="14">
     <w:nsid w:val="4F937F56"/>
     <w:multiLevelType w:val="hybridMultilevel"/>
     <w:tmpl w:val="3794966A"/>
@@ -3305,7 +6997,233 @@
       </w:rPr>
     </w:lvl>
   </w:abstractNum>
-  <w:abstractNum w:abstractNumId="6">
+  <w:abstractNum w:abstractNumId="15">
+    <w:nsid w:val="592F2A5C"/>
+    <w:multiLevelType w:val="hybridMultilevel"/>
+    <w:tmpl w:val="BB82F030"/>
+    <w:lvl w:ilvl="0" w:tplc="0C0A0001">
+      <w:start w:val="1"/>
+      <w:numFmt w:val="bullet"/>
+      <w:lvlText w:val=""/>
+      <w:lvlJc w:val="left"/>
+      <w:pPr>
+        <w:ind w:left="360" w:hanging="360"/>
+      </w:pPr>
+      <w:rPr>
+        <w:rFonts w:ascii="Symbol" w:hAnsi="Symbol" w:hint="default"/>
+      </w:rPr>
+    </w:lvl>
+    <w:lvl w:ilvl="1" w:tplc="0C0A0003" w:tentative="1">
+      <w:start w:val="1"/>
+      <w:numFmt w:val="bullet"/>
+      <w:lvlText w:val="o"/>
+      <w:lvlJc w:val="left"/>
+      <w:pPr>
+        <w:ind w:left="1080" w:hanging="360"/>
+      </w:pPr>
+      <w:rPr>
+        <w:rFonts w:ascii="Courier New" w:hAnsi="Courier New" w:cs="Courier New" w:hint="default"/>
+      </w:rPr>
+    </w:lvl>
+    <w:lvl w:ilvl="2" w:tplc="0C0A0005" w:tentative="1">
+      <w:start w:val="1"/>
+      <w:numFmt w:val="bullet"/>
+      <w:lvlText w:val=""/>
+      <w:lvlJc w:val="left"/>
+      <w:pPr>
+        <w:ind w:left="1800" w:hanging="360"/>
+      </w:pPr>
+      <w:rPr>
+        <w:rFonts w:ascii="Wingdings" w:hAnsi="Wingdings" w:hint="default"/>
+      </w:rPr>
+    </w:lvl>
+    <w:lvl w:ilvl="3" w:tplc="0C0A0001" w:tentative="1">
+      <w:start w:val="1"/>
+      <w:numFmt w:val="bullet"/>
+      <w:lvlText w:val=""/>
+      <w:lvlJc w:val="left"/>
+      <w:pPr>
+        <w:ind w:left="2520" w:hanging="360"/>
+      </w:pPr>
+      <w:rPr>
+        <w:rFonts w:ascii="Symbol" w:hAnsi="Symbol" w:hint="default"/>
+      </w:rPr>
+    </w:lvl>
+    <w:lvl w:ilvl="4" w:tplc="0C0A0003" w:tentative="1">
+      <w:start w:val="1"/>
+      <w:numFmt w:val="bullet"/>
+      <w:lvlText w:val="o"/>
+      <w:lvlJc w:val="left"/>
+      <w:pPr>
+        <w:ind w:left="3240" w:hanging="360"/>
+      </w:pPr>
+      <w:rPr>
+        <w:rFonts w:ascii="Courier New" w:hAnsi="Courier New" w:cs="Courier New" w:hint="default"/>
+      </w:rPr>
+    </w:lvl>
+    <w:lvl w:ilvl="5" w:tplc="0C0A0005" w:tentative="1">
+      <w:start w:val="1"/>
+      <w:numFmt w:val="bullet"/>
+      <w:lvlText w:val=""/>
+      <w:lvlJc w:val="left"/>
+      <w:pPr>
+        <w:ind w:left="3960" w:hanging="360"/>
+      </w:pPr>
+      <w:rPr>
+        <w:rFonts w:ascii="Wingdings" w:hAnsi="Wingdings" w:hint="default"/>
+      </w:rPr>
+    </w:lvl>
+    <w:lvl w:ilvl="6" w:tplc="0C0A0001" w:tentative="1">
+      <w:start w:val="1"/>
+      <w:numFmt w:val="bullet"/>
+      <w:lvlText w:val=""/>
+      <w:lvlJc w:val="left"/>
+      <w:pPr>
+        <w:ind w:left="4680" w:hanging="360"/>
+      </w:pPr>
+      <w:rPr>
+        <w:rFonts w:ascii="Symbol" w:hAnsi="Symbol" w:hint="default"/>
+      </w:rPr>
+    </w:lvl>
+    <w:lvl w:ilvl="7" w:tplc="0C0A0003" w:tentative="1">
+      <w:start w:val="1"/>
+      <w:numFmt w:val="bullet"/>
+      <w:lvlText w:val="o"/>
+      <w:lvlJc w:val="left"/>
+      <w:pPr>
+        <w:ind w:left="5400" w:hanging="360"/>
+      </w:pPr>
+      <w:rPr>
+        <w:rFonts w:ascii="Courier New" w:hAnsi="Courier New" w:cs="Courier New" w:hint="default"/>
+      </w:rPr>
+    </w:lvl>
+    <w:lvl w:ilvl="8" w:tplc="0C0A0005" w:tentative="1">
+      <w:start w:val="1"/>
+      <w:numFmt w:val="bullet"/>
+      <w:lvlText w:val=""/>
+      <w:lvlJc w:val="left"/>
+      <w:pPr>
+        <w:ind w:left="6120" w:hanging="360"/>
+      </w:pPr>
+      <w:rPr>
+        <w:rFonts w:ascii="Wingdings" w:hAnsi="Wingdings" w:hint="default"/>
+      </w:rPr>
+    </w:lvl>
+  </w:abstractNum>
+  <w:abstractNum w:abstractNumId="16">
+    <w:nsid w:val="79C010FE"/>
+    <w:multiLevelType w:val="hybridMultilevel"/>
+    <w:tmpl w:val="06C2AFA0"/>
+    <w:lvl w:ilvl="0" w:tplc="0C0A0001">
+      <w:start w:val="1"/>
+      <w:numFmt w:val="bullet"/>
+      <w:lvlText w:val=""/>
+      <w:lvlJc w:val="left"/>
+      <w:pPr>
+        <w:ind w:left="360" w:hanging="360"/>
+      </w:pPr>
+      <w:rPr>
+        <w:rFonts w:ascii="Symbol" w:hAnsi="Symbol" w:hint="default"/>
+      </w:rPr>
+    </w:lvl>
+    <w:lvl w:ilvl="1" w:tplc="0C0A0003" w:tentative="1">
+      <w:start w:val="1"/>
+      <w:numFmt w:val="bullet"/>
+      <w:lvlText w:val="o"/>
+      <w:lvlJc w:val="left"/>
+      <w:pPr>
+        <w:ind w:left="1080" w:hanging="360"/>
+      </w:pPr>
+      <w:rPr>
+        <w:rFonts w:ascii="Courier New" w:hAnsi="Courier New" w:cs="Courier New" w:hint="default"/>
+      </w:rPr>
+    </w:lvl>
+    <w:lvl w:ilvl="2" w:tplc="0C0A0005" w:tentative="1">
+      <w:start w:val="1"/>
+      <w:numFmt w:val="bullet"/>
+      <w:lvlText w:val=""/>
+      <w:lvlJc w:val="left"/>
+      <w:pPr>
+        <w:ind w:left="1800" w:hanging="360"/>
+      </w:pPr>
+      <w:rPr>
+        <w:rFonts w:ascii="Wingdings" w:hAnsi="Wingdings" w:hint="default"/>
+      </w:rPr>
+    </w:lvl>
+    <w:lvl w:ilvl="3" w:tplc="0C0A0001" w:tentative="1">
+      <w:start w:val="1"/>
+      <w:numFmt w:val="bullet"/>
+      <w:lvlText w:val=""/>
+      <w:lvlJc w:val="left"/>
+      <w:pPr>
+        <w:ind w:left="2520" w:hanging="360"/>
+      </w:pPr>
+      <w:rPr>
+        <w:rFonts w:ascii="Symbol" w:hAnsi="Symbol" w:hint="default"/>
+      </w:rPr>
+    </w:lvl>
+    <w:lvl w:ilvl="4" w:tplc="0C0A0003" w:tentative="1">
+      <w:start w:val="1"/>
+      <w:numFmt w:val="bullet"/>
+      <w:lvlText w:val="o"/>
+      <w:lvlJc w:val="left"/>
+      <w:pPr>
+        <w:ind w:left="3240" w:hanging="360"/>
+      </w:pPr>
+      <w:rPr>
+        <w:rFonts w:ascii="Courier New" w:hAnsi="Courier New" w:cs="Courier New" w:hint="default"/>
+      </w:rPr>
+    </w:lvl>
+    <w:lvl w:ilvl="5" w:tplc="0C0A0005" w:tentative="1">
+      <w:start w:val="1"/>
+      <w:numFmt w:val="bullet"/>
+      <w:lvlText w:val=""/>
+      <w:lvlJc w:val="left"/>
+      <w:pPr>
+        <w:ind w:left="3960" w:hanging="360"/>
+      </w:pPr>
+      <w:rPr>
+        <w:rFonts w:ascii="Wingdings" w:hAnsi="Wingdings" w:hint="default"/>
+      </w:rPr>
+    </w:lvl>
+    <w:lvl w:ilvl="6" w:tplc="0C0A0001" w:tentative="1">
+      <w:start w:val="1"/>
+      <w:numFmt w:val="bullet"/>
+      <w:lvlText w:val=""/>
+      <w:lvlJc w:val="left"/>
+      <w:pPr>
+        <w:ind w:left="4680" w:hanging="360"/>
+      </w:pPr>
+      <w:rPr>
+        <w:rFonts w:ascii="Symbol" w:hAnsi="Symbol" w:hint="default"/>
+      </w:rPr>
+    </w:lvl>
+    <w:lvl w:ilvl="7" w:tplc="0C0A0003" w:tentative="1">
+      <w:start w:val="1"/>
+      <w:numFmt w:val="bullet"/>
+      <w:lvlText w:val="o"/>
+      <w:lvlJc w:val="left"/>
+      <w:pPr>
+        <w:ind w:left="5400" w:hanging="360"/>
+      </w:pPr>
+      <w:rPr>
+        <w:rFonts w:ascii="Courier New" w:hAnsi="Courier New" w:cs="Courier New" w:hint="default"/>
+      </w:rPr>
+    </w:lvl>
+    <w:lvl w:ilvl="8" w:tplc="0C0A0005" w:tentative="1">
+      <w:start w:val="1"/>
+      <w:numFmt w:val="bullet"/>
+      <w:lvlText w:val=""/>
+      <w:lvlJc w:val="left"/>
+      <w:pPr>
+        <w:ind w:left="6120" w:hanging="360"/>
+      </w:pPr>
+      <w:rPr>
+        <w:rFonts w:ascii="Wingdings" w:hAnsi="Wingdings" w:hint="default"/>
+      </w:rPr>
+    </w:lvl>
+  </w:abstractNum>
+  <w:abstractNum w:abstractNumId="17">
     <w:nsid w:val="7C2912E2"/>
     <w:multiLevelType w:val="hybridMultilevel"/>
     <w:tmpl w:val="1716F9E6"/>
@@ -3419,25 +7337,58 @@
     </w:lvl>
   </w:abstractNum>
   <w:num w:numId="1">
+    <w:abstractNumId w:val="2"/>
+  </w:num>
+  <w:num w:numId="2">
+    <w:abstractNumId w:val="10"/>
+  </w:num>
+  <w:num w:numId="3">
+    <w:abstractNumId w:val="13"/>
+  </w:num>
+  <w:num w:numId="4">
+    <w:abstractNumId w:val="17"/>
+  </w:num>
+  <w:num w:numId="5">
+    <w:abstractNumId w:val="12"/>
+  </w:num>
+  <w:num w:numId="6">
+    <w:abstractNumId w:val="14"/>
+  </w:num>
+  <w:num w:numId="7">
+    <w:abstractNumId w:val="6"/>
+  </w:num>
+  <w:num w:numId="8">
+    <w:abstractNumId w:val="7"/>
+  </w:num>
+  <w:num w:numId="9">
+    <w:abstractNumId w:val="16"/>
+  </w:num>
+  <w:num w:numId="10">
+    <w:abstractNumId w:val="3"/>
+  </w:num>
+  <w:num w:numId="11">
     <w:abstractNumId w:val="0"/>
   </w:num>
-  <w:num w:numId="2">
-    <w:abstractNumId w:val="2"/>
-  </w:num>
-  <w:num w:numId="3">
+  <w:num w:numId="12">
     <w:abstractNumId w:val="4"/>
   </w:num>
-  <w:num w:numId="4">
-    <w:abstractNumId w:val="6"/>
+  <w:num w:numId="13">
+    <w:abstractNumId w:val="11"/>
   </w:num>
-  <w:num w:numId="5">
-    <w:abstractNumId w:val="3"/>
+  <w:num w:numId="14">
+    <w:abstractNumId w:val="8"/>
   </w:num>
-  <w:num w:numId="6">
+  <w:num w:numId="15">
+    <w:abstractNumId w:val="9"/>
+  </w:num>
+  <w:num w:numId="16">
+    <w:abstractNumId w:val="1"/>
+  </w:num>
+  <w:num w:numId="17">
     <w:abstractNumId w:val="5"/>
   </w:num>
-  <w:num w:numId="7">
-    <w:abstractNumId w:val="1"/>
+  <w:num w:numId="18">
+    <w:abstractNumId w:val="15"/>
   </w:num>
 </w:numbering>
 </file>
@@ -4197,515 +8148,6 @@
 </w:styles>
 </file>
 
-<file path=word/glossary/document.xml><?xml version="1.0" encoding="utf-8"?>
-<w:glossaryDocument xmlns:wpc="http://schemas.microsoft.com/office/word/2010/wordprocessingCanvas" xmlns:mc="http://schemas.openxmlformats.org/markup-compatibility/2006" xmlns:o="urn:schemas-microsoft-com:office:office" xmlns:r="http://schemas.openxmlformats.org/officeDocument/2006/relationships" xmlns:m="http://schemas.openxmlformats.org/officeDocument/2006/math" xmlns:v="urn:schemas-microsoft-com:vml" xmlns:wp14="http://schemas.microsoft.com/office/word/2010/wordprocessingDrawing" xmlns:wp="http://schemas.openxmlformats.org/drawingml/2006/wordprocessingDrawing" xmlns:w10="urn:schemas-microsoft-com:office:word" xmlns:w="http://schemas.openxmlformats.org/wordprocessingml/2006/main" xmlns:w14="http://schemas.microsoft.com/office/word/2010/wordml" xmlns:wpg="http://schemas.microsoft.com/office/word/2010/wordprocessingGroup" xmlns:wpi="http://schemas.microsoft.com/office/word/2010/wordprocessingInk" xmlns:wne="http://schemas.microsoft.com/office/word/2006/wordml" xmlns:wps="http://schemas.microsoft.com/office/word/2010/wordprocessingShape" mc:Ignorable="w14 wp14"/>
-</file>
-
-<file path=word/glossary/fontTable.xml><?xml version="1.0" encoding="utf-8"?>
-<w:fonts xmlns:mc="http://schemas.openxmlformats.org/markup-compatibility/2006" xmlns:r="http://schemas.openxmlformats.org/officeDocument/2006/relationships" xmlns:w="http://schemas.openxmlformats.org/wordprocessingml/2006/main" xmlns:w14="http://schemas.microsoft.com/office/word/2010/wordml" mc:Ignorable="w14">
-  <w:font w:name="Symbol">
-    <w:panose1 w:val="05050102010706020507"/>
-    <w:charset w:val="02"/>
-    <w:family w:val="roman"/>
-    <w:pitch w:val="variable"/>
-    <w:sig w:usb0="00000000" w:usb1="10000000" w:usb2="00000000" w:usb3="00000000" w:csb0="80000000" w:csb1="00000000"/>
-  </w:font>
-  <w:font w:name="Times New Roman">
-    <w:panose1 w:val="02020603050405020304"/>
-    <w:charset w:val="00"/>
-    <w:family w:val="roman"/>
-    <w:pitch w:val="variable"/>
-    <w:sig w:usb0="E0002EFF" w:usb1="C000785B" w:usb2="00000009" w:usb3="00000000" w:csb0="000001FF" w:csb1="00000000"/>
-  </w:font>
-  <w:font w:name="Courier New">
-    <w:panose1 w:val="02070309020205020404"/>
-    <w:charset w:val="00"/>
-    <w:family w:val="modern"/>
-    <w:pitch w:val="fixed"/>
-    <w:sig w:usb0="E0002EFF" w:usb1="C0007843" w:usb2="00000009" w:usb3="00000000" w:csb0="000001FF" w:csb1="00000000"/>
-  </w:font>
-  <w:font w:name="Wingdings">
-    <w:panose1 w:val="05000000000000000000"/>
-    <w:charset w:val="02"/>
-    <w:family w:val="auto"/>
-    <w:pitch w:val="variable"/>
-    <w:sig w:usb0="00000000" w:usb1="10000000" w:usb2="00000000" w:usb3="00000000" w:csb0="80000000" w:csb1="00000000"/>
-  </w:font>
-  <w:font w:name="Calibri">
-    <w:panose1 w:val="020F0502020204030204"/>
-    <w:charset w:val="00"/>
-    <w:family w:val="swiss"/>
-    <w:pitch w:val="variable"/>
-    <w:sig w:usb0="E4002EFF" w:usb1="C000247B" w:usb2="00000009" w:usb3="00000000" w:csb0="000001FF" w:csb1="00000000"/>
-  </w:font>
-  <w:font w:name="Cambria">
-    <w:panose1 w:val="02040503050406030204"/>
-    <w:charset w:val="00"/>
-    <w:family w:val="roman"/>
-    <w:pitch w:val="variable"/>
-    <w:sig w:usb0="E00006FF" w:usb1="420024FF" w:usb2="02000000" w:usb3="00000000" w:csb0="0000019F" w:csb1="00000000"/>
-  </w:font>
-  <w:font w:name="Tahoma">
-    <w:panose1 w:val="020B0604030504040204"/>
-    <w:charset w:val="00"/>
-    <w:family w:val="swiss"/>
-    <w:pitch w:val="variable"/>
-    <w:sig w:usb0="E1002EFF" w:usb1="C000605B" w:usb2="00000029" w:usb3="00000000" w:csb0="000101FF" w:csb1="00000000"/>
-  </w:font>
-</w:fonts>
-</file>
-
-<file path=word/glossary/settings.xml><?xml version="1.0" encoding="utf-8"?>
-<w:settings xmlns:mc="http://schemas.openxmlformats.org/markup-compatibility/2006" xmlns:o="urn:schemas-microsoft-com:office:office" xmlns:r="http://schemas.openxmlformats.org/officeDocument/2006/relationships" xmlns:m="http://schemas.openxmlformats.org/officeDocument/2006/math" xmlns:v="urn:schemas-microsoft-com:vml" xmlns:w10="urn:schemas-microsoft-com:office:word" xmlns:w="http://schemas.openxmlformats.org/wordprocessingml/2006/main" xmlns:w14="http://schemas.microsoft.com/office/word/2010/wordml" xmlns:sl="http://schemas.openxmlformats.org/schemaLibrary/2006/main" mc:Ignorable="w14">
-  <w:view w:val="normal"/>
-  <w:defaultTabStop w:val="708"/>
-  <w:hyphenationZone w:val="425"/>
-  <w:characterSpacingControl w:val="doNotCompress"/>
-  <w:compat>
-    <w:useFELayout/>
-    <w:compatSetting w:name="compatibilityMode" w:uri="http://schemas.microsoft.com/office/word" w:val="12"/>
-  </w:compat>
-  <w:rsids>
-    <w:rsidRoot w:val="005C0D85"/>
-    <w:rsid w:val="00522C40"/>
-    <w:rsid w:val="005C0D85"/>
-    <w:rsid w:val="00651817"/>
-    <w:rsid w:val="007908F9"/>
-    <w:rsid w:val="00946ABD"/>
-    <w:rsid w:val="00DE73FC"/>
-  </w:rsids>
-  <m:mathPr>
-    <m:mathFont m:val="Cambria Math"/>
-    <m:brkBin m:val="before"/>
-    <m:brkBinSub m:val="--"/>
-    <m:smallFrac m:val="0"/>
-    <m:dispDef/>
-    <m:lMargin m:val="0"/>
-    <m:rMargin m:val="0"/>
-    <m:defJc m:val="centerGroup"/>
-    <m:wrapIndent m:val="1440"/>
-    <m:intLim m:val="subSup"/>
-    <m:naryLim m:val="undOvr"/>
-  </m:mathPr>
-  <w:themeFontLang w:val="es-ES"/>
-  <w:clrSchemeMapping w:bg1="light1" w:t1="dark1" w:bg2="light2" w:t2="dark2" w:accent1="accent1" w:accent2="accent2" w:accent3="accent3" w:accent4="accent4" w:accent5="accent5" w:accent6="accent6" w:hyperlink="hyperlink" w:followedHyperlink="followedHyperlink"/>
-  <w:decimalSymbol w:val=","/>
-  <w:listSeparator w:val=";"/>
-</w:settings>
-</file>
-
-<file path=word/glossary/styles.xml><?xml version="1.0" encoding="utf-8"?>
-<w:styles xmlns:mc="http://schemas.openxmlformats.org/markup-compatibility/2006" xmlns:r="http://schemas.openxmlformats.org/officeDocument/2006/relationships" xmlns:w="http://schemas.openxmlformats.org/wordprocessingml/2006/main" xmlns:w14="http://schemas.microsoft.com/office/word/2010/wordml" mc:Ignorable="w14">
-  <w:docDefaults>
-    <w:rPrDefault>
-      <w:rPr>
-        <w:rFonts w:asciiTheme="minorHAnsi" w:eastAsiaTheme="minorEastAsia" w:hAnsiTheme="minorHAnsi" w:cstheme="minorBidi"/>
-        <w:sz w:val="22"/>
-        <w:szCs w:val="22"/>
-        <w:lang w:val="es-ES" w:eastAsia="es-ES" w:bidi="ar-SA"/>
-      </w:rPr>
-    </w:rPrDefault>
-    <w:pPrDefault>
-      <w:pPr>
-        <w:spacing w:after="200" w:line="276" w:lineRule="auto"/>
-      </w:pPr>
-    </w:pPrDefault>
-  </w:docDefaults>
-  <w:latentStyles w:defLockedState="0" w:defUIPriority="99" w:defSemiHidden="1" w:defUnhideWhenUsed="1" w:defQFormat="0" w:count="267">
-    <w:lsdException w:name="Normal" w:semiHidden="0" w:uiPriority="0" w:unhideWhenUsed="0" w:qFormat="1"/>
-    <w:lsdException w:name="heading 1" w:semiHidden="0" w:uiPriority="9" w:unhideWhenUsed="0" w:qFormat="1"/>
-    <w:lsdException w:name="heading 2" w:uiPriority="9" w:qFormat="1"/>
-    <w:lsdException w:name="heading 3" w:uiPriority="9" w:qFormat="1"/>
-    <w:lsdException w:name="heading 4" w:uiPriority="9" w:qFormat="1"/>
-    <w:lsdException w:name="heading 5" w:uiPriority="9" w:qFormat="1"/>
-    <w:lsdException w:name="heading 6" w:uiPriority="9" w:qFormat="1"/>
-    <w:lsdException w:name="heading 7" w:uiPriority="9" w:qFormat="1"/>
-    <w:lsdException w:name="heading 8" w:uiPriority="9" w:qFormat="1"/>
-    <w:lsdException w:name="heading 9" w:uiPriority="9" w:qFormat="1"/>
-    <w:lsdException w:name="toc 1" w:uiPriority="39"/>
-    <w:lsdException w:name="toc 2" w:uiPriority="39"/>
-    <w:lsdException w:name="toc 3" w:uiPriority="39"/>
-    <w:lsdException w:name="toc 4" w:uiPriority="39"/>
-    <w:lsdException w:name="toc 5" w:uiPriority="39"/>
-    <w:lsdException w:name="toc 6" w:uiPriority="39"/>
-    <w:lsdException w:name="toc 7" w:uiPriority="39"/>
-    <w:lsdException w:name="toc 8" w:uiPriority="39"/>
-    <w:lsdException w:name="toc 9" w:uiPriority="39"/>
-    <w:lsdException w:name="caption" w:uiPriority="35" w:qFormat="1"/>
-    <w:lsdException w:name="Title" w:semiHidden="0" w:uiPriority="10" w:unhideWhenUsed="0" w:qFormat="1"/>
-    <w:lsdException w:name="Default Paragraph Font" w:uiPriority="1"/>
-    <w:lsdException w:name="Subtitle" w:semiHidden="0" w:uiPriority="11" w:unhideWhenUsed="0" w:qFormat="1"/>
-    <w:lsdException w:name="Strong" w:semiHidden="0" w:uiPriority="22" w:unhideWhenUsed="0" w:qFormat="1"/>
-    <w:lsdException w:name="Emphasis" w:semiHidden="0" w:uiPriority="20" w:unhideWhenUsed="0" w:qFormat="1"/>
-    <w:lsdException w:name="Table Grid" w:semiHidden="0" w:uiPriority="59" w:unhideWhenUsed="0"/>
-    <w:lsdException w:name="Placeholder Text" w:unhideWhenUsed="0"/>
-    <w:lsdException w:name="No Spacing" w:semiHidden="0" w:uiPriority="1" w:unhideWhenUsed="0" w:qFormat="1"/>
-    <w:lsdException w:name="Light Shading" w:semiHidden="0" w:uiPriority="60" w:unhideWhenUsed="0"/>
-    <w:lsdException w:name="Light List" w:semiHidden="0" w:uiPriority="61" w:unhideWhenUsed="0"/>
-    <w:lsdException w:name="Light Grid" w:semiHidden="0" w:uiPriority="62" w:unhideWhenUsed="0"/>
-    <w:lsdException w:name="Medium Shading 1" w:semiHidden="0" w:uiPriority="63" w:unhideWhenUsed="0"/>
-    <w:lsdException w:name="Medium Shading 2" w:semiHidden="0" w:uiPriority="64" w:unhideWhenUsed="0"/>
-    <w:lsdException w:name="Medium List 1" w:semiHidden="0" w:uiPriority="65" w:unhideWhenUsed="0"/>
-    <w:lsdException w:name="Medium List 2" w:semiHidden="0" w:uiPriority="66" w:unhideWhenUsed="0"/>
-    <w:lsdException w:name="Medium Grid 1" w:semiHidden="0" w:uiPriority="67" w:unhideWhenUsed="0"/>
-    <w:lsdException w:name="Medium Grid 2" w:semiHidden="0" w:uiPriority="68" w:unhideWhenUsed="0"/>
-    <w:lsdException w:name="Medium Grid 3" w:semiHidden="0" w:uiPriority="69" w:unhideWhenUsed="0"/>
-    <w:lsdException w:name="Dark List" w:semiHidden="0" w:uiPriority="70" w:unhideWhenUsed="0"/>
-    <w:lsdException w:name="Colorful Shading" w:semiHidden="0" w:uiPriority="71" w:unhideWhenUsed="0"/>
-    <w:lsdException w:name="Colorful List" w:semiHidden="0" w:uiPriority="72" w:unhideWhenUsed="0"/>
-    <w:lsdException w:name="Colorful Grid" w:semiHidden="0" w:uiPriority="73" w:unhideWhenUsed="0"/>
-    <w:lsdException w:name="Light Shading Accent 1" w:semiHidden="0" w:uiPriority="60" w:unhideWhenUsed="0"/>
-    <w:lsdException w:name="Light List Accent 1" w:semiHidden="0" w:uiPriority="61" w:unhideWhenUsed="0"/>
-    <w:lsdException w:name="Light Grid Accent 1" w:semiHidden="0" w:uiPriority="62" w:unhideWhenUsed="0"/>
-    <w:lsdException w:name="Medium Shading 1 Accent 1" w:semiHidden="0" w:uiPriority="63" w:unhideWhenUsed="0"/>
-    <w:lsdException w:name="Medium Shading 2 Accent 1" w:semiHidden="0" w:uiPriority="64" w:unhideWhenUsed="0"/>
-    <w:lsdException w:name="Medium List 1 Accent 1" w:semiHidden="0" w:uiPriority="65" w:unhideWhenUsed="0"/>
-    <w:lsdException w:name="Revision" w:unhideWhenUsed="0"/>
-    <w:lsdException w:name="List Paragraph" w:semiHidden="0" w:uiPriority="34" w:unhideWhenUsed="0" w:qFormat="1"/>
-    <w:lsdException w:name="Quote" w:semiHidden="0" w:uiPriority="29" w:unhideWhenUsed="0" w:qFormat="1"/>
-    <w:lsdException w:name="Intense Quote" w:semiHidden="0" w:uiPriority="30" w:unhideWhenUsed="0" w:qFormat="1"/>
-    <w:lsdException w:name="Medium List 2 Accent 1" w:semiHidden="0" w:uiPriority="66" w:unhideWhenUsed="0"/>
-    <w:lsdException w:name="Medium Grid 1 Accent 1" w:semiHidden="0" w:uiPriority="67" w:unhideWhenUsed="0"/>
-    <w:lsdException w:name="Medium Grid 2 Accent 1" w:semiHidden="0" w:uiPriority="68" w:unhideWhenUsed="0"/>
-    <w:lsdException w:name="Medium Grid 3 Accent 1" w:semiHidden="0" w:uiPriority="69" w:unhideWhenUsed="0"/>
-    <w:lsdException w:name="Dark List Accent 1" w:semiHidden="0" w:uiPriority="70" w:unhideWhenUsed="0"/>
-    <w:lsdException w:name="Colorful Shading Accent 1" w:semiHidden="0" w:uiPriority="71" w:unhideWhenUsed="0"/>
-    <w:lsdException w:name="Colorful List Accent 1" w:semiHidden="0" w:uiPriority="72" w:unhideWhenUsed="0"/>
-    <w:lsdException w:name="Colorful Grid Accent 1" w:semiHidden="0" w:uiPriority="73" w:unhideWhenUsed="0"/>
-    <w:lsdException w:name="Light Shading Accent 2" w:semiHidden="0" w:uiPriority="60" w:unhideWhenUsed="0"/>
-    <w:lsdException w:name="Light List Accent 2" w:semiHidden="0" w:uiPriority="61" w:unhideWhenUsed="0"/>
-    <w:lsdException w:name="Light Grid Accent 2" w:semiHidden="0" w:uiPriority="62" w:unhideWhenUsed="0"/>
-    <w:lsdException w:name="Medium Shading 1 Accent 2" w:semiHidden="0" w:uiPriority="63" w:unhideWhenUsed="0"/>
-    <w:lsdException w:name="Medium Shading 2 Accent 2" w:semiHidden="0" w:uiPriority="64" w:unhideWhenUsed="0"/>
-    <w:lsdException w:name="Medium List 1 Accent 2" w:semiHidden="0" w:uiPriority="65" w:unhideWhenUsed="0"/>
-    <w:lsdException w:name="Medium List 2 Accent 2" w:semiHidden="0" w:uiPriority="66" w:unhideWhenUsed="0"/>
-    <w:lsdException w:name="Medium Grid 1 Accent 2" w:semiHidden="0" w:uiPriority="67" w:unhideWhenUsed="0"/>
-    <w:lsdException w:name="Medium Grid 2 Accent 2" w:semiHidden="0" w:uiPriority="68" w:unhideWhenUsed="0"/>
-    <w:lsdException w:name="Medium Grid 3 Accent 2" w:semiHidden="0" w:uiPriority="69" w:unhideWhenUsed="0"/>
-    <w:lsdException w:name="Dark List Accent 2" w:semiHidden="0" w:uiPriority="70" w:unhideWhenUsed="0"/>
-    <w:lsdException w:name="Colorful Shading Accent 2" w:semiHidden="0" w:uiPriority="71" w:unhideWhenUsed="0"/>
-    <w:lsdException w:name="Colorful List Accent 2" w:semiHidden="0" w:uiPriority="72" w:unhideWhenUsed="0"/>
-    <w:lsdException w:name="Colorful Grid Accent 2" w:semiHidden="0" w:uiPriority="73" w:unhideWhenUsed="0"/>
-    <w:lsdException w:name="Light Shading Accent 3" w:semiHidden="0" w:uiPriority="60" w:unhideWhenUsed="0"/>
-    <w:lsdException w:name="Light List Accent 3" w:semiHidden="0" w:uiPriority="61" w:unhideWhenUsed="0"/>
-    <w:lsdException w:name="Light Grid Accent 3" w:semiHidden="0" w:uiPriority="62" w:unhideWhenUsed="0"/>
-    <w:lsdException w:name="Medium Shading 1 Accent 3" w:semiHidden="0" w:uiPriority="63" w:unhideWhenUsed="0"/>
-    <w:lsdException w:name="Medium Shading 2 Accent 3" w:semiHidden="0" w:uiPriority="64" w:unhideWhenUsed="0"/>
-    <w:lsdException w:name="Medium List 1 Accent 3" w:semiHidden="0" w:uiPriority="65" w:unhideWhenUsed="0"/>
-    <w:lsdException w:name="Medium List 2 Accent 3" w:semiHidden="0" w:uiPriority="66" w:unhideWhenUsed="0"/>
-    <w:lsdException w:name="Medium Grid 1 Accent 3" w:semiHidden="0" w:uiPriority="67" w:unhideWhenUsed="0"/>
-    <w:lsdException w:name="Medium Grid 2 Accent 3" w:semiHidden="0" w:uiPriority="68" w:unhideWhenUsed="0"/>
-    <w:lsdException w:name="Medium Grid 3 Accent 3" w:semiHidden="0" w:uiPriority="69" w:unhideWhenUsed="0"/>
-    <w:lsdException w:name="Dark List Accent 3" w:semiHidden="0" w:uiPriority="70" w:unhideWhenUsed="0"/>
-    <w:lsdException w:name="Colorful Shading Accent 3" w:semiHidden="0" w:uiPriority="71" w:unhideWhenUsed="0"/>
-    <w:lsdException w:name="Colorful List Accent 3" w:semiHidden="0" w:uiPriority="72" w:unhideWhenUsed="0"/>
-    <w:lsdException w:name="Colorful Grid Accent 3" w:semiHidden="0" w:uiPriority="73" w:unhideWhenUsed="0"/>
-    <w:lsdException w:name="Light Shading Accent 4" w:semiHidden="0" w:uiPriority="60" w:unhideWhenUsed="0"/>
-    <w:lsdException w:name="Light List Accent 4" w:semiHidden="0" w:uiPriority="61" w:unhideWhenUsed="0"/>
-    <w:lsdException w:name="Light Grid Accent 4" w:semiHidden="0" w:uiPriority="62" w:unhideWhenUsed="0"/>
-    <w:lsdException w:name="Medium Shading 1 Accent 4" w:semiHidden="0" w:uiPriority="63" w:unhideWhenUsed="0"/>
-    <w:lsdException w:name="Medium Shading 2 Accent 4" w:semiHidden="0" w:uiPriority="64" w:unhideWhenUsed="0"/>
-    <w:lsdException w:name="Medium List 1 Accent 4" w:semiHidden="0" w:uiPriority="65" w:unhideWhenUsed="0"/>
-    <w:lsdException w:name="Medium List 2 Accent 4" w:semiHidden="0" w:uiPriority="66" w:unhideWhenUsed="0"/>
-    <w:lsdException w:name="Medium Grid 1 Accent 4" w:semiHidden="0" w:uiPriority="67" w:unhideWhenUsed="0"/>
-    <w:lsdException w:name="Medium Grid 2 Accent 4" w:semiHidden="0" w:uiPriority="68" w:unhideWhenUsed="0"/>
-    <w:lsdException w:name="Medium Grid 3 Accent 4" w:semiHidden="0" w:uiPriority="69" w:unhideWhenUsed="0"/>
-    <w:lsdException w:name="Dark List Accent 4" w:semiHidden="0" w:uiPriority="70" w:unhideWhenUsed="0"/>
-    <w:lsdException w:name="Colorful Shading Accent 4" w:semiHidden="0" w:uiPriority="71" w:unhideWhenUsed="0"/>
-    <w:lsdException w:name="Colorful List Accent 4" w:semiHidden="0" w:uiPriority="72" w:unhideWhenUsed="0"/>
-    <w:lsdException w:name="Colorful Grid Accent 4" w:semiHidden="0" w:uiPriority="73" w:unhideWhenUsed="0"/>
-    <w:lsdException w:name="Light Shading Accent 5" w:semiHidden="0" w:uiPriority="60" w:unhideWhenUsed="0"/>
-    <w:lsdException w:name="Light List Accent 5" w:semiHidden="0" w:uiPriority="61" w:unhideWhenUsed="0"/>
-    <w:lsdException w:name="Light Grid Accent 5" w:semiHidden="0" w:uiPriority="62" w:unhideWhenUsed="0"/>
-    <w:lsdException w:name="Medium Shading 1 Accent 5" w:semiHidden="0" w:uiPriority="63" w:unhideWhenUsed="0"/>
-    <w:lsdException w:name="Medium Shading 2 Accent 5" w:semiHidden="0" w:uiPriority="64" w:unhideWhenUsed="0"/>
-    <w:lsdException w:name="Medium List 1 Accent 5" w:semiHidden="0" w:uiPriority="65" w:unhideWhenUsed="0"/>
-    <w:lsdException w:name="Medium List 2 Accent 5" w:semiHidden="0" w:uiPriority="66" w:unhideWhenUsed="0"/>
-    <w:lsdException w:name="Medium Grid 1 Accent 5" w:semiHidden="0" w:uiPriority="67" w:unhideWhenUsed="0"/>
-    <w:lsdException w:name="Medium Grid 2 Accent 5" w:semiHidden="0" w:uiPriority="68" w:unhideWhenUsed="0"/>
-    <w:lsdException w:name="Medium Grid 3 Accent 5" w:semiHidden="0" w:uiPriority="69" w:unhideWhenUsed="0"/>
-    <w:lsdException w:name="Dark List Accent 5" w:semiHidden="0" w:uiPriority="70" w:unhideWhenUsed="0"/>
-    <w:lsdException w:name="Colorful Shading Accent 5" w:semiHidden="0" w:uiPriority="71" w:unhideWhenUsed="0"/>
-    <w:lsdException w:name="Colorful List Accent 5" w:semiHidden="0" w:uiPriority="72" w:unhideWhenUsed="0"/>
-    <w:lsdException w:name="Colorful Grid Accent 5" w:semiHidden="0" w:uiPriority="73" w:unhideWhenUsed="0"/>
-    <w:lsdException w:name="Light Shading Accent 6" w:semiHidden="0" w:uiPriority="60" w:unhideWhenUsed="0"/>
-    <w:lsdException w:name="Light List Accent 6" w:semiHidden="0" w:uiPriority="61" w:unhideWhenUsed="0"/>
-    <w:lsdException w:name="Light Grid Accent 6" w:semiHidden="0" w:uiPriority="62" w:unhideWhenUsed="0"/>
-    <w:lsdException w:name="Medium Shading 1 Accent 6" w:semiHidden="0" w:uiPriority="63" w:unhideWhenUsed="0"/>
-    <w:lsdException w:name="Medium Shading 2 Accent 6" w:semiHidden="0" w:uiPriority="64" w:unhideWhenUsed="0"/>
-    <w:lsdException w:name="Medium List 1 Accent 6" w:semiHidden="0" w:uiPriority="65" w:unhideWhenUsed="0"/>
-    <w:lsdException w:name="Medium List 2 Accent 6" w:semiHidden="0" w:uiPriority="66" w:unhideWhenUsed="0"/>
-    <w:lsdException w:name="Medium Grid 1 Accent 6" w:semiHidden="0" w:uiPriority="67" w:unhideWhenUsed="0"/>
-    <w:lsdException w:name="Medium Grid 2 Accent 6" w:semiHidden="0" w:uiPriority="68" w:unhideWhenUsed="0"/>
-    <w:lsdException w:name="Medium Grid 3 Accent 6" w:semiHidden="0" w:uiPriority="69" w:unhideWhenUsed="0"/>
-    <w:lsdException w:name="Dark List Accent 6" w:semiHidden="0" w:uiPriority="70" w:unhideWhenUsed="0"/>
-    <w:lsdException w:name="Colorful Shading Accent 6" w:semiHidden="0" w:uiPriority="71" w:unhideWhenUsed="0"/>
-    <w:lsdException w:name="Colorful List Accent 6" w:semiHidden="0" w:uiPriority="72" w:unhideWhenUsed="0"/>
-    <w:lsdException w:name="Colorful Grid Accent 6" w:semiHidden="0" w:uiPriority="73" w:unhideWhenUsed="0"/>
-    <w:lsdException w:name="Subtle Emphasis" w:semiHidden="0" w:uiPriority="19" w:unhideWhenUsed="0" w:qFormat="1"/>
-    <w:lsdException w:name="Intense Emphasis" w:semiHidden="0" w:uiPriority="21" w:unhideWhenUsed="0" w:qFormat="1"/>
-    <w:lsdException w:name="Subtle Reference" w:semiHidden="0" w:uiPriority="31" w:unhideWhenUsed="0" w:qFormat="1"/>
-    <w:lsdException w:name="Intense Reference" w:semiHidden="0" w:uiPriority="32" w:unhideWhenUsed="0" w:qFormat="1"/>
-    <w:lsdException w:name="Book Title" w:semiHidden="0" w:uiPriority="33" w:unhideWhenUsed="0" w:qFormat="1"/>
-    <w:lsdException w:name="Bibliography" w:uiPriority="37"/>
-    <w:lsdException w:name="TOC Heading" w:uiPriority="39" w:qFormat="1"/>
-  </w:latentStyles>
-  <w:style w:type="paragraph" w:default="1" w:styleId="Normal">
-    <w:name w:val="Normal"/>
-    <w:qFormat/>
-    <w:rsid w:val="00946ABD"/>
-  </w:style>
-  <w:style w:type="character" w:default="1" w:styleId="Fuentedeprrafopredeter">
-    <w:name w:val="Default Paragraph Font"/>
-    <w:uiPriority w:val="1"/>
-    <w:semiHidden/>
-    <w:unhideWhenUsed/>
-  </w:style>
-  <w:style w:type="table" w:default="1" w:styleId="Tablanormal">
-    <w:name w:val="Normal Table"/>
-    <w:uiPriority w:val="99"/>
-    <w:semiHidden/>
-    <w:unhideWhenUsed/>
-    <w:tblPr>
-      <w:tblInd w:w="0" w:type="dxa"/>
-      <w:tblCellMar>
-        <w:top w:w="0" w:type="dxa"/>
-        <w:left w:w="108" w:type="dxa"/>
-        <w:bottom w:w="0" w:type="dxa"/>
-        <w:right w:w="108" w:type="dxa"/>
-      </w:tblCellMar>
-    </w:tblPr>
-  </w:style>
-  <w:style w:type="numbering" w:default="1" w:styleId="Sinlista">
-    <w:name w:val="No List"/>
-    <w:uiPriority w:val="99"/>
-    <w:semiHidden/>
-    <w:unhideWhenUsed/>
-  </w:style>
-  <w:style w:type="paragraph" w:customStyle="1" w:styleId="9A6E1C1758144BD091127030B84261E5">
-    <w:name w:val="9A6E1C1758144BD091127030B84261E5"/>
-    <w:rsid w:val="005C0D85"/>
-  </w:style>
-  <w:style w:type="paragraph" w:customStyle="1" w:styleId="A57918BA07C340C7A1C397358A82B019">
-    <w:name w:val="A57918BA07C340C7A1C397358A82B019"/>
-    <w:rsid w:val="005C0D85"/>
-  </w:style>
-  <w:style w:type="paragraph" w:customStyle="1" w:styleId="4EADA99F761147138C66A62A4DC3BF1E">
-    <w:name w:val="4EADA99F761147138C66A62A4DC3BF1E"/>
-    <w:rsid w:val="005C0D85"/>
-  </w:style>
-  <w:style w:type="paragraph" w:customStyle="1" w:styleId="69C632D3AAAF40068A88A03176B444FB">
-    <w:name w:val="69C632D3AAAF40068A88A03176B444FB"/>
-    <w:rsid w:val="005C0D85"/>
-  </w:style>
-  <w:style w:type="paragraph" w:customStyle="1" w:styleId="9EA869394AE04708ADB1E597D1ED206A">
-    <w:name w:val="9EA869394AE04708ADB1E597D1ED206A"/>
-    <w:rsid w:val="005C0D85"/>
-  </w:style>
-  <w:style w:type="paragraph" w:customStyle="1" w:styleId="229F642CF18044E3A2A92964C7278895">
-    <w:name w:val="229F642CF18044E3A2A92964C7278895"/>
-    <w:rsid w:val="005C0D85"/>
-  </w:style>
-</w:styles>
-</file>
-
-<file path=word/glossary/stylesWithEffects.xml><?xml version="1.0" encoding="utf-8"?>
-<w:styles xmlns:wpc="http://schemas.microsoft.com/office/word/2010/wordprocessingCanvas" xmlns:mc="http://schemas.openxmlformats.org/markup-compatibility/2006" xmlns:o="urn:schemas-microsoft-com:office:office" xmlns:r="http://schemas.openxmlformats.org/officeDocument/2006/relationships" xmlns:m="http://schemas.openxmlformats.org/officeDocument/2006/math" xmlns:v="urn:schemas-microsoft-com:vml" xmlns:wp14="http://schemas.microsoft.com/office/word/2010/wordprocessingDrawing" xmlns:wp="http://schemas.openxmlformats.org/drawingml/2006/wordprocessingDrawing" xmlns:w10="urn:schemas-microsoft-com:office:word" xmlns:w="http://schemas.openxmlformats.org/wordprocessingml/2006/main" xmlns:w14="http://schemas.microsoft.com/office/word/2010/wordml" xmlns:wpg="http://schemas.microsoft.com/office/word/2010/wordprocessingGroup" xmlns:wpi="http://schemas.microsoft.com/office/word/2010/wordprocessingInk" xmlns:wne="http://schemas.microsoft.com/office/word/2006/wordml" xmlns:wps="http://schemas.microsoft.com/office/word/2010/wordprocessingShape" mc:Ignorable="w14 wp14">
-  <w:docDefaults>
-    <w:rPrDefault>
-      <w:rPr>
-        <w:rFonts w:asciiTheme="minorHAnsi" w:eastAsiaTheme="minorEastAsia" w:hAnsiTheme="minorHAnsi" w:cstheme="minorBidi"/>
-        <w:sz w:val="22"/>
-        <w:szCs w:val="22"/>
-        <w:lang w:val="es-ES" w:eastAsia="es-ES" w:bidi="ar-SA"/>
-      </w:rPr>
-    </w:rPrDefault>
-    <w:pPrDefault>
-      <w:pPr>
-        <w:spacing w:after="200" w:line="276" w:lineRule="auto"/>
-      </w:pPr>
-    </w:pPrDefault>
-  </w:docDefaults>
-  <w:latentStyles w:defLockedState="0" w:defUIPriority="99" w:defSemiHidden="1" w:defUnhideWhenUsed="1" w:defQFormat="0" w:count="267">
-    <w:lsdException w:name="Normal" w:semiHidden="0" w:uiPriority="0" w:unhideWhenUsed="0" w:qFormat="1"/>
-    <w:lsdException w:name="heading 1" w:semiHidden="0" w:uiPriority="9" w:unhideWhenUsed="0" w:qFormat="1"/>
-    <w:lsdException w:name="heading 2" w:uiPriority="9" w:qFormat="1"/>
-    <w:lsdException w:name="heading 3" w:uiPriority="9" w:qFormat="1"/>
-    <w:lsdException w:name="heading 4" w:uiPriority="9" w:qFormat="1"/>
-    <w:lsdException w:name="heading 5" w:uiPriority="9" w:qFormat="1"/>
-    <w:lsdException w:name="heading 6" w:uiPriority="9" w:qFormat="1"/>
-    <w:lsdException w:name="heading 7" w:uiPriority="9" w:qFormat="1"/>
-    <w:lsdException w:name="heading 8" w:uiPriority="9" w:qFormat="1"/>
-    <w:lsdException w:name="heading 9" w:uiPriority="9" w:qFormat="1"/>
-    <w:lsdException w:name="toc 1" w:uiPriority="39"/>
-    <w:lsdException w:name="toc 2" w:uiPriority="39"/>
-    <w:lsdException w:name="toc 3" w:uiPriority="39"/>
-    <w:lsdException w:name="toc 4" w:uiPriority="39"/>
-    <w:lsdException w:name="toc 5" w:uiPriority="39"/>
-    <w:lsdException w:name="toc 6" w:uiPriority="39"/>
-    <w:lsdException w:name="toc 7" w:uiPriority="39"/>
-    <w:lsdException w:name="toc 8" w:uiPriority="39"/>
-    <w:lsdException w:name="toc 9" w:uiPriority="39"/>
-    <w:lsdException w:name="caption" w:uiPriority="35" w:qFormat="1"/>
-    <w:lsdException w:name="Title" w:semiHidden="0" w:uiPriority="10" w:unhideWhenUsed="0" w:qFormat="1"/>
-    <w:lsdException w:name="Default Paragraph Font" w:uiPriority="1"/>
-    <w:lsdException w:name="Subtitle" w:semiHidden="0" w:uiPriority="11" w:unhideWhenUsed="0" w:qFormat="1"/>
-    <w:lsdException w:name="Strong" w:semiHidden="0" w:uiPriority="22" w:unhideWhenUsed="0" w:qFormat="1"/>
-    <w:lsdException w:name="Emphasis" w:semiHidden="0" w:uiPriority="20" w:unhideWhenUsed="0" w:qFormat="1"/>
-    <w:lsdException w:name="Table Grid" w:semiHidden="0" w:uiPriority="59" w:unhideWhenUsed="0"/>
-    <w:lsdException w:name="Placeholder Text" w:unhideWhenUsed="0"/>
-    <w:lsdException w:name="No Spacing" w:semiHidden="0" w:uiPriority="1" w:unhideWhenUsed="0" w:qFormat="1"/>
-    <w:lsdException w:name="Light Shading" w:semiHidden="0" w:uiPriority="60" w:unhideWhenUsed="0"/>
-    <w:lsdException w:name="Light List" w:semiHidden="0" w:uiPriority="61" w:unhideWhenUsed="0"/>
-    <w:lsdException w:name="Light Grid" w:semiHidden="0" w:uiPriority="62" w:unhideWhenUsed="0"/>
-    <w:lsdException w:name="Medium Shading 1" w:semiHidden="0" w:uiPriority="63" w:unhideWhenUsed="0"/>
-    <w:lsdException w:name="Medium Shading 2" w:semiHidden="0" w:uiPriority="64" w:unhideWhenUsed="0"/>
-    <w:lsdException w:name="Medium List 1" w:semiHidden="0" w:uiPriority="65" w:unhideWhenUsed="0"/>
-    <w:lsdException w:name="Medium List 2" w:semiHidden="0" w:uiPriority="66" w:unhideWhenUsed="0"/>
-    <w:lsdException w:name="Medium Grid 1" w:semiHidden="0" w:uiPriority="67" w:unhideWhenUsed="0"/>
-    <w:lsdException w:name="Medium Grid 2" w:semiHidden="0" w:uiPriority="68" w:unhideWhenUsed="0"/>
-    <w:lsdException w:name="Medium Grid 3" w:semiHidden="0" w:uiPriority="69" w:unhideWhenUsed="0"/>
-    <w:lsdException w:name="Dark List" w:semiHidden="0" w:uiPriority="70" w:unhideWhenUsed="0"/>
-    <w:lsdException w:name="Colorful Shading" w:semiHidden="0" w:uiPriority="71" w:unhideWhenUsed="0"/>
-    <w:lsdException w:name="Colorful List" w:semiHidden="0" w:uiPriority="72" w:unhideWhenUsed="0"/>
-    <w:lsdException w:name="Colorful Grid" w:semiHidden="0" w:uiPriority="73" w:unhideWhenUsed="0"/>
-    <w:lsdException w:name="Light Shading Accent 1" w:semiHidden="0" w:uiPriority="60" w:unhideWhenUsed="0"/>
-    <w:lsdException w:name="Light List Accent 1" w:semiHidden="0" w:uiPriority="61" w:unhideWhenUsed="0"/>
-    <w:lsdException w:name="Light Grid Accent 1" w:semiHidden="0" w:uiPriority="62" w:unhideWhenUsed="0"/>
-    <w:lsdException w:name="Medium Shading 1 Accent 1" w:semiHidden="0" w:uiPriority="63" w:unhideWhenUsed="0"/>
-    <w:lsdException w:name="Medium Shading 2 Accent 1" w:semiHidden="0" w:uiPriority="64" w:unhideWhenUsed="0"/>
-    <w:lsdException w:name="Medium List 1 Accent 1" w:semiHidden="0" w:uiPriority="65" w:unhideWhenUsed="0"/>
-    <w:lsdException w:name="Revision" w:unhideWhenUsed="0"/>
-    <w:lsdException w:name="List Paragraph" w:semiHidden="0" w:uiPriority="34" w:unhideWhenUsed="0" w:qFormat="1"/>
-    <w:lsdException w:name="Quote" w:semiHidden="0" w:uiPriority="29" w:unhideWhenUsed="0" w:qFormat="1"/>
-    <w:lsdException w:name="Intense Quote" w:semiHidden="0" w:uiPriority="30" w:unhideWhenUsed="0" w:qFormat="1"/>
-    <w:lsdException w:name="Medium List 2 Accent 1" w:semiHidden="0" w:uiPriority="66" w:unhideWhenUsed="0"/>
-    <w:lsdException w:name="Medium Grid 1 Accent 1" w:semiHidden="0" w:uiPriority="67" w:unhideWhenUsed="0"/>
-    <w:lsdException w:name="Medium Grid 2 Accent 1" w:semiHidden="0" w:uiPriority="68" w:unhideWhenUsed="0"/>
-    <w:lsdException w:name="Medium Grid 3 Accent 1" w:semiHidden="0" w:uiPriority="69" w:unhideWhenUsed="0"/>
-    <w:lsdException w:name="Dark List Accent 1" w:semiHidden="0" w:uiPriority="70" w:unhideWhenUsed="0"/>
-    <w:lsdException w:name="Colorful Shading Accent 1" w:semiHidden="0" w:uiPriority="71" w:unhideWhenUsed="0"/>
-    <w:lsdException w:name="Colorful List Accent 1" w:semiHidden="0" w:uiPriority="72" w:unhideWhenUsed="0"/>
-    <w:lsdException w:name="Colorful Grid Accent 1" w:semiHidden="0" w:uiPriority="73" w:unhideWhenUsed="0"/>
-    <w:lsdException w:name="Light Shading Accent 2" w:semiHidden="0" w:uiPriority="60" w:unhideWhenUsed="0"/>
-    <w:lsdException w:name="Light List Accent 2" w:semiHidden="0" w:uiPriority="61" w:unhideWhenUsed="0"/>
-    <w:lsdException w:name="Light Grid Accent 2" w:semiHidden="0" w:uiPriority="62" w:unhideWhenUsed="0"/>
-    <w:lsdException w:name="Medium Shading 1 Accent 2" w:semiHidden="0" w:uiPriority="63" w:unhideWhenUsed="0"/>
-    <w:lsdException w:name="Medium Shading 2 Accent 2" w:semiHidden="0" w:uiPriority="64" w:unhideWhenUsed="0"/>
-    <w:lsdException w:name="Medium List 1 Accent 2" w:semiHidden="0" w:uiPriority="65" w:unhideWhenUsed="0"/>
-    <w:lsdException w:name="Medium List 2 Accent 2" w:semiHidden="0" w:uiPriority="66" w:unhideWhenUsed="0"/>
-    <w:lsdException w:name="Medium Grid 1 Accent 2" w:semiHidden="0" w:uiPriority="67" w:unhideWhenUsed="0"/>
-    <w:lsdException w:name="Medium Grid 2 Accent 2" w:semiHidden="0" w:uiPriority="68" w:unhideWhenUsed="0"/>
-    <w:lsdException w:name="Medium Grid 3 Accent 2" w:semiHidden="0" w:uiPriority="69" w:unhideWhenUsed="0"/>
-    <w:lsdException w:name="Dark List Accent 2" w:semiHidden="0" w:uiPriority="70" w:unhideWhenUsed="0"/>
-    <w:lsdException w:name="Colorful Shading Accent 2" w:semiHidden="0" w:uiPriority="71" w:unhideWhenUsed="0"/>
-    <w:lsdException w:name="Colorful List Accent 2" w:semiHidden="0" w:uiPriority="72" w:unhideWhenUsed="0"/>
-    <w:lsdException w:name="Colorful Grid Accent 2" w:semiHidden="0" w:uiPriority="73" w:unhideWhenUsed="0"/>
-    <w:lsdException w:name="Light Shading Accent 3" w:semiHidden="0" w:uiPriority="60" w:unhideWhenUsed="0"/>
-    <w:lsdException w:name="Light List Accent 3" w:semiHidden="0" w:uiPriority="61" w:unhideWhenUsed="0"/>
-    <w:lsdException w:name="Light Grid Accent 3" w:semiHidden="0" w:uiPriority="62" w:unhideWhenUsed="0"/>
-    <w:lsdException w:name="Medium Shading 1 Accent 3" w:semiHidden="0" w:uiPriority="63" w:unhideWhenUsed="0"/>
-    <w:lsdException w:name="Medium Shading 2 Accent 3" w:semiHidden="0" w:uiPriority="64" w:unhideWhenUsed="0"/>
-    <w:lsdException w:name="Medium List 1 Accent 3" w:semiHidden="0" w:uiPriority="65" w:unhideWhenUsed="0"/>
-    <w:lsdException w:name="Medium List 2 Accent 3" w:semiHidden="0" w:uiPriority="66" w:unhideWhenUsed="0"/>
-    <w:lsdException w:name="Medium Grid 1 Accent 3" w:semiHidden="0" w:uiPriority="67" w:unhideWhenUsed="0"/>
-    <w:lsdException w:name="Medium Grid 2 Accent 3" w:semiHidden="0" w:uiPriority="68" w:unhideWhenUsed="0"/>
-    <w:lsdException w:name="Medium Grid 3 Accent 3" w:semiHidden="0" w:uiPriority="69" w:unhideWhenUsed="0"/>
-    <w:lsdException w:name="Dark List Accent 3" w:semiHidden="0" w:uiPriority="70" w:unhideWhenUsed="0"/>
-    <w:lsdException w:name="Colorful Shading Accent 3" w:semiHidden="0" w:uiPriority="71" w:unhideWhenUsed="0"/>
-    <w:lsdException w:name="Colorful List Accent 3" w:semiHidden="0" w:uiPriority="72" w:unhideWhenUsed="0"/>
-    <w:lsdException w:name="Colorful Grid Accent 3" w:semiHidden="0" w:uiPriority="73" w:unhideWhenUsed="0"/>
-    <w:lsdException w:name="Light Shading Accent 4" w:semiHidden="0" w:uiPriority="60" w:unhideWhenUsed="0"/>
-    <w:lsdException w:name="Light List Accent 4" w:semiHidden="0" w:uiPriority="61" w:unhideWhenUsed="0"/>
-    <w:lsdException w:name="Light Grid Accent 4" w:semiHidden="0" w:uiPriority="62" w:unhideWhenUsed="0"/>
-    <w:lsdException w:name="Medium Shading 1 Accent 4" w:semiHidden="0" w:uiPriority="63" w:unhideWhenUsed="0"/>
-    <w:lsdException w:name="Medium Shading 2 Accent 4" w:semiHidden="0" w:uiPriority="64" w:unhideWhenUsed="0"/>
-    <w:lsdException w:name="Medium List 1 Accent 4" w:semiHidden="0" w:uiPriority="65" w:unhideWhenUsed="0"/>
-    <w:lsdException w:name="Medium List 2 Accent 4" w:semiHidden="0" w:uiPriority="66" w:unhideWhenUsed="0"/>
-    <w:lsdException w:name="Medium Grid 1 Accent 4" w:semiHidden="0" w:uiPriority="67" w:unhideWhenUsed="0"/>
-    <w:lsdException w:name="Medium Grid 2 Accent 4" w:semiHidden="0" w:uiPriority="68" w:unhideWhenUsed="0"/>
-    <w:lsdException w:name="Medium Grid 3 Accent 4" w:semiHidden="0" w:uiPriority="69" w:unhideWhenUsed="0"/>
-    <w:lsdException w:name="Dark List Accent 4" w:semiHidden="0" w:uiPriority="70" w:unhideWhenUsed="0"/>
-    <w:lsdException w:name="Colorful Shading Accent 4" w:semiHidden="0" w:uiPriority="71" w:unhideWhenUsed="0"/>
-    <w:lsdException w:name="Colorful List Accent 4" w:semiHidden="0" w:uiPriority="72" w:unhideWhenUsed="0"/>
-    <w:lsdException w:name="Colorful Grid Accent 4" w:semiHidden="0" w:uiPriority="73" w:unhideWhenUsed="0"/>
-    <w:lsdException w:name="Light Shading Accent 5" w:semiHidden="0" w:uiPriority="60" w:unhideWhenUsed="0"/>
-    <w:lsdException w:name="Light List Accent 5" w:semiHidden="0" w:uiPriority="61" w:unhideWhenUsed="0"/>
-    <w:lsdException w:name="Light Grid Accent 5" w:semiHidden="0" w:uiPriority="62" w:unhideWhenUsed="0"/>
-    <w:lsdException w:name="Medium Shading 1 Accent 5" w:semiHidden="0" w:uiPriority="63" w:unhideWhenUsed="0"/>
-    <w:lsdException w:name="Medium Shading 2 Accent 5" w:semiHidden="0" w:uiPriority="64" w:unhideWhenUsed="0"/>
-    <w:lsdException w:name="Medium List 1 Accent 5" w:semiHidden="0" w:uiPriority="65" w:unhideWhenUsed="0"/>
-    <w:lsdException w:name="Medium List 2 Accent 5" w:semiHidden="0" w:uiPriority="66" w:unhideWhenUsed="0"/>
-    <w:lsdException w:name="Medium Grid 1 Accent 5" w:semiHidden="0" w:uiPriority="67" w:unhideWhenUsed="0"/>
-    <w:lsdException w:name="Medium Grid 2 Accent 5" w:semiHidden="0" w:uiPriority="68" w:unhideWhenUsed="0"/>
-    <w:lsdException w:name="Medium Grid 3 Accent 5" w:semiHidden="0" w:uiPriority="69" w:unhideWhenUsed="0"/>
-    <w:lsdException w:name="Dark List Accent 5" w:semiHidden="0" w:uiPriority="70" w:unhideWhenUsed="0"/>
-    <w:lsdException w:name="Colorful Shading Accent 5" w:semiHidden="0" w:uiPriority="71" w:unhideWhenUsed="0"/>
-    <w:lsdException w:name="Colorful List Accent 5" w:semiHidden="0" w:uiPriority="72" w:unhideWhenUsed="0"/>
-    <w:lsdException w:name="Colorful Grid Accent 5" w:semiHidden="0" w:uiPriority="73" w:unhideWhenUsed="0"/>
-    <w:lsdException w:name="Light Shading Accent 6" w:semiHidden="0" w:uiPriority="60" w:unhideWhenUsed="0"/>
-    <w:lsdException w:name="Light List Accent 6" w:semiHidden="0" w:uiPriority="61" w:unhideWhenUsed="0"/>
-    <w:lsdException w:name="Light Grid Accent 6" w:semiHidden="0" w:uiPriority="62" w:unhideWhenUsed="0"/>
-    <w:lsdException w:name="Medium Shading 1 Accent 6" w:semiHidden="0" w:uiPriority="63" w:unhideWhenUsed="0"/>
-    <w:lsdException w:name="Medium Shading 2 Accent 6" w:semiHidden="0" w:uiPriority="64" w:unhideWhenUsed="0"/>
-    <w:lsdException w:name="Medium List 1 Accent 6" w:semiHidden="0" w:uiPriority="65" w:unhideWhenUsed="0"/>
-    <w:lsdException w:name="Medium List 2 Accent 6" w:semiHidden="0" w:uiPriority="66" w:unhideWhenUsed="0"/>
-    <w:lsdException w:name="Medium Grid 1 Accent 6" w:semiHidden="0" w:uiPriority="67" w:unhideWhenUsed="0"/>
-    <w:lsdException w:name="Medium Grid 2 Accent 6" w:semiHidden="0" w:uiPriority="68" w:unhideWhenUsed="0"/>
-    <w:lsdException w:name="Medium Grid 3 Accent 6" w:semiHidden="0" w:uiPriority="69" w:unhideWhenUsed="0"/>
-    <w:lsdException w:name="Dark List Accent 6" w:semiHidden="0" w:uiPriority="70" w:unhideWhenUsed="0"/>
-    <w:lsdException w:name="Colorful Shading Accent 6" w:semiHidden="0" w:uiPriority="71" w:unhideWhenUsed="0"/>
-    <w:lsdException w:name="Colorful List Accent 6" w:semiHidden="0" w:uiPriority="72" w:unhideWhenUsed="0"/>
-    <w:lsdException w:name="Colorful Grid Accent 6" w:semiHidden="0" w:uiPriority="73" w:unhideWhenUsed="0"/>
-    <w:lsdException w:name="Subtle Emphasis" w:semiHidden="0" w:uiPriority="19" w:unhideWhenUsed="0" w:qFormat="1"/>
-    <w:lsdException w:name="Intense Emphasis" w:semiHidden="0" w:uiPriority="21" w:unhideWhenUsed="0" w:qFormat="1"/>
-    <w:lsdException w:name="Subtle Reference" w:semiHidden="0" w:uiPriority="31" w:unhideWhenUsed="0" w:qFormat="1"/>
-    <w:lsdException w:name="Intense Reference" w:semiHidden="0" w:uiPriority="32" w:unhideWhenUsed="0" w:qFormat="1"/>
-    <w:lsdException w:name="Book Title" w:semiHidden="0" w:uiPriority="33" w:unhideWhenUsed="0" w:qFormat="1"/>
-    <w:lsdException w:name="Bibliography" w:uiPriority="37"/>
-    <w:lsdException w:name="TOC Heading" w:uiPriority="39" w:qFormat="1"/>
-  </w:latentStyles>
-  <w:style w:type="paragraph" w:default="1" w:styleId="Normal">
-    <w:name w:val="Normal"/>
-    <w:qFormat/>
-  </w:style>
-  <w:style w:type="character" w:default="1" w:styleId="Fuentedeprrafopredeter">
-    <w:name w:val="Default Paragraph Font"/>
-    <w:uiPriority w:val="1"/>
-    <w:semiHidden/>
-    <w:unhideWhenUsed/>
-  </w:style>
-  <w:style w:type="table" w:default="1" w:styleId="Tablanormal">
-    <w:name w:val="Normal Table"/>
-    <w:uiPriority w:val="99"/>
-    <w:semiHidden/>
-    <w:unhideWhenUsed/>
-    <w:tblPr>
-      <w:tblInd w:w="0" w:type="dxa"/>
-      <w:tblCellMar>
-        <w:top w:w="0" w:type="dxa"/>
-        <w:left w:w="108" w:type="dxa"/>
-        <w:bottom w:w="0" w:type="dxa"/>
-        <w:right w:w="108" w:type="dxa"/>
-      </w:tblCellMar>
-    </w:tblPr>
-  </w:style>
-  <w:style w:type="numbering" w:default="1" w:styleId="Sinlista">
-    <w:name w:val="No List"/>
-    <w:uiPriority w:val="99"/>
-    <w:semiHidden/>
-    <w:unhideWhenUsed/>
-  </w:style>
-</w:styles>
-</file>
-
-<file path=word/glossary/webSettings.xml><?xml version="1.0" encoding="utf-8"?>
-<w:webSettings xmlns:mc="http://schemas.openxmlformats.org/markup-compatibility/2006" xmlns:r="http://schemas.openxmlformats.org/officeDocument/2006/relationships" xmlns:w="http://schemas.openxmlformats.org/wordprocessingml/2006/main" xmlns:w14="http://schemas.microsoft.com/office/word/2010/wordml" mc:Ignorable="w14">
-  <w:optimizeForBrowser/>
-  <w:allowPNG/>
-</w:webSettings>
-</file>
-
 <file path=word/theme/theme1.xml><?xml version="1.0" encoding="utf-8"?>
 <a:theme xmlns:a="http://schemas.openxmlformats.org/drawingml/2006/main" name="Tema de Office">
   <a:themeElements>
@@ -5015,7 +8457,7 @@
 </file>
 
 <file path=customXml/itemProps2.xml><?xml version="1.0" encoding="utf-8"?>
-<ds:datastoreItem xmlns:ds="http://schemas.openxmlformats.org/officeDocument/2006/customXml" ds:itemID="{44377ADC-A305-4D0D-B664-C72422768C2F}">
+<ds:datastoreItem xmlns:ds="http://schemas.openxmlformats.org/officeDocument/2006/customXml" ds:itemID="{8DC530BB-9E8C-4FD2-A51A-45D3AA0DCE7F}">
   <ds:schemaRefs>
     <ds:schemaRef ds:uri="http://schemas.openxmlformats.org/officeDocument/2006/bibliography"/>
   </ds:schemaRefs>

</xml_diff>

<commit_message>
Agregado comentarios princiapl y tutorialFrame
</commit_message>
<xml_diff>
--- a/ProyectoFinalEva/ProyectoFInal.docx
+++ b/ProyectoFinalEva/ProyectoFInal.docx
@@ -1,6 +1,6 @@
 
 <file path=word/document.xml><?xml version="1.0" encoding="utf-8"?>
-<w:document xmlns:wpc="http://schemas.microsoft.com/office/word/2010/wordprocessingCanvas" xmlns:mc="http://schemas.openxmlformats.org/markup-compatibility/2006" xmlns:o="urn:schemas-microsoft-com:office:office" xmlns:r="http://schemas.openxmlformats.org/officeDocument/2006/relationships" xmlns:m="http://schemas.openxmlformats.org/officeDocument/2006/math" xmlns:v="urn:schemas-microsoft-com:vml" xmlns:wp14="http://schemas.microsoft.com/office/word/2010/wordprocessingDrawing" xmlns:wp="http://schemas.openxmlformats.org/drawingml/2006/wordprocessingDrawing" xmlns:w10="urn:schemas-microsoft-com:office:word" xmlns:w="http://schemas.openxmlformats.org/wordprocessingml/2006/main" xmlns:w14="http://schemas.microsoft.com/office/word/2010/wordml" xmlns:wpg="http://schemas.microsoft.com/office/word/2010/wordprocessingGroup" xmlns:wpi="http://schemas.microsoft.com/office/word/2010/wordprocessingInk" xmlns:wne="http://schemas.microsoft.com/office/word/2006/wordml" xmlns:wps="http://schemas.microsoft.com/office/word/2010/wordprocessingShape" mc:Ignorable="w14 wp14">
+<w:document xmlns:ve="http://schemas.openxmlformats.org/markup-compatibility/2006" xmlns:o="urn:schemas-microsoft-com:office:office" xmlns:r="http://schemas.openxmlformats.org/officeDocument/2006/relationships" xmlns:m="http://schemas.openxmlformats.org/officeDocument/2006/math" xmlns:v="urn:schemas-microsoft-com:vml" xmlns:wp="http://schemas.openxmlformats.org/drawingml/2006/wordprocessingDrawing" xmlns:w10="urn:schemas-microsoft-com:office:word" xmlns:w="http://schemas.openxmlformats.org/wordprocessingml/2006/main" xmlns:wne="http://schemas.microsoft.com/office/word/2006/wordml">
   <w:body>
     <w:sdt>
       <w:sdtPr>
@@ -26,7 +26,7 @@
           <w:tblPr>
             <w:tblW w:w="5000" w:type="pct"/>
             <w:jc w:val="center"/>
-            <w:tblLook w:val="04A0" w:firstRow="1" w:lastRow="0" w:firstColumn="1" w:lastColumn="0" w:noHBand="0" w:noVBand="1"/>
+            <w:tblLook w:val="04A0"/>
           </w:tblPr>
           <w:tblGrid>
             <w:gridCol w:w="8720"/>
@@ -97,7 +97,6 @@
                 <w:dataBinding w:prefixMappings="xmlns:ns0='http://schemas.openxmlformats.org/package/2006/metadata/core-properties' xmlns:ns1='http://purl.org/dc/elements/1.1/'" w:xpath="/ns0:coreProperties[1]/ns1:title[1]" w:storeItemID="{6C3C8BC8-F283-45AE-878A-BAB7291924A1}"/>
                 <w:text/>
               </w:sdtPr>
-              <w:sdtEndPr/>
               <w:sdtContent>
                 <w:tc>
                   <w:tcPr>
@@ -150,7 +149,6 @@
                 <w:dataBinding w:prefixMappings="xmlns:ns0='http://schemas.openxmlformats.org/package/2006/metadata/core-properties' xmlns:ns1='http://purl.org/dc/elements/1.1/'" w:xpath="/ns0:coreProperties[1]/ns1:subject[1]" w:storeItemID="{6C3C8BC8-F283-45AE-878A-BAB7291924A1}"/>
                 <w:text/>
               </w:sdtPr>
-              <w:sdtEndPr/>
               <w:sdtContent>
                 <w:tc>
                   <w:tcPr>
@@ -223,7 +221,6 @@
                 <w:dataBinding w:prefixMappings="xmlns:ns0='http://schemas.openxmlformats.org/package/2006/metadata/core-properties' xmlns:ns1='http://purl.org/dc/elements/1.1/'" w:xpath="/ns0:coreProperties[1]/ns1:creator[1]" w:storeItemID="{6C3C8BC8-F283-45AE-878A-BAB7291924A1}"/>
                 <w:text/>
               </w:sdtPr>
-              <w:sdtEndPr/>
               <w:sdtContent>
                 <w:tc>
                   <w:tcPr>
@@ -246,7 +243,25 @@
                         <w:bCs/>
                         <w:color w:val="000000" w:themeColor="text1"/>
                       </w:rPr>
-                      <w:t>Alexis López Briongos Dam2t</w:t>
+                      <w:t xml:space="preserve">Alexis López </w:t>
+                    </w:r>
+                    <w:proofErr w:type="spellStart"/>
+                    <w:r>
+                      <w:rPr>
+                        <w:b/>
+                        <w:bCs/>
+                        <w:color w:val="000000" w:themeColor="text1"/>
+                      </w:rPr>
+                      <w:t>Briongos</w:t>
+                    </w:r>
+                    <w:proofErr w:type="spellEnd"/>
+                    <w:r>
+                      <w:rPr>
+                        <w:b/>
+                        <w:bCs/>
+                        <w:color w:val="000000" w:themeColor="text1"/>
+                      </w:rPr>
+                      <w:t xml:space="preserve"> Dam2t</w:t>
                     </w:r>
                   </w:p>
                 </w:tc>
@@ -275,7 +290,6 @@
                   <w:calendar w:val="gregorian"/>
                 </w:date>
               </w:sdtPr>
-              <w:sdtEndPr/>
               <w:sdtContent>
                 <w:tc>
                   <w:tcPr>
@@ -318,7 +332,7 @@
           <w:tblPr>
             <w:tblpPr w:leftFromText="187" w:rightFromText="187" w:horzAnchor="margin" w:tblpXSpec="center" w:tblpYSpec="bottom"/>
             <w:tblW w:w="5000" w:type="pct"/>
-            <w:tblLook w:val="04A0" w:firstRow="1" w:lastRow="0" w:firstColumn="1" w:lastColumn="0" w:noHBand="0" w:noVBand="1"/>
+            <w:tblLook w:val="04A0"/>
           </w:tblPr>
           <w:tblGrid>
             <w:gridCol w:w="8720"/>
@@ -361,7 +375,6 @@
           <w:docPartUnique/>
         </w:docPartObj>
       </w:sdtPr>
-      <w:sdtEndPr/>
       <w:sdtContent>
         <w:p>
           <w:pPr>
@@ -404,7 +417,7 @@
           <w:r>
             <w:fldChar w:fldCharType="separate"/>
           </w:r>
-          <w:hyperlink w:anchor="_Toc150483821" w:history="1">
+          <w:hyperlink w:anchor="_Toc150540451" w:history="1">
             <w:r>
               <w:rPr>
                 <w:rStyle w:val="Hipervnculo"/>
@@ -431,7 +444,7 @@
                 <w:noProof/>
                 <w:webHidden/>
               </w:rPr>
-              <w:instrText xml:space="preserve"> PAGEREF _Toc150483821 \h </w:instrText>
+              <w:instrText xml:space="preserve"> PAGEREF _Toc150540451 \h </w:instrText>
             </w:r>
             <w:r>
               <w:rPr>
@@ -474,7 +487,7 @@
               <w:lang w:eastAsia="es-ES"/>
             </w:rPr>
           </w:pPr>
-          <w:hyperlink w:anchor="_Toc150483822" w:history="1">
+          <w:hyperlink w:anchor="_Toc150540452" w:history="1">
             <w:r>
               <w:rPr>
                 <w:rStyle w:val="Hipervnculo"/>
@@ -501,7 +514,7 @@
                 <w:noProof/>
                 <w:webHidden/>
               </w:rPr>
-              <w:instrText xml:space="preserve"> PAGEREF _Toc150483822 \h </w:instrText>
+              <w:instrText xml:space="preserve"> PAGEREF _Toc150540452 \h </w:instrText>
             </w:r>
             <w:r>
               <w:rPr>
@@ -544,7 +557,7 @@
               <w:lang w:eastAsia="es-ES"/>
             </w:rPr>
           </w:pPr>
-          <w:hyperlink w:anchor="_Toc150483823" w:history="1">
+          <w:hyperlink w:anchor="_Toc150540453" w:history="1">
             <w:r>
               <w:rPr>
                 <w:rStyle w:val="Hipervnculo"/>
@@ -571,7 +584,7 @@
                 <w:noProof/>
                 <w:webHidden/>
               </w:rPr>
-              <w:instrText xml:space="preserve"> PAGEREF _Toc150483823 \h </w:instrText>
+              <w:instrText xml:space="preserve"> PAGEREF _Toc150540453 \h </w:instrText>
             </w:r>
             <w:r>
               <w:rPr>
@@ -614,7 +627,7 @@
               <w:lang w:eastAsia="es-ES"/>
             </w:rPr>
           </w:pPr>
-          <w:hyperlink w:anchor="_Toc150483824" w:history="1">
+          <w:hyperlink w:anchor="_Toc150540454" w:history="1">
             <w:r>
               <w:rPr>
                 <w:rStyle w:val="Hipervnculo"/>
@@ -641,7 +654,7 @@
                 <w:noProof/>
                 <w:webHidden/>
               </w:rPr>
-              <w:instrText xml:space="preserve"> PAGEREF _Toc150483824 \h </w:instrText>
+              <w:instrText xml:space="preserve"> PAGEREF _Toc150540454 \h </w:instrText>
             </w:r>
             <w:r>
               <w:rPr>
@@ -684,7 +697,77 @@
               <w:lang w:eastAsia="es-ES"/>
             </w:rPr>
           </w:pPr>
-          <w:hyperlink w:anchor="_Toc150483825" w:history="1">
+          <w:hyperlink w:anchor="_Toc150540455" w:history="1">
+            <w:r>
+              <w:rPr>
+                <w:rStyle w:val="Hipervnculo"/>
+                <w:noProof/>
+              </w:rPr>
+              <w:t>3.2- Idea del juego</w:t>
+            </w:r>
+            <w:r>
+              <w:rPr>
+                <w:noProof/>
+                <w:webHidden/>
+              </w:rPr>
+              <w:tab/>
+            </w:r>
+            <w:r>
+              <w:rPr>
+                <w:noProof/>
+                <w:webHidden/>
+              </w:rPr>
+              <w:fldChar w:fldCharType="begin"/>
+            </w:r>
+            <w:r>
+              <w:rPr>
+                <w:noProof/>
+                <w:webHidden/>
+              </w:rPr>
+              <w:instrText xml:space="preserve"> PAGEREF _Toc150540455 \h </w:instrText>
+            </w:r>
+            <w:r>
+              <w:rPr>
+                <w:noProof/>
+                <w:webHidden/>
+              </w:rPr>
+            </w:r>
+            <w:r>
+              <w:rPr>
+                <w:noProof/>
+                <w:webHidden/>
+              </w:rPr>
+              <w:fldChar w:fldCharType="separate"/>
+            </w:r>
+            <w:r>
+              <w:rPr>
+                <w:noProof/>
+                <w:webHidden/>
+              </w:rPr>
+              <w:t>8</w:t>
+            </w:r>
+            <w:r>
+              <w:rPr>
+                <w:noProof/>
+                <w:webHidden/>
+              </w:rPr>
+              <w:fldChar w:fldCharType="end"/>
+            </w:r>
+          </w:hyperlink>
+        </w:p>
+        <w:p>
+          <w:pPr>
+            <w:pStyle w:val="TDC1"/>
+            <w:tabs>
+              <w:tab w:val="right" w:leader="dot" w:pos="8494"/>
+            </w:tabs>
+            <w:rPr>
+              <w:rFonts w:eastAsiaTheme="minorEastAsia"/>
+              <w:noProof/>
+              <w:lang w:eastAsia="es-ES"/>
+            </w:rPr>
+          </w:pPr>
+          <w:hyperlink w:anchor="_Toc150540456" w:history="1">
             <w:r>
               <w:rPr>
                 <w:rStyle w:val="Hipervnculo"/>
@@ -711,7 +794,7 @@
                 <w:noProof/>
                 <w:webHidden/>
               </w:rPr>
-              <w:instrText xml:space="preserve"> PAGEREF _Toc150483825 \h </w:instrText>
+              <w:instrText xml:space="preserve"> PAGEREF _Toc150540456 \h </w:instrText>
             </w:r>
             <w:r>
               <w:rPr>
@@ -754,7 +837,7 @@
               <w:lang w:eastAsia="es-ES"/>
             </w:rPr>
           </w:pPr>
-          <w:hyperlink w:anchor="_Toc150483826" w:history="1">
+          <w:hyperlink w:anchor="_Toc150540457" w:history="1">
             <w:r>
               <w:rPr>
                 <w:rStyle w:val="Hipervnculo"/>
@@ -781,7 +864,7 @@
                 <w:noProof/>
                 <w:webHidden/>
               </w:rPr>
-              <w:instrText xml:space="preserve"> PAGEREF _Toc150483826 \h </w:instrText>
+              <w:instrText xml:space="preserve"> PAGEREF _Toc150540457 \h </w:instrText>
             </w:r>
             <w:r>
               <w:rPr>
@@ -840,7 +923,7 @@
           <w:sz w:val="36"/>
         </w:rPr>
       </w:pPr>
-      <w:bookmarkStart w:id="1" w:name="_Toc150483821"/>
+      <w:bookmarkStart w:id="1" w:name="_Toc150540451"/>
       <w:r>
         <w:rPr>
           <w:sz w:val="36"/>
@@ -872,8 +955,13 @@
         <w:t xml:space="preserve"> </w:t>
       </w:r>
       <w:r>
-        <w:t>Ordena tó</w:t>
-      </w:r>
+        <w:t xml:space="preserve">Ordena </w:t>
+      </w:r>
+      <w:proofErr w:type="spellStart"/>
+      <w:r>
+        <w:t>tó</w:t>
+      </w:r>
+      <w:proofErr w:type="spellEnd"/>
     </w:p>
     <w:p/>
     <w:p>
@@ -1016,7 +1104,7 @@
           <w:sz w:val="36"/>
         </w:rPr>
       </w:pPr>
-      <w:bookmarkStart w:id="2" w:name="_Toc150483822"/>
+      <w:bookmarkStart w:id="2" w:name="_Toc150540452"/>
       <w:r>
         <w:rPr>
           <w:sz w:val="36"/>
@@ -1076,7 +1164,39 @@
         <w:t>: Enumera y describe los juegos o productos similares que ya existen en el mercado. Destaca sus características, ventajas y desventajas.</w:t>
       </w:r>
       <w:r>
-        <w:t xml:space="preserve"> El juego más exitoso de este género que podemos encontrar en diferentes plataformas como Steam, Epic Games entre otros es el PC Building Simulator. </w:t>
+        <w:t xml:space="preserve"> El juego más exitoso de este género que podemos encontrar en diferentes plataformas como </w:t>
+      </w:r>
+      <w:proofErr w:type="spellStart"/>
+      <w:r>
+        <w:t>Steam</w:t>
+      </w:r>
+      <w:proofErr w:type="spellEnd"/>
+      <w:r>
+        <w:t xml:space="preserve">, </w:t>
+      </w:r>
+      <w:proofErr w:type="spellStart"/>
+      <w:r>
+        <w:t>Epic</w:t>
+      </w:r>
+      <w:proofErr w:type="spellEnd"/>
+      <w:r>
+        <w:t xml:space="preserve"> </w:t>
+      </w:r>
+      <w:proofErr w:type="spellStart"/>
+      <w:r>
+        <w:t>Games</w:t>
+      </w:r>
+      <w:proofErr w:type="spellEnd"/>
+      <w:r>
+        <w:t xml:space="preserve"> entre otros es el PC </w:t>
+      </w:r>
+      <w:proofErr w:type="spellStart"/>
+      <w:r>
+        <w:t>Building</w:t>
+      </w:r>
+      <w:proofErr w:type="spellEnd"/>
+      <w:r>
+        <w:t xml:space="preserve"> Simulator. </w:t>
       </w:r>
     </w:p>
     <w:p>
@@ -1126,7 +1246,15 @@
         <w:t xml:space="preserve"> E</w:t>
       </w:r>
       <w:r>
-        <w:t>s un videojuego con una jugabilidad y apariencia atractiva. Una profundidad en la que debes ajustar presupuestos con los componentes y las peticiones de los clientes.</w:t>
+        <w:t xml:space="preserve">s un videojuego con una </w:t>
+      </w:r>
+      <w:proofErr w:type="spellStart"/>
+      <w:r>
+        <w:t>jugabilidad</w:t>
+      </w:r>
+      <w:proofErr w:type="spellEnd"/>
+      <w:r>
+        <w:t xml:space="preserve"> y apariencia atractiva. Una profundidad en la que debes ajustar presupuestos con los componentes y las peticiones de los clientes.</w:t>
       </w:r>
       <w:r>
         <w:t xml:space="preserve"> Soporte de múltiples plataformas con sistemas de logros.</w:t>
@@ -1173,7 +1301,31 @@
         <w:t>Precios en el Mercado</w:t>
       </w:r>
       <w:r>
-        <w:t xml:space="preserve">: Precios de alrededor de 20€ en plataformas como Steam y Epic Games. </w:t>
+        <w:t xml:space="preserve">: Precios de alrededor de 20€ en plataformas como </w:t>
+      </w:r>
+      <w:proofErr w:type="spellStart"/>
+      <w:r>
+        <w:t>Steam</w:t>
+      </w:r>
+      <w:proofErr w:type="spellEnd"/>
+      <w:r>
+        <w:t xml:space="preserve"> y </w:t>
+      </w:r>
+      <w:proofErr w:type="spellStart"/>
+      <w:r>
+        <w:t>Epic</w:t>
+      </w:r>
+      <w:proofErr w:type="spellEnd"/>
+      <w:r>
+        <w:t xml:space="preserve"> </w:t>
+      </w:r>
+      <w:proofErr w:type="spellStart"/>
+      <w:r>
+        <w:t>Games</w:t>
+      </w:r>
+      <w:proofErr w:type="spellEnd"/>
+      <w:r>
+        <w:t xml:space="preserve">. </w:t>
       </w:r>
     </w:p>
     <w:p/>
@@ -1217,7 +1369,15 @@
         <w:t xml:space="preserve">: </w:t>
       </w:r>
       <w:r>
-        <w:t>Las nuevas dinámicas de aprendizaje están en auje como podrían ser los videojuegos didácticos y pudieran satisfacer una parte del mercado educativo para estos fines.</w:t>
+        <w:t xml:space="preserve">Las nuevas dinámicas de aprendizaje están en </w:t>
+      </w:r>
+      <w:proofErr w:type="spellStart"/>
+      <w:r>
+        <w:t>auje</w:t>
+      </w:r>
+      <w:proofErr w:type="spellEnd"/>
+      <w:r>
+        <w:t xml:space="preserve"> como podrían ser los videojuegos didácticos y pudieran satisfacer una parte del mercado educativo para estos fines.</w:t>
       </w:r>
     </w:p>
     <w:p/>
@@ -1352,7 +1512,7 @@
           <w:sz w:val="36"/>
         </w:rPr>
       </w:pPr>
-      <w:bookmarkStart w:id="3" w:name="_Toc150483823"/>
+      <w:bookmarkStart w:id="3" w:name="_Toc150540453"/>
       <w:r>
         <w:rPr>
           <w:sz w:val="36"/>
@@ -1412,7 +1572,7 @@
           <w:lang w:eastAsia="es-ES"/>
         </w:rPr>
         <w:drawing>
-          <wp:inline distT="0" distB="0" distL="0" distR="0" wp14:anchorId="0E49B8C0" wp14:editId="3D415280">
+          <wp:inline distT="0" distB="0" distL="0" distR="0">
             <wp:extent cx="5400040" cy="2679700"/>
             <wp:effectExtent l="0" t="0" r="0" b="6350"/>
             <wp:docPr id="3" name="0 Imagen"/>
@@ -1427,10 +1587,10 @@
                     <pic:cNvPicPr/>
                   </pic:nvPicPr>
                   <pic:blipFill>
-                    <a:blip r:embed="rId10" cstate="print">
+                    <a:blip r:embed="rId9" cstate="print">
                       <a:extLst>
                         <a:ext uri="{28A0092B-C50C-407E-A947-70E740481C1C}">
-                          <a14:useLocalDpi xmlns:a14="http://schemas.microsoft.com/office/drawing/2010/main" val="0"/>
+                          <a14:useLocalDpi xmlns:a14="http://schemas.microsoft.com/office/drawing/2010/main" xmlns:wps="http://schemas.microsoft.com/office/word/2010/wordprocessingShape" xmlns:wpi="http://schemas.microsoft.com/office/word/2010/wordprocessingInk" xmlns:wpg="http://schemas.microsoft.com/office/word/2010/wordprocessingGroup" xmlns:w14="http://schemas.microsoft.com/office/word/2010/wordml" xmlns:w="http://schemas.openxmlformats.org/wordprocessingml/2006/main" xmlns:w10="urn:schemas-microsoft-com:office:word" xmlns:wp14="http://schemas.microsoft.com/office/word/2010/wordprocessingDrawing" xmlns:v="urn:schemas-microsoft-com:vml" xmlns:o="urn:schemas-microsoft-com:office:office" xmlns:mc="http://schemas.openxmlformats.org/markup-compatibility/2006" xmlns:wpc="http://schemas.microsoft.com/office/word/2010/wordprocessingCanvas" xmlns="" val="0"/>
                         </a:ext>
                       </a:extLst>
                     </a:blip>
@@ -1486,7 +1646,7 @@
           <w:lang w:eastAsia="es-ES"/>
         </w:rPr>
         <w:drawing>
-          <wp:inline distT="0" distB="0" distL="0" distR="0" wp14:anchorId="0E06CD8C" wp14:editId="36082D8E">
+          <wp:inline distT="0" distB="0" distL="0" distR="0">
             <wp:extent cx="5400040" cy="2679700"/>
             <wp:effectExtent l="0" t="0" r="0" b="6350"/>
             <wp:docPr id="4" name="0 Imagen"/>
@@ -1501,10 +1661,10 @@
                     <pic:cNvPicPr/>
                   </pic:nvPicPr>
                   <pic:blipFill>
-                    <a:blip r:embed="rId11" cstate="print">
+                    <a:blip r:embed="rId10" cstate="print">
                       <a:extLst>
                         <a:ext uri="{28A0092B-C50C-407E-A947-70E740481C1C}">
-                          <a14:useLocalDpi xmlns:a14="http://schemas.microsoft.com/office/drawing/2010/main" val="0"/>
+                          <a14:useLocalDpi xmlns:a14="http://schemas.microsoft.com/office/drawing/2010/main" xmlns:wps="http://schemas.microsoft.com/office/word/2010/wordprocessingShape" xmlns:wpi="http://schemas.microsoft.com/office/word/2010/wordprocessingInk" xmlns:wpg="http://schemas.microsoft.com/office/word/2010/wordprocessingGroup" xmlns:w14="http://schemas.microsoft.com/office/word/2010/wordml" xmlns:w="http://schemas.openxmlformats.org/wordprocessingml/2006/main" xmlns:w10="urn:schemas-microsoft-com:office:word" xmlns:wp14="http://schemas.microsoft.com/office/word/2010/wordprocessingDrawing" xmlns:v="urn:schemas-microsoft-com:vml" xmlns:o="urn:schemas-microsoft-com:office:office" xmlns:mc="http://schemas.openxmlformats.org/markup-compatibility/2006" xmlns:wpc="http://schemas.microsoft.com/office/word/2010/wordprocessingCanvas" xmlns="" val="0"/>
                         </a:ext>
                       </a:extLst>
                     </a:blip>
@@ -1559,7 +1719,7 @@
           <w:lang w:eastAsia="es-ES"/>
         </w:rPr>
         <w:drawing>
-          <wp:inline distT="0" distB="0" distL="0" distR="0" wp14:anchorId="72C8752D" wp14:editId="0F444253">
+          <wp:inline distT="0" distB="0" distL="0" distR="0">
             <wp:extent cx="5400040" cy="6961505"/>
             <wp:effectExtent l="0" t="0" r="0" b="0"/>
             <wp:docPr id="2" name="0 Imagen"/>
@@ -1574,10 +1734,10 @@
                     <pic:cNvPicPr/>
                   </pic:nvPicPr>
                   <pic:blipFill>
-                    <a:blip r:embed="rId12">
+                    <a:blip r:embed="rId11" cstate="print">
                       <a:extLst>
                         <a:ext uri="{28A0092B-C50C-407E-A947-70E740481C1C}">
-                          <a14:useLocalDpi xmlns:a14="http://schemas.microsoft.com/office/drawing/2010/main" val="0"/>
+                          <a14:useLocalDpi xmlns:a14="http://schemas.microsoft.com/office/drawing/2010/main" xmlns:wps="http://schemas.microsoft.com/office/word/2010/wordprocessingShape" xmlns:wpi="http://schemas.microsoft.com/office/word/2010/wordprocessingInk" xmlns:wpg="http://schemas.microsoft.com/office/word/2010/wordprocessingGroup" xmlns:w14="http://schemas.microsoft.com/office/word/2010/wordml" xmlns:w="http://schemas.openxmlformats.org/wordprocessingml/2006/main" xmlns:w10="urn:schemas-microsoft-com:office:word" xmlns:wp14="http://schemas.microsoft.com/office/word/2010/wordprocessingDrawing" xmlns:v="urn:schemas-microsoft-com:vml" xmlns:o="urn:schemas-microsoft-com:office:office" xmlns:mc="http://schemas.openxmlformats.org/markup-compatibility/2006" xmlns:wpc="http://schemas.microsoft.com/office/word/2010/wordprocessingCanvas" xmlns="" val="0"/>
                         </a:ext>
                       </a:extLst>
                     </a:blip>
@@ -1611,13 +1771,69 @@
         <w:rPr>
           <w:i/>
         </w:rPr>
-        <w:t>Los contenedores grandes representan ventanas y los de su interior páginas xml.</w:t>
-      </w:r>
+        <w:t xml:space="preserve">Los contenedores grandes representan ventanas y los de su interior páginas </w:t>
+      </w:r>
+      <w:proofErr w:type="spellStart"/>
       <w:r>
         <w:rPr>
           <w:i/>
         </w:rPr>
-        <w:t xml:space="preserve"> Las páginas denominadas ModoFacil, ModoMedio y ModoDificil representan los niveles 1 ,2 y 3. Están así </w:t>
+        <w:t>xml</w:t>
+      </w:r>
+      <w:proofErr w:type="spellEnd"/>
+      <w:r>
+        <w:rPr>
+          <w:i/>
+        </w:rPr>
+        <w:t>.</w:t>
+      </w:r>
+      <w:r>
+        <w:rPr>
+          <w:i/>
+        </w:rPr>
+        <w:t xml:space="preserve"> Las páginas denominadas </w:t>
+      </w:r>
+      <w:proofErr w:type="spellStart"/>
+      <w:r>
+        <w:rPr>
+          <w:i/>
+        </w:rPr>
+        <w:t>ModoFacil</w:t>
+      </w:r>
+      <w:proofErr w:type="spellEnd"/>
+      <w:r>
+        <w:rPr>
+          <w:i/>
+        </w:rPr>
+        <w:t xml:space="preserve">, </w:t>
+      </w:r>
+      <w:proofErr w:type="spellStart"/>
+      <w:r>
+        <w:rPr>
+          <w:i/>
+        </w:rPr>
+        <w:t>ModoMedio</w:t>
+      </w:r>
+      <w:proofErr w:type="spellEnd"/>
+      <w:r>
+        <w:rPr>
+          <w:i/>
+        </w:rPr>
+        <w:t xml:space="preserve"> y </w:t>
+      </w:r>
+      <w:proofErr w:type="spellStart"/>
+      <w:r>
+        <w:rPr>
+          <w:i/>
+        </w:rPr>
+        <w:t>ModoDificil</w:t>
+      </w:r>
+      <w:proofErr w:type="spellEnd"/>
+      <w:r>
+        <w:rPr>
+          <w:i/>
+        </w:rPr>
+        <w:t xml:space="preserve"> representan los niveles 1 ,2 y 3. Están así </w:t>
       </w:r>
       <w:r>
         <w:rPr>
@@ -1645,8 +1861,13 @@
         <w:t xml:space="preserve">La aplicación </w:t>
       </w:r>
       <w:r>
-        <w:t>se va a ejecutar sobre la misma ventana Mainwindow</w:t>
-      </w:r>
+        <w:t xml:space="preserve">se va a ejecutar sobre la misma ventana </w:t>
+      </w:r>
+      <w:proofErr w:type="spellStart"/>
+      <w:r>
+        <w:t>Mainwindow</w:t>
+      </w:r>
+      <w:proofErr w:type="spellEnd"/>
       <w:r>
         <w:t>.</w:t>
       </w:r>
@@ -1671,7 +1892,15 @@
         </w:numPr>
       </w:pPr>
       <w:r>
-        <w:t>En la ventana MainWindow es donde ocurrirá todo el bucle del videojuego. Estará formado por páginas para que haya una transición limpia entre niveles y estados del videojuego.</w:t>
+        <w:t xml:space="preserve">En la ventana </w:t>
+      </w:r>
+      <w:proofErr w:type="spellStart"/>
+      <w:r>
+        <w:t>MainWindow</w:t>
+      </w:r>
+      <w:proofErr w:type="spellEnd"/>
+      <w:r>
+        <w:t xml:space="preserve"> es donde ocurrirá todo el bucle del videojuego. Estará formado por páginas para que haya una transición limpia entre niveles y estados del videojuego.</w:t>
       </w:r>
     </w:p>
     <w:p>
@@ -1685,7 +1914,7 @@
           <w:sz w:val="32"/>
         </w:rPr>
       </w:pPr>
-      <w:bookmarkStart w:id="4" w:name="_Toc150483824"/>
+      <w:bookmarkStart w:id="4" w:name="_Toc150540454"/>
       <w:r>
         <w:rPr>
           <w:sz w:val="32"/>
@@ -1733,12 +1962,14 @@
       <w:r>
         <w:t xml:space="preserve"> </w:t>
       </w:r>
+      <w:proofErr w:type="spellStart"/>
       <w:r>
         <w:rPr>
           <w:b/>
         </w:rPr>
         <w:t>Canvas</w:t>
       </w:r>
+      <w:proofErr w:type="spellEnd"/>
       <w:r>
         <w:t>.</w:t>
       </w:r>
@@ -1754,7 +1985,7 @@
           <w:lang w:eastAsia="es-ES"/>
         </w:rPr>
         <w:drawing>
-          <wp:inline distT="0" distB="0" distL="0" distR="0" wp14:anchorId="416CE74C" wp14:editId="5DEA72B8">
+          <wp:inline distT="0" distB="0" distL="0" distR="0">
             <wp:extent cx="5400040" cy="1688200"/>
             <wp:effectExtent l="0" t="0" r="0" b="0"/>
             <wp:docPr id="1" name="Imagen 1"/>
@@ -1769,7 +2000,7 @@
                     <pic:cNvPicPr/>
                   </pic:nvPicPr>
                   <pic:blipFill>
-                    <a:blip r:embed="rId13"/>
+                    <a:blip r:embed="rId12" cstate="print"/>
                     <a:stretch>
                       <a:fillRect/>
                     </a:stretch>
@@ -1805,6 +2036,7 @@
         </w:rPr>
         <w:t xml:space="preserve">Ejemplo del documento XAML del menú principal en el que podemos visualizar la implementación del control </w:t>
       </w:r>
+      <w:proofErr w:type="spellStart"/>
       <w:r>
         <w:rPr>
           <w:b/>
@@ -1812,6 +2044,7 @@
         </w:rPr>
         <w:t>Canvas</w:t>
       </w:r>
+      <w:proofErr w:type="spellEnd"/>
       <w:r>
         <w:rPr>
           <w:i/>
@@ -1839,21 +2072,25 @@
       <w:r>
         <w:t xml:space="preserve">Este control es clave para nuestro proyecto ya que contiene los métodos </w:t>
       </w:r>
+      <w:proofErr w:type="spellStart"/>
       <w:r>
         <w:rPr>
           <w:b/>
         </w:rPr>
         <w:t>Drop</w:t>
       </w:r>
+      <w:proofErr w:type="spellEnd"/>
       <w:r>
         <w:t xml:space="preserve"> y </w:t>
       </w:r>
+      <w:proofErr w:type="spellStart"/>
       <w:r>
         <w:rPr>
           <w:b/>
         </w:rPr>
         <w:t>Drag_over</w:t>
       </w:r>
+      <w:proofErr w:type="spellEnd"/>
       <w:r>
         <w:t>:</w:t>
       </w:r>
@@ -1866,14 +2103,24 @@
           <w:numId w:val="6"/>
         </w:numPr>
       </w:pPr>
+      <w:proofErr w:type="spellStart"/>
       <w:r>
         <w:rPr>
           <w:b/>
         </w:rPr>
         <w:t>Drag_over</w:t>
       </w:r>
-      <w:r>
-        <w:t>: este método permite ver el recorrido en tiempo real que hace el objeto cuando lo coges y lo desplazas dentro del Canvas.</w:t>
+      <w:proofErr w:type="spellEnd"/>
+      <w:r>
+        <w:t xml:space="preserve">: este método permite ver el recorrido en tiempo real que hace el objeto cuando lo coges y lo desplazas dentro del </w:t>
+      </w:r>
+      <w:proofErr w:type="spellStart"/>
+      <w:r>
+        <w:t>Canvas</w:t>
+      </w:r>
+      <w:proofErr w:type="spellEnd"/>
+      <w:r>
+        <w:t>.</w:t>
       </w:r>
     </w:p>
     <w:p>
@@ -1884,12 +2131,14 @@
           <w:numId w:val="6"/>
         </w:numPr>
       </w:pPr>
+      <w:proofErr w:type="spellStart"/>
       <w:r>
         <w:rPr>
           <w:b/>
         </w:rPr>
         <w:t>Drop</w:t>
       </w:r>
+      <w:proofErr w:type="spellEnd"/>
       <w:r>
         <w:t>: este método sirve para controlar la posición en la que se queda el objeto cuando liberas el botón del ratón.</w:t>
       </w:r>
@@ -1996,7 +2245,7 @@
         </w:rPr>
         <w:lastRenderedPageBreak/>
         <w:drawing>
-          <wp:inline distT="0" distB="0" distL="0" distR="0" wp14:anchorId="12C73DAA" wp14:editId="1C503EDD">
+          <wp:inline distT="0" distB="0" distL="0" distR="0">
             <wp:extent cx="5400040" cy="1227504"/>
             <wp:effectExtent l="0" t="0" r="0" b="0"/>
             <wp:docPr id="5" name="Imagen 5"/>
@@ -2011,7 +2260,7 @@
                     <pic:cNvPicPr/>
                   </pic:nvPicPr>
                   <pic:blipFill>
-                    <a:blip r:embed="rId14"/>
+                    <a:blip r:embed="rId13" cstate="print"/>
                     <a:stretch>
                       <a:fillRect/>
                     </a:stretch>
@@ -2045,7 +2294,21 @@
         <w:rPr>
           <w:i/>
         </w:rPr>
-        <w:t>Ejemplo de implementación de una imagen en el control Canvas para establecerla como fondo del escenario.</w:t>
+        <w:t xml:space="preserve">Ejemplo de implementación de una imagen en el control </w:t>
+      </w:r>
+      <w:proofErr w:type="spellStart"/>
+      <w:r>
+        <w:rPr>
+          <w:i/>
+        </w:rPr>
+        <w:t>Canvas</w:t>
+      </w:r>
+      <w:proofErr w:type="spellEnd"/>
+      <w:r>
+        <w:rPr>
+          <w:i/>
+        </w:rPr>
+        <w:t xml:space="preserve"> para establecerla como fondo del escenario.</w:t>
       </w:r>
     </w:p>
     <w:p>
@@ -2059,7 +2322,7 @@
           <w:lang w:eastAsia="es-ES"/>
         </w:rPr>
         <w:drawing>
-          <wp:inline distT="0" distB="0" distL="0" distR="0" wp14:anchorId="6E89BD06" wp14:editId="11F011DB">
+          <wp:inline distT="0" distB="0" distL="0" distR="0">
             <wp:extent cx="5400040" cy="997156"/>
             <wp:effectExtent l="0" t="0" r="0" b="0"/>
             <wp:docPr id="6" name="Imagen 6"/>
@@ -2074,7 +2337,7 @@
                     <pic:cNvPicPr/>
                   </pic:nvPicPr>
                   <pic:blipFill>
-                    <a:blip r:embed="rId15"/>
+                    <a:blip r:embed="rId14" cstate="print"/>
                     <a:stretch>
                       <a:fillRect/>
                     </a:stretch>
@@ -2141,7 +2404,7 @@
           <w:lang w:eastAsia="es-ES"/>
         </w:rPr>
         <w:drawing>
-          <wp:inline distT="0" distB="0" distL="0" distR="0" wp14:anchorId="01B8801D" wp14:editId="7F3AD72B">
+          <wp:inline distT="0" distB="0" distL="0" distR="0">
             <wp:extent cx="5400040" cy="1646652"/>
             <wp:effectExtent l="0" t="0" r="0" b="0"/>
             <wp:docPr id="7" name="Imagen 7"/>
@@ -2156,7 +2419,7 @@
                     <pic:cNvPicPr/>
                   </pic:nvPicPr>
                   <pic:blipFill>
-                    <a:blip r:embed="rId16"/>
+                    <a:blip r:embed="rId15" cstate="print"/>
                     <a:stretch>
                       <a:fillRect/>
                     </a:stretch>
@@ -2190,7 +2453,21 @@
         <w:rPr>
           <w:i/>
         </w:rPr>
-        <w:t>Ejemplo de implementación directamente en el objeto Image.</w:t>
+        <w:t xml:space="preserve">Ejemplo de implementación directamente en el objeto </w:t>
+      </w:r>
+      <w:proofErr w:type="spellStart"/>
+      <w:r>
+        <w:rPr>
+          <w:i/>
+        </w:rPr>
+        <w:t>Image</w:t>
+      </w:r>
+      <w:proofErr w:type="spellEnd"/>
+      <w:r>
+        <w:rPr>
+          <w:i/>
+        </w:rPr>
+        <w:t>.</w:t>
       </w:r>
     </w:p>
     <w:p>
@@ -2248,7 +2525,7 @@
           <w:lang w:eastAsia="es-ES"/>
         </w:rPr>
         <w:drawing>
-          <wp:inline distT="0" distB="0" distL="0" distR="0" wp14:anchorId="4C6566FA" wp14:editId="67268D42">
+          <wp:inline distT="0" distB="0" distL="0" distR="0">
             <wp:extent cx="5400040" cy="1171903"/>
             <wp:effectExtent l="0" t="0" r="0" b="0"/>
             <wp:docPr id="8" name="Imagen 8"/>
@@ -2263,7 +2540,7 @@
                     <pic:cNvPicPr/>
                   </pic:nvPicPr>
                   <pic:blipFill>
-                    <a:blip r:embed="rId17"/>
+                    <a:blip r:embed="rId16" cstate="print"/>
                     <a:stretch>
                       <a:fillRect/>
                     </a:stretch>
@@ -2287,7 +2564,21 @@
         <w:rPr>
           <w:i/>
         </w:rPr>
-        <w:t>Ejemplo de implementación en la conversación entre Winston y Soldado76 del Nivel2TalkFrame</w:t>
+        <w:t xml:space="preserve">Ejemplo de implementación en la conversación entre </w:t>
+      </w:r>
+      <w:proofErr w:type="spellStart"/>
+      <w:r>
+        <w:rPr>
+          <w:i/>
+        </w:rPr>
+        <w:t>Winston</w:t>
+      </w:r>
+      <w:proofErr w:type="spellEnd"/>
+      <w:r>
+        <w:rPr>
+          <w:i/>
+        </w:rPr>
+        <w:t xml:space="preserve"> y Soldado76 del Nivel2TalkFrame</w:t>
       </w:r>
     </w:p>
     <w:p>
@@ -2351,7 +2642,7 @@
       <w:pPr>
         <w:jc w:val="center"/>
         <w:rPr>
-          <w:i/>
+          <w:sz w:val="32"/>
         </w:rPr>
       </w:pPr>
       <w:r>
@@ -2361,7 +2652,7 @@
           <w:lang w:eastAsia="es-ES"/>
         </w:rPr>
         <w:drawing>
-          <wp:inline distT="0" distB="0" distL="0" distR="0" wp14:anchorId="624F401A" wp14:editId="155B19D0">
+          <wp:inline distT="0" distB="0" distL="0" distR="0">
             <wp:extent cx="5400040" cy="2308978"/>
             <wp:effectExtent l="0" t="0" r="0" b="0"/>
             <wp:docPr id="9" name="Imagen 9"/>
@@ -2376,7 +2667,7 @@
                     <pic:cNvPicPr/>
                   </pic:nvPicPr>
                   <pic:blipFill>
-                    <a:blip r:embed="rId18"/>
+                    <a:blip r:embed="rId17" cstate="print"/>
                     <a:stretch>
                       <a:fillRect/>
                     </a:stretch>
@@ -2400,33 +2691,23 @@
         <w:rPr>
           <w:i/>
         </w:rPr>
-        <w:t>Ejemplo de implementación de un Button el cual obtiene un estilo personalizado definido en el mismo documento XAML para tener un aspecto redondeado.</w:t>
-      </w:r>
-    </w:p>
-    <w:p>
-      <w:pPr>
-        <w:rPr>
-          <w:b/>
-        </w:rPr>
-      </w:pPr>
-    </w:p>
-    <w:p>
-      <w:pPr>
-        <w:rPr>
-          <w:rFonts w:asciiTheme="majorHAnsi" w:eastAsiaTheme="majorEastAsia" w:hAnsiTheme="majorHAnsi" w:cstheme="majorBidi"/>
-          <w:b/>
-          <w:bCs/>
-          <w:color w:val="365F91" w:themeColor="accent1" w:themeShade="BF"/>
-          <w:sz w:val="32"/>
-          <w:szCs w:val="28"/>
-        </w:rPr>
-      </w:pPr>
-      <w:r>
-        <w:rPr>
-          <w:sz w:val="32"/>
-        </w:rPr>
-        <w:br w:type="page"/>
-      </w:r>
+        <w:t xml:space="preserve">Ejemplo de implementación de un </w:t>
+      </w:r>
+      <w:proofErr w:type="spellStart"/>
+      <w:r>
+        <w:rPr>
+          <w:i/>
+        </w:rPr>
+        <w:t>Button</w:t>
+      </w:r>
+      <w:proofErr w:type="spellEnd"/>
+      <w:r>
+        <w:rPr>
+          <w:i/>
+        </w:rPr>
+        <w:t xml:space="preserve"> el cual obtiene un estilo personalizado definido en el mismo documento XAML para tener un aspecto redondeado.</w:t>
+      </w:r>
+      <w:bookmarkStart w:id="5" w:name="_Toc150447518"/>
     </w:p>
     <w:p>
       <w:pPr>
@@ -2436,10 +2717,127 @@
         </w:pBdr>
         <w:jc w:val="center"/>
         <w:rPr>
+          <w:i/>
+          <w:sz w:val="24"/>
+        </w:rPr>
+      </w:pPr>
+      <w:bookmarkStart w:id="6" w:name="_Toc150540455"/>
+      <w:r>
+        <w:rPr>
           <w:sz w:val="32"/>
         </w:rPr>
-      </w:pPr>
-      <w:bookmarkStart w:id="5" w:name="_Toc150483825"/>
+        <w:t>3.2- Idea del juego</w:t>
+      </w:r>
+      <w:bookmarkEnd w:id="5"/>
+      <w:bookmarkEnd w:id="6"/>
+    </w:p>
+    <w:p/>
+    <w:p>
+      <w:r>
+        <w:rPr>
+          <w:b/>
+        </w:rPr>
+        <w:t>IDEA</w:t>
+      </w:r>
+      <w:r>
+        <w:rPr>
+          <w:b/>
+        </w:rPr>
+        <w:t>:</w:t>
+      </w:r>
+    </w:p>
+    <w:p>
+      <w:pPr>
+        <w:pStyle w:val="Prrafodelista"/>
+        <w:numPr>
+          <w:ilvl w:val="0"/>
+          <w:numId w:val="19"/>
+        </w:numPr>
+      </w:pPr>
+      <w:r>
+        <w:t>La idea del juego planteada es una microhistoria en la que entramos en una empresa de venta, empaquetado, transporte entre otras cosas de componentes hardware.</w:t>
+      </w:r>
+    </w:p>
+    <w:p>
+      <w:pPr>
+        <w:pStyle w:val="Prrafodelista"/>
+        <w:numPr>
+          <w:ilvl w:val="0"/>
+          <w:numId w:val="19"/>
+        </w:numPr>
+      </w:pPr>
+      <w:r>
+        <w:t>La mecánica principal es desplazar los componentes hardware a sus correspon</w:t>
+      </w:r>
+      <w:r>
+        <w:t>d</w:t>
+      </w:r>
+      <w:r>
+        <w:t>ientes cajas</w:t>
+      </w:r>
+    </w:p>
+    <w:p>
+      <w:pPr>
+        <w:jc w:val="center"/>
+        <w:rPr>
+          <w:sz w:val="32"/>
+          <w:u w:val="single"/>
+        </w:rPr>
+      </w:pPr>
+      <w:r>
+        <w:rPr>
+          <w:sz w:val="32"/>
+          <w:u w:val="single"/>
+        </w:rPr>
+        <w:drawing>
+          <wp:inline distT="0" distB="0" distL="0" distR="0">
+            <wp:extent cx="4083823" cy="2256572"/>
+            <wp:effectExtent l="19050" t="0" r="0" b="0"/>
+            <wp:docPr id="16" name="13 Imagen" descr="tutorialGif.gif"/>
+            <wp:cNvGraphicFramePr>
+              <a:graphicFrameLocks xmlns:a="http://schemas.openxmlformats.org/drawingml/2006/main" noChangeAspect="1"/>
+            </wp:cNvGraphicFramePr>
+            <a:graphic xmlns:a="http://schemas.openxmlformats.org/drawingml/2006/main">
+              <a:graphicData uri="http://schemas.openxmlformats.org/drawingml/2006/picture">
+                <pic:pic xmlns:pic="http://schemas.openxmlformats.org/drawingml/2006/picture">
+                  <pic:nvPicPr>
+                    <pic:cNvPr id="0" name="tutorialGif.gif"/>
+                    <pic:cNvPicPr/>
+                  </pic:nvPicPr>
+                  <pic:blipFill>
+                    <a:blip r:embed="rId18" cstate="print"/>
+                    <a:stretch>
+                      <a:fillRect/>
+                    </a:stretch>
+                  </pic:blipFill>
+                  <pic:spPr>
+                    <a:xfrm>
+                      <a:off x="0" y="0"/>
+                      <a:ext cx="4086733" cy="2258180"/>
+                    </a:xfrm>
+                    <a:prstGeom prst="rect">
+                      <a:avLst/>
+                    </a:prstGeom>
+                  </pic:spPr>
+                </pic:pic>
+              </a:graphicData>
+            </a:graphic>
+          </wp:inline>
+        </w:drawing>
+      </w:r>
+    </w:p>
+    <w:p>
+      <w:pPr>
+        <w:pStyle w:val="Ttulo1"/>
+        <w:pBdr>
+          <w:bottom w:val="single" w:sz="4" w:space="1" w:color="auto"/>
+        </w:pBdr>
+        <w:jc w:val="center"/>
+        <w:rPr>
+          <w:sz w:val="32"/>
+        </w:rPr>
+      </w:pPr>
+      <w:bookmarkStart w:id="7" w:name="_Toc150540456"/>
       <w:r>
         <w:rPr>
           <w:sz w:val="32"/>
@@ -2447,7 +2845,7 @@
         <w:lastRenderedPageBreak/>
         <w:t>3.3 Lógica del juego</w:t>
       </w:r>
-      <w:bookmarkEnd w:id="5"/>
+      <w:bookmarkEnd w:id="7"/>
     </w:p>
     <w:p/>
     <w:p>
@@ -2459,8 +2857,29 @@
         </w:numPr>
       </w:pPr>
       <w:r>
-        <w:t>El juego es una aventura interactiva lineal con la que tendremos que hablar con los clientes aunque la mecánica de jugabilidad principal será el Drag &amp; Drop</w:t>
-      </w:r>
+        <w:t xml:space="preserve">El juego es una aventura interactiva lineal con la que tendremos que hablar con los clientes aunque la mecánica de </w:t>
+      </w:r>
+      <w:proofErr w:type="spellStart"/>
+      <w:r>
+        <w:t>jugabilidad</w:t>
+      </w:r>
+      <w:proofErr w:type="spellEnd"/>
+      <w:r>
+        <w:t xml:space="preserve"> principal será el </w:t>
+      </w:r>
+      <w:proofErr w:type="spellStart"/>
+      <w:r>
+        <w:t>Drag</w:t>
+      </w:r>
+      <w:proofErr w:type="spellEnd"/>
+      <w:r>
+        <w:t xml:space="preserve"> &amp; </w:t>
+      </w:r>
+      <w:proofErr w:type="spellStart"/>
+      <w:r>
+        <w:t>Drop</w:t>
+      </w:r>
+      <w:proofErr w:type="spellEnd"/>
       <w:r>
         <w:t xml:space="preserve"> introduciendo componentes en sus cajas correspondientes antes de que su opacidad se reduzca a 0</w:t>
       </w:r>
@@ -2477,7 +2896,23 @@
         </w:numPr>
       </w:pPr>
       <w:r>
-        <w:t>La aplicación se ejecuta todo sobre la misma ventana “Mainwindow” y se ira avanzando en los niveles y en las interacciones con los personajes del juego mediante páginas.</w:t>
+        <w:t>La aplicación se ejecuta todo sobre la misma ventana “</w:t>
+      </w:r>
+      <w:proofErr w:type="spellStart"/>
+      <w:r>
+        <w:t>Mainwindow</w:t>
+      </w:r>
+      <w:proofErr w:type="spellEnd"/>
+      <w:r>
+        <w:t xml:space="preserve">” y se </w:t>
+      </w:r>
+      <w:proofErr w:type="spellStart"/>
+      <w:r>
+        <w:t>ira</w:t>
+      </w:r>
+      <w:proofErr w:type="spellEnd"/>
+      <w:r>
+        <w:t xml:space="preserve"> avanzando en los niveles y en las interacciones con los personajes del juego mediante páginas.</w:t>
       </w:r>
     </w:p>
     <w:p>
@@ -2510,7 +2945,23 @@
         </w:numPr>
       </w:pPr>
       <w:r>
-        <w:t xml:space="preserve">En el documento XAML de Mainwindow definimos el Frame para poder </w:t>
+        <w:t xml:space="preserve">En el documento XAML de </w:t>
+      </w:r>
+      <w:proofErr w:type="spellStart"/>
+      <w:r>
+        <w:t>Mainwindow</w:t>
+      </w:r>
+      <w:proofErr w:type="spellEnd"/>
+      <w:r>
+        <w:t xml:space="preserve"> definimos el </w:t>
+      </w:r>
+      <w:proofErr w:type="spellStart"/>
+      <w:r>
+        <w:t>Frame</w:t>
+      </w:r>
+      <w:proofErr w:type="spellEnd"/>
+      <w:r>
+        <w:t xml:space="preserve"> para poder </w:t>
       </w:r>
       <w:r>
         <w:t>movernos</w:t>
@@ -2532,7 +2983,7 @@
           <w:lang w:eastAsia="es-ES"/>
         </w:rPr>
         <w:drawing>
-          <wp:inline distT="0" distB="0" distL="0" distR="0" wp14:anchorId="020D5FF7" wp14:editId="579100A8">
+          <wp:inline distT="0" distB="0" distL="0" distR="0">
             <wp:extent cx="5400040" cy="2061522"/>
             <wp:effectExtent l="0" t="0" r="0" b="0"/>
             <wp:docPr id="10" name="Imagen 10"/>
@@ -2547,7 +2998,7 @@
                     <pic:cNvPicPr/>
                   </pic:nvPicPr>
                   <pic:blipFill>
-                    <a:blip r:embed="rId19"/>
+                    <a:blip r:embed="rId19" cstate="print"/>
                     <a:stretch>
                       <a:fillRect/>
                     </a:stretch>
@@ -2571,8 +3022,30 @@
         <w:rPr>
           <w:i/>
         </w:rPr>
-        <w:t>Ejemplo de la declaración del control Frame en el documento XAML de Mainwindow</w:t>
-      </w:r>
+        <w:t xml:space="preserve">Ejemplo de la declaración del control </w:t>
+      </w:r>
+      <w:proofErr w:type="spellStart"/>
+      <w:r>
+        <w:rPr>
+          <w:i/>
+        </w:rPr>
+        <w:t>Frame</w:t>
+      </w:r>
+      <w:proofErr w:type="spellEnd"/>
+      <w:r>
+        <w:rPr>
+          <w:i/>
+        </w:rPr>
+        <w:t xml:space="preserve"> en el documento XAML de </w:t>
+      </w:r>
+      <w:proofErr w:type="spellStart"/>
+      <w:r>
+        <w:rPr>
+          <w:i/>
+        </w:rPr>
+        <w:t>Mainwindow</w:t>
+      </w:r>
+      <w:proofErr w:type="spellEnd"/>
     </w:p>
     <w:p>
       <w:pPr>
@@ -2588,7 +3061,7 @@
           <w:lang w:eastAsia="es-ES"/>
         </w:rPr>
         <w:drawing>
-          <wp:inline distT="0" distB="0" distL="0" distR="0" wp14:anchorId="5B4D08F3" wp14:editId="355D333C">
+          <wp:inline distT="0" distB="0" distL="0" distR="0">
             <wp:extent cx="5400040" cy="2472024"/>
             <wp:effectExtent l="0" t="0" r="0" b="0"/>
             <wp:docPr id="11" name="Imagen 11"/>
@@ -2603,7 +3076,7 @@
                     <pic:cNvPicPr/>
                   </pic:nvPicPr>
                   <pic:blipFill>
-                    <a:blip r:embed="rId20"/>
+                    <a:blip r:embed="rId20" cstate="print"/>
                     <a:stretch>
                       <a:fillRect/>
                     </a:stretch>
@@ -2675,7 +3148,7 @@
           <w:lang w:eastAsia="es-ES"/>
         </w:rPr>
         <w:drawing>
-          <wp:inline distT="0" distB="0" distL="0" distR="0" wp14:anchorId="4AC19F90" wp14:editId="7D185A80">
+          <wp:inline distT="0" distB="0" distL="0" distR="0">
             <wp:extent cx="5400040" cy="1866002"/>
             <wp:effectExtent l="0" t="0" r="0" b="0"/>
             <wp:docPr id="12" name="Imagen 12"/>
@@ -2690,7 +3163,7 @@
                     <pic:cNvPicPr/>
                   </pic:nvPicPr>
                   <pic:blipFill>
-                    <a:blip r:embed="rId21"/>
+                    <a:blip r:embed="rId21" cstate="print"/>
                     <a:stretch>
                       <a:fillRect/>
                     </a:stretch>
@@ -2714,7 +3187,21 @@
         <w:rPr>
           <w:i/>
         </w:rPr>
-        <w:t>Declarando el atributo Closing generamos un método para personalizar el evento de cerrado de la ventana</w:t>
+        <w:t xml:space="preserve">Declarando el atributo </w:t>
+      </w:r>
+      <w:proofErr w:type="spellStart"/>
+      <w:r>
+        <w:rPr>
+          <w:i/>
+        </w:rPr>
+        <w:t>Closing</w:t>
+      </w:r>
+      <w:proofErr w:type="spellEnd"/>
+      <w:r>
+        <w:rPr>
+          <w:i/>
+        </w:rPr>
+        <w:t xml:space="preserve"> generamos un método para personalizar el evento de cerrado de la ventana</w:t>
       </w:r>
     </w:p>
     <w:p>
@@ -2731,7 +3218,7 @@
           <w:lang w:eastAsia="es-ES"/>
         </w:rPr>
         <w:drawing>
-          <wp:inline distT="0" distB="0" distL="0" distR="0" wp14:anchorId="2A17DE51" wp14:editId="21EA18DB">
+          <wp:inline distT="0" distB="0" distL="0" distR="0">
             <wp:extent cx="5400040" cy="2564988"/>
             <wp:effectExtent l="0" t="0" r="0" b="0"/>
             <wp:docPr id="13" name="Imagen 13"/>
@@ -2746,7 +3233,7 @@
                     <pic:cNvPicPr/>
                   </pic:nvPicPr>
                   <pic:blipFill>
-                    <a:blip r:embed="rId22"/>
+                    <a:blip r:embed="rId22" cstate="print"/>
                     <a:stretch>
                       <a:fillRect/>
                     </a:stretch>
@@ -2843,7 +3330,7 @@
           <w:lang w:eastAsia="es-ES"/>
         </w:rPr>
         <w:drawing>
-          <wp:inline distT="0" distB="0" distL="0" distR="0" wp14:anchorId="6B89BEB3" wp14:editId="0D781518">
+          <wp:inline distT="0" distB="0" distL="0" distR="0">
             <wp:extent cx="5400040" cy="3818766"/>
             <wp:effectExtent l="0" t="0" r="0" b="0"/>
             <wp:docPr id="14" name="Imagen 14"/>
@@ -2858,7 +3345,7 @@
                     <pic:cNvPicPr/>
                   </pic:nvPicPr>
                   <pic:blipFill>
-                    <a:blip r:embed="rId23"/>
+                    <a:blip r:embed="rId23" cstate="print"/>
                     <a:stretch>
                       <a:fillRect/>
                     </a:stretch>
@@ -2888,7 +3375,29 @@
         <w:rPr>
           <w:i/>
         </w:rPr>
-        <w:t>er los eventos de jugar y salir llamando al método Close() de la ventana pasada como parámetro.</w:t>
+        <w:t xml:space="preserve">er los eventos de jugar y salir llamando al método </w:t>
+      </w:r>
+      <w:proofErr w:type="spellStart"/>
+      <w:proofErr w:type="gramStart"/>
+      <w:r>
+        <w:rPr>
+          <w:i/>
+        </w:rPr>
+        <w:t>Close</w:t>
+      </w:r>
+      <w:proofErr w:type="spellEnd"/>
+      <w:r>
+        <w:rPr>
+          <w:i/>
+        </w:rPr>
+        <w:t>(</w:t>
+      </w:r>
+      <w:proofErr w:type="gramEnd"/>
+      <w:r>
+        <w:rPr>
+          <w:i/>
+        </w:rPr>
+        <w:t>) de la ventana pasada como parámetro.</w:t>
       </w:r>
     </w:p>
     <w:p>
@@ -2921,7 +3430,14 @@
         <w:rPr>
           <w:b/>
         </w:rPr>
-        <w:t>, nivel1TalkFrame, Nivel2TalkFrame, Nivel3TalkFrame, FinalT</w:t>
+        <w:t xml:space="preserve">, nivel1TalkFrame, Nivel2TalkFrame, Nivel3TalkFrame, </w:t>
+      </w:r>
+      <w:proofErr w:type="spellStart"/>
+      <w:r>
+        <w:rPr>
+          <w:b/>
+        </w:rPr>
+        <w:t>FinalT</w:t>
       </w:r>
       <w:r>
         <w:rPr>
@@ -2929,6 +3445,7 @@
         </w:rPr>
         <w:t>alkFrame</w:t>
       </w:r>
+      <w:proofErr w:type="spellEnd"/>
     </w:p>
     <w:p>
       <w:pPr>
@@ -2948,10 +3465,23 @@
         <w:t xml:space="preserve"> esta página básicamente el usuario será introducido en el juego</w:t>
       </w:r>
       <w:r>
-        <w:t xml:space="preserve"> presentándole al personaje Winston</w:t>
-      </w:r>
-      <w:r>
-        <w:t xml:space="preserve"> y se le mostrará un gif  de la mecánica principal del juego (introducir los componentes en cajas antes de que desaparezcan)</w:t>
+        <w:t xml:space="preserve"> presentándole al personaje </w:t>
+      </w:r>
+      <w:proofErr w:type="spellStart"/>
+      <w:r>
+        <w:t>Winston</w:t>
+      </w:r>
+      <w:proofErr w:type="spellEnd"/>
+      <w:r>
+        <w:t xml:space="preserve"> y se le mostrará un </w:t>
+      </w:r>
+      <w:proofErr w:type="spellStart"/>
+      <w:r>
+        <w:t>gif</w:t>
+      </w:r>
+      <w:proofErr w:type="spellEnd"/>
+      <w:r>
+        <w:t xml:space="preserve">  de la mecánica principal del juego (introducir los componentes en cajas antes de que desaparezcan)</w:t>
       </w:r>
       <w:r>
         <w:t>.</w:t>
@@ -3068,7 +3598,7 @@
           <w:lang w:eastAsia="es-ES"/>
         </w:rPr>
         <w:drawing>
-          <wp:inline distT="0" distB="0" distL="0" distR="0" wp14:anchorId="17174C0E" wp14:editId="29D5B448">
+          <wp:inline distT="0" distB="0" distL="0" distR="0">
             <wp:extent cx="5400040" cy="1441355"/>
             <wp:effectExtent l="0" t="0" r="0" b="0"/>
             <wp:docPr id="15" name="Imagen 15"/>
@@ -3083,7 +3613,7 @@
                     <pic:cNvPicPr/>
                   </pic:nvPicPr>
                   <pic:blipFill>
-                    <a:blip r:embed="rId24"/>
+                    <a:blip r:embed="rId24" cstate="print"/>
                     <a:stretch>
                       <a:fillRect/>
                     </a:stretch>
@@ -3115,12 +3645,22 @@
           <w:b/>
         </w:rPr>
       </w:pPr>
-      <w:r>
-        <w:rPr>
-          <w:b/>
-        </w:rPr>
-        <w:t>textoActual,textoSegundo</w:t>
-      </w:r>
+      <w:proofErr w:type="spellStart"/>
+      <w:r>
+        <w:rPr>
+          <w:b/>
+        </w:rPr>
+        <w:t>textoActual</w:t>
+      </w:r>
+      <w:proofErr w:type="gramStart"/>
+      <w:r>
+        <w:rPr>
+          <w:b/>
+        </w:rPr>
+        <w:t>,textoSegundo</w:t>
+      </w:r>
+      <w:proofErr w:type="spellEnd"/>
+      <w:proofErr w:type="gramEnd"/>
       <w:r>
         <w:t xml:space="preserve">: </w:t>
       </w:r>
@@ -3128,8 +3668,13 @@
         <w:t>i</w:t>
       </w:r>
       <w:r>
-        <w:t>nicializamos los strings</w:t>
-      </w:r>
+        <w:t xml:space="preserve">nicializamos los </w:t>
+      </w:r>
+      <w:proofErr w:type="spellStart"/>
+      <w:r>
+        <w:t>strings</w:t>
+      </w:r>
+      <w:proofErr w:type="spellEnd"/>
       <w:r>
         <w:t xml:space="preserve"> </w:t>
       </w:r>
@@ -3148,11 +3693,19 @@
           <w:b/>
         </w:rPr>
       </w:pPr>
-      <w:r>
-        <w:rPr>
-          <w:b/>
-        </w:rPr>
-        <w:t xml:space="preserve">indiceTexto: </w:t>
+      <w:proofErr w:type="spellStart"/>
+      <w:r>
+        <w:rPr>
+          <w:b/>
+        </w:rPr>
+        <w:t>indiceTexto</w:t>
+      </w:r>
+      <w:proofErr w:type="spellEnd"/>
+      <w:r>
+        <w:rPr>
+          <w:b/>
+        </w:rPr>
+        <w:t xml:space="preserve">: </w:t>
       </w:r>
       <w:r>
         <w:t xml:space="preserve">Inicializamos </w:t>
@@ -3164,7 +3717,15 @@
         <w:t xml:space="preserve">a variable en 0 </w:t>
       </w:r>
       <w:r>
-        <w:t>para poder empezar desde el carácter 0 e ir iterando el índice para ir mostrando carácter por carácter la variable String.</w:t>
+        <w:t xml:space="preserve">para poder empezar desde el carácter 0 e ir iterando el índice para ir mostrando carácter por carácter la variable </w:t>
+      </w:r>
+      <w:proofErr w:type="spellStart"/>
+      <w:r>
+        <w:t>String</w:t>
+      </w:r>
+      <w:proofErr w:type="spellEnd"/>
+      <w:r>
+        <w:t>.</w:t>
       </w:r>
     </w:p>
     <w:p>
@@ -3178,6 +3739,7 @@
           <w:b/>
         </w:rPr>
       </w:pPr>
+      <w:proofErr w:type="spellStart"/>
       <w:r>
         <w:rPr>
           <w:b/>
@@ -3190,8 +3752,25 @@
         </w:rPr>
         <w:t>xtWinston.Content</w:t>
       </w:r>
-      <w:r>
-        <w:t>: vacíamos el objeto label donde mostramos el texto.</w:t>
+      <w:proofErr w:type="spellEnd"/>
+      <w:r>
+        <w:t xml:space="preserve">: </w:t>
+      </w:r>
+      <w:proofErr w:type="spellStart"/>
+      <w:r>
+        <w:t>vacíamos</w:t>
+      </w:r>
+      <w:proofErr w:type="spellEnd"/>
+      <w:r>
+        <w:t xml:space="preserve"> el objeto </w:t>
+      </w:r>
+      <w:proofErr w:type="spellStart"/>
+      <w:r>
+        <w:t>label</w:t>
+      </w:r>
+      <w:proofErr w:type="spellEnd"/>
+      <w:r>
+        <w:t xml:space="preserve"> donde mostramos el texto.</w:t>
       </w:r>
     </w:p>
     <w:p>
@@ -3205,17 +3784,55 @@
           <w:b/>
         </w:rPr>
       </w:pPr>
-      <w:r>
-        <w:rPr>
-          <w:b/>
-        </w:rPr>
-        <w:t>timerTexto = new DIspatcherTImer();</w:t>
-      </w:r>
-      <w:r>
-        <w:t xml:space="preserve"> inicializamos el DispatcherT</w:t>
-      </w:r>
-      <w:r>
-        <w:t>ime que nos ayudará</w:t>
+      <w:proofErr w:type="spellStart"/>
+      <w:r>
+        <w:rPr>
+          <w:b/>
+        </w:rPr>
+        <w:t>timerTexto</w:t>
+      </w:r>
+      <w:proofErr w:type="spellEnd"/>
+      <w:r>
+        <w:rPr>
+          <w:b/>
+        </w:rPr>
+        <w:t xml:space="preserve"> = new </w:t>
+      </w:r>
+      <w:proofErr w:type="spellStart"/>
+      <w:proofErr w:type="gramStart"/>
+      <w:r>
+        <w:rPr>
+          <w:b/>
+        </w:rPr>
+        <w:t>DIspatcherTImer</w:t>
+      </w:r>
+      <w:proofErr w:type="spellEnd"/>
+      <w:r>
+        <w:rPr>
+          <w:b/>
+        </w:rPr>
+        <w:t>(</w:t>
+      </w:r>
+      <w:proofErr w:type="gramEnd"/>
+      <w:r>
+        <w:rPr>
+          <w:b/>
+        </w:rPr>
+        <w:t>);</w:t>
+      </w:r>
+      <w:r>
+        <w:t xml:space="preserve"> inicializamos el </w:t>
+      </w:r>
+      <w:proofErr w:type="spellStart"/>
+      <w:r>
+        <w:t>DispatcherT</w:t>
+      </w:r>
+      <w:r>
+        <w:t>ime</w:t>
+      </w:r>
+      <w:proofErr w:type="spellEnd"/>
+      <w:r>
+        <w:t xml:space="preserve"> que nos ayudará</w:t>
       </w:r>
       <w:r>
         <w:t xml:space="preserve"> a ejecutar métodos y funcionalidades de forma asíncrona.</w:t>
@@ -3232,14 +3849,49 @@
           <w:b/>
         </w:rPr>
       </w:pPr>
-      <w:r>
-        <w:rPr>
-          <w:b/>
-        </w:rPr>
-        <w:t xml:space="preserve">timerTexto.Tick+= Texto_Tick: </w:t>
-      </w:r>
-      <w:r>
-        <w:t>sobreescribimos el método Tick con un método en el que haremos que se muestre y se itere el índice del texto por cada tiempo de intervalo establecido.</w:t>
+      <w:proofErr w:type="spellStart"/>
+      <w:r>
+        <w:rPr>
+          <w:b/>
+        </w:rPr>
+        <w:t>timerTexto.Tick</w:t>
+      </w:r>
+      <w:proofErr w:type="spellEnd"/>
+      <w:r>
+        <w:rPr>
+          <w:b/>
+        </w:rPr>
+        <w:t xml:space="preserve">+= </w:t>
+      </w:r>
+      <w:proofErr w:type="spellStart"/>
+      <w:r>
+        <w:rPr>
+          <w:b/>
+        </w:rPr>
+        <w:t>Texto_Tick</w:t>
+      </w:r>
+      <w:proofErr w:type="spellEnd"/>
+      <w:r>
+        <w:rPr>
+          <w:b/>
+        </w:rPr>
+        <w:t xml:space="preserve">: </w:t>
+      </w:r>
+      <w:proofErr w:type="spellStart"/>
+      <w:r>
+        <w:t>sobreescribimos</w:t>
+      </w:r>
+      <w:proofErr w:type="spellEnd"/>
+      <w:r>
+        <w:t xml:space="preserve"> el método </w:t>
+      </w:r>
+      <w:proofErr w:type="spellStart"/>
+      <w:r>
+        <w:t>Tick</w:t>
+      </w:r>
+      <w:proofErr w:type="spellEnd"/>
+      <w:r>
+        <w:t xml:space="preserve"> con un método en el que haremos que se muestre y se itere el índice del texto por cada tiempo de intervalo establecido.</w:t>
       </w:r>
     </w:p>
     <w:p>
@@ -3253,14 +3905,30 @@
           <w:b/>
         </w:rPr>
       </w:pPr>
-      <w:r>
-        <w:rPr>
-          <w:b/>
-        </w:rPr>
-        <w:t>timerTexto.Start():</w:t>
-      </w:r>
-      <w:r>
-        <w:t xml:space="preserve"> inicializamos el DispatcherTime()</w:t>
+      <w:proofErr w:type="spellStart"/>
+      <w:r>
+        <w:rPr>
+          <w:b/>
+        </w:rPr>
+        <w:t>timerTexto.Start</w:t>
+      </w:r>
+      <w:proofErr w:type="spellEnd"/>
+      <w:r>
+        <w:rPr>
+          <w:b/>
+        </w:rPr>
+        <w:t>():</w:t>
+      </w:r>
+      <w:r>
+        <w:t xml:space="preserve"> inicializamos el </w:t>
+      </w:r>
+      <w:proofErr w:type="spellStart"/>
+      <w:r>
+        <w:t>DispatcherTime</w:t>
+      </w:r>
+      <w:proofErr w:type="spellEnd"/>
+      <w:r>
+        <w:t>()</w:t>
       </w:r>
     </w:p>
     <w:p>
@@ -3276,7 +3944,7 @@
           <w:lang w:eastAsia="es-ES"/>
         </w:rPr>
         <w:drawing>
-          <wp:inline distT="0" distB="0" distL="0" distR="0" wp14:anchorId="66BE0989" wp14:editId="3F7062D5">
+          <wp:inline distT="0" distB="0" distL="0" distR="0">
             <wp:extent cx="5400040" cy="2112847"/>
             <wp:effectExtent l="0" t="0" r="0" b="0"/>
             <wp:docPr id="17" name="Imagen 17"/>
@@ -3291,7 +3959,7 @@
                     <pic:cNvPicPr/>
                   </pic:nvPicPr>
                   <pic:blipFill>
-                    <a:blip r:embed="rId25"/>
+                    <a:blip r:embed="rId25" cstate="print"/>
                     <a:stretch>
                       <a:fillRect/>
                     </a:stretch>
@@ -3324,7 +3992,15 @@
         </w:rPr>
       </w:pPr>
       <w:r>
-        <w:t>Cada 30 milisegundos se ejecutará este método e irá escribiendo carácter por carácter  desde el índice definido hasta la longitud del string iterando el índice por cada vez que entre en el método (30 milis).</w:t>
+        <w:t xml:space="preserve">Cada 30 milisegundos se ejecutará este método e irá escribiendo carácter por carácter  desde el índice definido hasta la longitud del </w:t>
+      </w:r>
+      <w:proofErr w:type="spellStart"/>
+      <w:r>
+        <w:t>string</w:t>
+      </w:r>
+      <w:proofErr w:type="spellEnd"/>
+      <w:r>
+        <w:t xml:space="preserve"> iterando el índice por cada vez que entre en el método (30 milis).</w:t>
       </w:r>
     </w:p>
     <w:p>
@@ -3347,7 +4023,36 @@
         </w:rPr>
       </w:pPr>
       <w:r>
-        <w:t>Cuando llegue el índice a la longitud del string se para el DispatcherTime() timer.</w:t>
+        <w:t xml:space="preserve">Cuando llegue el índice a la longitud del </w:t>
+      </w:r>
+      <w:proofErr w:type="spellStart"/>
+      <w:r>
+        <w:t>string</w:t>
+      </w:r>
+      <w:proofErr w:type="spellEnd"/>
+      <w:r>
+        <w:t xml:space="preserve"> se para el </w:t>
+      </w:r>
+      <w:proofErr w:type="spellStart"/>
+      <w:proofErr w:type="gramStart"/>
+      <w:r>
+        <w:t>DispatcherTime</w:t>
+      </w:r>
+      <w:proofErr w:type="spellEnd"/>
+      <w:r>
+        <w:t>(</w:t>
+      </w:r>
+      <w:proofErr w:type="gramEnd"/>
+      <w:r>
+        <w:t xml:space="preserve">) </w:t>
+      </w:r>
+      <w:proofErr w:type="spellStart"/>
+      <w:r>
+        <w:t>timer</w:t>
+      </w:r>
+      <w:proofErr w:type="spellEnd"/>
+      <w:r>
+        <w:t>.</w:t>
       </w:r>
     </w:p>
     <w:p>
@@ -3408,7 +4113,7 @@
         </w:rPr>
         <w:lastRenderedPageBreak/>
         <w:drawing>
-          <wp:inline distT="0" distB="0" distL="0" distR="0" wp14:anchorId="6DB1A2CD" wp14:editId="0234F733">
+          <wp:inline distT="0" distB="0" distL="0" distR="0">
             <wp:extent cx="5400040" cy="3748500"/>
             <wp:effectExtent l="0" t="0" r="0" b="0"/>
             <wp:docPr id="18" name="Imagen 18"/>
@@ -3423,7 +4128,7 @@
                     <pic:cNvPicPr/>
                   </pic:nvPicPr>
                   <pic:blipFill>
-                    <a:blip r:embed="rId26"/>
+                    <a:blip r:embed="rId26" cstate="print"/>
                     <a:stretch>
                       <a:fillRect/>
                     </a:stretch>
@@ -3456,21 +4161,37 @@
         </w:rPr>
       </w:pPr>
       <w:r>
-        <w:t>Creamos un contador para controlar los clics del usuario, y con el método definido en el objeto cada vez que lo pulsemos sumaremos dicho contador y realizaremos operaciones como mostrar el texto instantáneamente, reanudar el timer de mostrar el texto carácter a carácter y por ultimo pasar a la siguiente página.</w:t>
-      </w:r>
-    </w:p>
-    <w:p>
-      <w:pPr>
-        <w:rPr>
-          <w:b/>
-        </w:rPr>
-      </w:pPr>
-      <w:r>
-        <w:rPr>
-          <w:b/>
-        </w:rPr>
-        <w:t>MODOFACIL,MODOMEDIO,MODODIFICIL</w:t>
-      </w:r>
+        <w:t xml:space="preserve">Creamos un contador para controlar los clics del usuario, y con el método definido en el objeto cada vez que lo pulsemos sumaremos dicho contador y realizaremos operaciones como mostrar el texto instantáneamente, reanudar el </w:t>
+      </w:r>
+      <w:proofErr w:type="spellStart"/>
+      <w:r>
+        <w:t>timer</w:t>
+      </w:r>
+      <w:proofErr w:type="spellEnd"/>
+      <w:r>
+        <w:t xml:space="preserve"> de mostrar el texto carácter a carácter y por ultimo pasar a la siguiente página.</w:t>
+      </w:r>
+    </w:p>
+    <w:p>
+      <w:pPr>
+        <w:rPr>
+          <w:b/>
+        </w:rPr>
+      </w:pPr>
+      <w:r>
+        <w:rPr>
+          <w:b/>
+        </w:rPr>
+        <w:t>MODOFACIL</w:t>
+      </w:r>
+      <w:proofErr w:type="gramStart"/>
+      <w:r>
+        <w:rPr>
+          <w:b/>
+        </w:rPr>
+        <w:t>,MODOMEDIO,MODODIFICIL</w:t>
+      </w:r>
+      <w:proofErr w:type="gramEnd"/>
     </w:p>
     <w:p>
       <w:pPr>
@@ -3502,7 +4223,7 @@
           <w:lang w:eastAsia="es-ES"/>
         </w:rPr>
         <w:drawing>
-          <wp:inline distT="0" distB="0" distL="0" distR="0" wp14:anchorId="50DF7B10" wp14:editId="73D1FF8A">
+          <wp:inline distT="0" distB="0" distL="0" distR="0">
             <wp:extent cx="4058216" cy="3267531"/>
             <wp:effectExtent l="0" t="0" r="0" b="9525"/>
             <wp:docPr id="21" name="Imagen 21"/>
@@ -3517,7 +4238,7 @@
                     <pic:cNvPicPr/>
                   </pic:nvPicPr>
                   <pic:blipFill>
-                    <a:blip r:embed="rId27"/>
+                    <a:blip r:embed="rId27" cstate="print"/>
                     <a:stretch>
                       <a:fillRect/>
                     </a:stretch>
@@ -3567,7 +4288,7 @@
           <w:lang w:eastAsia="es-ES"/>
         </w:rPr>
         <w:drawing>
-          <wp:inline distT="0" distB="0" distL="0" distR="0" wp14:anchorId="0B7186EF" wp14:editId="780F86BC">
+          <wp:inline distT="0" distB="0" distL="0" distR="0">
             <wp:extent cx="3296110" cy="4143953"/>
             <wp:effectExtent l="0" t="0" r="0" b="9525"/>
             <wp:docPr id="22" name="Imagen 22"/>
@@ -3582,7 +4303,7 @@
                     <pic:cNvPicPr/>
                   </pic:nvPicPr>
                   <pic:blipFill>
-                    <a:blip r:embed="rId28"/>
+                    <a:blip r:embed="rId28" cstate="print"/>
                     <a:stretch>
                       <a:fillRect/>
                     </a:stretch>
@@ -3615,7 +4336,15 @@
         </w:rPr>
       </w:pPr>
       <w:r>
-        <w:t>Inicializamos lista para añadir los rectángulos que encapsularan las cajas, los DispatcherTimer, y los booleanos que controlaran cuando una caja esta activa para puntuar y cuando un componente esta seleccionado.</w:t>
+        <w:t xml:space="preserve">Inicializamos lista para añadir los rectángulos que encapsularan las cajas, los </w:t>
+      </w:r>
+      <w:proofErr w:type="spellStart"/>
+      <w:r>
+        <w:t>DispatcherTimer</w:t>
+      </w:r>
+      <w:proofErr w:type="spellEnd"/>
+      <w:r>
+        <w:t>, y los booleanos que controlaran cuando una caja esta activa para puntuar y cuando un componente esta seleccionado.</w:t>
       </w:r>
     </w:p>
     <w:p>
@@ -3631,7 +4360,7 @@
           <w:lang w:eastAsia="es-ES"/>
         </w:rPr>
         <w:drawing>
-          <wp:inline distT="0" distB="0" distL="0" distR="0" wp14:anchorId="30D1C73C" wp14:editId="775A731F">
+          <wp:inline distT="0" distB="0" distL="0" distR="0">
             <wp:extent cx="5400040" cy="2675580"/>
             <wp:effectExtent l="0" t="0" r="0" b="0"/>
             <wp:docPr id="23" name="Imagen 23"/>
@@ -3646,7 +4375,7 @@
                     <pic:cNvPicPr/>
                   </pic:nvPicPr>
                   <pic:blipFill>
-                    <a:blip r:embed="rId29"/>
+                    <a:blip r:embed="rId29" cstate="print"/>
                     <a:stretch>
                       <a:fillRect/>
                     </a:stretch>
@@ -3679,7 +4408,15 @@
         </w:rPr>
       </w:pPr>
       <w:r>
-        <w:t>Método en el que definiremos el sistema de colisiones pasándole 2 objetos de tipo rect.</w:t>
+        <w:t xml:space="preserve">Método en el que definiremos el sistema de colisiones pasándole 2 objetos de tipo </w:t>
+      </w:r>
+      <w:proofErr w:type="spellStart"/>
+      <w:r>
+        <w:t>rect</w:t>
+      </w:r>
+      <w:proofErr w:type="spellEnd"/>
+      <w:r>
+        <w:t>.</w:t>
       </w:r>
     </w:p>
     <w:p>
@@ -3703,7 +4440,7 @@
         </w:rPr>
         <w:lastRenderedPageBreak/>
         <w:drawing>
-          <wp:inline distT="0" distB="0" distL="0" distR="0" wp14:anchorId="74796366" wp14:editId="51BBE77A">
+          <wp:inline distT="0" distB="0" distL="0" distR="0">
             <wp:extent cx="5400040" cy="3617135"/>
             <wp:effectExtent l="0" t="0" r="0" b="0"/>
             <wp:docPr id="25" name="Imagen 25"/>
@@ -3718,7 +4455,7 @@
                     <pic:cNvPicPr/>
                   </pic:nvPicPr>
                   <pic:blipFill>
-                    <a:blip r:embed="rId30"/>
+                    <a:blip r:embed="rId30" cstate="print"/>
                     <a:stretch>
                       <a:fillRect/>
                     </a:stretch>
@@ -3768,7 +4505,7 @@
         </w:rPr>
         <w:lastRenderedPageBreak/>
         <w:drawing>
-          <wp:inline distT="0" distB="0" distL="0" distR="0" wp14:anchorId="1115409A" wp14:editId="6B0B7541">
+          <wp:inline distT="0" distB="0" distL="0" distR="0">
             <wp:extent cx="5400040" cy="5090262"/>
             <wp:effectExtent l="0" t="0" r="0" b="0"/>
             <wp:docPr id="26" name="Imagen 26"/>
@@ -3783,7 +4520,7 @@
                     <pic:cNvPicPr/>
                   </pic:nvPicPr>
                   <pic:blipFill>
-                    <a:blip r:embed="rId31"/>
+                    <a:blip r:embed="rId31" cstate="print"/>
                     <a:stretch>
                       <a:fillRect/>
                     </a:stretch>
@@ -3846,11 +4583,16 @@
         </w:rPr>
       </w:pPr>
       <w:r>
-        <w:t>Después aplicamos el efecto de DragDrop</w:t>
+        <w:t xml:space="preserve">Después aplicamos el efecto de </w:t>
+      </w:r>
+      <w:proofErr w:type="spellStart"/>
+      <w:r>
+        <w:t>DragDrop</w:t>
       </w:r>
       <w:r>
         <w:t>Effects.Move</w:t>
       </w:r>
+      <w:proofErr w:type="spellEnd"/>
       <w:r>
         <w:t>.</w:t>
       </w:r>
@@ -3884,7 +4626,15 @@
         </w:rPr>
       </w:pPr>
       <w:r>
-        <w:t>Cuando el botón izquierdo se libera pasa a ser el booleano de selección a falso y si está colisionando con el objeto correcto se suma la puntuación se actualiza el Label de puntuación y se resta la opacidad del objeto.</w:t>
+        <w:t xml:space="preserve">Cuando el botón izquierdo se libera pasa a ser el booleano de selección a falso y si está colisionando con el objeto correcto se suma la puntuación se actualiza el </w:t>
+      </w:r>
+      <w:proofErr w:type="spellStart"/>
+      <w:r>
+        <w:t>Label</w:t>
+      </w:r>
+      <w:proofErr w:type="spellEnd"/>
+      <w:r>
+        <w:t xml:space="preserve"> de puntuación y se resta la opacidad del objeto.</w:t>
       </w:r>
     </w:p>
     <w:p>
@@ -3908,7 +4658,15 @@
         </w:rPr>
       </w:pPr>
       <w:r>
-        <w:t>Fuera de la condición de colisión se reestablece el objeto a su posición original.</w:t>
+        <w:t xml:space="preserve">Fuera de la condición de colisión se </w:t>
+      </w:r>
+      <w:proofErr w:type="spellStart"/>
+      <w:r>
+        <w:t>reestablece</w:t>
+      </w:r>
+      <w:proofErr w:type="spellEnd"/>
+      <w:r>
+        <w:t xml:space="preserve"> el objeto a su posición original.</w:t>
       </w:r>
     </w:p>
     <w:p>
@@ -3925,7 +4683,7 @@
         </w:rPr>
         <w:lastRenderedPageBreak/>
         <w:drawing>
-          <wp:inline distT="0" distB="0" distL="0" distR="0" wp14:anchorId="09282EA0" wp14:editId="72F48C6F">
+          <wp:inline distT="0" distB="0" distL="0" distR="0">
             <wp:extent cx="5400040" cy="2849716"/>
             <wp:effectExtent l="0" t="0" r="0" b="0"/>
             <wp:docPr id="27" name="Imagen 27"/>
@@ -3940,7 +4698,7 @@
                     <pic:cNvPicPr/>
                   </pic:nvPicPr>
                   <pic:blipFill>
-                    <a:blip r:embed="rId32"/>
+                    <a:blip r:embed="rId32" cstate="print"/>
                     <a:stretch>
                       <a:fillRect/>
                     </a:stretch>
@@ -3997,7 +4755,15 @@
         </w:rPr>
       </w:pPr>
       <w:r>
-        <w:t>Misma metodología para el método Drop.</w:t>
+        <w:t xml:space="preserve">Misma metodología para el método </w:t>
+      </w:r>
+      <w:proofErr w:type="spellStart"/>
+      <w:r>
+        <w:t>Drop</w:t>
+      </w:r>
+      <w:proofErr w:type="spellEnd"/>
+      <w:r>
+        <w:t>.</w:t>
       </w:r>
     </w:p>
     <w:p>
@@ -4013,7 +4779,7 @@
           <w:lang w:eastAsia="es-ES"/>
         </w:rPr>
         <w:drawing>
-          <wp:inline distT="0" distB="0" distL="0" distR="0" wp14:anchorId="45E17FCB" wp14:editId="76F05B05">
+          <wp:inline distT="0" distB="0" distL="0" distR="0">
             <wp:extent cx="4477375" cy="876422"/>
             <wp:effectExtent l="0" t="0" r="0" b="0"/>
             <wp:docPr id="29" name="Imagen 29"/>
@@ -4028,7 +4794,7 @@
                     <pic:cNvPicPr/>
                   </pic:nvPicPr>
                   <pic:blipFill>
-                    <a:blip r:embed="rId33"/>
+                    <a:blip r:embed="rId33" cstate="print"/>
                     <a:stretch>
                       <a:fillRect/>
                     </a:stretch>
@@ -4061,7 +4827,15 @@
         </w:rPr>
       </w:pPr>
       <w:r>
-        <w:t>Este DispatcherTimer controlará la opacidad de las cajas y otras variables del juego.</w:t>
+        <w:t xml:space="preserve">Este </w:t>
+      </w:r>
+      <w:proofErr w:type="spellStart"/>
+      <w:r>
+        <w:t>DispatcherTimer</w:t>
+      </w:r>
+      <w:proofErr w:type="spellEnd"/>
+      <w:r>
+        <w:t xml:space="preserve"> controlará la opacidad de las cajas y otras variables del juego.</w:t>
       </w:r>
     </w:p>
     <w:p>
@@ -4077,7 +4851,7 @@
           <w:lang w:eastAsia="es-ES"/>
         </w:rPr>
         <w:drawing>
-          <wp:inline distT="0" distB="0" distL="0" distR="0" wp14:anchorId="649D6059" wp14:editId="60AE6C2F">
+          <wp:inline distT="0" distB="0" distL="0" distR="0">
             <wp:extent cx="5400040" cy="2486169"/>
             <wp:effectExtent l="0" t="0" r="0" b="0"/>
             <wp:docPr id="30" name="Imagen 30"/>
@@ -4092,7 +4866,7 @@
                     <pic:cNvPicPr/>
                   </pic:nvPicPr>
                   <pic:blipFill>
-                    <a:blip r:embed="rId34"/>
+                    <a:blip r:embed="rId34" cstate="print"/>
                     <a:stretch>
                       <a:fillRect/>
                     </a:stretch>
@@ -4125,7 +4899,15 @@
         </w:rPr>
       </w:pPr>
       <w:r>
-        <w:t>Evaluamos la puntuación para saber si hemos superado el nivel y finalizamos los timers, la música de fondo y pasamos a la siguiente página.</w:t>
+        <w:t xml:space="preserve">Evaluamos la puntuación para saber si hemos superado el nivel y finalizamos los </w:t>
+      </w:r>
+      <w:proofErr w:type="spellStart"/>
+      <w:r>
+        <w:t>timers</w:t>
+      </w:r>
+      <w:proofErr w:type="spellEnd"/>
+      <w:r>
+        <w:t>, la música de fondo y pasamos a la siguiente página.</w:t>
       </w:r>
     </w:p>
     <w:p>
@@ -4142,7 +4924,7 @@
         </w:rPr>
         <w:lastRenderedPageBreak/>
         <w:drawing>
-          <wp:inline distT="0" distB="0" distL="0" distR="0" wp14:anchorId="04774A7F" wp14:editId="351ECDE7">
+          <wp:inline distT="0" distB="0" distL="0" distR="0">
             <wp:extent cx="5400040" cy="4534860"/>
             <wp:effectExtent l="0" t="0" r="0" b="0"/>
             <wp:docPr id="31" name="Imagen 31"/>
@@ -4157,7 +4939,7 @@
                     <pic:cNvPicPr/>
                   </pic:nvPicPr>
                   <pic:blipFill>
-                    <a:blip r:embed="rId35"/>
+                    <a:blip r:embed="rId35" cstate="print"/>
                     <a:stretch>
                       <a:fillRect/>
                     </a:stretch>
@@ -4214,7 +4996,15 @@
         </w:rPr>
       </w:pPr>
       <w:r>
-        <w:t xml:space="preserve">Si la caja llega a 0 se obtiene el nombre para evaluarlo con los nombres de las cajas y cambiarlas el valor booleano de “”isAlive para controlar que cajas están </w:t>
+        <w:t>Si la caja llega a 0 se obtiene el nombre para evaluarlo con los nombres de las cajas y cambiarlas el valor booleano de “”</w:t>
+      </w:r>
+      <w:proofErr w:type="spellStart"/>
+      <w:r>
+        <w:t>isAlive</w:t>
+      </w:r>
+      <w:proofErr w:type="spellEnd"/>
+      <w:r>
+        <w:t xml:space="preserve"> para controlar que cajas están </w:t>
       </w:r>
       <w:r>
         <w:t>completamente desaparecidas.</w:t>
@@ -4249,7 +5039,15 @@
         </w:rPr>
       </w:pPr>
       <w:r>
-        <w:t>Se le suma el índice si se cumple para pasar al siguiente rectángulo, se resta vidas y se actualiza el label para mostrar las vidas</w:t>
+        <w:t xml:space="preserve">Se le suma el índice si se cumple para pasar al siguiente rectángulo, se resta vidas y se actualiza el </w:t>
+      </w:r>
+      <w:proofErr w:type="spellStart"/>
+      <w:r>
+        <w:t>label</w:t>
+      </w:r>
+      <w:proofErr w:type="spellEnd"/>
+      <w:r>
+        <w:t xml:space="preserve"> para mostrar las vidas</w:t>
       </w:r>
     </w:p>
     <w:p>
@@ -4273,7 +5071,15 @@
         </w:rPr>
       </w:pPr>
       <w:r>
-        <w:t>Si las vidas llegan a 0 se finalizan la música de fondo, los timers y se muestra un dialogo con un mensaje de  confirmaci</w:t>
+        <w:t xml:space="preserve">Si las vidas llegan a 0 se finalizan la música de fondo, los </w:t>
+      </w:r>
+      <w:proofErr w:type="spellStart"/>
+      <w:r>
+        <w:t>timers</w:t>
+      </w:r>
+      <w:proofErr w:type="spellEnd"/>
+      <w:r>
+        <w:t xml:space="preserve"> y se muestra un dialogo con un mensaje de  confirmaci</w:t>
       </w:r>
       <w:r>
         <w:t>ón.</w:t>
@@ -4359,7 +5165,7 @@
           <w:lang w:eastAsia="es-ES"/>
         </w:rPr>
         <w:drawing>
-          <wp:inline distT="0" distB="0" distL="0" distR="0" wp14:anchorId="572217DA" wp14:editId="796AF292">
+          <wp:inline distT="0" distB="0" distL="0" distR="0">
             <wp:extent cx="3905795" cy="771633"/>
             <wp:effectExtent l="0" t="0" r="0" b="9525"/>
             <wp:docPr id="33" name="Imagen 33"/>
@@ -4374,7 +5180,7 @@
                     <pic:cNvPicPr/>
                   </pic:nvPicPr>
                   <pic:blipFill>
-                    <a:blip r:embed="rId36"/>
+                    <a:blip r:embed="rId36" cstate="print"/>
                     <a:stretch>
                       <a:fillRect/>
                     </a:stretch>
@@ -4407,7 +5213,15 @@
         </w:rPr>
       </w:pPr>
       <w:r>
-        <w:t>Este DispatcherTimer está destinado a hacer reaparecer las cajas para poder completar los niveles en los que necesitaremos más puntuación de 5.</w:t>
+        <w:t xml:space="preserve">Este </w:t>
+      </w:r>
+      <w:proofErr w:type="spellStart"/>
+      <w:r>
+        <w:t>DispatcherTimer</w:t>
+      </w:r>
+      <w:proofErr w:type="spellEnd"/>
+      <w:r>
+        <w:t xml:space="preserve"> está destinado a hacer reaparecer las cajas para poder completar los niveles en los que necesitaremos más puntuación de 5.</w:t>
       </w:r>
     </w:p>
     <w:p>
@@ -4423,7 +5237,7 @@
           <w:lang w:eastAsia="es-ES"/>
         </w:rPr>
         <w:drawing>
-          <wp:inline distT="0" distB="0" distL="0" distR="0" wp14:anchorId="2435248A" wp14:editId="72649768">
+          <wp:inline distT="0" distB="0" distL="0" distR="0">
             <wp:extent cx="4934639" cy="5534797"/>
             <wp:effectExtent l="0" t="0" r="0" b="8890"/>
             <wp:docPr id="32" name="Imagen 32"/>
@@ -4438,7 +5252,7 @@
                     <pic:cNvPicPr/>
                   </pic:nvPicPr>
                   <pic:blipFill>
-                    <a:blip r:embed="rId37"/>
+                    <a:blip r:embed="rId37" cstate="print"/>
                     <a:stretch>
                       <a:fillRect/>
                     </a:stretch>
@@ -4471,7 +5285,15 @@
         </w:rPr>
       </w:pPr>
       <w:r>
-        <w:t>En el método del respawnTimer evaluaremos las variables booleanas de las cajas de si están vivas o están completamente desaparecidas para hacerlas reaparecer sobre el escenario.</w:t>
+        <w:t xml:space="preserve">En el método del </w:t>
+      </w:r>
+      <w:proofErr w:type="spellStart"/>
+      <w:r>
+        <w:t>respawnTimer</w:t>
+      </w:r>
+      <w:proofErr w:type="spellEnd"/>
+      <w:r>
+        <w:t xml:space="preserve"> evaluaremos las variables booleanas de las cajas de si están vivas o están completamente desaparecidas para hacerlas reaparecer sobre el escenario.</w:t>
       </w:r>
     </w:p>
     <w:p>
@@ -4493,7 +5315,7 @@
           <w:sz w:val="36"/>
         </w:rPr>
       </w:pPr>
-      <w:bookmarkStart w:id="6" w:name="_Toc150483826"/>
+      <w:bookmarkStart w:id="8" w:name="_Toc150540457"/>
       <w:r>
         <w:rPr>
           <w:sz w:val="36"/>
@@ -4501,7 +5323,7 @@
         <w:lastRenderedPageBreak/>
         <w:t>4. - Conclusiones</w:t>
       </w:r>
-      <w:bookmarkEnd w:id="6"/>
+      <w:bookmarkEnd w:id="8"/>
     </w:p>
     <w:p>
       <w:pPr>
@@ -4654,7 +5476,7 @@
 </file>
 
 <file path=word/endnotes.xml><?xml version="1.0" encoding="utf-8"?>
-<w:endnotes xmlns:wpc="http://schemas.microsoft.com/office/word/2010/wordprocessingCanvas" xmlns:mc="http://schemas.openxmlformats.org/markup-compatibility/2006" xmlns:o="urn:schemas-microsoft-com:office:office" xmlns:r="http://schemas.openxmlformats.org/officeDocument/2006/relationships" xmlns:m="http://schemas.openxmlformats.org/officeDocument/2006/math" xmlns:v="urn:schemas-microsoft-com:vml" xmlns:wp14="http://schemas.microsoft.com/office/word/2010/wordprocessingDrawing" xmlns:wp="http://schemas.openxmlformats.org/drawingml/2006/wordprocessingDrawing" xmlns:w10="urn:schemas-microsoft-com:office:word" xmlns:w="http://schemas.openxmlformats.org/wordprocessingml/2006/main" xmlns:w14="http://schemas.microsoft.com/office/word/2010/wordml" xmlns:wpg="http://schemas.microsoft.com/office/word/2010/wordprocessingGroup" xmlns:wpi="http://schemas.microsoft.com/office/word/2010/wordprocessingInk" xmlns:wne="http://schemas.microsoft.com/office/word/2006/wordml" xmlns:wps="http://schemas.microsoft.com/office/word/2010/wordprocessingShape" mc:Ignorable="w14 wp14">
+<w:endnotes xmlns:ve="http://schemas.openxmlformats.org/markup-compatibility/2006" xmlns:o="urn:schemas-microsoft-com:office:office" xmlns:r="http://schemas.openxmlformats.org/officeDocument/2006/relationships" xmlns:m="http://schemas.openxmlformats.org/officeDocument/2006/math" xmlns:v="urn:schemas-microsoft-com:vml" xmlns:wp="http://schemas.openxmlformats.org/drawingml/2006/wordprocessingDrawing" xmlns:w10="urn:schemas-microsoft-com:office:word" xmlns:w="http://schemas.openxmlformats.org/wordprocessingml/2006/main" xmlns:wne="http://schemas.microsoft.com/office/word/2006/wordml">
   <w:endnote w:type="separator" w:id="-1">
     <w:p>
       <w:pPr>
@@ -4679,7 +5501,7 @@
 </file>
 
 <file path=word/footer1.xml><?xml version="1.0" encoding="utf-8"?>
-<w:ftr xmlns:wpc="http://schemas.microsoft.com/office/word/2010/wordprocessingCanvas" xmlns:mc="http://schemas.openxmlformats.org/markup-compatibility/2006" xmlns:o="urn:schemas-microsoft-com:office:office" xmlns:r="http://schemas.openxmlformats.org/officeDocument/2006/relationships" xmlns:m="http://schemas.openxmlformats.org/officeDocument/2006/math" xmlns:v="urn:schemas-microsoft-com:vml" xmlns:wp14="http://schemas.microsoft.com/office/word/2010/wordprocessingDrawing" xmlns:wp="http://schemas.openxmlformats.org/drawingml/2006/wordprocessingDrawing" xmlns:w10="urn:schemas-microsoft-com:office:word" xmlns:w="http://schemas.openxmlformats.org/wordprocessingml/2006/main" xmlns:w14="http://schemas.microsoft.com/office/word/2010/wordml" xmlns:wpg="http://schemas.microsoft.com/office/word/2010/wordprocessingGroup" xmlns:wpi="http://schemas.microsoft.com/office/word/2010/wordprocessingInk" xmlns:wne="http://schemas.microsoft.com/office/word/2006/wordml" xmlns:wps="http://schemas.microsoft.com/office/word/2010/wordprocessingShape" mc:Ignorable="w14 wp14">
+<w:ftr xmlns:ve="http://schemas.openxmlformats.org/markup-compatibility/2006" xmlns:o="urn:schemas-microsoft-com:office:office" xmlns:r="http://schemas.openxmlformats.org/officeDocument/2006/relationships" xmlns:m="http://schemas.openxmlformats.org/officeDocument/2006/math" xmlns:v="urn:schemas-microsoft-com:vml" xmlns:wp="http://schemas.openxmlformats.org/drawingml/2006/wordprocessingDrawing" xmlns:w10="urn:schemas-microsoft-com:office:word" xmlns:w="http://schemas.openxmlformats.org/wordprocessingml/2006/main" xmlns:wne="http://schemas.microsoft.com/office/word/2006/wordml">
   <w:sdt>
     <w:sdtPr>
       <w:id w:val="-52084826"/>
@@ -4688,7 +5510,6 @@
         <w:docPartUnique/>
       </w:docPartObj>
     </w:sdtPr>
-    <w:sdtEndPr/>
     <w:sdtContent>
       <w:sdt>
         <w:sdtPr>
@@ -4698,7 +5519,6 @@
             <w:docPartUnique/>
           </w:docPartObj>
         </w:sdtPr>
-        <w:sdtEndPr/>
         <w:sdtContent>
           <w:p>
             <w:pPr>
@@ -4784,7 +5604,7 @@
                 <w:bCs/>
                 <w:noProof/>
               </w:rPr>
-              <w:t>20</w:t>
+              <w:t>21</w:t>
             </w:r>
             <w:r>
               <w:rPr>
@@ -4809,7 +5629,7 @@
 </file>
 
 <file path=word/footnotes.xml><?xml version="1.0" encoding="utf-8"?>
-<w:footnotes xmlns:wpc="http://schemas.microsoft.com/office/word/2010/wordprocessingCanvas" xmlns:mc="http://schemas.openxmlformats.org/markup-compatibility/2006" xmlns:o="urn:schemas-microsoft-com:office:office" xmlns:r="http://schemas.openxmlformats.org/officeDocument/2006/relationships" xmlns:m="http://schemas.openxmlformats.org/officeDocument/2006/math" xmlns:v="urn:schemas-microsoft-com:vml" xmlns:wp14="http://schemas.microsoft.com/office/word/2010/wordprocessingDrawing" xmlns:wp="http://schemas.openxmlformats.org/drawingml/2006/wordprocessingDrawing" xmlns:w10="urn:schemas-microsoft-com:office:word" xmlns:w="http://schemas.openxmlformats.org/wordprocessingml/2006/main" xmlns:w14="http://schemas.microsoft.com/office/word/2010/wordml" xmlns:wpg="http://schemas.microsoft.com/office/word/2010/wordprocessingGroup" xmlns:wpi="http://schemas.microsoft.com/office/word/2010/wordprocessingInk" xmlns:wne="http://schemas.microsoft.com/office/word/2006/wordml" xmlns:wps="http://schemas.microsoft.com/office/word/2010/wordprocessingShape" mc:Ignorable="w14 wp14">
+<w:footnotes xmlns:ve="http://schemas.openxmlformats.org/markup-compatibility/2006" xmlns:o="urn:schemas-microsoft-com:office:office" xmlns:r="http://schemas.openxmlformats.org/officeDocument/2006/relationships" xmlns:m="http://schemas.openxmlformats.org/officeDocument/2006/math" xmlns:v="urn:schemas-microsoft-com:vml" xmlns:wp="http://schemas.openxmlformats.org/drawingml/2006/wordprocessingDrawing" xmlns:w10="urn:schemas-microsoft-com:office:word" xmlns:w="http://schemas.openxmlformats.org/wordprocessingml/2006/main" xmlns:wne="http://schemas.microsoft.com/office/word/2006/wordml">
   <w:footnote w:type="separator" w:id="-1">
     <w:p>
       <w:pPr>
@@ -4834,7 +5654,7 @@
 </file>
 
 <file path=word/header1.xml><?xml version="1.0" encoding="utf-8"?>
-<w:hdr xmlns:wpc="http://schemas.microsoft.com/office/word/2010/wordprocessingCanvas" xmlns:mc="http://schemas.openxmlformats.org/markup-compatibility/2006" xmlns:o="urn:schemas-microsoft-com:office:office" xmlns:r="http://schemas.openxmlformats.org/officeDocument/2006/relationships" xmlns:m="http://schemas.openxmlformats.org/officeDocument/2006/math" xmlns:v="urn:schemas-microsoft-com:vml" xmlns:wp14="http://schemas.microsoft.com/office/word/2010/wordprocessingDrawing" xmlns:wp="http://schemas.openxmlformats.org/drawingml/2006/wordprocessingDrawing" xmlns:w10="urn:schemas-microsoft-com:office:word" xmlns:w="http://schemas.openxmlformats.org/wordprocessingml/2006/main" xmlns:w14="http://schemas.microsoft.com/office/word/2010/wordml" xmlns:wpg="http://schemas.microsoft.com/office/word/2010/wordprocessingGroup" xmlns:wpi="http://schemas.microsoft.com/office/word/2010/wordprocessingInk" xmlns:wne="http://schemas.microsoft.com/office/word/2006/wordml" xmlns:wps="http://schemas.microsoft.com/office/word/2010/wordprocessingShape" mc:Ignorable="w14 wp14">
+<w:hdr xmlns:ve="http://schemas.openxmlformats.org/markup-compatibility/2006" xmlns:o="urn:schemas-microsoft-com:office:office" xmlns:r="http://schemas.openxmlformats.org/officeDocument/2006/relationships" xmlns:m="http://schemas.openxmlformats.org/officeDocument/2006/math" xmlns:v="urn:schemas-microsoft-com:vml" xmlns:wp="http://schemas.openxmlformats.org/drawingml/2006/wordprocessingDrawing" xmlns:w10="urn:schemas-microsoft-com:office:word" xmlns:w="http://schemas.openxmlformats.org/wordprocessingml/2006/main" xmlns:wne="http://schemas.microsoft.com/office/word/2006/wordml">
   <w:p>
     <w:pPr>
       <w:pStyle w:val="Encabezado"/>
@@ -4849,14 +5669,22 @@
       <w:ptab w:relativeTo="margin" w:alignment="right" w:leader="none"/>
     </w:r>
     <w:r>
-      <w:t>Alexis López Briongos Dam2t</w:t>
+      <w:t xml:space="preserve">Alexis López </w:t>
+    </w:r>
+    <w:proofErr w:type="spellStart"/>
+    <w:r>
+      <w:t>Briongos</w:t>
+    </w:r>
+    <w:proofErr w:type="spellEnd"/>
+    <w:r>
+      <w:t xml:space="preserve"> Dam2t</w:t>
     </w:r>
   </w:p>
 </w:hdr>
 </file>
 
 <file path=word/numbering.xml><?xml version="1.0" encoding="utf-8"?>
-<w:numbering xmlns:wpc="http://schemas.microsoft.com/office/word/2010/wordprocessingCanvas" xmlns:mc="http://schemas.openxmlformats.org/markup-compatibility/2006" xmlns:o="urn:schemas-microsoft-com:office:office" xmlns:r="http://schemas.openxmlformats.org/officeDocument/2006/relationships" xmlns:m="http://schemas.openxmlformats.org/officeDocument/2006/math" xmlns:v="urn:schemas-microsoft-com:vml" xmlns:wp14="http://schemas.microsoft.com/office/word/2010/wordprocessingDrawing" xmlns:wp="http://schemas.openxmlformats.org/drawingml/2006/wordprocessingDrawing" xmlns:w10="urn:schemas-microsoft-com:office:word" xmlns:w="http://schemas.openxmlformats.org/wordprocessingml/2006/main" xmlns:w14="http://schemas.microsoft.com/office/word/2010/wordml" xmlns:wpg="http://schemas.microsoft.com/office/word/2010/wordprocessingGroup" xmlns:wpi="http://schemas.microsoft.com/office/word/2010/wordprocessingInk" xmlns:wne="http://schemas.microsoft.com/office/word/2006/wordml" xmlns:wps="http://schemas.microsoft.com/office/word/2010/wordprocessingShape" mc:Ignorable="w14 wp14">
+<w:numbering xmlns:ve="http://schemas.openxmlformats.org/markup-compatibility/2006" xmlns:o="urn:schemas-microsoft-com:office:office" xmlns:r="http://schemas.openxmlformats.org/officeDocument/2006/relationships" xmlns:m="http://schemas.openxmlformats.org/officeDocument/2006/math" xmlns:v="urn:schemas-microsoft-com:vml" xmlns:wp="http://schemas.openxmlformats.org/drawingml/2006/wordprocessingDrawing" xmlns:w10="urn:schemas-microsoft-com:office:word" xmlns:w="http://schemas.openxmlformats.org/wordprocessingml/2006/main" xmlns:wne="http://schemas.microsoft.com/office/word/2006/wordml">
   <w:abstractNum w:abstractNumId="0">
     <w:nsid w:val="06715C64"/>
     <w:multiLevelType w:val="hybridMultilevel"/>
@@ -5848,6 +6676,119 @@
     </w:lvl>
   </w:abstractNum>
   <w:abstractNum w:abstractNumId="9">
+    <w:nsid w:val="326B664D"/>
+    <w:multiLevelType w:val="hybridMultilevel"/>
+    <w:tmpl w:val="A8EA95D4"/>
+    <w:lvl w:ilvl="0" w:tplc="0C0A0001">
+      <w:start w:val="1"/>
+      <w:numFmt w:val="bullet"/>
+      <w:lvlText w:val=""/>
+      <w:lvlJc w:val="left"/>
+      <w:pPr>
+        <w:ind w:left="360" w:hanging="360"/>
+      </w:pPr>
+      <w:rPr>
+        <w:rFonts w:ascii="Symbol" w:hAnsi="Symbol" w:hint="default"/>
+      </w:rPr>
+    </w:lvl>
+    <w:lvl w:ilvl="1" w:tplc="0C0A0003" w:tentative="1">
+      <w:start w:val="1"/>
+      <w:numFmt w:val="bullet"/>
+      <w:lvlText w:val="o"/>
+      <w:lvlJc w:val="left"/>
+      <w:pPr>
+        <w:ind w:left="1080" w:hanging="360"/>
+      </w:pPr>
+      <w:rPr>
+        <w:rFonts w:ascii="Courier New" w:hAnsi="Courier New" w:cs="Courier New" w:hint="default"/>
+      </w:rPr>
+    </w:lvl>
+    <w:lvl w:ilvl="2" w:tplc="0C0A0005" w:tentative="1">
+      <w:start w:val="1"/>
+      <w:numFmt w:val="bullet"/>
+      <w:lvlText w:val=""/>
+      <w:lvlJc w:val="left"/>
+      <w:pPr>
+        <w:ind w:left="1800" w:hanging="360"/>
+      </w:pPr>
+      <w:rPr>
+        <w:rFonts w:ascii="Wingdings" w:hAnsi="Wingdings" w:hint="default"/>
+      </w:rPr>
+    </w:lvl>
+    <w:lvl w:ilvl="3" w:tplc="0C0A0001" w:tentative="1">
+      <w:start w:val="1"/>
+      <w:numFmt w:val="bullet"/>
+      <w:lvlText w:val=""/>
+      <w:lvlJc w:val="left"/>
+      <w:pPr>
+        <w:ind w:left="2520" w:hanging="360"/>
+      </w:pPr>
+      <w:rPr>
+        <w:rFonts w:ascii="Symbol" w:hAnsi="Symbol" w:hint="default"/>
+      </w:rPr>
+    </w:lvl>
+    <w:lvl w:ilvl="4" w:tplc="0C0A0003" w:tentative="1">
+      <w:start w:val="1"/>
+      <w:numFmt w:val="bullet"/>
+      <w:lvlText w:val="o"/>
+      <w:lvlJc w:val="left"/>
+      <w:pPr>
+        <w:ind w:left="3240" w:hanging="360"/>
+      </w:pPr>
+      <w:rPr>
+        <w:rFonts w:ascii="Courier New" w:hAnsi="Courier New" w:cs="Courier New" w:hint="default"/>
+      </w:rPr>
+    </w:lvl>
+    <w:lvl w:ilvl="5" w:tplc="0C0A0005" w:tentative="1">
+      <w:start w:val="1"/>
+      <w:numFmt w:val="bullet"/>
+      <w:lvlText w:val=""/>
+      <w:lvlJc w:val="left"/>
+      <w:pPr>
+        <w:ind w:left="3960" w:hanging="360"/>
+      </w:pPr>
+      <w:rPr>
+        <w:rFonts w:ascii="Wingdings" w:hAnsi="Wingdings" w:hint="default"/>
+      </w:rPr>
+    </w:lvl>
+    <w:lvl w:ilvl="6" w:tplc="0C0A0001" w:tentative="1">
+      <w:start w:val="1"/>
+      <w:numFmt w:val="bullet"/>
+      <w:lvlText w:val=""/>
+      <w:lvlJc w:val="left"/>
+      <w:pPr>
+        <w:ind w:left="4680" w:hanging="360"/>
+      </w:pPr>
+      <w:rPr>
+        <w:rFonts w:ascii="Symbol" w:hAnsi="Symbol" w:hint="default"/>
+      </w:rPr>
+    </w:lvl>
+    <w:lvl w:ilvl="7" w:tplc="0C0A0003" w:tentative="1">
+      <w:start w:val="1"/>
+      <w:numFmt w:val="bullet"/>
+      <w:lvlText w:val="o"/>
+      <w:lvlJc w:val="left"/>
+      <w:pPr>
+        <w:ind w:left="5400" w:hanging="360"/>
+      </w:pPr>
+      <w:rPr>
+        <w:rFonts w:ascii="Courier New" w:hAnsi="Courier New" w:cs="Courier New" w:hint="default"/>
+      </w:rPr>
+    </w:lvl>
+    <w:lvl w:ilvl="8" w:tplc="0C0A0005" w:tentative="1">
+      <w:start w:val="1"/>
+      <w:numFmt w:val="bullet"/>
+      <w:lvlText w:val=""/>
+      <w:lvlJc w:val="left"/>
+      <w:pPr>
+        <w:ind w:left="6120" w:hanging="360"/>
+      </w:pPr>
+      <w:rPr>
+        <w:rFonts w:ascii="Wingdings" w:hAnsi="Wingdings" w:hint="default"/>
+      </w:rPr>
+    </w:lvl>
+  </w:abstractNum>
+  <w:abstractNum w:abstractNumId="10">
     <w:nsid w:val="35BE02AF"/>
     <w:multiLevelType w:val="hybridMultilevel"/>
     <w:tmpl w:val="F398D668"/>
@@ -5960,7 +6901,7 @@
       </w:rPr>
     </w:lvl>
   </w:abstractNum>
-  <w:abstractNum w:abstractNumId="10">
+  <w:abstractNum w:abstractNumId="11">
     <w:nsid w:val="4447152E"/>
     <w:multiLevelType w:val="multilevel"/>
     <w:tmpl w:val="0C0A001D"/>
@@ -6046,7 +6987,7 @@
       </w:pPr>
     </w:lvl>
   </w:abstractNum>
-  <w:abstractNum w:abstractNumId="11">
+  <w:abstractNum w:abstractNumId="12">
     <w:nsid w:val="44FB1275"/>
     <w:multiLevelType w:val="hybridMultilevel"/>
     <w:tmpl w:val="633A3DF8"/>
@@ -6159,7 +7100,7 @@
       </w:rPr>
     </w:lvl>
   </w:abstractNum>
-  <w:abstractNum w:abstractNumId="12">
+  <w:abstractNum w:abstractNumId="13">
     <w:nsid w:val="474A26CA"/>
     <w:multiLevelType w:val="hybridMultilevel"/>
     <w:tmpl w:val="8732F4B8"/>
@@ -6272,7 +7213,7 @@
       </w:rPr>
     </w:lvl>
   </w:abstractNum>
-  <w:abstractNum w:abstractNumId="13">
+  <w:abstractNum w:abstractNumId="14">
     <w:nsid w:val="4F8036CB"/>
     <w:multiLevelType w:val="multilevel"/>
     <w:tmpl w:val="0C0A001D"/>
@@ -6358,7 +7299,7 @@
       </w:pPr>
     </w:lvl>
   </w:abstractNum>
-  <w:abstractNum w:abstractNumId="14">
+  <w:abstractNum w:abstractNumId="15">
     <w:nsid w:val="4F937F56"/>
     <w:multiLevelType w:val="hybridMultilevel"/>
     <w:tmpl w:val="3794966A"/>
@@ -6471,7 +7412,7 @@
       </w:rPr>
     </w:lvl>
   </w:abstractNum>
-  <w:abstractNum w:abstractNumId="15">
+  <w:abstractNum w:abstractNumId="16">
     <w:nsid w:val="592F2A5C"/>
     <w:multiLevelType w:val="hybridMultilevel"/>
     <w:tmpl w:val="BB82F030"/>
@@ -6584,7 +7525,7 @@
       </w:rPr>
     </w:lvl>
   </w:abstractNum>
-  <w:abstractNum w:abstractNumId="16">
+  <w:abstractNum w:abstractNumId="17">
     <w:nsid w:val="79C010FE"/>
     <w:multiLevelType w:val="hybridMultilevel"/>
     <w:tmpl w:val="06C2AFA0"/>
@@ -6697,7 +7638,7 @@
       </w:rPr>
     </w:lvl>
   </w:abstractNum>
-  <w:abstractNum w:abstractNumId="17">
+  <w:abstractNum w:abstractNumId="18">
     <w:nsid w:val="7C2912E2"/>
     <w:multiLevelType w:val="hybridMultilevel"/>
     <w:tmpl w:val="1716F9E6"/>
@@ -6814,19 +7755,19 @@
     <w:abstractNumId w:val="2"/>
   </w:num>
   <w:num w:numId="2">
-    <w:abstractNumId w:val="10"/>
+    <w:abstractNumId w:val="11"/>
   </w:num>
   <w:num w:numId="3">
+    <w:abstractNumId w:val="14"/>
+  </w:num>
+  <w:num w:numId="4">
+    <w:abstractNumId w:val="18"/>
+  </w:num>
+  <w:num w:numId="5">
     <w:abstractNumId w:val="13"/>
   </w:num>
-  <w:num w:numId="4">
-    <w:abstractNumId w:val="17"/>
-  </w:num>
-  <w:num w:numId="5">
-    <w:abstractNumId w:val="12"/>
-  </w:num>
   <w:num w:numId="6">
-    <w:abstractNumId w:val="14"/>
+    <w:abstractNumId w:val="15"/>
   </w:num>
   <w:num w:numId="7">
     <w:abstractNumId w:val="6"/>
@@ -6835,7 +7776,7 @@
     <w:abstractNumId w:val="7"/>
   </w:num>
   <w:num w:numId="9">
-    <w:abstractNumId w:val="16"/>
+    <w:abstractNumId w:val="17"/>
   </w:num>
   <w:num w:numId="10">
     <w:abstractNumId w:val="3"/>
@@ -6847,13 +7788,13 @@
     <w:abstractNumId w:val="4"/>
   </w:num>
   <w:num w:numId="13">
-    <w:abstractNumId w:val="11"/>
+    <w:abstractNumId w:val="12"/>
   </w:num>
   <w:num w:numId="14">
     <w:abstractNumId w:val="8"/>
   </w:num>
   <w:num w:numId="15">
-    <w:abstractNumId w:val="9"/>
+    <w:abstractNumId w:val="10"/>
   </w:num>
   <w:num w:numId="16">
     <w:abstractNumId w:val="1"/>
@@ -6862,13 +7803,16 @@
     <w:abstractNumId w:val="5"/>
   </w:num>
   <w:num w:numId="18">
-    <w:abstractNumId w:val="15"/>
+    <w:abstractNumId w:val="16"/>
+  </w:num>
+  <w:num w:numId="19">
+    <w:abstractNumId w:val="9"/>
   </w:num>
 </w:numbering>
 </file>
 
 <file path=word/styles.xml><?xml version="1.0" encoding="utf-8"?>
-<w:styles xmlns:mc="http://schemas.openxmlformats.org/markup-compatibility/2006" xmlns:r="http://schemas.openxmlformats.org/officeDocument/2006/relationships" xmlns:w="http://schemas.openxmlformats.org/wordprocessingml/2006/main" xmlns:w14="http://schemas.microsoft.com/office/word/2010/wordml" mc:Ignorable="w14">
+<w:styles xmlns:r="http://schemas.openxmlformats.org/officeDocument/2006/relationships" xmlns:w="http://schemas.openxmlformats.org/wordprocessingml/2006/main">
   <w:docDefaults>
     <w:rPrDefault>
       <w:rPr>
@@ -7062,6 +8006,7 @@
     <w:uiPriority w:val="99"/>
     <w:semiHidden/>
     <w:unhideWhenUsed/>
+    <w:qFormat/>
     <w:tblPr>
       <w:tblInd w:w="0" w:type="dxa"/>
       <w:tblCellMar>
@@ -7931,7 +8876,7 @@
 </file>
 
 <file path=customXml/itemProps2.xml><?xml version="1.0" encoding="utf-8"?>
-<ds:datastoreItem xmlns:ds="http://schemas.openxmlformats.org/officeDocument/2006/customXml" ds:itemID="{0AAFAA0B-4A32-4CC2-A375-AFBE1E9354B2}">
+<ds:datastoreItem xmlns:ds="http://schemas.openxmlformats.org/officeDocument/2006/customXml" ds:itemID="{3F4E0FFE-2956-45AD-A572-A66EC51401D1}">
   <ds:schemaRefs>
     <ds:schemaRef ds:uri="http://schemas.openxmlformats.org/officeDocument/2006/bibliography"/>
   </ds:schemaRefs>

</xml_diff>